<commit_message>
More added to the User Guide.
</commit_message>
<xml_diff>
--- a/ShopWise User Guide.docx
+++ b/ShopWise User Guide.docx
@@ -3678,6 +3678,661 @@
         <w:t>) based upon shopping history.</w:t>
       </w:r>
     </w:p>
+    <w:p>
+      <w:pPr>
+        <w:pStyle w:val="Heading1"/>
+      </w:pPr>
+      <w:r>
+        <w:br w:type="page"/>
+      </w:r>
+      <w:r>
+        <w:lastRenderedPageBreak/>
+        <w:t xml:space="preserve">Common Features of </w:t>
+      </w:r>
+      <w:proofErr w:type="spellStart"/>
+      <w:r>
+        <w:t>ShopWise</w:t>
+      </w:r>
+      <w:proofErr w:type="spellEnd"/>
+    </w:p>
+    <w:p>
+      <w:r>
+        <w:t xml:space="preserve">This section covers some of the common features or aspects used within </w:t>
+      </w:r>
+      <w:proofErr w:type="spellStart"/>
+      <w:r>
+        <w:rPr>
+          <w:b/>
+        </w:rPr>
+        <w:t>ShopWise</w:t>
+      </w:r>
+      <w:proofErr w:type="spellEnd"/>
+      <w:r>
+        <w:t xml:space="preserve"> and also any exceptions to the commonality.</w:t>
+      </w:r>
+    </w:p>
+    <w:p>
+      <w:pPr>
+        <w:pStyle w:val="Heading2"/>
+      </w:pPr>
+      <w:r>
+        <w:t>Main Display Options/Buttons</w:t>
+      </w:r>
+    </w:p>
+    <w:p>
+      <w:r>
+        <w:t xml:space="preserve">The primary words in the preceding list of terminology (e.g. </w:t>
+      </w:r>
+      <w:r>
+        <w:rPr>
+          <w:b/>
+        </w:rPr>
+        <w:t>SHOPS</w:t>
+      </w:r>
+      <w:r>
+        <w:t xml:space="preserve">, </w:t>
+      </w:r>
+      <w:r>
+        <w:rPr>
+          <w:b/>
+        </w:rPr>
+        <w:t>AISLES</w:t>
+      </w:r>
+      <w:r>
+        <w:t xml:space="preserve">, </w:t>
+      </w:r>
+      <w:proofErr w:type="gramStart"/>
+      <w:r>
+        <w:rPr>
+          <w:b/>
+        </w:rPr>
+        <w:t>STORAGE</w:t>
+      </w:r>
+      <w:proofErr w:type="gramEnd"/>
+      <w:r>
+        <w:t xml:space="preserve"> etc) have been given in order that the Buttons that appear on the </w:t>
+      </w:r>
+      <w:r>
+        <w:rPr>
+          <w:b/>
+        </w:rPr>
+        <w:t>Main Display</w:t>
+      </w:r>
+      <w:r>
+        <w:t xml:space="preserve"> of </w:t>
+      </w:r>
+      <w:proofErr w:type="spellStart"/>
+      <w:r>
+        <w:rPr>
+          <w:b/>
+        </w:rPr>
+        <w:t>ShopWise</w:t>
+      </w:r>
+      <w:proofErr w:type="spellEnd"/>
+      <w:r>
+        <w:t xml:space="preserve"> when all options are available. The </w:t>
+      </w:r>
+      <w:r>
+        <w:rPr>
+          <w:b/>
+        </w:rPr>
+        <w:t>Main Display</w:t>
+      </w:r>
+      <w:r>
+        <w:t xml:space="preserve"> being the options available when </w:t>
+      </w:r>
+      <w:proofErr w:type="spellStart"/>
+      <w:r>
+        <w:rPr>
+          <w:b/>
+        </w:rPr>
+        <w:t>ShopWise</w:t>
+      </w:r>
+      <w:proofErr w:type="spellEnd"/>
+      <w:r>
+        <w:t xml:space="preserve"> is started and when an option and any sub options have been completed via the respective </w:t>
+      </w:r>
+      <w:r>
+        <w:rPr>
+          <w:b/>
+        </w:rPr>
+        <w:t>DONE</w:t>
+      </w:r>
+      <w:r>
+        <w:t xml:space="preserve"> button. The </w:t>
+      </w:r>
+      <w:r>
+        <w:rPr>
+          <w:b/>
+        </w:rPr>
+        <w:t>DONE</w:t>
+      </w:r>
+      <w:r>
+        <w:t xml:space="preserve"> button returns from the selected option/sub option.</w:t>
+      </w:r>
+    </w:p>
+    <w:p>
+      <w:pPr>
+        <w:pStyle w:val="ListParagraph"/>
+        <w:numPr>
+          <w:ilvl w:val="0"/>
+          <w:numId w:val="3"/>
+        </w:numPr>
+        <w:pBdr>
+          <w:top w:val="single" w:sz="4" w:space="1" w:color="auto"/>
+          <w:left w:val="single" w:sz="4" w:space="4" w:color="auto"/>
+          <w:bottom w:val="single" w:sz="4" w:space="1" w:color="auto"/>
+          <w:right w:val="single" w:sz="4" w:space="4" w:color="auto"/>
+        </w:pBdr>
+      </w:pPr>
+      <w:r>
+        <w:t xml:space="preserve">Main Display Option availability is dependent upon the data that has been input into </w:t>
+      </w:r>
+      <w:proofErr w:type="spellStart"/>
+      <w:r>
+        <w:rPr>
+          <w:b/>
+        </w:rPr>
+        <w:t>ShopWise</w:t>
+      </w:r>
+      <w:proofErr w:type="spellEnd"/>
+      <w:r>
+        <w:t>.</w:t>
+      </w:r>
+    </w:p>
+    <w:p>
+      <w:pPr>
+        <w:pStyle w:val="ListParagraph"/>
+        <w:numPr>
+          <w:ilvl w:val="1"/>
+          <w:numId w:val="3"/>
+        </w:numPr>
+        <w:pBdr>
+          <w:top w:val="single" w:sz="4" w:space="1" w:color="auto"/>
+          <w:left w:val="single" w:sz="4" w:space="4" w:color="auto"/>
+          <w:bottom w:val="single" w:sz="4" w:space="1" w:color="auto"/>
+          <w:right w:val="single" w:sz="4" w:space="4" w:color="auto"/>
+        </w:pBdr>
+      </w:pPr>
+      <w:r>
+        <w:t xml:space="preserve">When </w:t>
+      </w:r>
+      <w:proofErr w:type="spellStart"/>
+      <w:r>
+        <w:rPr>
+          <w:b/>
+        </w:rPr>
+        <w:t>ShopWise</w:t>
+      </w:r>
+      <w:proofErr w:type="spellEnd"/>
+      <w:r>
+        <w:t xml:space="preserve"> is first used and there is has been no data input only </w:t>
+      </w:r>
+      <w:r>
+        <w:rPr>
+          <w:b/>
+        </w:rPr>
+        <w:t>SHOPS</w:t>
+      </w:r>
+      <w:r>
+        <w:t xml:space="preserve">, </w:t>
+      </w:r>
+      <w:r>
+        <w:rPr>
+          <w:b/>
+        </w:rPr>
+        <w:t>STORAGE</w:t>
+      </w:r>
+      <w:r>
+        <w:t xml:space="preserve"> and </w:t>
+      </w:r>
+      <w:r>
+        <w:rPr>
+          <w:b/>
+        </w:rPr>
+        <w:t>TOOLS</w:t>
+      </w:r>
+      <w:r>
+        <w:t xml:space="preserve"> options are available.</w:t>
+      </w:r>
+    </w:p>
+    <w:p>
+      <w:pPr>
+        <w:pStyle w:val="ListParagraph"/>
+        <w:numPr>
+          <w:ilvl w:val="1"/>
+          <w:numId w:val="3"/>
+        </w:numPr>
+        <w:pBdr>
+          <w:top w:val="single" w:sz="4" w:space="1" w:color="auto"/>
+          <w:left w:val="single" w:sz="4" w:space="4" w:color="auto"/>
+          <w:bottom w:val="single" w:sz="4" w:space="1" w:color="auto"/>
+          <w:right w:val="single" w:sz="4" w:space="4" w:color="auto"/>
+        </w:pBdr>
+      </w:pPr>
+      <w:proofErr w:type="gramStart"/>
+      <w:r>
+        <w:rPr>
+          <w:b/>
+        </w:rPr>
+        <w:t>AISLES</w:t>
+      </w:r>
+      <w:r>
+        <w:t xml:space="preserve"> is</w:t>
+      </w:r>
+      <w:proofErr w:type="gramEnd"/>
+      <w:r>
+        <w:t xml:space="preserve"> available when at least 1 Shop has been added.</w:t>
+      </w:r>
+    </w:p>
+    <w:p>
+      <w:pPr>
+        <w:pStyle w:val="ListParagraph"/>
+        <w:numPr>
+          <w:ilvl w:val="1"/>
+          <w:numId w:val="3"/>
+        </w:numPr>
+        <w:pBdr>
+          <w:top w:val="single" w:sz="4" w:space="1" w:color="auto"/>
+          <w:left w:val="single" w:sz="4" w:space="4" w:color="auto"/>
+          <w:bottom w:val="single" w:sz="4" w:space="1" w:color="auto"/>
+          <w:right w:val="single" w:sz="4" w:space="4" w:color="auto"/>
+        </w:pBdr>
+      </w:pPr>
+      <w:proofErr w:type="gramStart"/>
+      <w:r>
+        <w:rPr>
+          <w:b/>
+        </w:rPr>
+        <w:t>PRODUCTS</w:t>
+      </w:r>
+      <w:r>
+        <w:t xml:space="preserve"> requires</w:t>
+      </w:r>
+      <w:proofErr w:type="gramEnd"/>
+      <w:r>
+        <w:t xml:space="preserve"> at least 1 Storage location.</w:t>
+      </w:r>
+    </w:p>
+    <w:p>
+      <w:pPr>
+        <w:pStyle w:val="ListParagraph"/>
+        <w:numPr>
+          <w:ilvl w:val="1"/>
+          <w:numId w:val="3"/>
+        </w:numPr>
+        <w:pBdr>
+          <w:top w:val="single" w:sz="4" w:space="1" w:color="auto"/>
+          <w:left w:val="single" w:sz="4" w:space="4" w:color="auto"/>
+          <w:bottom w:val="single" w:sz="4" w:space="1" w:color="auto"/>
+          <w:right w:val="single" w:sz="4" w:space="4" w:color="auto"/>
+        </w:pBdr>
+      </w:pPr>
+      <w:r>
+        <w:rPr>
+          <w:b/>
+        </w:rPr>
+        <w:t>STOCK</w:t>
+      </w:r>
+      <w:r>
+        <w:t xml:space="preserve"> requires an Aisle and a Product and thus a Shop and a Storage location.</w:t>
+      </w:r>
+    </w:p>
+    <w:p>
+      <w:pPr>
+        <w:pStyle w:val="ListParagraph"/>
+        <w:numPr>
+          <w:ilvl w:val="1"/>
+          <w:numId w:val="3"/>
+        </w:numPr>
+        <w:pBdr>
+          <w:top w:val="single" w:sz="4" w:space="1" w:color="auto"/>
+          <w:left w:val="single" w:sz="4" w:space="4" w:color="auto"/>
+          <w:bottom w:val="single" w:sz="4" w:space="1" w:color="auto"/>
+          <w:right w:val="single" w:sz="4" w:space="4" w:color="auto"/>
+        </w:pBdr>
+      </w:pPr>
+      <w:r>
+        <w:rPr>
+          <w:b/>
+        </w:rPr>
+        <w:t>ORDER</w:t>
+      </w:r>
+      <w:r>
+        <w:t xml:space="preserve">, </w:t>
+      </w:r>
+      <w:r>
+        <w:rPr>
+          <w:b/>
+        </w:rPr>
+        <w:t>CHECKLIST</w:t>
+      </w:r>
+      <w:r>
+        <w:t xml:space="preserve"> and </w:t>
+      </w:r>
+      <w:r>
+        <w:rPr>
+          <w:b/>
+        </w:rPr>
+        <w:t>SHOPPING</w:t>
+      </w:r>
+      <w:r>
+        <w:t xml:space="preserve"> are only available when a Stock item exists.</w:t>
+      </w:r>
+    </w:p>
+    <w:p>
+      <w:pPr>
+        <w:pStyle w:val="Heading2"/>
+      </w:pPr>
+      <w:r>
+        <w:t>Icons</w:t>
+      </w:r>
+    </w:p>
+    <w:p>
+      <w:proofErr w:type="spellStart"/>
+      <w:r>
+        <w:rPr>
+          <w:b/>
+        </w:rPr>
+        <w:t>ShopWise</w:t>
+      </w:r>
+      <w:proofErr w:type="spellEnd"/>
+      <w:r>
+        <w:t xml:space="preserve"> has been written with no icons at all as they can be confusing. However, third party offerings are outside of this remit. There is only one such known third part offering used by </w:t>
+      </w:r>
+      <w:proofErr w:type="spellStart"/>
+      <w:r>
+        <w:rPr>
+          <w:b/>
+        </w:rPr>
+        <w:t>ShopWise</w:t>
+      </w:r>
+      <w:proofErr w:type="spellEnd"/>
+      <w:r>
+        <w:t xml:space="preserve"> and that is the date picker (used when adding or editing rules), this can vary according to the version of the Android Operating system in use.</w:t>
+      </w:r>
+      <w:r>
+        <w:t xml:space="preserve"> A custom date picker is being considered.</w:t>
+      </w:r>
+    </w:p>
+    <w:p>
+      <w:pPr>
+        <w:pStyle w:val="Heading2"/>
+      </w:pPr>
+      <w:r>
+        <w:t>Gestures</w:t>
+      </w:r>
+    </w:p>
+    <w:p>
+      <w:r>
+        <w:t xml:space="preserve">The use of gestures is purposefully kept low in order to try to concentrate on functionality rather than aesthetics. Clicks, Long Clicks and Scrolling are the only gestures used in </w:t>
+      </w:r>
+      <w:proofErr w:type="spellStart"/>
+      <w:r>
+        <w:t>ShopWise</w:t>
+      </w:r>
+      <w:proofErr w:type="spellEnd"/>
+      <w:r>
+        <w:t xml:space="preserve"> (</w:t>
+      </w:r>
+      <w:r>
+        <w:rPr>
+          <w:i/>
+        </w:rPr>
+        <w:t>again barring third party offerings</w:t>
+      </w:r>
+      <w:r>
+        <w:t>).</w:t>
+      </w:r>
+    </w:p>
+    <w:p>
+      <w:pPr>
+        <w:pStyle w:val="ListParagraph"/>
+        <w:numPr>
+          <w:ilvl w:val="0"/>
+          <w:numId w:val="2"/>
+        </w:numPr>
+      </w:pPr>
+      <w:r>
+        <w:t>Clicks/Clicking – Is a short touch. Clicks are the most commonly used gesture. The Click gesture is used for:</w:t>
+      </w:r>
+    </w:p>
+    <w:p>
+      <w:pPr>
+        <w:pStyle w:val="ListParagraph"/>
+        <w:numPr>
+          <w:ilvl w:val="1"/>
+          <w:numId w:val="2"/>
+        </w:numPr>
+      </w:pPr>
+      <w:r>
+        <w:t>Performing the action of a Button.</w:t>
+      </w:r>
+    </w:p>
+    <w:p>
+      <w:pPr>
+        <w:pStyle w:val="ListParagraph"/>
+        <w:numPr>
+          <w:ilvl w:val="1"/>
+          <w:numId w:val="2"/>
+        </w:numPr>
+      </w:pPr>
+      <w:r>
+        <w:t xml:space="preserve">Selection of the relevant item from a </w:t>
+      </w:r>
+      <w:proofErr w:type="spellStart"/>
+      <w:r>
+        <w:t>DropDown</w:t>
+      </w:r>
+      <w:proofErr w:type="spellEnd"/>
+      <w:r>
+        <w:t xml:space="preserve"> lists (aka Spinner</w:t>
+      </w:r>
+      <w:r>
+        <w:t>).</w:t>
+      </w:r>
+    </w:p>
+    <w:p>
+      <w:pPr>
+        <w:pStyle w:val="ListParagraph"/>
+        <w:numPr>
+          <w:ilvl w:val="2"/>
+          <w:numId w:val="2"/>
+        </w:numPr>
+      </w:pPr>
+      <w:r>
+        <w:t xml:space="preserve">E.g. AISLES – ADD/EDIT has a </w:t>
+      </w:r>
+      <w:proofErr w:type="spellStart"/>
+      <w:r>
+        <w:t>DropDown</w:t>
+      </w:r>
+      <w:proofErr w:type="spellEnd"/>
+      <w:r>
+        <w:t xml:space="preserve"> selector for the Shop.</w:t>
+      </w:r>
+    </w:p>
+    <w:p>
+      <w:pPr>
+        <w:pStyle w:val="ListParagraph"/>
+        <w:numPr>
+          <w:ilvl w:val="2"/>
+          <w:numId w:val="2"/>
+        </w:numPr>
+      </w:pPr>
+      <w:r>
+        <w:t xml:space="preserve">You click the </w:t>
+      </w:r>
+      <w:proofErr w:type="spellStart"/>
+      <w:r>
+        <w:t>DropDown</w:t>
+      </w:r>
+      <w:proofErr w:type="spellEnd"/>
+      <w:r>
+        <w:t xml:space="preserve"> selector once to display the list and then to select an item from the list.</w:t>
+      </w:r>
+    </w:p>
+    <w:p>
+      <w:pPr>
+        <w:pStyle w:val="ListParagraph"/>
+        <w:numPr>
+          <w:ilvl w:val="1"/>
+          <w:numId w:val="2"/>
+        </w:numPr>
+      </w:pPr>
+      <w:r>
+        <w:t xml:space="preserve">Performing </w:t>
+      </w:r>
+      <w:r>
+        <w:t>Edit</w:t>
+      </w:r>
+      <w:r>
+        <w:t>, and where applicable Stock, actions from a list</w:t>
+      </w:r>
+      <w:r>
+        <w:t>.</w:t>
+      </w:r>
+    </w:p>
+    <w:p>
+      <w:pPr>
+        <w:pStyle w:val="ListParagraph"/>
+        <w:numPr>
+          <w:ilvl w:val="2"/>
+          <w:numId w:val="2"/>
+        </w:numPr>
+      </w:pPr>
+      <w:r>
+        <w:t>Note only primary lists i.e. not lists that are displayed as a result of selecting an item from a list.</w:t>
+      </w:r>
+    </w:p>
+    <w:p>
+      <w:pPr>
+        <w:pStyle w:val="ListParagraph"/>
+        <w:numPr>
+          <w:ilvl w:val="2"/>
+          <w:numId w:val="2"/>
+        </w:numPr>
+      </w:pPr>
+      <w:r>
+        <w:lastRenderedPageBreak/>
+        <w:t>e.g. if you were to click on a Shop in the list shown via SHOPS and select EDIT the list of existing Shops shown in Shops – Edit ignores clicks (and also Long Clicks).</w:t>
+      </w:r>
+    </w:p>
+    <w:p>
+      <w:pPr>
+        <w:pStyle w:val="ListParagraph"/>
+        <w:numPr>
+          <w:ilvl w:val="1"/>
+          <w:numId w:val="2"/>
+        </w:numPr>
+      </w:pPr>
+      <w:r>
+        <w:t>Headings</w:t>
+      </w:r>
+    </w:p>
+    <w:p>
+      <w:pPr>
+        <w:pStyle w:val="ListParagraph"/>
+        <w:numPr>
+          <w:ilvl w:val="0"/>
+          <w:numId w:val="2"/>
+        </w:numPr>
+      </w:pPr>
+      <w:r>
+        <w:t>Long Click/Clicking –</w:t>
+      </w:r>
+      <w:r>
+        <w:t xml:space="preserve"> Is a touch of longer duration of about 2 seconds. However, it can be changed via accessibility options (</w:t>
+      </w:r>
+      <w:r>
+        <w:rPr>
+          <w:i/>
+        </w:rPr>
+        <w:t>Touch and Hold Delay</w:t>
+      </w:r>
+      <w:r>
+        <w:t>). The Long Click gesture is used for:</w:t>
+      </w:r>
+    </w:p>
+    <w:p>
+      <w:pPr>
+        <w:pStyle w:val="ListParagraph"/>
+        <w:numPr>
+          <w:ilvl w:val="1"/>
+          <w:numId w:val="2"/>
+        </w:numPr>
+      </w:pPr>
+      <w:r>
+        <w:t>Selecting more restrictive/sensitive actions from a List.</w:t>
+      </w:r>
+    </w:p>
+    <w:p>
+      <w:pPr>
+        <w:pStyle w:val="ListParagraph"/>
+        <w:numPr>
+          <w:ilvl w:val="2"/>
+          <w:numId w:val="2"/>
+        </w:numPr>
+      </w:pPr>
+      <w:r>
+        <w:t>Currently only Delete actions.</w:t>
+      </w:r>
+    </w:p>
+    <w:p>
+      <w:pPr>
+        <w:pStyle w:val="ListParagraph"/>
+        <w:numPr>
+          <w:ilvl w:val="2"/>
+          <w:numId w:val="2"/>
+        </w:numPr>
+      </w:pPr>
+      <w:r>
+        <w:t>A</w:t>
+      </w:r>
+      <w:r>
+        <w:t>n</w:t>
+      </w:r>
+      <w:r>
+        <w:t xml:space="preserve"> intermediate Dialog will display the impact of the Deletion. E.g. deleting a Shop will also </w:t>
+      </w:r>
+      <w:r>
+        <w:t>require</w:t>
+      </w:r>
+      <w:r>
+        <w:t xml:space="preserve"> the deletion of all Aisles and thus all Stock and thus </w:t>
+      </w:r>
+      <w:r>
+        <w:t xml:space="preserve">Rules, Shopping List Entries and </w:t>
+      </w:r>
+      <w:proofErr w:type="spellStart"/>
+      <w:r>
+        <w:t>CheckList</w:t>
+      </w:r>
+      <w:proofErr w:type="spellEnd"/>
+      <w:r>
+        <w:t xml:space="preserve"> entries that are used by that Shop. Products would not be deleted.</w:t>
+      </w:r>
+    </w:p>
+    <w:p>
+      <w:pPr>
+        <w:pStyle w:val="ListParagraph"/>
+        <w:numPr>
+          <w:ilvl w:val="2"/>
+          <w:numId w:val="2"/>
+        </w:numPr>
+      </w:pPr>
+      <w:r>
+        <w:t xml:space="preserve">More information regarding the impact of Deletion is provided when discussing the </w:t>
+      </w:r>
+      <w:proofErr w:type="spellStart"/>
+      <w:r>
+        <w:t>Faetures</w:t>
+      </w:r>
+      <w:proofErr w:type="spellEnd"/>
+      <w:r>
+        <w:t>/Options.</w:t>
+      </w:r>
+    </w:p>
     <w:sectPr>
       <w:pgSz w:w="11906" w:h="16838"/>
       <w:pgMar w:top="1440" w:right="1440" w:bottom="1440" w:left="1440" w:header="708" w:footer="708" w:gutter="0"/>
@@ -3691,16 +4346,16 @@
 <file path=word/numbering.xml><?xml version="1.0" encoding="utf-8"?>
 <w:numbering xmlns:ve="http://schemas.openxmlformats.org/markup-compatibility/2006" xmlns:o="urn:schemas-microsoft-com:office:office" xmlns:r="http://schemas.openxmlformats.org/officeDocument/2006/relationships" xmlns:m="http://schemas.openxmlformats.org/officeDocument/2006/math" xmlns:v="urn:schemas-microsoft-com:vml" xmlns:wp="http://schemas.openxmlformats.org/drawingml/2006/wordprocessingDrawing" xmlns:w10="urn:schemas-microsoft-com:office:word" xmlns:w="http://schemas.openxmlformats.org/wordprocessingml/2006/main" xmlns:wne="http://schemas.microsoft.com/office/word/2006/wordml">
   <w:abstractNum w:abstractNumId="0">
-    <w:nsid w:val="704678CB"/>
+    <w:nsid w:val="2B4A6A65"/>
     <w:multiLevelType w:val="hybridMultilevel"/>
-    <w:tmpl w:val="999093E6"/>
+    <w:tmpl w:val="E304B6A8"/>
     <w:lvl w:ilvl="0" w:tplc="0C090001">
       <w:start w:val="1"/>
       <w:numFmt w:val="bullet"/>
       <w:lvlText w:val=""/>
       <w:lvlJc w:val="left"/>
       <w:pPr>
-        <w:ind w:left="720" w:hanging="360"/>
+        <w:ind w:left="1440" w:hanging="360"/>
       </w:pPr>
       <w:rPr>
         <w:rFonts w:ascii="Symbol" w:hAnsi="Symbol" w:hint="default"/>
@@ -3712,7 +4367,7 @@
       <w:lvlText w:val="o"/>
       <w:lvlJc w:val="left"/>
       <w:pPr>
-        <w:ind w:left="1440" w:hanging="360"/>
+        <w:ind w:left="2160" w:hanging="360"/>
       </w:pPr>
       <w:rPr>
         <w:rFonts w:ascii="Courier New" w:hAnsi="Courier New" w:cs="Courier New" w:hint="default"/>
@@ -3724,6 +4379,232 @@
       <w:lvlText w:val=""/>
       <w:lvlJc w:val="left"/>
       <w:pPr>
+        <w:ind w:left="2880" w:hanging="360"/>
+      </w:pPr>
+      <w:rPr>
+        <w:rFonts w:ascii="Wingdings" w:hAnsi="Wingdings" w:hint="default"/>
+      </w:rPr>
+    </w:lvl>
+    <w:lvl w:ilvl="3" w:tplc="0C090001" w:tentative="1">
+      <w:start w:val="1"/>
+      <w:numFmt w:val="bullet"/>
+      <w:lvlText w:val=""/>
+      <w:lvlJc w:val="left"/>
+      <w:pPr>
+        <w:ind w:left="3600" w:hanging="360"/>
+      </w:pPr>
+      <w:rPr>
+        <w:rFonts w:ascii="Symbol" w:hAnsi="Symbol" w:hint="default"/>
+      </w:rPr>
+    </w:lvl>
+    <w:lvl w:ilvl="4" w:tplc="0C090003" w:tentative="1">
+      <w:start w:val="1"/>
+      <w:numFmt w:val="bullet"/>
+      <w:lvlText w:val="o"/>
+      <w:lvlJc w:val="left"/>
+      <w:pPr>
+        <w:ind w:left="4320" w:hanging="360"/>
+      </w:pPr>
+      <w:rPr>
+        <w:rFonts w:ascii="Courier New" w:hAnsi="Courier New" w:cs="Courier New" w:hint="default"/>
+      </w:rPr>
+    </w:lvl>
+    <w:lvl w:ilvl="5" w:tplc="0C090005" w:tentative="1">
+      <w:start w:val="1"/>
+      <w:numFmt w:val="bullet"/>
+      <w:lvlText w:val=""/>
+      <w:lvlJc w:val="left"/>
+      <w:pPr>
+        <w:ind w:left="5040" w:hanging="360"/>
+      </w:pPr>
+      <w:rPr>
+        <w:rFonts w:ascii="Wingdings" w:hAnsi="Wingdings" w:hint="default"/>
+      </w:rPr>
+    </w:lvl>
+    <w:lvl w:ilvl="6" w:tplc="0C090001" w:tentative="1">
+      <w:start w:val="1"/>
+      <w:numFmt w:val="bullet"/>
+      <w:lvlText w:val=""/>
+      <w:lvlJc w:val="left"/>
+      <w:pPr>
+        <w:ind w:left="5760" w:hanging="360"/>
+      </w:pPr>
+      <w:rPr>
+        <w:rFonts w:ascii="Symbol" w:hAnsi="Symbol" w:hint="default"/>
+      </w:rPr>
+    </w:lvl>
+    <w:lvl w:ilvl="7" w:tplc="0C090003" w:tentative="1">
+      <w:start w:val="1"/>
+      <w:numFmt w:val="bullet"/>
+      <w:lvlText w:val="o"/>
+      <w:lvlJc w:val="left"/>
+      <w:pPr>
+        <w:ind w:left="6480" w:hanging="360"/>
+      </w:pPr>
+      <w:rPr>
+        <w:rFonts w:ascii="Courier New" w:hAnsi="Courier New" w:cs="Courier New" w:hint="default"/>
+      </w:rPr>
+    </w:lvl>
+    <w:lvl w:ilvl="8" w:tplc="0C090005" w:tentative="1">
+      <w:start w:val="1"/>
+      <w:numFmt w:val="bullet"/>
+      <w:lvlText w:val=""/>
+      <w:lvlJc w:val="left"/>
+      <w:pPr>
+        <w:ind w:left="7200" w:hanging="360"/>
+      </w:pPr>
+      <w:rPr>
+        <w:rFonts w:ascii="Wingdings" w:hAnsi="Wingdings" w:hint="default"/>
+      </w:rPr>
+    </w:lvl>
+  </w:abstractNum>
+  <w:abstractNum w:abstractNumId="1">
+    <w:nsid w:val="2FFE565E"/>
+    <w:multiLevelType w:val="hybridMultilevel"/>
+    <w:tmpl w:val="1F66D734"/>
+    <w:lvl w:ilvl="0" w:tplc="0C090001">
+      <w:start w:val="1"/>
+      <w:numFmt w:val="bullet"/>
+      <w:lvlText w:val=""/>
+      <w:lvlJc w:val="left"/>
+      <w:pPr>
+        <w:ind w:left="1440" w:hanging="360"/>
+      </w:pPr>
+      <w:rPr>
+        <w:rFonts w:ascii="Symbol" w:hAnsi="Symbol" w:hint="default"/>
+      </w:rPr>
+    </w:lvl>
+    <w:lvl w:ilvl="1" w:tplc="0C090003">
+      <w:start w:val="1"/>
+      <w:numFmt w:val="bullet"/>
+      <w:lvlText w:val="o"/>
+      <w:lvlJc w:val="left"/>
+      <w:pPr>
+        <w:ind w:left="2160" w:hanging="360"/>
+      </w:pPr>
+      <w:rPr>
+        <w:rFonts w:ascii="Courier New" w:hAnsi="Courier New" w:cs="Courier New" w:hint="default"/>
+      </w:rPr>
+    </w:lvl>
+    <w:lvl w:ilvl="2" w:tplc="0C090005" w:tentative="1">
+      <w:start w:val="1"/>
+      <w:numFmt w:val="bullet"/>
+      <w:lvlText w:val=""/>
+      <w:lvlJc w:val="left"/>
+      <w:pPr>
+        <w:ind w:left="2880" w:hanging="360"/>
+      </w:pPr>
+      <w:rPr>
+        <w:rFonts w:ascii="Wingdings" w:hAnsi="Wingdings" w:hint="default"/>
+      </w:rPr>
+    </w:lvl>
+    <w:lvl w:ilvl="3" w:tplc="0C090001" w:tentative="1">
+      <w:start w:val="1"/>
+      <w:numFmt w:val="bullet"/>
+      <w:lvlText w:val=""/>
+      <w:lvlJc w:val="left"/>
+      <w:pPr>
+        <w:ind w:left="3600" w:hanging="360"/>
+      </w:pPr>
+      <w:rPr>
+        <w:rFonts w:ascii="Symbol" w:hAnsi="Symbol" w:hint="default"/>
+      </w:rPr>
+    </w:lvl>
+    <w:lvl w:ilvl="4" w:tplc="0C090003" w:tentative="1">
+      <w:start w:val="1"/>
+      <w:numFmt w:val="bullet"/>
+      <w:lvlText w:val="o"/>
+      <w:lvlJc w:val="left"/>
+      <w:pPr>
+        <w:ind w:left="4320" w:hanging="360"/>
+      </w:pPr>
+      <w:rPr>
+        <w:rFonts w:ascii="Courier New" w:hAnsi="Courier New" w:cs="Courier New" w:hint="default"/>
+      </w:rPr>
+    </w:lvl>
+    <w:lvl w:ilvl="5" w:tplc="0C090005" w:tentative="1">
+      <w:start w:val="1"/>
+      <w:numFmt w:val="bullet"/>
+      <w:lvlText w:val=""/>
+      <w:lvlJc w:val="left"/>
+      <w:pPr>
+        <w:ind w:left="5040" w:hanging="360"/>
+      </w:pPr>
+      <w:rPr>
+        <w:rFonts w:ascii="Wingdings" w:hAnsi="Wingdings" w:hint="default"/>
+      </w:rPr>
+    </w:lvl>
+    <w:lvl w:ilvl="6" w:tplc="0C090001" w:tentative="1">
+      <w:start w:val="1"/>
+      <w:numFmt w:val="bullet"/>
+      <w:lvlText w:val=""/>
+      <w:lvlJc w:val="left"/>
+      <w:pPr>
+        <w:ind w:left="5760" w:hanging="360"/>
+      </w:pPr>
+      <w:rPr>
+        <w:rFonts w:ascii="Symbol" w:hAnsi="Symbol" w:hint="default"/>
+      </w:rPr>
+    </w:lvl>
+    <w:lvl w:ilvl="7" w:tplc="0C090003" w:tentative="1">
+      <w:start w:val="1"/>
+      <w:numFmt w:val="bullet"/>
+      <w:lvlText w:val="o"/>
+      <w:lvlJc w:val="left"/>
+      <w:pPr>
+        <w:ind w:left="6480" w:hanging="360"/>
+      </w:pPr>
+      <w:rPr>
+        <w:rFonts w:ascii="Courier New" w:hAnsi="Courier New" w:cs="Courier New" w:hint="default"/>
+      </w:rPr>
+    </w:lvl>
+    <w:lvl w:ilvl="8" w:tplc="0C090005" w:tentative="1">
+      <w:start w:val="1"/>
+      <w:numFmt w:val="bullet"/>
+      <w:lvlText w:val=""/>
+      <w:lvlJc w:val="left"/>
+      <w:pPr>
+        <w:ind w:left="7200" w:hanging="360"/>
+      </w:pPr>
+      <w:rPr>
+        <w:rFonts w:ascii="Wingdings" w:hAnsi="Wingdings" w:hint="default"/>
+      </w:rPr>
+    </w:lvl>
+  </w:abstractNum>
+  <w:abstractNum w:abstractNumId="2">
+    <w:nsid w:val="704678CB"/>
+    <w:multiLevelType w:val="hybridMultilevel"/>
+    <w:tmpl w:val="999093E6"/>
+    <w:lvl w:ilvl="0" w:tplc="0C090001">
+      <w:start w:val="1"/>
+      <w:numFmt w:val="bullet"/>
+      <w:lvlText w:val=""/>
+      <w:lvlJc w:val="left"/>
+      <w:pPr>
+        <w:ind w:left="720" w:hanging="360"/>
+      </w:pPr>
+      <w:rPr>
+        <w:rFonts w:ascii="Symbol" w:hAnsi="Symbol" w:hint="default"/>
+      </w:rPr>
+    </w:lvl>
+    <w:lvl w:ilvl="1" w:tplc="0C090003">
+      <w:start w:val="1"/>
+      <w:numFmt w:val="bullet"/>
+      <w:lvlText w:val="o"/>
+      <w:lvlJc w:val="left"/>
+      <w:pPr>
+        <w:ind w:left="1440" w:hanging="360"/>
+      </w:pPr>
+      <w:rPr>
+        <w:rFonts w:ascii="Courier New" w:hAnsi="Courier New" w:cs="Courier New" w:hint="default"/>
+      </w:rPr>
+    </w:lvl>
+    <w:lvl w:ilvl="2" w:tplc="0C090005">
+      <w:start w:val="1"/>
+      <w:numFmt w:val="bullet"/>
+      <w:lvlText w:val=""/>
+      <w:lvlJc w:val="left"/>
+      <w:pPr>
         <w:ind w:left="2160" w:hanging="360"/>
       </w:pPr>
       <w:rPr>
@@ -3804,7 +4685,13 @@
     </w:lvl>
   </w:abstractNum>
   <w:num w:numId="1">
+    <w:abstractNumId w:val="2"/>
+  </w:num>
+  <w:num w:numId="2">
     <w:abstractNumId w:val="0"/>
+  </w:num>
+  <w:num w:numId="3">
+    <w:abstractNumId w:val="1"/>
   </w:num>
 </w:numbering>
 </file>

</xml_diff>

<commit_message>
User Guide - more added
</commit_message>
<xml_diff>
--- a/ShopWise User Guide.docx
+++ b/ShopWise User Guide.docx
@@ -8076,19 +8076,125 @@
     </w:p>
     <w:p>
       <w:pPr>
+        <w:pStyle w:val="Heading1"/>
+      </w:pPr>
+      <w:r>
+        <w:lastRenderedPageBreak/>
+        <w:t>Quick Start Guide – AISLES</w:t>
+      </w:r>
+    </w:p>
+    <w:p/>
+    <w:p>
+      <w:r>
+        <w:t xml:space="preserve">Once one or more Shops have been added the Main Display will include an option for </w:t>
+      </w:r>
+      <w:r>
+        <w:rPr>
+          <w:b/>
+        </w:rPr>
+        <w:t>Aisles</w:t>
+      </w:r>
+      <w:r>
+        <w:t xml:space="preserve"> as per:</w:t>
+      </w:r>
+    </w:p>
+    <w:p>
+      <w:r>
         <w:rPr>
           <w:noProof/>
           <w:lang w:eastAsia="en-AU"/>
         </w:rPr>
-      </w:pPr>
-    </w:p>
-    <w:p>
-      <w:pPr>
+        <w:pict>
+          <v:shape id="_x0000_s1045" type="#_x0000_t66" style="position:absolute;margin-left:285pt;margin-top:95.95pt;width:76.9pt;height:24.75pt;z-index:251674624">
+            <v:fill opacity="0"/>
+            <v:textbox inset=",.6mm,,.6mm">
+              <w:txbxContent>
+                <w:p>
+                  <w:r>
+                    <w:t>New</w:t>
+                  </w:r>
+                </w:p>
+              </w:txbxContent>
+            </v:textbox>
+          </v:shape>
+        </w:pict>
+      </w:r>
+      <w:r>
         <w:rPr>
           <w:noProof/>
           <w:lang w:eastAsia="en-AU"/>
         </w:rPr>
-      </w:pPr>
+        <w:drawing>
+          <wp:inline distT="0" distB="0" distL="0" distR="0">
+            <wp:extent cx="3572828" cy="5464016"/>
+            <wp:effectExtent l="19050" t="0" r="8572" b="0"/>
+            <wp:docPr id="3" name="Picture 1"/>
+            <wp:cNvGraphicFramePr>
+              <a:graphicFrameLocks xmlns:a="http://schemas.openxmlformats.org/drawingml/2006/main" noChangeAspect="1"/>
+            </wp:cNvGraphicFramePr>
+            <a:graphic xmlns:a="http://schemas.openxmlformats.org/drawingml/2006/main">
+              <a:graphicData uri="http://schemas.openxmlformats.org/drawingml/2006/picture">
+                <pic:pic xmlns:pic="http://schemas.openxmlformats.org/drawingml/2006/picture">
+                  <pic:nvPicPr>
+                    <pic:cNvPr id="0" name="Picture 1"/>
+                    <pic:cNvPicPr>
+                      <a:picLocks noChangeAspect="1" noChangeArrowheads="1"/>
+                    </pic:cNvPicPr>
+                  </pic:nvPicPr>
+                  <pic:blipFill>
+                    <a:blip r:embed="rId15"/>
+                    <a:srcRect/>
+                    <a:stretch>
+                      <a:fillRect/>
+                    </a:stretch>
+                  </pic:blipFill>
+                  <pic:spPr bwMode="auto">
+                    <a:xfrm>
+                      <a:off x="0" y="0"/>
+                      <a:ext cx="3572828" cy="5464016"/>
+                    </a:xfrm>
+                    <a:prstGeom prst="rect">
+                      <a:avLst/>
+                    </a:prstGeom>
+                    <a:noFill/>
+                    <a:ln w="9525">
+                      <a:noFill/>
+                      <a:miter lim="800000"/>
+                      <a:headEnd/>
+                      <a:tailEnd/>
+                    </a:ln>
+                  </pic:spPr>
+                </pic:pic>
+              </a:graphicData>
+            </a:graphic>
+          </wp:inline>
+        </w:drawing>
+      </w:r>
+    </w:p>
+    <w:p/>
+    <w:p>
+      <w:pPr>
+        <w:rPr>
+          <w:rFonts w:asciiTheme="majorHAnsi" w:eastAsiaTheme="majorEastAsia" w:hAnsiTheme="majorHAnsi" w:cstheme="majorBidi"/>
+          <w:b/>
+          <w:bCs/>
+          <w:color w:val="4F81BD" w:themeColor="accent1"/>
+          <w:sz w:val="26"/>
+          <w:szCs w:val="26"/>
+        </w:rPr>
+      </w:pPr>
+      <w:r>
+        <w:br w:type="page"/>
+      </w:r>
+    </w:p>
+    <w:p>
+      <w:pPr>
+        <w:pStyle w:val="Heading2"/>
+      </w:pPr>
+      <w:r>
+        <w:lastRenderedPageBreak/>
+        <w:t>Click on AISLES</w:t>
+      </w:r>
     </w:p>
     <w:p>
       <w:pPr>
@@ -8097,6 +8203,1312 @@
           <w:lang w:eastAsia="en-AU"/>
         </w:rPr>
       </w:pPr>
+    </w:p>
+    <w:p>
+      <w:pPr>
+        <w:rPr>
+          <w:noProof/>
+          <w:lang w:eastAsia="en-AU"/>
+        </w:rPr>
+      </w:pPr>
+      <w:r>
+        <w:rPr>
+          <w:noProof/>
+          <w:lang w:eastAsia="en-AU"/>
+        </w:rPr>
+        <w:pict>
+          <v:shape id="_x0000_s1044" type="#_x0000_t66" style="position:absolute;margin-left:284.25pt;margin-top:73.25pt;width:76.9pt;height:24.75pt;z-index:251673600">
+            <v:fill opacity="0"/>
+            <v:textbox inset=",.6mm,,.6mm">
+              <w:txbxContent>
+                <w:p>
+                  <w:r>
+                    <w:t>Selector</w:t>
+                  </w:r>
+                </w:p>
+              </w:txbxContent>
+            </v:textbox>
+          </v:shape>
+        </w:pict>
+      </w:r>
+      <w:r>
+        <w:rPr>
+          <w:noProof/>
+          <w:lang w:eastAsia="en-AU"/>
+        </w:rPr>
+        <w:drawing>
+          <wp:inline distT="0" distB="0" distL="0" distR="0">
+            <wp:extent cx="3572828" cy="5464016"/>
+            <wp:effectExtent l="19050" t="0" r="8572" b="0"/>
+            <wp:docPr id="6" name="Picture 7"/>
+            <wp:cNvGraphicFramePr>
+              <a:graphicFrameLocks xmlns:a="http://schemas.openxmlformats.org/drawingml/2006/main" noChangeAspect="1"/>
+            </wp:cNvGraphicFramePr>
+            <a:graphic xmlns:a="http://schemas.openxmlformats.org/drawingml/2006/main">
+              <a:graphicData uri="http://schemas.openxmlformats.org/drawingml/2006/picture">
+                <pic:pic xmlns:pic="http://schemas.openxmlformats.org/drawingml/2006/picture">
+                  <pic:nvPicPr>
+                    <pic:cNvPr id="0" name="Picture 7"/>
+                    <pic:cNvPicPr>
+                      <a:picLocks noChangeAspect="1" noChangeArrowheads="1"/>
+                    </pic:cNvPicPr>
+                  </pic:nvPicPr>
+                  <pic:blipFill>
+                    <a:blip r:embed="rId16"/>
+                    <a:srcRect/>
+                    <a:stretch>
+                      <a:fillRect/>
+                    </a:stretch>
+                  </pic:blipFill>
+                  <pic:spPr bwMode="auto">
+                    <a:xfrm>
+                      <a:off x="0" y="0"/>
+                      <a:ext cx="3572828" cy="5464016"/>
+                    </a:xfrm>
+                    <a:prstGeom prst="rect">
+                      <a:avLst/>
+                    </a:prstGeom>
+                    <a:noFill/>
+                    <a:ln w="9525">
+                      <a:noFill/>
+                      <a:miter lim="800000"/>
+                      <a:headEnd/>
+                      <a:tailEnd/>
+                    </a:ln>
+                  </pic:spPr>
+                </pic:pic>
+              </a:graphicData>
+            </a:graphic>
+          </wp:inline>
+        </w:drawing>
+      </w:r>
+    </w:p>
+    <w:p>
+      <w:r>
+        <w:t xml:space="preserve">This display will display the </w:t>
+      </w:r>
+      <w:r>
+        <w:rPr>
+          <w:b/>
+        </w:rPr>
+        <w:t>Aisles</w:t>
+      </w:r>
+      <w:r>
+        <w:t xml:space="preserve"> that exist for the selected </w:t>
+      </w:r>
+      <w:r>
+        <w:rPr>
+          <w:b/>
+        </w:rPr>
+        <w:t>Shop</w:t>
+      </w:r>
+      <w:r>
+        <w:t xml:space="preserve"> (</w:t>
+      </w:r>
+      <w:r>
+        <w:rPr>
+          <w:i/>
+        </w:rPr>
+        <w:t xml:space="preserve">there will be none as </w:t>
+      </w:r>
+      <w:proofErr w:type="gramStart"/>
+      <w:r>
+        <w:rPr>
+          <w:i/>
+        </w:rPr>
+        <w:t>no</w:t>
+      </w:r>
+      <w:proofErr w:type="gramEnd"/>
+      <w:r>
+        <w:rPr>
+          <w:i/>
+        </w:rPr>
+        <w:t xml:space="preserve"> </w:t>
+      </w:r>
+      <w:r>
+        <w:rPr>
+          <w:b/>
+          <w:i/>
+        </w:rPr>
+        <w:t>Aisles</w:t>
+      </w:r>
+      <w:r>
+        <w:rPr>
+          <w:i/>
+        </w:rPr>
+        <w:t xml:space="preserve"> have been added</w:t>
+      </w:r>
+      <w:r>
+        <w:t>). You can change</w:t>
+      </w:r>
+      <w:r>
+        <w:t xml:space="preserve"> the </w:t>
+      </w:r>
+      <w:r>
+        <w:rPr>
+          <w:b/>
+        </w:rPr>
+        <w:t>Shop</w:t>
+      </w:r>
+      <w:r>
+        <w:t xml:space="preserve"> by clicking on the </w:t>
+      </w:r>
+      <w:r>
+        <w:rPr>
+          <w:b/>
+        </w:rPr>
+        <w:t>Dropdown selector</w:t>
+      </w:r>
+      <w:r>
+        <w:t xml:space="preserve"> and then clicking on the required </w:t>
+      </w:r>
+      <w:proofErr w:type="gramStart"/>
+      <w:r>
+        <w:rPr>
+          <w:b/>
+        </w:rPr>
+        <w:t>Shop</w:t>
+      </w:r>
+      <w:r>
+        <w:t xml:space="preserve">  from</w:t>
+      </w:r>
+      <w:proofErr w:type="gramEnd"/>
+      <w:r>
+        <w:t xml:space="preserve"> the display list.</w:t>
+      </w:r>
+    </w:p>
+    <w:p>
+      <w:r>
+        <w:rPr>
+          <w:noProof/>
+          <w:lang w:eastAsia="en-AU"/>
+        </w:rPr>
+        <w:drawing>
+          <wp:inline distT="0" distB="0" distL="0" distR="0">
+            <wp:extent cx="4429125" cy="1393031"/>
+            <wp:effectExtent l="19050" t="0" r="9525" b="0"/>
+            <wp:docPr id="8" name="Picture 10"/>
+            <wp:cNvGraphicFramePr>
+              <a:graphicFrameLocks xmlns:a="http://schemas.openxmlformats.org/drawingml/2006/main" noChangeAspect="1"/>
+            </wp:cNvGraphicFramePr>
+            <a:graphic xmlns:a="http://schemas.openxmlformats.org/drawingml/2006/main">
+              <a:graphicData uri="http://schemas.openxmlformats.org/drawingml/2006/picture">
+                <pic:pic xmlns:pic="http://schemas.openxmlformats.org/drawingml/2006/picture">
+                  <pic:nvPicPr>
+                    <pic:cNvPr id="0" name="Picture 10"/>
+                    <pic:cNvPicPr>
+                      <a:picLocks noChangeAspect="1" noChangeArrowheads="1"/>
+                    </pic:cNvPicPr>
+                  </pic:nvPicPr>
+                  <pic:blipFill>
+                    <a:blip r:embed="rId17"/>
+                    <a:srcRect/>
+                    <a:stretch>
+                      <a:fillRect/>
+                    </a:stretch>
+                  </pic:blipFill>
+                  <pic:spPr bwMode="auto">
+                    <a:xfrm>
+                      <a:off x="0" y="0"/>
+                      <a:ext cx="4429125" cy="1393031"/>
+                    </a:xfrm>
+                    <a:prstGeom prst="rect">
+                      <a:avLst/>
+                    </a:prstGeom>
+                    <a:noFill/>
+                    <a:ln w="9525">
+                      <a:noFill/>
+                      <a:miter lim="800000"/>
+                      <a:headEnd/>
+                      <a:tailEnd/>
+                    </a:ln>
+                  </pic:spPr>
+                </pic:pic>
+              </a:graphicData>
+            </a:graphic>
+          </wp:inline>
+        </w:drawing>
+      </w:r>
+    </w:p>
+    <w:p>
+      <w:pPr>
+        <w:rPr>
+          <w:i/>
+        </w:rPr>
+      </w:pPr>
+      <w:r>
+        <w:rPr>
+          <w:i/>
+        </w:rPr>
+        <w:t>Note</w:t>
+      </w:r>
+      <w:proofErr w:type="gramStart"/>
+      <w:r>
+        <w:rPr>
+          <w:i/>
+        </w:rPr>
+        <w:t>,</w:t>
+      </w:r>
+      <w:proofErr w:type="gramEnd"/>
+      <w:r>
+        <w:rPr>
+          <w:i/>
+        </w:rPr>
+        <w:t xml:space="preserve"> clicking anywhere else results in the selected shop not changing.</w:t>
+      </w:r>
+      <w:r>
+        <w:rPr>
+          <w:i/>
+        </w:rPr>
+        <w:br w:type="page"/>
+      </w:r>
+    </w:p>
+    <w:p>
+      <w:pPr>
+        <w:pStyle w:val="Heading2"/>
+      </w:pPr>
+      <w:r>
+        <w:lastRenderedPageBreak/>
+        <w:t>Select a Shop and then Click ADD</w:t>
+      </w:r>
+    </w:p>
+    <w:p>
+      <w:r>
+        <w:rPr>
+          <w:noProof/>
+          <w:lang w:eastAsia="en-AU"/>
+        </w:rPr>
+        <w:drawing>
+          <wp:inline distT="0" distB="0" distL="0" distR="0">
+            <wp:extent cx="3572828" cy="5464016"/>
+            <wp:effectExtent l="19050" t="0" r="8572" b="0"/>
+            <wp:docPr id="13" name="Picture 13"/>
+            <wp:cNvGraphicFramePr>
+              <a:graphicFrameLocks xmlns:a="http://schemas.openxmlformats.org/drawingml/2006/main" noChangeAspect="1"/>
+            </wp:cNvGraphicFramePr>
+            <a:graphic xmlns:a="http://schemas.openxmlformats.org/drawingml/2006/main">
+              <a:graphicData uri="http://schemas.openxmlformats.org/drawingml/2006/picture">
+                <pic:pic xmlns:pic="http://schemas.openxmlformats.org/drawingml/2006/picture">
+                  <pic:nvPicPr>
+                    <pic:cNvPr id="0" name="Picture 13"/>
+                    <pic:cNvPicPr>
+                      <a:picLocks noChangeAspect="1" noChangeArrowheads="1"/>
+                    </pic:cNvPicPr>
+                  </pic:nvPicPr>
+                  <pic:blipFill>
+                    <a:blip r:embed="rId18"/>
+                    <a:srcRect/>
+                    <a:stretch>
+                      <a:fillRect/>
+                    </a:stretch>
+                  </pic:blipFill>
+                  <pic:spPr bwMode="auto">
+                    <a:xfrm>
+                      <a:off x="0" y="0"/>
+                      <a:ext cx="3572828" cy="5464016"/>
+                    </a:xfrm>
+                    <a:prstGeom prst="rect">
+                      <a:avLst/>
+                    </a:prstGeom>
+                    <a:noFill/>
+                    <a:ln w="9525">
+                      <a:noFill/>
+                      <a:miter lim="800000"/>
+                      <a:headEnd/>
+                      <a:tailEnd/>
+                    </a:ln>
+                  </pic:spPr>
+                </pic:pic>
+              </a:graphicData>
+            </a:graphic>
+          </wp:inline>
+        </w:drawing>
+      </w:r>
+    </w:p>
+    <w:p>
+      <w:pPr>
+        <w:rPr>
+          <w:i/>
+        </w:rPr>
+      </w:pPr>
+      <w:r>
+        <w:t xml:space="preserve">Similar to </w:t>
+      </w:r>
+      <w:r>
+        <w:rPr>
+          <w:b/>
+        </w:rPr>
+        <w:t>Shops Add</w:t>
+      </w:r>
+      <w:r>
+        <w:t xml:space="preserve"> </w:t>
+      </w:r>
+      <w:r>
+        <w:t xml:space="preserve">display </w:t>
+      </w:r>
+      <w:r>
+        <w:t xml:space="preserve">the </w:t>
+      </w:r>
+      <w:r>
+        <w:rPr>
+          <w:b/>
+        </w:rPr>
+        <w:t>Aisles Add</w:t>
+      </w:r>
+      <w:r>
+        <w:t xml:space="preserve"> </w:t>
+      </w:r>
+      <w:r>
+        <w:t xml:space="preserve">display </w:t>
+      </w:r>
+      <w:r>
+        <w:t>has input fields</w:t>
+      </w:r>
+      <w:r>
+        <w:t xml:space="preserve"> where you type the respective </w:t>
+      </w:r>
+      <w:r>
+        <w:rPr>
+          <w:b/>
+        </w:rPr>
+        <w:t>Aisle Name</w:t>
+      </w:r>
+      <w:r>
+        <w:t xml:space="preserve"> and </w:t>
+      </w:r>
+      <w:proofErr w:type="gramStart"/>
+      <w:r>
+        <w:rPr>
+          <w:b/>
+        </w:rPr>
+        <w:t>Order</w:t>
+      </w:r>
+      <w:r>
+        <w:t>(</w:t>
+      </w:r>
+      <w:proofErr w:type="gramEnd"/>
+      <w:r>
+        <w:t xml:space="preserve">suggestion provided), both are required.  The </w:t>
+      </w:r>
+      <w:r>
+        <w:rPr>
+          <w:b/>
+        </w:rPr>
+        <w:t>Shop</w:t>
+      </w:r>
+      <w:r>
+        <w:t xml:space="preserve"> field utilises a </w:t>
+      </w:r>
+      <w:proofErr w:type="spellStart"/>
+      <w:r>
+        <w:rPr>
+          <w:b/>
+        </w:rPr>
+        <w:t>DropDown</w:t>
+      </w:r>
+      <w:proofErr w:type="spellEnd"/>
+      <w:r>
+        <w:t xml:space="preserve"> selector, restricting the </w:t>
+      </w:r>
+      <w:r>
+        <w:rPr>
+          <w:b/>
+        </w:rPr>
+        <w:t>Shop</w:t>
+      </w:r>
+      <w:r>
+        <w:t xml:space="preserve"> to an existing </w:t>
+      </w:r>
+      <w:r>
+        <w:rPr>
+          <w:b/>
+        </w:rPr>
+        <w:t>Shop</w:t>
+      </w:r>
+      <w:r>
+        <w:t xml:space="preserve"> (</w:t>
+      </w:r>
+      <w:r>
+        <w:rPr>
+          <w:i/>
+        </w:rPr>
+        <w:t xml:space="preserve">the selector will be set to the </w:t>
+      </w:r>
+      <w:r>
+        <w:rPr>
+          <w:b/>
+          <w:i/>
+        </w:rPr>
+        <w:t>Shop</w:t>
+      </w:r>
+      <w:r>
+        <w:rPr>
+          <w:i/>
+        </w:rPr>
+        <w:t xml:space="preserve"> chosen from the </w:t>
+      </w:r>
+      <w:r>
+        <w:rPr>
+          <w:b/>
+          <w:i/>
+        </w:rPr>
+        <w:t>Shops display</w:t>
+      </w:r>
+      <w:r>
+        <w:rPr>
+          <w:i/>
+        </w:rPr>
+        <w:t>).</w:t>
+      </w:r>
+    </w:p>
+    <w:p>
+      <w:pPr>
+        <w:rPr>
+          <w:rFonts w:asciiTheme="majorHAnsi" w:eastAsiaTheme="majorEastAsia" w:hAnsiTheme="majorHAnsi" w:cstheme="majorBidi"/>
+          <w:b/>
+          <w:bCs/>
+          <w:color w:val="4F81BD" w:themeColor="accent1"/>
+          <w:sz w:val="26"/>
+          <w:szCs w:val="26"/>
+        </w:rPr>
+      </w:pPr>
+      <w:r>
+        <w:br w:type="page"/>
+      </w:r>
+    </w:p>
+    <w:p>
+      <w:pPr>
+        <w:pStyle w:val="Heading2"/>
+      </w:pPr>
+      <w:r>
+        <w:lastRenderedPageBreak/>
+        <w:t>Add Some Aisles</w:t>
+      </w:r>
+    </w:p>
+    <w:p>
+      <w:r>
+        <w:t xml:space="preserve">Add some </w:t>
+      </w:r>
+      <w:r>
+        <w:rPr>
+          <w:b/>
+        </w:rPr>
+        <w:t>Aisles</w:t>
+      </w:r>
+      <w:r>
+        <w:t xml:space="preserve"> to </w:t>
+      </w:r>
+      <w:r>
+        <w:rPr>
+          <w:b/>
+        </w:rPr>
+        <w:t>Shop</w:t>
+      </w:r>
+      <w:r>
+        <w:t xml:space="preserve"> </w:t>
+      </w:r>
+      <w:proofErr w:type="spellStart"/>
+      <w:r>
+        <w:rPr>
+          <w:b/>
+        </w:rPr>
+        <w:t>MySHop</w:t>
+      </w:r>
+      <w:proofErr w:type="spellEnd"/>
+      <w:r>
+        <w:t xml:space="preserve"> in </w:t>
+      </w:r>
+      <w:proofErr w:type="spellStart"/>
+      <w:r>
+        <w:rPr>
+          <w:b/>
+        </w:rPr>
+        <w:t>OurTown</w:t>
+      </w:r>
+      <w:proofErr w:type="spellEnd"/>
+      <w:r>
+        <w:t xml:space="preserve"> (e.g. Fruit an</w:t>
+      </w:r>
+      <w:r>
+        <w:t xml:space="preserve">d Veg, Dairy and Tinned Foods), remembering to click on </w:t>
+      </w:r>
+      <w:r>
+        <w:rPr>
+          <w:b/>
+        </w:rPr>
+        <w:t>SAVE</w:t>
+      </w:r>
+      <w:r>
+        <w:t xml:space="preserve"> for each </w:t>
+      </w:r>
+      <w:r>
+        <w:rPr>
+          <w:b/>
+        </w:rPr>
+        <w:t>Aisle</w:t>
+      </w:r>
+      <w:r>
+        <w:t xml:space="preserve"> to be added. As each is added the list of Aisles in the selected Shop will be amended e.g.</w:t>
+      </w:r>
+    </w:p>
+    <w:p>
+      <w:r>
+        <w:drawing>
+          <wp:inline distT="0" distB="0" distL="0" distR="0">
+            <wp:extent cx="3248025" cy="2268379"/>
+            <wp:effectExtent l="19050" t="0" r="9525" b="0"/>
+            <wp:docPr id="9" name="Picture 16"/>
+            <wp:cNvGraphicFramePr>
+              <a:graphicFrameLocks xmlns:a="http://schemas.openxmlformats.org/drawingml/2006/main" noChangeAspect="1"/>
+            </wp:cNvGraphicFramePr>
+            <a:graphic xmlns:a="http://schemas.openxmlformats.org/drawingml/2006/main">
+              <a:graphicData uri="http://schemas.openxmlformats.org/drawingml/2006/picture">
+                <pic:pic xmlns:pic="http://schemas.openxmlformats.org/drawingml/2006/picture">
+                  <pic:nvPicPr>
+                    <pic:cNvPr id="0" name="Picture 16"/>
+                    <pic:cNvPicPr>
+                      <a:picLocks noChangeAspect="1" noChangeArrowheads="1"/>
+                    </pic:cNvPicPr>
+                  </pic:nvPicPr>
+                  <pic:blipFill>
+                    <a:blip r:embed="rId19"/>
+                    <a:srcRect/>
+                    <a:stretch>
+                      <a:fillRect/>
+                    </a:stretch>
+                  </pic:blipFill>
+                  <pic:spPr bwMode="auto">
+                    <a:xfrm>
+                      <a:off x="0" y="0"/>
+                      <a:ext cx="3248025" cy="2268379"/>
+                    </a:xfrm>
+                    <a:prstGeom prst="rect">
+                      <a:avLst/>
+                    </a:prstGeom>
+                    <a:noFill/>
+                    <a:ln w="9525">
+                      <a:noFill/>
+                      <a:miter lim="800000"/>
+                      <a:headEnd/>
+                      <a:tailEnd/>
+                    </a:ln>
+                  </pic:spPr>
+                </pic:pic>
+              </a:graphicData>
+            </a:graphic>
+          </wp:inline>
+        </w:drawing>
+      </w:r>
+    </w:p>
+    <w:p>
+      <w:pPr>
+        <w:pStyle w:val="Heading2"/>
+      </w:pPr>
+      <w:r>
+        <w:t xml:space="preserve">Select Shop </w:t>
+      </w:r>
+      <w:proofErr w:type="spellStart"/>
+      <w:r>
+        <w:t>MyShop</w:t>
+      </w:r>
+      <w:proofErr w:type="spellEnd"/>
+      <w:r>
+        <w:t xml:space="preserve"> in </w:t>
+      </w:r>
+      <w:proofErr w:type="spellStart"/>
+      <w:r>
+        <w:t>Anothertown</w:t>
+      </w:r>
+      <w:proofErr w:type="spellEnd"/>
+      <w:r>
+        <w:t xml:space="preserve"> and add some Aisles e.g.</w:t>
+      </w:r>
+    </w:p>
+    <w:p>
+      <w:r>
+        <w:rPr>
+          <w:noProof/>
+          <w:lang w:eastAsia="en-AU"/>
+        </w:rPr>
+        <w:drawing>
+          <wp:inline distT="0" distB="0" distL="0" distR="0">
+            <wp:extent cx="3232309" cy="2530316"/>
+            <wp:effectExtent l="19050" t="0" r="6191" b="0"/>
+            <wp:docPr id="12" name="Picture 22"/>
+            <wp:cNvGraphicFramePr>
+              <a:graphicFrameLocks xmlns:a="http://schemas.openxmlformats.org/drawingml/2006/main" noChangeAspect="1"/>
+            </wp:cNvGraphicFramePr>
+            <a:graphic xmlns:a="http://schemas.openxmlformats.org/drawingml/2006/main">
+              <a:graphicData uri="http://schemas.openxmlformats.org/drawingml/2006/picture">
+                <pic:pic xmlns:pic="http://schemas.openxmlformats.org/drawingml/2006/picture">
+                  <pic:nvPicPr>
+                    <pic:cNvPr id="0" name="Picture 22"/>
+                    <pic:cNvPicPr>
+                      <a:picLocks noChangeAspect="1" noChangeArrowheads="1"/>
+                    </pic:cNvPicPr>
+                  </pic:nvPicPr>
+                  <pic:blipFill>
+                    <a:blip r:embed="rId20"/>
+                    <a:srcRect/>
+                    <a:stretch>
+                      <a:fillRect/>
+                    </a:stretch>
+                  </pic:blipFill>
+                  <pic:spPr bwMode="auto">
+                    <a:xfrm>
+                      <a:off x="0" y="0"/>
+                      <a:ext cx="3232309" cy="2530316"/>
+                    </a:xfrm>
+                    <a:prstGeom prst="rect">
+                      <a:avLst/>
+                    </a:prstGeom>
+                    <a:noFill/>
+                    <a:ln w="9525">
+                      <a:noFill/>
+                      <a:miter lim="800000"/>
+                      <a:headEnd/>
+                      <a:tailEnd/>
+                    </a:ln>
+                  </pic:spPr>
+                </pic:pic>
+              </a:graphicData>
+            </a:graphic>
+          </wp:inline>
+        </w:drawing>
+      </w:r>
+    </w:p>
+    <w:p>
+      <w:pPr>
+        <w:pStyle w:val="Heading2"/>
+      </w:pPr>
+      <w:r>
+        <w:t xml:space="preserve">Select Shop </w:t>
+      </w:r>
+      <w:proofErr w:type="spellStart"/>
+      <w:r>
+        <w:t>OthrShop</w:t>
+      </w:r>
+      <w:proofErr w:type="spellEnd"/>
+      <w:r>
+        <w:t xml:space="preserve"> and add some aisles (e.g. Counter and ATM).</w:t>
+      </w:r>
+    </w:p>
+    <w:p>
+      <w:r>
+        <w:rPr>
+          <w:noProof/>
+          <w:lang w:eastAsia="en-AU"/>
+        </w:rPr>
+        <w:drawing>
+          <wp:inline distT="0" distB="0" distL="0" distR="0">
+            <wp:extent cx="3221831" cy="1917383"/>
+            <wp:effectExtent l="19050" t="0" r="0" b="0"/>
+            <wp:docPr id="14" name="Picture 25"/>
+            <wp:cNvGraphicFramePr>
+              <a:graphicFrameLocks xmlns:a="http://schemas.openxmlformats.org/drawingml/2006/main" noChangeAspect="1"/>
+            </wp:cNvGraphicFramePr>
+            <a:graphic xmlns:a="http://schemas.openxmlformats.org/drawingml/2006/main">
+              <a:graphicData uri="http://schemas.openxmlformats.org/drawingml/2006/picture">
+                <pic:pic xmlns:pic="http://schemas.openxmlformats.org/drawingml/2006/picture">
+                  <pic:nvPicPr>
+                    <pic:cNvPr id="0" name="Picture 25"/>
+                    <pic:cNvPicPr>
+                      <a:picLocks noChangeAspect="1" noChangeArrowheads="1"/>
+                    </pic:cNvPicPr>
+                  </pic:nvPicPr>
+                  <pic:blipFill>
+                    <a:blip r:embed="rId21"/>
+                    <a:srcRect/>
+                    <a:stretch>
+                      <a:fillRect/>
+                    </a:stretch>
+                  </pic:blipFill>
+                  <pic:spPr bwMode="auto">
+                    <a:xfrm>
+                      <a:off x="0" y="0"/>
+                      <a:ext cx="3221831" cy="1917383"/>
+                    </a:xfrm>
+                    <a:prstGeom prst="rect">
+                      <a:avLst/>
+                    </a:prstGeom>
+                    <a:noFill/>
+                    <a:ln w="9525">
+                      <a:noFill/>
+                      <a:miter lim="800000"/>
+                      <a:headEnd/>
+                      <a:tailEnd/>
+                    </a:ln>
+                  </pic:spPr>
+                </pic:pic>
+              </a:graphicData>
+            </a:graphic>
+          </wp:inline>
+        </w:drawing>
+      </w:r>
+    </w:p>
+    <w:p>
+      <w:pPr>
+        <w:pStyle w:val="Heading2"/>
+      </w:pPr>
+      <w:r>
+        <w:lastRenderedPageBreak/>
+        <w:t>Click DONE to return to the Aisles Display</w:t>
+      </w:r>
+    </w:p>
+    <w:p>
+      <w:r>
+        <w:t xml:space="preserve">Note selecting Shops will display the respective Aisles for the selected Shop. As for Shops you can </w:t>
+      </w:r>
+      <w:proofErr w:type="gramStart"/>
+      <w:r>
+        <w:t>Click</w:t>
+      </w:r>
+      <w:proofErr w:type="gramEnd"/>
+      <w:r>
+        <w:t xml:space="preserve"> to </w:t>
+      </w:r>
+      <w:r>
+        <w:t>EDIT (STOCK</w:t>
+      </w:r>
+      <w:r>
+        <w:t xml:space="preserve"> when available) and Long-Click to DELETE. </w:t>
+      </w:r>
+      <w:r>
+        <w:t xml:space="preserve"> </w:t>
+      </w:r>
+    </w:p>
+    <w:p>
+      <w:pPr>
+        <w:pStyle w:val="Heading2"/>
+      </w:pPr>
+      <w:r>
+        <w:t xml:space="preserve">Click </w:t>
+      </w:r>
+      <w:proofErr w:type="gramStart"/>
+      <w:r>
+        <w:t>Done</w:t>
+      </w:r>
+      <w:proofErr w:type="gramEnd"/>
+      <w:r>
+        <w:t xml:space="preserve"> to return to the Main Display.</w:t>
+      </w:r>
+    </w:p>
+    <w:p>
+      <w:pPr>
+        <w:rPr>
+          <w:rFonts w:asciiTheme="majorHAnsi" w:eastAsiaTheme="majorEastAsia" w:hAnsiTheme="majorHAnsi" w:cstheme="majorBidi"/>
+          <w:color w:val="4F81BD" w:themeColor="accent1"/>
+          <w:sz w:val="26"/>
+          <w:szCs w:val="26"/>
+        </w:rPr>
+      </w:pPr>
+      <w:r>
+        <w:br w:type="page"/>
+      </w:r>
+    </w:p>
+    <w:p>
+      <w:pPr>
+        <w:pStyle w:val="Heading1"/>
+      </w:pPr>
+      <w:r>
+        <w:lastRenderedPageBreak/>
+        <w:t>Quick Start Guide – STORAGE</w:t>
+      </w:r>
+    </w:p>
+    <w:p/>
+    <w:p>
+      <w:r>
+        <w:rPr>
+          <w:b/>
+        </w:rPr>
+        <w:t>Storage</w:t>
+      </w:r>
+      <w:r>
+        <w:t xml:space="preserve"> </w:t>
+      </w:r>
+      <w:proofErr w:type="gramStart"/>
+      <w:r>
+        <w:t>are</w:t>
+      </w:r>
+      <w:proofErr w:type="gramEnd"/>
+      <w:r>
+        <w:t xml:space="preserve"> places where the purchased </w:t>
+      </w:r>
+      <w:r>
+        <w:rPr>
+          <w:b/>
+        </w:rPr>
+        <w:t>Products</w:t>
+      </w:r>
+      <w:r>
+        <w:t xml:space="preserve"> are stored (normally at home). Their prime purpose is to enable sorting of the Checklist. </w:t>
+      </w:r>
+      <w:proofErr w:type="gramStart"/>
+      <w:r>
+        <w:t xml:space="preserve">At least one </w:t>
+      </w:r>
+      <w:r>
+        <w:rPr>
+          <w:b/>
+        </w:rPr>
+        <w:t>Storage</w:t>
+      </w:r>
+      <w:proofErr w:type="gramEnd"/>
+      <w:r>
+        <w:t xml:space="preserve"> is required before any </w:t>
+      </w:r>
+      <w:r>
+        <w:rPr>
+          <w:b/>
+        </w:rPr>
+        <w:t>Products</w:t>
+      </w:r>
+      <w:r>
+        <w:t xml:space="preserve"> can be added.</w:t>
+      </w:r>
+    </w:p>
+    <w:p>
+      <w:r>
+        <w:t xml:space="preserve">Storage is quite similar to </w:t>
+      </w:r>
+      <w:proofErr w:type="gramStart"/>
+      <w:r>
+        <w:t>Shops,</w:t>
+      </w:r>
+      <w:proofErr w:type="gramEnd"/>
+      <w:r>
+        <w:t xml:space="preserve"> there are two fields, the Name and the Order, instead of the three.</w:t>
+      </w:r>
+    </w:p>
+    <w:p>
+      <w:pPr>
+        <w:pStyle w:val="Heading2"/>
+      </w:pPr>
+      <w:r>
+        <w:t>Click Add and add some Storage (e.g.)</w:t>
+      </w:r>
+    </w:p>
+    <w:p>
+      <w:r>
+        <w:rPr>
+          <w:noProof/>
+          <w:lang w:eastAsia="en-AU"/>
+        </w:rPr>
+        <w:drawing>
+          <wp:inline distT="0" distB="0" distL="0" distR="0">
+            <wp:extent cx="3242786" cy="1377791"/>
+            <wp:effectExtent l="19050" t="0" r="0" b="0"/>
+            <wp:docPr id="15" name="Picture 28"/>
+            <wp:cNvGraphicFramePr>
+              <a:graphicFrameLocks xmlns:a="http://schemas.openxmlformats.org/drawingml/2006/main" noChangeAspect="1"/>
+            </wp:cNvGraphicFramePr>
+            <a:graphic xmlns:a="http://schemas.openxmlformats.org/drawingml/2006/main">
+              <a:graphicData uri="http://schemas.openxmlformats.org/drawingml/2006/picture">
+                <pic:pic xmlns:pic="http://schemas.openxmlformats.org/drawingml/2006/picture">
+                  <pic:nvPicPr>
+                    <pic:cNvPr id="0" name="Picture 28"/>
+                    <pic:cNvPicPr>
+                      <a:picLocks noChangeAspect="1" noChangeArrowheads="1"/>
+                    </pic:cNvPicPr>
+                  </pic:nvPicPr>
+                  <pic:blipFill>
+                    <a:blip r:embed="rId22"/>
+                    <a:srcRect/>
+                    <a:stretch>
+                      <a:fillRect/>
+                    </a:stretch>
+                  </pic:blipFill>
+                  <pic:spPr bwMode="auto">
+                    <a:xfrm>
+                      <a:off x="0" y="0"/>
+                      <a:ext cx="3242786" cy="1377791"/>
+                    </a:xfrm>
+                    <a:prstGeom prst="rect">
+                      <a:avLst/>
+                    </a:prstGeom>
+                    <a:noFill/>
+                    <a:ln w="9525">
+                      <a:noFill/>
+                      <a:miter lim="800000"/>
+                      <a:headEnd/>
+                      <a:tailEnd/>
+                    </a:ln>
+                  </pic:spPr>
+                </pic:pic>
+              </a:graphicData>
+            </a:graphic>
+          </wp:inline>
+        </w:drawing>
+      </w:r>
+    </w:p>
+    <w:p>
+      <w:pPr>
+        <w:pStyle w:val="Heading2"/>
+      </w:pPr>
+      <w:r>
+        <w:t xml:space="preserve">Click </w:t>
+      </w:r>
+      <w:proofErr w:type="gramStart"/>
+      <w:r>
+        <w:t>Done</w:t>
+      </w:r>
+      <w:proofErr w:type="gramEnd"/>
+      <w:r>
+        <w:t xml:space="preserve"> to return to the Main Display (if in Add then click DONE twice).</w:t>
+      </w:r>
+    </w:p>
+    <w:p>
+      <w:pPr>
+        <w:rPr>
+          <w:rFonts w:asciiTheme="majorHAnsi" w:eastAsiaTheme="majorEastAsia" w:hAnsiTheme="majorHAnsi" w:cstheme="majorBidi"/>
+          <w:color w:val="4F81BD" w:themeColor="accent1"/>
+          <w:sz w:val="26"/>
+          <w:szCs w:val="26"/>
+        </w:rPr>
+      </w:pPr>
+      <w:r>
+        <w:br w:type="page"/>
+      </w:r>
+    </w:p>
+    <w:p>
+      <w:pPr>
+        <w:pStyle w:val="Heading1"/>
+      </w:pPr>
+      <w:r>
+        <w:lastRenderedPageBreak/>
+        <w:t>Quick Start Guide – PRODUCTS</w:t>
+      </w:r>
+    </w:p>
+    <w:p/>
+    <w:p>
+      <w:r>
+        <w:t xml:space="preserve">Once </w:t>
+      </w:r>
+      <w:proofErr w:type="gramStart"/>
+      <w:r>
+        <w:t xml:space="preserve">at least one </w:t>
+      </w:r>
+      <w:r>
+        <w:rPr>
+          <w:b/>
+        </w:rPr>
+        <w:t>Storage</w:t>
+      </w:r>
+      <w:proofErr w:type="gramEnd"/>
+      <w:r>
+        <w:t xml:space="preserve"> exists, the </w:t>
+      </w:r>
+      <w:r>
+        <w:rPr>
+          <w:b/>
+        </w:rPr>
+        <w:t>Main Display</w:t>
+      </w:r>
+      <w:r>
+        <w:t xml:space="preserve"> will have the </w:t>
+      </w:r>
+      <w:r>
+        <w:rPr>
+          <w:b/>
+        </w:rPr>
+        <w:t>PRODUCTS</w:t>
+      </w:r>
+      <w:r>
+        <w:t xml:space="preserve"> option.</w:t>
+      </w:r>
+    </w:p>
+    <w:p>
+      <w:r>
+        <w:rPr>
+          <w:noProof/>
+          <w:lang w:eastAsia="en-AU"/>
+        </w:rPr>
+        <w:pict>
+          <v:shape id="_x0000_s1046" type="#_x0000_t66" style="position:absolute;margin-left:297pt;margin-top:139.4pt;width:76.9pt;height:24.75pt;z-index:251675648">
+            <v:fill opacity="0"/>
+            <v:textbox inset=",.6mm,,.6mm">
+              <w:txbxContent>
+                <w:p>
+                  <w:r>
+                    <w:t>New</w:t>
+                  </w:r>
+                </w:p>
+              </w:txbxContent>
+            </v:textbox>
+          </v:shape>
+        </w:pict>
+      </w:r>
+      <w:r>
+        <w:rPr>
+          <w:noProof/>
+          <w:lang w:eastAsia="en-AU"/>
+        </w:rPr>
+        <w:drawing>
+          <wp:inline distT="0" distB="0" distL="0" distR="0">
+            <wp:extent cx="3572828" cy="5464016"/>
+            <wp:effectExtent l="19050" t="0" r="8572" b="0"/>
+            <wp:docPr id="17" name="Picture 31"/>
+            <wp:cNvGraphicFramePr>
+              <a:graphicFrameLocks xmlns:a="http://schemas.openxmlformats.org/drawingml/2006/main" noChangeAspect="1"/>
+            </wp:cNvGraphicFramePr>
+            <a:graphic xmlns:a="http://schemas.openxmlformats.org/drawingml/2006/main">
+              <a:graphicData uri="http://schemas.openxmlformats.org/drawingml/2006/picture">
+                <pic:pic xmlns:pic="http://schemas.openxmlformats.org/drawingml/2006/picture">
+                  <pic:nvPicPr>
+                    <pic:cNvPr id="0" name="Picture 31"/>
+                    <pic:cNvPicPr>
+                      <a:picLocks noChangeAspect="1" noChangeArrowheads="1"/>
+                    </pic:cNvPicPr>
+                  </pic:nvPicPr>
+                  <pic:blipFill>
+                    <a:blip r:embed="rId23"/>
+                    <a:srcRect/>
+                    <a:stretch>
+                      <a:fillRect/>
+                    </a:stretch>
+                  </pic:blipFill>
+                  <pic:spPr bwMode="auto">
+                    <a:xfrm>
+                      <a:off x="0" y="0"/>
+                      <a:ext cx="3572828" cy="5464016"/>
+                    </a:xfrm>
+                    <a:prstGeom prst="rect">
+                      <a:avLst/>
+                    </a:prstGeom>
+                    <a:noFill/>
+                    <a:ln w="9525">
+                      <a:noFill/>
+                      <a:miter lim="800000"/>
+                      <a:headEnd/>
+                      <a:tailEnd/>
+                    </a:ln>
+                  </pic:spPr>
+                </pic:pic>
+              </a:graphicData>
+            </a:graphic>
+          </wp:inline>
+        </w:drawing>
+      </w:r>
+    </w:p>
+    <w:p/>
+    <w:p>
+      <w:r>
+        <w:t xml:space="preserve">Products are relatively simple they </w:t>
+      </w:r>
+      <w:r>
+        <w:t>have a</w:t>
+      </w:r>
+      <w:r>
+        <w:t xml:space="preserve"> </w:t>
+      </w:r>
+      <w:r>
+        <w:rPr>
+          <w:b/>
+        </w:rPr>
+        <w:t>Name</w:t>
+      </w:r>
+      <w:r>
+        <w:t>, a</w:t>
+      </w:r>
+      <w:r>
+        <w:t xml:space="preserve"> single</w:t>
+      </w:r>
+      <w:r>
+        <w:t xml:space="preserve"> </w:t>
+      </w:r>
+      <w:r>
+        <w:rPr>
+          <w:b/>
+        </w:rPr>
+        <w:t>Storage</w:t>
+      </w:r>
+      <w:r>
+        <w:t xml:space="preserve"> location selected via a </w:t>
+      </w:r>
+      <w:proofErr w:type="spellStart"/>
+      <w:r>
+        <w:rPr>
+          <w:b/>
+        </w:rPr>
+        <w:t>DropDown</w:t>
+      </w:r>
+      <w:proofErr w:type="spellEnd"/>
+      <w:r>
+        <w:rPr>
+          <w:b/>
+        </w:rPr>
+        <w:t xml:space="preserve"> selector,</w:t>
+      </w:r>
+      <w:r>
+        <w:t xml:space="preserve"> and an </w:t>
+      </w:r>
+      <w:r>
+        <w:rPr>
+          <w:b/>
+        </w:rPr>
+        <w:t>Order</w:t>
+      </w:r>
+      <w:r>
+        <w:rPr>
+          <w:b/>
+        </w:rPr>
+        <w:t xml:space="preserve"> </w:t>
+      </w:r>
+      <w:r>
+        <w:t>(suggested)</w:t>
+      </w:r>
+      <w:r>
+        <w:t xml:space="preserve"> for use in the checklist</w:t>
+      </w:r>
+      <w:r>
+        <w:t>.</w:t>
+      </w:r>
+      <w:r>
+        <w:t xml:space="preserve"> Note that a </w:t>
+      </w:r>
+      <w:r>
+        <w:rPr>
+          <w:b/>
+        </w:rPr>
+        <w:t>Product</w:t>
+      </w:r>
+      <w:r>
+        <w:t xml:space="preserve"> itself cannot be added to the </w:t>
+      </w:r>
+      <w:r>
+        <w:rPr>
+          <w:b/>
+        </w:rPr>
+        <w:t>Shopping List</w:t>
+      </w:r>
+      <w:r>
+        <w:t xml:space="preserve">, first </w:t>
+      </w:r>
+      <w:r>
+        <w:rPr>
+          <w:b/>
+        </w:rPr>
+        <w:t>Product</w:t>
+      </w:r>
+      <w:r>
+        <w:rPr>
+          <w:b/>
+        </w:rPr>
+        <w:t>s</w:t>
+      </w:r>
+      <w:r>
+        <w:t xml:space="preserve"> have to be assigned to an </w:t>
+      </w:r>
+      <w:r>
+        <w:rPr>
+          <w:b/>
+        </w:rPr>
+        <w:t>Aisle</w:t>
+      </w:r>
+      <w:r>
+        <w:t xml:space="preserve"> within a </w:t>
+      </w:r>
+      <w:r>
+        <w:rPr>
+          <w:b/>
+        </w:rPr>
+        <w:t>Shop</w:t>
+      </w:r>
+      <w:r>
+        <w:t xml:space="preserve">. This assignment is covered in the next section of the guide (Quick Start Guide – </w:t>
+      </w:r>
+      <w:r>
+        <w:rPr>
+          <w:b/>
+        </w:rPr>
+        <w:t>STOCK</w:t>
+      </w:r>
+      <w:r>
+        <w:t>)</w:t>
+      </w:r>
+      <w:proofErr w:type="gramStart"/>
+      <w:r>
+        <w:t>,</w:t>
+      </w:r>
+      <w:proofErr w:type="gramEnd"/>
+      <w:r>
+        <w:t xml:space="preserve"> available only when at least one </w:t>
+      </w:r>
+      <w:r>
+        <w:rPr>
+          <w:b/>
+        </w:rPr>
+        <w:t>Product</w:t>
+      </w:r>
+      <w:r>
+        <w:t xml:space="preserve"> has been added.</w:t>
+      </w:r>
+    </w:p>
+    <w:p>
+      <w:r>
+        <w:br w:type="page"/>
+      </w:r>
+    </w:p>
+    <w:p>
+      <w:r>
+        <w:lastRenderedPageBreak/>
+        <w:t>Click on PRODUCTS</w:t>
+      </w:r>
+    </w:p>
+    <w:p>
+      <w:r>
+        <w:drawing>
+          <wp:inline distT="0" distB="0" distL="0" distR="0">
+            <wp:extent cx="3572828" cy="5464016"/>
+            <wp:effectExtent l="19050" t="0" r="8572" b="0"/>
+            <wp:docPr id="18" name="Picture 34"/>
+            <wp:cNvGraphicFramePr>
+              <a:graphicFrameLocks xmlns:a="http://schemas.openxmlformats.org/drawingml/2006/main" noChangeAspect="1"/>
+            </wp:cNvGraphicFramePr>
+            <a:graphic xmlns:a="http://schemas.openxmlformats.org/drawingml/2006/main">
+              <a:graphicData uri="http://schemas.openxmlformats.org/drawingml/2006/picture">
+                <pic:pic xmlns:pic="http://schemas.openxmlformats.org/drawingml/2006/picture">
+                  <pic:nvPicPr>
+                    <pic:cNvPr id="0" name="Picture 34"/>
+                    <pic:cNvPicPr>
+                      <a:picLocks noChangeAspect="1" noChangeArrowheads="1"/>
+                    </pic:cNvPicPr>
+                  </pic:nvPicPr>
+                  <pic:blipFill>
+                    <a:blip r:embed="rId24"/>
+                    <a:srcRect/>
+                    <a:stretch>
+                      <a:fillRect/>
+                    </a:stretch>
+                  </pic:blipFill>
+                  <pic:spPr bwMode="auto">
+                    <a:xfrm>
+                      <a:off x="0" y="0"/>
+                      <a:ext cx="3572828" cy="5464016"/>
+                    </a:xfrm>
+                    <a:prstGeom prst="rect">
+                      <a:avLst/>
+                    </a:prstGeom>
+                    <a:noFill/>
+                    <a:ln w="9525">
+                      <a:noFill/>
+                      <a:miter lim="800000"/>
+                      <a:headEnd/>
+                      <a:tailEnd/>
+                    </a:ln>
+                  </pic:spPr>
+                </pic:pic>
+              </a:graphicData>
+            </a:graphic>
+          </wp:inline>
+        </w:drawing>
+      </w:r>
+    </w:p>
+    <w:p/>
+    <w:p>
+      <w:r>
+        <w:t>xxxxx</w:t>
+      </w:r>
     </w:p>
     <w:p/>
     <w:sectPr>

</xml_diff>

<commit_message>
Issue #45 Disable Shop Selector when editing an Aisle. Ongoing User Guide creation
</commit_message>
<xml_diff>
--- a/ShopWise User Guide.docx
+++ b/ShopWise User Guide.docx
@@ -59,7 +59,7 @@
           <w:r>
             <w:fldChar w:fldCharType="separate"/>
           </w:r>
-          <w:hyperlink w:anchor="_Toc477590437" w:history="1">
+          <w:hyperlink w:anchor="_Toc477672636" w:history="1">
             <w:r>
               <w:rPr>
                 <w:rStyle w:val="Hyperlink"/>
@@ -86,7 +86,7 @@
                 <w:noProof/>
                 <w:webHidden/>
               </w:rPr>
-              <w:instrText xml:space="preserve"> PAGEREF _Toc477590437 \h </w:instrText>
+              <w:instrText xml:space="preserve"> PAGEREF _Toc477672636 \h </w:instrText>
             </w:r>
             <w:r>
               <w:rPr>
@@ -129,7 +129,7 @@
               <w:lang w:eastAsia="en-AU"/>
             </w:rPr>
           </w:pPr>
-          <w:hyperlink w:anchor="_Toc477590438" w:history="1">
+          <w:hyperlink w:anchor="_Toc477672637" w:history="1">
             <w:r>
               <w:rPr>
                 <w:rStyle w:val="Hyperlink"/>
@@ -156,7 +156,7 @@
                 <w:noProof/>
                 <w:webHidden/>
               </w:rPr>
-              <w:instrText xml:space="preserve"> PAGEREF _Toc477590438 \h </w:instrText>
+              <w:instrText xml:space="preserve"> PAGEREF _Toc477672637 \h </w:instrText>
             </w:r>
             <w:r>
               <w:rPr>
@@ -199,7 +199,7 @@
               <w:lang w:eastAsia="en-AU"/>
             </w:rPr>
           </w:pPr>
-          <w:hyperlink w:anchor="_Toc477590439" w:history="1">
+          <w:hyperlink w:anchor="_Toc477672638" w:history="1">
             <w:r>
               <w:rPr>
                 <w:rStyle w:val="Hyperlink"/>
@@ -226,7 +226,7 @@
                 <w:noProof/>
                 <w:webHidden/>
               </w:rPr>
-              <w:instrText xml:space="preserve"> PAGEREF _Toc477590439 \h </w:instrText>
+              <w:instrText xml:space="preserve"> PAGEREF _Toc477672638 \h </w:instrText>
             </w:r>
             <w:r>
               <w:rPr>
@@ -269,7 +269,7 @@
               <w:lang w:eastAsia="en-AU"/>
             </w:rPr>
           </w:pPr>
-          <w:hyperlink w:anchor="_Toc477590440" w:history="1">
+          <w:hyperlink w:anchor="_Toc477672639" w:history="1">
             <w:r>
               <w:rPr>
                 <w:rStyle w:val="Hyperlink"/>
@@ -296,7 +296,7 @@
                 <w:noProof/>
                 <w:webHidden/>
               </w:rPr>
-              <w:instrText xml:space="preserve"> PAGEREF _Toc477590440 \h </w:instrText>
+              <w:instrText xml:space="preserve"> PAGEREF _Toc477672639 \h </w:instrText>
             </w:r>
             <w:r>
               <w:rPr>
@@ -339,7 +339,7 @@
               <w:lang w:eastAsia="en-AU"/>
             </w:rPr>
           </w:pPr>
-          <w:hyperlink w:anchor="_Toc477590441" w:history="1">
+          <w:hyperlink w:anchor="_Toc477672640" w:history="1">
             <w:r>
               <w:rPr>
                 <w:rStyle w:val="Hyperlink"/>
@@ -366,7 +366,7 @@
                 <w:noProof/>
                 <w:webHidden/>
               </w:rPr>
-              <w:instrText xml:space="preserve"> PAGEREF _Toc477590441 \h </w:instrText>
+              <w:instrText xml:space="preserve"> PAGEREF _Toc477672640 \h </w:instrText>
             </w:r>
             <w:r>
               <w:rPr>
@@ -409,7 +409,7 @@
               <w:lang w:eastAsia="en-AU"/>
             </w:rPr>
           </w:pPr>
-          <w:hyperlink w:anchor="_Toc477590442" w:history="1">
+          <w:hyperlink w:anchor="_Toc477672641" w:history="1">
             <w:r>
               <w:rPr>
                 <w:rStyle w:val="Hyperlink"/>
@@ -436,7 +436,7 @@
                 <w:noProof/>
                 <w:webHidden/>
               </w:rPr>
-              <w:instrText xml:space="preserve"> PAGEREF _Toc477590442 \h </w:instrText>
+              <w:instrText xml:space="preserve"> PAGEREF _Toc477672641 \h </w:instrText>
             </w:r>
             <w:r>
               <w:rPr>
@@ -479,7 +479,7 @@
               <w:lang w:eastAsia="en-AU"/>
             </w:rPr>
           </w:pPr>
-          <w:hyperlink w:anchor="_Toc477590443" w:history="1">
+          <w:hyperlink w:anchor="_Toc477672642" w:history="1">
             <w:r>
               <w:rPr>
                 <w:rStyle w:val="Hyperlink"/>
@@ -506,7 +506,7 @@
                 <w:noProof/>
                 <w:webHidden/>
               </w:rPr>
-              <w:instrText xml:space="preserve"> PAGEREF _Toc477590443 \h </w:instrText>
+              <w:instrText xml:space="preserve"> PAGEREF _Toc477672642 \h </w:instrText>
             </w:r>
             <w:r>
               <w:rPr>
@@ -549,7 +549,7 @@
               <w:lang w:eastAsia="en-AU"/>
             </w:rPr>
           </w:pPr>
-          <w:hyperlink w:anchor="_Toc477590444" w:history="1">
+          <w:hyperlink w:anchor="_Toc477672643" w:history="1">
             <w:r>
               <w:rPr>
                 <w:rStyle w:val="Hyperlink"/>
@@ -576,7 +576,7 @@
                 <w:noProof/>
                 <w:webHidden/>
               </w:rPr>
-              <w:instrText xml:space="preserve"> PAGEREF _Toc477590444 \h </w:instrText>
+              <w:instrText xml:space="preserve"> PAGEREF _Toc477672643 \h </w:instrText>
             </w:r>
             <w:r>
               <w:rPr>
@@ -619,7 +619,7 @@
               <w:lang w:eastAsia="en-AU"/>
             </w:rPr>
           </w:pPr>
-          <w:hyperlink w:anchor="_Toc477590445" w:history="1">
+          <w:hyperlink w:anchor="_Toc477672644" w:history="1">
             <w:r>
               <w:rPr>
                 <w:rStyle w:val="Hyperlink"/>
@@ -646,7 +646,7 @@
                 <w:noProof/>
                 <w:webHidden/>
               </w:rPr>
-              <w:instrText xml:space="preserve"> PAGEREF _Toc477590445 \h </w:instrText>
+              <w:instrText xml:space="preserve"> PAGEREF _Toc477672644 \h </w:instrText>
             </w:r>
             <w:r>
               <w:rPr>
@@ -689,7 +689,7 @@
               <w:lang w:eastAsia="en-AU"/>
             </w:rPr>
           </w:pPr>
-          <w:hyperlink w:anchor="_Toc477590446" w:history="1">
+          <w:hyperlink w:anchor="_Toc477672645" w:history="1">
             <w:r>
               <w:rPr>
                 <w:rStyle w:val="Hyperlink"/>
@@ -716,7 +716,7 @@
                 <w:noProof/>
                 <w:webHidden/>
               </w:rPr>
-              <w:instrText xml:space="preserve"> PAGEREF _Toc477590446 \h </w:instrText>
+              <w:instrText xml:space="preserve"> PAGEREF _Toc477672645 \h </w:instrText>
             </w:r>
             <w:r>
               <w:rPr>
@@ -759,7 +759,7 @@
               <w:lang w:eastAsia="en-AU"/>
             </w:rPr>
           </w:pPr>
-          <w:hyperlink w:anchor="_Toc477590447" w:history="1">
+          <w:hyperlink w:anchor="_Toc477672646" w:history="1">
             <w:r>
               <w:rPr>
                 <w:rStyle w:val="Hyperlink"/>
@@ -786,7 +786,7 @@
                 <w:noProof/>
                 <w:webHidden/>
               </w:rPr>
-              <w:instrText xml:space="preserve"> PAGEREF _Toc477590447 \h </w:instrText>
+              <w:instrText xml:space="preserve"> PAGEREF _Toc477672646 \h </w:instrText>
             </w:r>
             <w:r>
               <w:rPr>
@@ -829,7 +829,7 @@
               <w:lang w:eastAsia="en-AU"/>
             </w:rPr>
           </w:pPr>
-          <w:hyperlink w:anchor="_Toc477590448" w:history="1">
+          <w:hyperlink w:anchor="_Toc477672647" w:history="1">
             <w:r>
               <w:rPr>
                 <w:rStyle w:val="Hyperlink"/>
@@ -856,7 +856,7 @@
                 <w:noProof/>
                 <w:webHidden/>
               </w:rPr>
-              <w:instrText xml:space="preserve"> PAGEREF _Toc477590448 \h </w:instrText>
+              <w:instrText xml:space="preserve"> PAGEREF _Toc477672647 \h </w:instrText>
             </w:r>
             <w:r>
               <w:rPr>
@@ -899,7 +899,7 @@
               <w:lang w:eastAsia="en-AU"/>
             </w:rPr>
           </w:pPr>
-          <w:hyperlink w:anchor="_Toc477590449" w:history="1">
+          <w:hyperlink w:anchor="_Toc477672648" w:history="1">
             <w:r>
               <w:rPr>
                 <w:rStyle w:val="Hyperlink"/>
@@ -926,7 +926,7 @@
                 <w:noProof/>
                 <w:webHidden/>
               </w:rPr>
-              <w:instrText xml:space="preserve"> PAGEREF _Toc477590449 \h </w:instrText>
+              <w:instrText xml:space="preserve"> PAGEREF _Toc477672648 \h </w:instrText>
             </w:r>
             <w:r>
               <w:rPr>
@@ -969,7 +969,7 @@
               <w:lang w:eastAsia="en-AU"/>
             </w:rPr>
           </w:pPr>
-          <w:hyperlink w:anchor="_Toc477590450" w:history="1">
+          <w:hyperlink w:anchor="_Toc477672649" w:history="1">
             <w:r>
               <w:rPr>
                 <w:rStyle w:val="Hyperlink"/>
@@ -996,7 +996,7 @@
                 <w:noProof/>
                 <w:webHidden/>
               </w:rPr>
-              <w:instrText xml:space="preserve"> PAGEREF _Toc477590450 \h </w:instrText>
+              <w:instrText xml:space="preserve"> PAGEREF _Toc477672649 \h </w:instrText>
             </w:r>
             <w:r>
               <w:rPr>
@@ -1039,7 +1039,7 @@
               <w:lang w:eastAsia="en-AU"/>
             </w:rPr>
           </w:pPr>
-          <w:hyperlink w:anchor="_Toc477590451" w:history="1">
+          <w:hyperlink w:anchor="_Toc477672650" w:history="1">
             <w:r>
               <w:rPr>
                 <w:rStyle w:val="Hyperlink"/>
@@ -1066,7 +1066,7 @@
                 <w:noProof/>
                 <w:webHidden/>
               </w:rPr>
-              <w:instrText xml:space="preserve"> PAGEREF _Toc477590451 \h </w:instrText>
+              <w:instrText xml:space="preserve"> PAGEREF _Toc477672650 \h </w:instrText>
             </w:r>
             <w:r>
               <w:rPr>
@@ -1109,7 +1109,7 @@
               <w:lang w:eastAsia="en-AU"/>
             </w:rPr>
           </w:pPr>
-          <w:hyperlink w:anchor="_Toc477590452" w:history="1">
+          <w:hyperlink w:anchor="_Toc477672651" w:history="1">
             <w:r>
               <w:rPr>
                 <w:rStyle w:val="Hyperlink"/>
@@ -1136,7 +1136,7 @@
                 <w:noProof/>
                 <w:webHidden/>
               </w:rPr>
-              <w:instrText xml:space="preserve"> PAGEREF _Toc477590452 \h </w:instrText>
+              <w:instrText xml:space="preserve"> PAGEREF _Toc477672651 \h </w:instrText>
             </w:r>
             <w:r>
               <w:rPr>
@@ -1179,7 +1179,7 @@
               <w:lang w:eastAsia="en-AU"/>
             </w:rPr>
           </w:pPr>
-          <w:hyperlink w:anchor="_Toc477590453" w:history="1">
+          <w:hyperlink w:anchor="_Toc477672652" w:history="1">
             <w:r>
               <w:rPr>
                 <w:rStyle w:val="Hyperlink"/>
@@ -1206,7 +1206,7 @@
                 <w:noProof/>
                 <w:webHidden/>
               </w:rPr>
-              <w:instrText xml:space="preserve"> PAGEREF _Toc477590453 \h </w:instrText>
+              <w:instrText xml:space="preserve"> PAGEREF _Toc477672652 \h </w:instrText>
             </w:r>
             <w:r>
               <w:rPr>
@@ -1249,7 +1249,7 @@
               <w:lang w:eastAsia="en-AU"/>
             </w:rPr>
           </w:pPr>
-          <w:hyperlink w:anchor="_Toc477590454" w:history="1">
+          <w:hyperlink w:anchor="_Toc477672653" w:history="1">
             <w:r>
               <w:rPr>
                 <w:rStyle w:val="Hyperlink"/>
@@ -1276,7 +1276,7 @@
                 <w:noProof/>
                 <w:webHidden/>
               </w:rPr>
-              <w:instrText xml:space="preserve"> PAGEREF _Toc477590454 \h </w:instrText>
+              <w:instrText xml:space="preserve"> PAGEREF _Toc477672653 \h </w:instrText>
             </w:r>
             <w:r>
               <w:rPr>
@@ -1319,7 +1319,7 @@
               <w:lang w:eastAsia="en-AU"/>
             </w:rPr>
           </w:pPr>
-          <w:hyperlink w:anchor="_Toc477590455" w:history="1">
+          <w:hyperlink w:anchor="_Toc477672654" w:history="1">
             <w:r>
               <w:rPr>
                 <w:rStyle w:val="Hyperlink"/>
@@ -1346,7 +1346,7 @@
                 <w:noProof/>
                 <w:webHidden/>
               </w:rPr>
-              <w:instrText xml:space="preserve"> PAGEREF _Toc477590455 \h </w:instrText>
+              <w:instrText xml:space="preserve"> PAGEREF _Toc477672654 \h </w:instrText>
             </w:r>
             <w:r>
               <w:rPr>
@@ -1389,7 +1389,7 @@
               <w:lang w:eastAsia="en-AU"/>
             </w:rPr>
           </w:pPr>
-          <w:hyperlink w:anchor="_Toc477590456" w:history="1">
+          <w:hyperlink w:anchor="_Toc477672655" w:history="1">
             <w:r>
               <w:rPr>
                 <w:rStyle w:val="Hyperlink"/>
@@ -1416,7 +1416,7 @@
                 <w:noProof/>
                 <w:webHidden/>
               </w:rPr>
-              <w:instrText xml:space="preserve"> PAGEREF _Toc477590456 \h </w:instrText>
+              <w:instrText xml:space="preserve"> PAGEREF _Toc477672655 \h </w:instrText>
             </w:r>
             <w:r>
               <w:rPr>
@@ -1459,7 +1459,7 @@
               <w:lang w:eastAsia="en-AU"/>
             </w:rPr>
           </w:pPr>
-          <w:hyperlink w:anchor="_Toc477590457" w:history="1">
+          <w:hyperlink w:anchor="_Toc477672656" w:history="1">
             <w:r>
               <w:rPr>
                 <w:rStyle w:val="Hyperlink"/>
@@ -1486,7 +1486,7 @@
                 <w:noProof/>
                 <w:webHidden/>
               </w:rPr>
-              <w:instrText xml:space="preserve"> PAGEREF _Toc477590457 \h </w:instrText>
+              <w:instrText xml:space="preserve"> PAGEREF _Toc477672656 \h </w:instrText>
             </w:r>
             <w:r>
               <w:rPr>
@@ -1529,13 +1529,13 @@
               <w:lang w:eastAsia="en-AU"/>
             </w:rPr>
           </w:pPr>
-          <w:hyperlink w:anchor="_Toc477590458" w:history="1">
+          <w:hyperlink w:anchor="_Toc477672657" w:history="1">
             <w:r>
               <w:rPr>
                 <w:rStyle w:val="Hyperlink"/>
                 <w:noProof/>
               </w:rPr>
-              <w:t>Adding a Shop or Shops</w:t>
+              <w:t>Adding Shops</w:t>
             </w:r>
             <w:r>
               <w:rPr>
@@ -1556,7 +1556,7 @@
                 <w:noProof/>
                 <w:webHidden/>
               </w:rPr>
-              <w:instrText xml:space="preserve"> PAGEREF _Toc477590458 \h </w:instrText>
+              <w:instrText xml:space="preserve"> PAGEREF _Toc477672657 \h </w:instrText>
             </w:r>
             <w:r>
               <w:rPr>
@@ -1599,7 +1599,7 @@
               <w:lang w:eastAsia="en-AU"/>
             </w:rPr>
           </w:pPr>
-          <w:hyperlink w:anchor="_Toc477590459" w:history="1">
+          <w:hyperlink w:anchor="_Toc477672658" w:history="1">
             <w:r>
               <w:rPr>
                 <w:rStyle w:val="Hyperlink"/>
@@ -1626,7 +1626,7 @@
                 <w:noProof/>
                 <w:webHidden/>
               </w:rPr>
-              <w:instrText xml:space="preserve"> PAGEREF _Toc477590459 \h </w:instrText>
+              <w:instrText xml:space="preserve"> PAGEREF _Toc477672658 \h </w:instrText>
             </w:r>
             <w:r>
               <w:rPr>
@@ -1669,7 +1669,7 @@
               <w:lang w:eastAsia="en-AU"/>
             </w:rPr>
           </w:pPr>
-          <w:hyperlink w:anchor="_Toc477590460" w:history="1">
+          <w:hyperlink w:anchor="_Toc477672659" w:history="1">
             <w:r>
               <w:rPr>
                 <w:rStyle w:val="Hyperlink"/>
@@ -1696,7 +1696,7 @@
                 <w:noProof/>
                 <w:webHidden/>
               </w:rPr>
-              <w:instrText xml:space="preserve"> PAGEREF _Toc477590460 \h </w:instrText>
+              <w:instrText xml:space="preserve"> PAGEREF _Toc477672659 \h </w:instrText>
             </w:r>
             <w:r>
               <w:rPr>
@@ -1739,7 +1739,7 @@
               <w:lang w:eastAsia="en-AU"/>
             </w:rPr>
           </w:pPr>
-          <w:hyperlink w:anchor="_Toc477590461" w:history="1">
+          <w:hyperlink w:anchor="_Toc477672660" w:history="1">
             <w:r>
               <w:rPr>
                 <w:rStyle w:val="Hyperlink"/>
@@ -1766,7 +1766,7 @@
                 <w:noProof/>
                 <w:webHidden/>
               </w:rPr>
-              <w:instrText xml:space="preserve"> PAGEREF _Toc477590461 \h </w:instrText>
+              <w:instrText xml:space="preserve"> PAGEREF _Toc477672660 \h </w:instrText>
             </w:r>
             <w:r>
               <w:rPr>
@@ -1809,7 +1809,7 @@
               <w:lang w:eastAsia="en-AU"/>
             </w:rPr>
           </w:pPr>
-          <w:hyperlink w:anchor="_Toc477590462" w:history="1">
+          <w:hyperlink w:anchor="_Toc477672661" w:history="1">
             <w:r>
               <w:rPr>
                 <w:rStyle w:val="Hyperlink"/>
@@ -1836,7 +1836,7 @@
                 <w:noProof/>
                 <w:webHidden/>
               </w:rPr>
-              <w:instrText xml:space="preserve"> PAGEREF _Toc477590462 \h </w:instrText>
+              <w:instrText xml:space="preserve"> PAGEREF _Toc477672661 \h </w:instrText>
             </w:r>
             <w:r>
               <w:rPr>
@@ -1879,7 +1879,7 @@
               <w:lang w:eastAsia="en-AU"/>
             </w:rPr>
           </w:pPr>
-          <w:hyperlink w:anchor="_Toc477590463" w:history="1">
+          <w:hyperlink w:anchor="_Toc477672662" w:history="1">
             <w:r>
               <w:rPr>
                 <w:rStyle w:val="Hyperlink"/>
@@ -1906,7 +1906,7 @@
                 <w:noProof/>
                 <w:webHidden/>
               </w:rPr>
-              <w:instrText xml:space="preserve"> PAGEREF _Toc477590463 \h </w:instrText>
+              <w:instrText xml:space="preserve"> PAGEREF _Toc477672662 \h </w:instrText>
             </w:r>
             <w:r>
               <w:rPr>
@@ -1949,7 +1949,7 @@
               <w:lang w:eastAsia="en-AU"/>
             </w:rPr>
           </w:pPr>
-          <w:hyperlink w:anchor="_Toc477590464" w:history="1">
+          <w:hyperlink w:anchor="_Toc477672663" w:history="1">
             <w:r>
               <w:rPr>
                 <w:rStyle w:val="Hyperlink"/>
@@ -1976,7 +1976,7 @@
                 <w:noProof/>
                 <w:webHidden/>
               </w:rPr>
-              <w:instrText xml:space="preserve"> PAGEREF _Toc477590464 \h </w:instrText>
+              <w:instrText xml:space="preserve"> PAGEREF _Toc477672663 \h </w:instrText>
             </w:r>
             <w:r>
               <w:rPr>
@@ -2019,7 +2019,7 @@
               <w:lang w:eastAsia="en-AU"/>
             </w:rPr>
           </w:pPr>
-          <w:hyperlink w:anchor="_Toc477590465" w:history="1">
+          <w:hyperlink w:anchor="_Toc477672664" w:history="1">
             <w:r>
               <w:rPr>
                 <w:rStyle w:val="Hyperlink"/>
@@ -2046,7 +2046,7 @@
                 <w:noProof/>
                 <w:webHidden/>
               </w:rPr>
-              <w:instrText xml:space="preserve"> PAGEREF _Toc477590465 \h </w:instrText>
+              <w:instrText xml:space="preserve"> PAGEREF _Toc477672664 \h </w:instrText>
             </w:r>
             <w:r>
               <w:rPr>
@@ -2089,7 +2089,7 @@
               <w:lang w:eastAsia="en-AU"/>
             </w:rPr>
           </w:pPr>
-          <w:hyperlink w:anchor="_Toc477590466" w:history="1">
+          <w:hyperlink w:anchor="_Toc477672665" w:history="1">
             <w:r>
               <w:rPr>
                 <w:rStyle w:val="Hyperlink"/>
@@ -2116,7 +2116,7 @@
                 <w:noProof/>
                 <w:webHidden/>
               </w:rPr>
-              <w:instrText xml:space="preserve"> PAGEREF _Toc477590466 \h </w:instrText>
+              <w:instrText xml:space="preserve"> PAGEREF _Toc477672665 \h </w:instrText>
             </w:r>
             <w:r>
               <w:rPr>
@@ -2159,7 +2159,7 @@
               <w:lang w:eastAsia="en-AU"/>
             </w:rPr>
           </w:pPr>
-          <w:hyperlink w:anchor="_Toc477590467" w:history="1">
+          <w:hyperlink w:anchor="_Toc477672666" w:history="1">
             <w:r>
               <w:rPr>
                 <w:rStyle w:val="Hyperlink"/>
@@ -2186,7 +2186,7 @@
                 <w:noProof/>
                 <w:webHidden/>
               </w:rPr>
-              <w:instrText xml:space="preserve"> PAGEREF _Toc477590467 \h </w:instrText>
+              <w:instrText xml:space="preserve"> PAGEREF _Toc477672666 \h </w:instrText>
             </w:r>
             <w:r>
               <w:rPr>
@@ -2229,7 +2229,7 @@
               <w:lang w:eastAsia="en-AU"/>
             </w:rPr>
           </w:pPr>
-          <w:hyperlink w:anchor="_Toc477590468" w:history="1">
+          <w:hyperlink w:anchor="_Toc477672667" w:history="1">
             <w:r>
               <w:rPr>
                 <w:rStyle w:val="Hyperlink"/>
@@ -2256,7 +2256,7 @@
                 <w:noProof/>
                 <w:webHidden/>
               </w:rPr>
-              <w:instrText xml:space="preserve"> PAGEREF _Toc477590468 \h </w:instrText>
+              <w:instrText xml:space="preserve"> PAGEREF _Toc477672667 \h </w:instrText>
             </w:r>
             <w:r>
               <w:rPr>
@@ -2299,7 +2299,7 @@
               <w:lang w:eastAsia="en-AU"/>
             </w:rPr>
           </w:pPr>
-          <w:hyperlink w:anchor="_Toc477590469" w:history="1">
+          <w:hyperlink w:anchor="_Toc477672668" w:history="1">
             <w:r>
               <w:rPr>
                 <w:rStyle w:val="Hyperlink"/>
@@ -2326,7 +2326,7 @@
                 <w:noProof/>
                 <w:webHidden/>
               </w:rPr>
-              <w:instrText xml:space="preserve"> PAGEREF _Toc477590469 \h </w:instrText>
+              <w:instrText xml:space="preserve"> PAGEREF _Toc477672668 \h </w:instrText>
             </w:r>
             <w:r>
               <w:rPr>
@@ -2369,7 +2369,7 @@
               <w:lang w:eastAsia="en-AU"/>
             </w:rPr>
           </w:pPr>
-          <w:hyperlink w:anchor="_Toc477590470" w:history="1">
+          <w:hyperlink w:anchor="_Toc477672669" w:history="1">
             <w:r>
               <w:rPr>
                 <w:rStyle w:val="Hyperlink"/>
@@ -2396,7 +2396,7 @@
                 <w:noProof/>
                 <w:webHidden/>
               </w:rPr>
-              <w:instrText xml:space="preserve"> PAGEREF _Toc477590470 \h </w:instrText>
+              <w:instrText xml:space="preserve"> PAGEREF _Toc477672669 \h </w:instrText>
             </w:r>
             <w:r>
               <w:rPr>
@@ -2417,6 +2417,146 @@
                 <w:webHidden/>
               </w:rPr>
               <w:t>31</w:t>
+            </w:r>
+            <w:r>
+              <w:rPr>
+                <w:noProof/>
+                <w:webHidden/>
+              </w:rPr>
+              <w:fldChar w:fldCharType="end"/>
+            </w:r>
+          </w:hyperlink>
+        </w:p>
+        <w:p>
+          <w:pPr>
+            <w:pStyle w:val="TOC2"/>
+            <w:tabs>
+              <w:tab w:val="right" w:leader="dot" w:pos="9016"/>
+            </w:tabs>
+            <w:rPr>
+              <w:rFonts w:eastAsiaTheme="minorEastAsia"/>
+              <w:noProof/>
+              <w:lang w:eastAsia="en-AU"/>
+            </w:rPr>
+          </w:pPr>
+          <w:hyperlink w:anchor="_Toc477672670" w:history="1">
+            <w:r>
+              <w:rPr>
+                <w:rStyle w:val="Hyperlink"/>
+                <w:noProof/>
+              </w:rPr>
+              <w:t>The Edit or Stock Aisle Dialog.</w:t>
+            </w:r>
+            <w:r>
+              <w:rPr>
+                <w:noProof/>
+                <w:webHidden/>
+              </w:rPr>
+              <w:tab/>
+            </w:r>
+            <w:r>
+              <w:rPr>
+                <w:noProof/>
+                <w:webHidden/>
+              </w:rPr>
+              <w:fldChar w:fldCharType="begin"/>
+            </w:r>
+            <w:r>
+              <w:rPr>
+                <w:noProof/>
+                <w:webHidden/>
+              </w:rPr>
+              <w:instrText xml:space="preserve"> PAGEREF _Toc477672670 \h </w:instrText>
+            </w:r>
+            <w:r>
+              <w:rPr>
+                <w:noProof/>
+                <w:webHidden/>
+              </w:rPr>
+            </w:r>
+            <w:r>
+              <w:rPr>
+                <w:noProof/>
+                <w:webHidden/>
+              </w:rPr>
+              <w:fldChar w:fldCharType="separate"/>
+            </w:r>
+            <w:r>
+              <w:rPr>
+                <w:noProof/>
+                <w:webHidden/>
+              </w:rPr>
+              <w:t>32</w:t>
+            </w:r>
+            <w:r>
+              <w:rPr>
+                <w:noProof/>
+                <w:webHidden/>
+              </w:rPr>
+              <w:fldChar w:fldCharType="end"/>
+            </w:r>
+          </w:hyperlink>
+        </w:p>
+        <w:p>
+          <w:pPr>
+            <w:pStyle w:val="TOC2"/>
+            <w:tabs>
+              <w:tab w:val="right" w:leader="dot" w:pos="9016"/>
+            </w:tabs>
+            <w:rPr>
+              <w:rFonts w:eastAsiaTheme="minorEastAsia"/>
+              <w:noProof/>
+              <w:lang w:eastAsia="en-AU"/>
+            </w:rPr>
+          </w:pPr>
+          <w:hyperlink w:anchor="_Toc477672671" w:history="1">
+            <w:r>
+              <w:rPr>
+                <w:rStyle w:val="Hyperlink"/>
+                <w:noProof/>
+              </w:rPr>
+              <w:t>The Edit Aisles Display.</w:t>
+            </w:r>
+            <w:r>
+              <w:rPr>
+                <w:noProof/>
+                <w:webHidden/>
+              </w:rPr>
+              <w:tab/>
+            </w:r>
+            <w:r>
+              <w:rPr>
+                <w:noProof/>
+                <w:webHidden/>
+              </w:rPr>
+              <w:fldChar w:fldCharType="begin"/>
+            </w:r>
+            <w:r>
+              <w:rPr>
+                <w:noProof/>
+                <w:webHidden/>
+              </w:rPr>
+              <w:instrText xml:space="preserve"> PAGEREF _Toc477672671 \h </w:instrText>
+            </w:r>
+            <w:r>
+              <w:rPr>
+                <w:noProof/>
+                <w:webHidden/>
+              </w:rPr>
+            </w:r>
+            <w:r>
+              <w:rPr>
+                <w:noProof/>
+                <w:webHidden/>
+              </w:rPr>
+              <w:fldChar w:fldCharType="separate"/>
+            </w:r>
+            <w:r>
+              <w:rPr>
+                <w:noProof/>
+                <w:webHidden/>
+              </w:rPr>
+              <w:t>33</w:t>
             </w:r>
             <w:r>
               <w:rPr>
@@ -2439,13 +2579,13 @@
               <w:lang w:eastAsia="en-AU"/>
             </w:rPr>
           </w:pPr>
-          <w:hyperlink w:anchor="_Toc477590471" w:history="1">
+          <w:hyperlink w:anchor="_Toc477672672" w:history="1">
             <w:r>
               <w:rPr>
                 <w:rStyle w:val="Hyperlink"/>
                 <w:noProof/>
               </w:rPr>
-              <w:t>Deleting Aisles</w:t>
+              <w:t>Deleting Aisles (caution)</w:t>
             </w:r>
             <w:r>
               <w:rPr>
@@ -2466,7 +2606,7 @@
                 <w:noProof/>
                 <w:webHidden/>
               </w:rPr>
-              <w:instrText xml:space="preserve"> PAGEREF _Toc477590471 \h </w:instrText>
+              <w:instrText xml:space="preserve"> PAGEREF _Toc477672672 \h </w:instrText>
             </w:r>
             <w:r>
               <w:rPr>
@@ -2486,7 +2626,77 @@
                 <w:noProof/>
                 <w:webHidden/>
               </w:rPr>
-              <w:t>32</w:t>
+              <w:t>34</w:t>
+            </w:r>
+            <w:r>
+              <w:rPr>
+                <w:noProof/>
+                <w:webHidden/>
+              </w:rPr>
+              <w:fldChar w:fldCharType="end"/>
+            </w:r>
+          </w:hyperlink>
+        </w:p>
+        <w:p>
+          <w:pPr>
+            <w:pStyle w:val="TOC2"/>
+            <w:tabs>
+              <w:tab w:val="right" w:leader="dot" w:pos="9016"/>
+            </w:tabs>
+            <w:rPr>
+              <w:rFonts w:eastAsiaTheme="minorEastAsia"/>
+              <w:noProof/>
+              <w:lang w:eastAsia="en-AU"/>
+            </w:rPr>
+          </w:pPr>
+          <w:hyperlink w:anchor="_Toc477672673" w:history="1">
+            <w:r>
+              <w:rPr>
+                <w:rStyle w:val="Hyperlink"/>
+                <w:noProof/>
+              </w:rPr>
+              <w:t>The Aisle Delete Dialog</w:t>
+            </w:r>
+            <w:r>
+              <w:rPr>
+                <w:noProof/>
+                <w:webHidden/>
+              </w:rPr>
+              <w:tab/>
+            </w:r>
+            <w:r>
+              <w:rPr>
+                <w:noProof/>
+                <w:webHidden/>
+              </w:rPr>
+              <w:fldChar w:fldCharType="begin"/>
+            </w:r>
+            <w:r>
+              <w:rPr>
+                <w:noProof/>
+                <w:webHidden/>
+              </w:rPr>
+              <w:instrText xml:space="preserve"> PAGEREF _Toc477672673 \h </w:instrText>
+            </w:r>
+            <w:r>
+              <w:rPr>
+                <w:noProof/>
+                <w:webHidden/>
+              </w:rPr>
+            </w:r>
+            <w:r>
+              <w:rPr>
+                <w:noProof/>
+                <w:webHidden/>
+              </w:rPr>
+              <w:fldChar w:fldCharType="separate"/>
+            </w:r>
+            <w:r>
+              <w:rPr>
+                <w:noProof/>
+                <w:webHidden/>
+              </w:rPr>
+              <w:t>35</w:t>
             </w:r>
             <w:r>
               <w:rPr>
@@ -2509,7 +2719,7 @@
               <w:lang w:eastAsia="en-AU"/>
             </w:rPr>
           </w:pPr>
-          <w:hyperlink w:anchor="_Toc477590472" w:history="1">
+          <w:hyperlink w:anchor="_Toc477672674" w:history="1">
             <w:r>
               <w:rPr>
                 <w:rStyle w:val="Hyperlink"/>
@@ -2536,7 +2746,7 @@
                 <w:noProof/>
                 <w:webHidden/>
               </w:rPr>
-              <w:instrText xml:space="preserve"> PAGEREF _Toc477590472 \h </w:instrText>
+              <w:instrText xml:space="preserve"> PAGEREF _Toc477672674 \h </w:instrText>
             </w:r>
             <w:r>
               <w:rPr>
@@ -2556,7 +2766,7 @@
                 <w:noProof/>
                 <w:webHidden/>
               </w:rPr>
-              <w:t>37</w:t>
+              <w:t>40</w:t>
             </w:r>
             <w:r>
               <w:rPr>
@@ -2579,7 +2789,7 @@
               <w:lang w:eastAsia="en-AU"/>
             </w:rPr>
           </w:pPr>
-          <w:hyperlink w:anchor="_Toc477590473" w:history="1">
+          <w:hyperlink w:anchor="_Toc477672675" w:history="1">
             <w:r>
               <w:rPr>
                 <w:rStyle w:val="Hyperlink"/>
@@ -2606,7 +2816,7 @@
                 <w:noProof/>
                 <w:webHidden/>
               </w:rPr>
-              <w:instrText xml:space="preserve"> PAGEREF _Toc477590473 \h </w:instrText>
+              <w:instrText xml:space="preserve"> PAGEREF _Toc477672675 \h </w:instrText>
             </w:r>
             <w:r>
               <w:rPr>
@@ -2626,7 +2836,7 @@
                 <w:noProof/>
                 <w:webHidden/>
               </w:rPr>
-              <w:t>37</w:t>
+              <w:t>40</w:t>
             </w:r>
             <w:r>
               <w:rPr>
@@ -2649,7 +2859,7 @@
               <w:lang w:eastAsia="en-AU"/>
             </w:rPr>
           </w:pPr>
-          <w:hyperlink w:anchor="_Toc477590474" w:history="1">
+          <w:hyperlink w:anchor="_Toc477672676" w:history="1">
             <w:r>
               <w:rPr>
                 <w:rStyle w:val="Hyperlink"/>
@@ -2676,7 +2886,7 @@
                 <w:noProof/>
                 <w:webHidden/>
               </w:rPr>
-              <w:instrText xml:space="preserve"> PAGEREF _Toc477590474 \h </w:instrText>
+              <w:instrText xml:space="preserve"> PAGEREF _Toc477672676 \h </w:instrText>
             </w:r>
             <w:r>
               <w:rPr>
@@ -2696,7 +2906,7 @@
                 <w:noProof/>
                 <w:webHidden/>
               </w:rPr>
-              <w:t>37</w:t>
+              <w:t>40</w:t>
             </w:r>
             <w:r>
               <w:rPr>
@@ -2719,7 +2929,7 @@
               <w:lang w:eastAsia="en-AU"/>
             </w:rPr>
           </w:pPr>
-          <w:hyperlink w:anchor="_Toc477590475" w:history="1">
+          <w:hyperlink w:anchor="_Toc477672677" w:history="1">
             <w:r>
               <w:rPr>
                 <w:rStyle w:val="Hyperlink"/>
@@ -2746,7 +2956,7 @@
                 <w:noProof/>
                 <w:webHidden/>
               </w:rPr>
-              <w:instrText xml:space="preserve"> PAGEREF _Toc477590475 \h </w:instrText>
+              <w:instrText xml:space="preserve"> PAGEREF _Toc477672677 \h </w:instrText>
             </w:r>
             <w:r>
               <w:rPr>
@@ -2766,7 +2976,7 @@
                 <w:noProof/>
                 <w:webHidden/>
               </w:rPr>
-              <w:t>38</w:t>
+              <w:t>41</w:t>
             </w:r>
             <w:r>
               <w:rPr>
@@ -2789,7 +2999,7 @@
               <w:lang w:eastAsia="en-AU"/>
             </w:rPr>
           </w:pPr>
-          <w:hyperlink w:anchor="_Toc477590476" w:history="1">
+          <w:hyperlink w:anchor="_Toc477672678" w:history="1">
             <w:r>
               <w:rPr>
                 <w:rStyle w:val="Hyperlink"/>
@@ -2816,7 +3026,7 @@
                 <w:noProof/>
                 <w:webHidden/>
               </w:rPr>
-              <w:instrText xml:space="preserve"> PAGEREF _Toc477590476 \h </w:instrText>
+              <w:instrText xml:space="preserve"> PAGEREF _Toc477672678 \h </w:instrText>
             </w:r>
             <w:r>
               <w:rPr>
@@ -2836,7 +3046,7 @@
                 <w:noProof/>
                 <w:webHidden/>
               </w:rPr>
-              <w:t>39</w:t>
+              <w:t>42</w:t>
             </w:r>
             <w:r>
               <w:rPr>
@@ -2859,7 +3069,7 @@
               <w:lang w:eastAsia="en-AU"/>
             </w:rPr>
           </w:pPr>
-          <w:hyperlink w:anchor="_Toc477590477" w:history="1">
+          <w:hyperlink w:anchor="_Toc477672679" w:history="1">
             <w:r>
               <w:rPr>
                 <w:rStyle w:val="Hyperlink"/>
@@ -2886,7 +3096,7 @@
                 <w:noProof/>
                 <w:webHidden/>
               </w:rPr>
-              <w:instrText xml:space="preserve"> PAGEREF _Toc477590477 \h </w:instrText>
+              <w:instrText xml:space="preserve"> PAGEREF _Toc477672679 \h </w:instrText>
             </w:r>
             <w:r>
               <w:rPr>
@@ -2906,7 +3116,7 @@
                 <w:noProof/>
                 <w:webHidden/>
               </w:rPr>
-              <w:t>40</w:t>
+              <w:t>43</w:t>
             </w:r>
             <w:r>
               <w:rPr>
@@ -2929,7 +3139,7 @@
               <w:lang w:eastAsia="en-AU"/>
             </w:rPr>
           </w:pPr>
-          <w:hyperlink w:anchor="_Toc477590478" w:history="1">
+          <w:hyperlink w:anchor="_Toc477672680" w:history="1">
             <w:r>
               <w:rPr>
                 <w:rStyle w:val="Hyperlink"/>
@@ -2956,7 +3166,7 @@
                 <w:noProof/>
                 <w:webHidden/>
               </w:rPr>
-              <w:instrText xml:space="preserve"> PAGEREF _Toc477590478 \h </w:instrText>
+              <w:instrText xml:space="preserve"> PAGEREF _Toc477672680 \h </w:instrText>
             </w:r>
             <w:r>
               <w:rPr>
@@ -2976,7 +3186,7 @@
                 <w:noProof/>
                 <w:webHidden/>
               </w:rPr>
-              <w:t>41</w:t>
+              <w:t>44</w:t>
             </w:r>
             <w:r>
               <w:rPr>
@@ -2999,7 +3209,7 @@
               <w:lang w:eastAsia="en-AU"/>
             </w:rPr>
           </w:pPr>
-          <w:hyperlink w:anchor="_Toc477590479" w:history="1">
+          <w:hyperlink w:anchor="_Toc477672681" w:history="1">
             <w:r>
               <w:rPr>
                 <w:rStyle w:val="Hyperlink"/>
@@ -3026,7 +3236,7 @@
                 <w:noProof/>
                 <w:webHidden/>
               </w:rPr>
-              <w:instrText xml:space="preserve"> PAGEREF _Toc477590479 \h </w:instrText>
+              <w:instrText xml:space="preserve"> PAGEREF _Toc477672681 \h </w:instrText>
             </w:r>
             <w:r>
               <w:rPr>
@@ -3046,7 +3256,7 @@
                 <w:noProof/>
                 <w:webHidden/>
               </w:rPr>
-              <w:t>41</w:t>
+              <w:t>44</w:t>
             </w:r>
             <w:r>
               <w:rPr>
@@ -3069,7 +3279,7 @@
               <w:lang w:eastAsia="en-AU"/>
             </w:rPr>
           </w:pPr>
-          <w:hyperlink w:anchor="_Toc477590480" w:history="1">
+          <w:hyperlink w:anchor="_Toc477672682" w:history="1">
             <w:r>
               <w:rPr>
                 <w:rStyle w:val="Hyperlink"/>
@@ -3096,7 +3306,7 @@
                 <w:noProof/>
                 <w:webHidden/>
               </w:rPr>
-              <w:instrText xml:space="preserve"> PAGEREF _Toc477590480 \h </w:instrText>
+              <w:instrText xml:space="preserve"> PAGEREF _Toc477672682 \h </w:instrText>
             </w:r>
             <w:r>
               <w:rPr>
@@ -3116,7 +3326,7 @@
                 <w:noProof/>
                 <w:webHidden/>
               </w:rPr>
-              <w:t>42</w:t>
+              <w:t>45</w:t>
             </w:r>
             <w:r>
               <w:rPr>
@@ -3139,7 +3349,7 @@
               <w:lang w:eastAsia="en-AU"/>
             </w:rPr>
           </w:pPr>
-          <w:hyperlink w:anchor="_Toc477590481" w:history="1">
+          <w:hyperlink w:anchor="_Toc477672683" w:history="1">
             <w:r>
               <w:rPr>
                 <w:rStyle w:val="Hyperlink"/>
@@ -3166,7 +3376,7 @@
                 <w:noProof/>
                 <w:webHidden/>
               </w:rPr>
-              <w:instrText xml:space="preserve"> PAGEREF _Toc477590481 \h </w:instrText>
+              <w:instrText xml:space="preserve"> PAGEREF _Toc477672683 \h </w:instrText>
             </w:r>
             <w:r>
               <w:rPr>
@@ -3186,7 +3396,7 @@
                 <w:noProof/>
                 <w:webHidden/>
               </w:rPr>
-              <w:t>43</w:t>
+              <w:t>46</w:t>
             </w:r>
             <w:r>
               <w:rPr>
@@ -3209,7 +3419,7 @@
               <w:lang w:eastAsia="en-AU"/>
             </w:rPr>
           </w:pPr>
-          <w:hyperlink w:anchor="_Toc477590482" w:history="1">
+          <w:hyperlink w:anchor="_Toc477672684" w:history="1">
             <w:r>
               <w:rPr>
                 <w:rStyle w:val="Hyperlink"/>
@@ -3236,7 +3446,7 @@
                 <w:noProof/>
                 <w:webHidden/>
               </w:rPr>
-              <w:instrText xml:space="preserve"> PAGEREF _Toc477590482 \h </w:instrText>
+              <w:instrText xml:space="preserve"> PAGEREF _Toc477672684 \h </w:instrText>
             </w:r>
             <w:r>
               <w:rPr>
@@ -3256,7 +3466,7 @@
                 <w:noProof/>
                 <w:webHidden/>
               </w:rPr>
-              <w:t>44</w:t>
+              <w:t>47</w:t>
             </w:r>
             <w:r>
               <w:rPr>
@@ -3279,7 +3489,7 @@
               <w:lang w:eastAsia="en-AU"/>
             </w:rPr>
           </w:pPr>
-          <w:hyperlink w:anchor="_Toc477590483" w:history="1">
+          <w:hyperlink w:anchor="_Toc477672685" w:history="1">
             <w:r>
               <w:rPr>
                 <w:rStyle w:val="Hyperlink"/>
@@ -3306,7 +3516,7 @@
                 <w:noProof/>
                 <w:webHidden/>
               </w:rPr>
-              <w:instrText xml:space="preserve"> PAGEREF _Toc477590483 \h </w:instrText>
+              <w:instrText xml:space="preserve"> PAGEREF _Toc477672685 \h </w:instrText>
             </w:r>
             <w:r>
               <w:rPr>
@@ -3326,7 +3536,7 @@
                 <w:noProof/>
                 <w:webHidden/>
               </w:rPr>
-              <w:t>46</w:t>
+              <w:t>49</w:t>
             </w:r>
             <w:r>
               <w:rPr>
@@ -3349,7 +3559,7 @@
               <w:lang w:eastAsia="en-AU"/>
             </w:rPr>
           </w:pPr>
-          <w:hyperlink w:anchor="_Toc477590484" w:history="1">
+          <w:hyperlink w:anchor="_Toc477672686" w:history="1">
             <w:r>
               <w:rPr>
                 <w:rStyle w:val="Hyperlink"/>
@@ -3376,7 +3586,7 @@
                 <w:noProof/>
                 <w:webHidden/>
               </w:rPr>
-              <w:instrText xml:space="preserve"> PAGEREF _Toc477590484 \h </w:instrText>
+              <w:instrText xml:space="preserve"> PAGEREF _Toc477672686 \h </w:instrText>
             </w:r>
             <w:r>
               <w:rPr>
@@ -3396,7 +3606,7 @@
                 <w:noProof/>
                 <w:webHidden/>
               </w:rPr>
-              <w:t>46</w:t>
+              <w:t>49</w:t>
             </w:r>
             <w:r>
               <w:rPr>
@@ -3433,7 +3643,7 @@
       <w:pPr>
         <w:pStyle w:val="Heading1"/>
       </w:pPr>
-      <w:bookmarkStart w:id="0" w:name="_Toc477590437"/>
+      <w:bookmarkStart w:id="0" w:name="_Toc477672636"/>
       <w:r>
         <w:lastRenderedPageBreak/>
         <w:t>Overview of ShopWise</w:t>
@@ -3444,7 +3654,7 @@
       <w:pPr>
         <w:pStyle w:val="Heading2"/>
       </w:pPr>
-      <w:bookmarkStart w:id="1" w:name="_Toc477590438"/>
+      <w:bookmarkStart w:id="1" w:name="_Toc477672637"/>
       <w:r>
         <w:t>Introduction</w:t>
       </w:r>
@@ -3529,7 +3739,7 @@
       <w:pPr>
         <w:pStyle w:val="Heading2"/>
       </w:pPr>
-      <w:bookmarkStart w:id="2" w:name="_Toc477590439"/>
+      <w:bookmarkStart w:id="2" w:name="_Toc477672638"/>
       <w:r>
         <w:t>The Shopping List</w:t>
       </w:r>
@@ -3813,7 +4023,7 @@
       <w:pPr>
         <w:pStyle w:val="Heading3"/>
       </w:pPr>
-      <w:bookmarkStart w:id="3" w:name="_Toc477590440"/>
+      <w:bookmarkStart w:id="3" w:name="_Toc477672639"/>
       <w:r>
         <w:lastRenderedPageBreak/>
         <w:t>T</w:t>
@@ -4534,7 +4744,7 @@
       <w:pPr>
         <w:pStyle w:val="Heading1"/>
       </w:pPr>
-      <w:bookmarkStart w:id="4" w:name="_Toc477590441"/>
+      <w:bookmarkStart w:id="4" w:name="_Toc477672640"/>
       <w:r>
         <w:lastRenderedPageBreak/>
         <w:t>ShopWise Terminology</w:t>
@@ -7143,7 +7353,7 @@
       <w:r>
         <w:br w:type="page"/>
       </w:r>
-      <w:bookmarkStart w:id="5" w:name="_Toc477590442"/>
+      <w:bookmarkStart w:id="5" w:name="_Toc477672641"/>
       <w:r>
         <w:lastRenderedPageBreak/>
         <w:t>Common Features of ShopWise</w:t>
@@ -7168,7 +7378,7 @@
       <w:pPr>
         <w:pStyle w:val="Heading2"/>
       </w:pPr>
-      <w:bookmarkStart w:id="6" w:name="_Toc477590443"/>
+      <w:bookmarkStart w:id="6" w:name="_Toc477672642"/>
       <w:r>
         <w:t>Main Display Options/Buttons</w:t>
       </w:r>
@@ -7459,7 +7669,7 @@
       <w:pPr>
         <w:pStyle w:val="Heading2"/>
       </w:pPr>
-      <w:bookmarkStart w:id="7" w:name="_Toc477590444"/>
+      <w:bookmarkStart w:id="7" w:name="_Toc477672643"/>
       <w:r>
         <w:t>The DONE Button</w:t>
       </w:r>
@@ -7591,7 +7801,7 @@
       <w:pPr>
         <w:pStyle w:val="Heading2"/>
       </w:pPr>
-      <w:bookmarkStart w:id="8" w:name="_Toc477590445"/>
+      <w:bookmarkStart w:id="8" w:name="_Toc477672644"/>
       <w:r>
         <w:lastRenderedPageBreak/>
         <w:t>Messages</w:t>
@@ -7724,7 +7934,7 @@
       <w:pPr>
         <w:pStyle w:val="Heading2"/>
       </w:pPr>
-      <w:bookmarkStart w:id="9" w:name="_Toc477590446"/>
+      <w:bookmarkStart w:id="9" w:name="_Toc477672645"/>
       <w:r>
         <w:lastRenderedPageBreak/>
         <w:t>Icons</w:t>
@@ -7773,7 +7983,7 @@
       <w:pPr>
         <w:pStyle w:val="Heading2"/>
       </w:pPr>
-      <w:bookmarkStart w:id="10" w:name="_Toc477590447"/>
+      <w:bookmarkStart w:id="10" w:name="_Toc477672646"/>
       <w:r>
         <w:lastRenderedPageBreak/>
         <w:t>Gestures</w:t>
@@ -8290,7 +8500,7 @@
       <w:r>
         <w:br w:type="page"/>
       </w:r>
-      <w:bookmarkStart w:id="11" w:name="_Toc477590448"/>
+      <w:bookmarkStart w:id="11" w:name="_Toc477672647"/>
       <w:r>
         <w:lastRenderedPageBreak/>
         <w:t>Filtering</w:t>
@@ -8547,7 +8757,7 @@
       <w:r>
         <w:br w:type="page"/>
       </w:r>
-      <w:bookmarkStart w:id="12" w:name="_Toc477590449"/>
+      <w:bookmarkStart w:id="12" w:name="_Toc477672648"/>
       <w:r>
         <w:lastRenderedPageBreak/>
         <w:t>Installation of ShopWise</w:t>
@@ -8571,7 +8781,7 @@
       <w:pPr>
         <w:pStyle w:val="Heading1"/>
       </w:pPr>
-      <w:bookmarkStart w:id="13" w:name="_Toc477590450"/>
+      <w:bookmarkStart w:id="13" w:name="_Toc477672649"/>
       <w:r>
         <w:lastRenderedPageBreak/>
         <w:t xml:space="preserve">The </w:t>
@@ -9227,7 +9437,7 @@
       <w:pPr>
         <w:pStyle w:val="Heading2"/>
       </w:pPr>
-      <w:bookmarkStart w:id="14" w:name="_Toc477590451"/>
+      <w:bookmarkStart w:id="14" w:name="_Toc477672650"/>
       <w:r>
         <w:lastRenderedPageBreak/>
         <w:t>The Initial Main Display when ShopWise is started for the first time.</w:t>
@@ -9294,7 +9504,7 @@
       <w:pPr>
         <w:pStyle w:val="Heading2"/>
       </w:pPr>
-      <w:bookmarkStart w:id="15" w:name="_Toc477590452"/>
+      <w:bookmarkStart w:id="15" w:name="_Toc477672651"/>
       <w:r>
         <w:lastRenderedPageBreak/>
         <w:t>The Fully Populated Main Display.</w:t>
@@ -9360,7 +9570,7 @@
       <w:pPr>
         <w:pStyle w:val="Heading1"/>
       </w:pPr>
-      <w:bookmarkStart w:id="16" w:name="_Toc477590453"/>
+      <w:bookmarkStart w:id="16" w:name="_Toc477672652"/>
       <w:r>
         <w:lastRenderedPageBreak/>
         <w:t>SHOPS</w:t>
@@ -9371,7 +9581,7 @@
       <w:pPr>
         <w:pStyle w:val="Heading2"/>
       </w:pPr>
-      <w:bookmarkStart w:id="17" w:name="_Toc477590454"/>
+      <w:bookmarkStart w:id="17" w:name="_Toc477672653"/>
       <w:r>
         <w:t>The Main Display (click the SHOPS button).</w:t>
       </w:r>
@@ -9467,7 +9677,7 @@
       <w:pPr>
         <w:pStyle w:val="Heading2"/>
       </w:pPr>
-      <w:bookmarkStart w:id="18" w:name="_Toc477590455"/>
+      <w:bookmarkStart w:id="18" w:name="_Toc477672654"/>
       <w:r>
         <w:lastRenderedPageBreak/>
         <w:t>The Shops Display (</w:t>
@@ -9714,7 +9924,7 @@
       <w:pPr>
         <w:pStyle w:val="Heading1"/>
       </w:pPr>
-      <w:bookmarkStart w:id="19" w:name="_Toc477590456"/>
+      <w:bookmarkStart w:id="19" w:name="_Toc477672655"/>
       <w:r>
         <w:lastRenderedPageBreak/>
         <w:t>Adding Shops</w:t>
@@ -9725,7 +9935,7 @@
       <w:pPr>
         <w:pStyle w:val="Heading2"/>
       </w:pPr>
-      <w:bookmarkStart w:id="20" w:name="_Toc477590457"/>
+      <w:bookmarkStart w:id="20" w:name="_Toc477672656"/>
       <w:r>
         <w:t>The Shops – Add Display</w:t>
       </w:r>
@@ -10038,9 +10248,9 @@
       <w:pPr>
         <w:pStyle w:val="Heading2"/>
       </w:pPr>
-      <w:bookmarkStart w:id="21" w:name="_Toc477590458"/>
-      <w:r>
-        <w:t>Adding a Shop or Shops</w:t>
+      <w:bookmarkStart w:id="21" w:name="_Toc477672657"/>
+      <w:r>
+        <w:t>Adding Shops</w:t>
       </w:r>
       <w:bookmarkEnd w:id="21"/>
     </w:p>
@@ -10581,7 +10791,7 @@
       <w:pPr>
         <w:pStyle w:val="Heading1"/>
       </w:pPr>
-      <w:bookmarkStart w:id="22" w:name="_Toc477590459"/>
+      <w:bookmarkStart w:id="22" w:name="_Toc477672658"/>
       <w:r>
         <w:lastRenderedPageBreak/>
         <w:t>Editing Shops</w:t>
@@ -10833,7 +11043,7 @@
       <w:pPr>
         <w:pStyle w:val="Heading2"/>
       </w:pPr>
-      <w:bookmarkStart w:id="23" w:name="_Toc477590460"/>
+      <w:bookmarkStart w:id="23" w:name="_Toc477672659"/>
       <w:r>
         <w:lastRenderedPageBreak/>
         <w:t>The Edit or Stock Shop dialog</w:t>
@@ -10980,7 +11190,7 @@
       <w:pPr>
         <w:pStyle w:val="Heading2"/>
       </w:pPr>
-      <w:bookmarkStart w:id="24" w:name="_Toc477590461"/>
+      <w:bookmarkStart w:id="24" w:name="_Toc477672660"/>
       <w:r>
         <w:lastRenderedPageBreak/>
         <w:t>The Shops – Edit Display</w:t>
@@ -11138,7 +11348,7 @@
       <w:pPr>
         <w:pStyle w:val="Heading1"/>
       </w:pPr>
-      <w:bookmarkStart w:id="25" w:name="_Toc477590462"/>
+      <w:bookmarkStart w:id="25" w:name="_Toc477672661"/>
       <w:r>
         <w:lastRenderedPageBreak/>
         <w:t>Deleting Shops (caution)</w:t>
@@ -11372,7 +11582,7 @@
       <w:pPr>
         <w:pStyle w:val="Heading2"/>
       </w:pPr>
-      <w:bookmarkStart w:id="26" w:name="_Toc477590463"/>
+      <w:bookmarkStart w:id="26" w:name="_Toc477672662"/>
       <w:r>
         <w:lastRenderedPageBreak/>
         <w:t>The Delete Shop Dialog</w:t>
@@ -11689,7 +11899,7 @@
       <w:pPr>
         <w:pStyle w:val="Heading1"/>
       </w:pPr>
-      <w:bookmarkStart w:id="27" w:name="_Toc477590464"/>
+      <w:bookmarkStart w:id="27" w:name="_Toc477672663"/>
       <w:r>
         <w:lastRenderedPageBreak/>
         <w:t>AISLES</w:t>
@@ -11701,7 +11911,7 @@
       <w:pPr>
         <w:pStyle w:val="Heading2"/>
       </w:pPr>
-      <w:bookmarkStart w:id="28" w:name="_Toc477590465"/>
+      <w:bookmarkStart w:id="28" w:name="_Toc477672664"/>
       <w:r>
         <w:t>The Main Display (if at least one Shop exists) (click the AISLES button)</w:t>
       </w:r>
@@ -11776,7 +11986,7 @@
       <w:pPr>
         <w:pStyle w:val="Heading2"/>
       </w:pPr>
-      <w:bookmarkStart w:id="29" w:name="_Toc477590466"/>
+      <w:bookmarkStart w:id="29" w:name="_Toc477672665"/>
       <w:r>
         <w:lastRenderedPageBreak/>
         <w:t>The</w:t>
@@ -12254,7 +12464,7 @@
       <w:pPr>
         <w:pStyle w:val="Heading1"/>
       </w:pPr>
-      <w:bookmarkStart w:id="30" w:name="_Toc477590467"/>
+      <w:bookmarkStart w:id="30" w:name="_Toc477672666"/>
       <w:r>
         <w:lastRenderedPageBreak/>
         <w:t>Adding Aisles</w:t>
@@ -12265,7 +12475,7 @@
       <w:pPr>
         <w:pStyle w:val="Heading2"/>
       </w:pPr>
-      <w:bookmarkStart w:id="31" w:name="_Toc477590468"/>
+      <w:bookmarkStart w:id="31" w:name="_Toc477672667"/>
       <w:r>
         <w:t>The Aisles – Add display (click the Add button from the Aisles display)</w:t>
       </w:r>
@@ -12594,7 +12804,7 @@
       <w:pPr>
         <w:pStyle w:val="Heading1"/>
       </w:pPr>
-      <w:bookmarkStart w:id="32" w:name="_Toc477590469"/>
+      <w:bookmarkStart w:id="32" w:name="_Toc477672668"/>
       <w:r>
         <w:lastRenderedPageBreak/>
         <w:t>Adding an Aisle or Aisles</w:t>
@@ -13042,7 +13252,7 @@
       <w:pPr>
         <w:pStyle w:val="Heading1"/>
       </w:pPr>
-      <w:bookmarkStart w:id="33" w:name="_Toc477590470"/>
+      <w:bookmarkStart w:id="33" w:name="_Toc477672669"/>
       <w:r>
         <w:lastRenderedPageBreak/>
         <w:t>Editing Aisles</w:t>
@@ -13050,176 +13260,177 @@
       <w:bookmarkEnd w:id="33"/>
     </w:p>
     <w:p/>
-    <w:p/>
-    <w:p>
-      <w:r>
-        <w:br w:type="page"/>
-      </w:r>
-    </w:p>
-    <w:p>
-      <w:pPr>
-        <w:pStyle w:val="Heading1"/>
-      </w:pPr>
-      <w:bookmarkStart w:id="34" w:name="_Toc477590471"/>
-      <w:r>
-        <w:lastRenderedPageBreak/>
-        <w:t>Deleting Aisles</w:t>
-      </w:r>
-      <w:bookmarkEnd w:id="34"/>
-    </w:p>
-    <w:p/>
-    <w:p/>
-    <w:p/>
-    <w:p>
-      <w:pPr>
-        <w:rPr>
-          <w:rFonts w:asciiTheme="majorHAnsi" w:eastAsiaTheme="majorEastAsia" w:hAnsiTheme="majorHAnsi" w:cstheme="majorBidi"/>
-          <w:color w:val="4F81BD" w:themeColor="accent1"/>
-          <w:sz w:val="26"/>
-          <w:szCs w:val="26"/>
-        </w:rPr>
-      </w:pPr>
-      <w:r>
-        <w:br w:type="page"/>
-      </w:r>
-    </w:p>
-    <w:p>
-      <w:pPr>
-        <w:rPr>
-          <w:rFonts w:asciiTheme="majorHAnsi" w:eastAsiaTheme="majorEastAsia" w:hAnsiTheme="majorHAnsi" w:cstheme="majorBidi"/>
-          <w:b/>
-          <w:bCs/>
-          <w:color w:val="365F91" w:themeColor="accent1" w:themeShade="BF"/>
-          <w:sz w:val="28"/>
-          <w:szCs w:val="28"/>
-        </w:rPr>
-      </w:pPr>
-      <w:r>
-        <w:lastRenderedPageBreak/>
-        <w:br w:type="page"/>
-      </w:r>
-    </w:p>
-    <w:p>
-      <w:pPr>
-        <w:rPr>
-          <w:rFonts w:asciiTheme="majorHAnsi" w:eastAsiaTheme="majorEastAsia" w:hAnsiTheme="majorHAnsi" w:cstheme="majorBidi"/>
-          <w:b/>
-          <w:bCs/>
-          <w:color w:val="365F91" w:themeColor="accent1" w:themeShade="BF"/>
-          <w:sz w:val="28"/>
-          <w:szCs w:val="28"/>
-        </w:rPr>
-      </w:pPr>
-      <w:r>
-        <w:lastRenderedPageBreak/>
-        <w:br w:type="page"/>
-      </w:r>
-    </w:p>
-    <w:p>
-      <w:pPr>
-        <w:rPr>
-          <w:rFonts w:asciiTheme="majorHAnsi" w:eastAsiaTheme="majorEastAsia" w:hAnsiTheme="majorHAnsi" w:cstheme="majorBidi"/>
-          <w:b/>
-          <w:bCs/>
-          <w:color w:val="365F91" w:themeColor="accent1" w:themeShade="BF"/>
-          <w:sz w:val="28"/>
-          <w:szCs w:val="28"/>
-        </w:rPr>
-      </w:pPr>
-      <w:r>
-        <w:lastRenderedPageBreak/>
-        <w:br w:type="page"/>
-      </w:r>
-    </w:p>
-    <w:p>
-      <w:pPr>
-        <w:rPr>
-          <w:rFonts w:asciiTheme="majorHAnsi" w:eastAsiaTheme="majorEastAsia" w:hAnsiTheme="majorHAnsi" w:cstheme="majorBidi"/>
-          <w:b/>
-          <w:bCs/>
-          <w:color w:val="365F91" w:themeColor="accent1" w:themeShade="BF"/>
-          <w:sz w:val="28"/>
-          <w:szCs w:val="28"/>
-        </w:rPr>
-      </w:pPr>
-      <w:r>
-        <w:lastRenderedPageBreak/>
-        <w:br w:type="page"/>
-      </w:r>
-    </w:p>
-    <w:p>
-      <w:pPr>
-        <w:pStyle w:val="Heading1"/>
-      </w:pPr>
-      <w:bookmarkStart w:id="35" w:name="_Toc477590472"/>
-      <w:r>
-        <w:lastRenderedPageBreak/>
-        <w:t>Quick Start Guide – STORAGE</w:t>
-      </w:r>
-      <w:bookmarkEnd w:id="35"/>
-    </w:p>
-    <w:p/>
-    <w:p>
-      <w:r>
-        <w:rPr>
-          <w:b/>
-        </w:rPr>
-        <w:t>Storage</w:t>
-      </w:r>
-      <w:r>
-        <w:t xml:space="preserve"> are places where the purchased </w:t>
-      </w:r>
-      <w:r>
-        <w:rPr>
-          <w:b/>
-        </w:rPr>
-        <w:t>Products</w:t>
-      </w:r>
-      <w:r>
-        <w:t xml:space="preserve"> are stored (normally at home). Their prime purpose is to enable sorting of the Checklist. At least one </w:t>
-      </w:r>
-      <w:r>
-        <w:rPr>
-          <w:b/>
-        </w:rPr>
-        <w:t>Storage</w:t>
-      </w:r>
-      <w:r>
-        <w:t xml:space="preserve"> is required before any </w:t>
-      </w:r>
-      <w:r>
-        <w:rPr>
-          <w:b/>
-        </w:rPr>
-        <w:t>Products</w:t>
-      </w:r>
-      <w:r>
-        <w:t xml:space="preserve"> can be added.</w:t>
-      </w:r>
-    </w:p>
-    <w:p>
-      <w:r>
-        <w:t xml:space="preserve">Storage is quite similar to </w:t>
-      </w:r>
-      <w:r>
-        <w:rPr>
-          <w:b/>
-        </w:rPr>
-        <w:t>Shops</w:t>
-      </w:r>
-      <w:r>
-        <w:t>, there are two fields, the Name and the Order, instead of the three.</w:t>
-      </w:r>
-    </w:p>
-    <w:p>
-      <w:pPr>
-        <w:pStyle w:val="Heading2"/>
-      </w:pPr>
-      <w:bookmarkStart w:id="36" w:name="_Toc477590473"/>
-      <w:r>
-        <w:t>Click Add and add some Storage (e.g.)</w:t>
-      </w:r>
-      <w:bookmarkEnd w:id="36"/>
+    <w:p>
+      <w:r>
+        <w:t xml:space="preserve">Editing </w:t>
+      </w:r>
+      <w:r>
+        <w:rPr>
+          <w:b/>
+        </w:rPr>
+        <w:t>Aisles</w:t>
+      </w:r>
+      <w:r>
+        <w:t xml:space="preserve"> is accomplished from the </w:t>
+      </w:r>
+      <w:r>
+        <w:rPr>
+          <w:b/>
+        </w:rPr>
+        <w:t>Aisle</w:t>
+      </w:r>
+      <w:r>
+        <w:rPr>
+          <w:b/>
+        </w:rPr>
+        <w:t>s</w:t>
+      </w:r>
+      <w:r>
+        <w:rPr>
+          <w:b/>
+        </w:rPr>
+        <w:t xml:space="preserve"> display</w:t>
+      </w:r>
+      <w:r>
+        <w:t xml:space="preserve"> which lists the </w:t>
+      </w:r>
+      <w:r>
+        <w:rPr>
+          <w:b/>
+        </w:rPr>
+        <w:t>Aisles</w:t>
+      </w:r>
+      <w:r>
+        <w:t xml:space="preserve"> for a </w:t>
+      </w:r>
+      <w:r>
+        <w:rPr>
+          <w:b/>
+        </w:rPr>
+        <w:t>Shop</w:t>
+      </w:r>
+      <w:r>
+        <w:t xml:space="preserve">. The </w:t>
+      </w:r>
+      <w:r>
+        <w:rPr>
+          <w:b/>
+        </w:rPr>
+        <w:t>Aisles</w:t>
+      </w:r>
+      <w:r>
+        <w:rPr>
+          <w:b/>
+        </w:rPr>
+        <w:t xml:space="preserve"> display</w:t>
+      </w:r>
+      <w:r>
+        <w:t xml:space="preserve"> is reached by clicking on the </w:t>
+      </w:r>
+      <w:r>
+        <w:rPr>
+          <w:b/>
+        </w:rPr>
+        <w:t>AISLES</w:t>
+      </w:r>
+      <w:r>
+        <w:t xml:space="preserve"> button from the </w:t>
+      </w:r>
+      <w:r>
+        <w:rPr>
+          <w:b/>
+        </w:rPr>
+        <w:t>Main display</w:t>
+      </w:r>
+      <w:r>
+        <w:t xml:space="preserve">. You can reach the </w:t>
+      </w:r>
+      <w:r>
+        <w:rPr>
+          <w:b/>
+        </w:rPr>
+        <w:t>Main display</w:t>
+      </w:r>
+      <w:r>
+        <w:t xml:space="preserve"> by clicking the </w:t>
+      </w:r>
+      <w:r>
+        <w:rPr>
+          <w:b/>
+        </w:rPr>
+        <w:t>DONE</w:t>
+      </w:r>
+      <w:r>
+        <w:t xml:space="preserve"> button until </w:t>
+      </w:r>
+      <w:r>
+        <w:t xml:space="preserve">the </w:t>
+      </w:r>
+      <w:r>
+        <w:rPr>
+          <w:b/>
+        </w:rPr>
+        <w:t>Main display</w:t>
+      </w:r>
+      <w:r>
+        <w:t xml:space="preserve"> is </w:t>
+      </w:r>
+      <w:r>
+        <w:t>shown</w:t>
+      </w:r>
+      <w:r>
+        <w:t xml:space="preserve"> (generally either once or twice).</w:t>
+      </w:r>
+    </w:p>
+    <w:p>
+      <w:r>
+        <w:t xml:space="preserve">The </w:t>
+      </w:r>
+      <w:r>
+        <w:rPr>
+          <w:b/>
+        </w:rPr>
+        <w:t>Aisles</w:t>
+      </w:r>
+      <w:r>
+        <w:t xml:space="preserve"> listed are those owned by the currently selected </w:t>
+      </w:r>
+      <w:r>
+        <w:rPr>
+          <w:b/>
+        </w:rPr>
+        <w:t>Shop</w:t>
+      </w:r>
+      <w:r>
+        <w:t xml:space="preserve"> as shown to the right of the </w:t>
+      </w:r>
+      <w:r>
+        <w:rPr>
+          <w:b/>
+        </w:rPr>
+        <w:t>Shop</w:t>
+      </w:r>
+      <w:r>
+        <w:t xml:space="preserve"> label. You should select the respective </w:t>
+      </w:r>
+      <w:r>
+        <w:rPr>
+          <w:b/>
+        </w:rPr>
+        <w:t>Shop</w:t>
+      </w:r>
+      <w:r>
+        <w:t xml:space="preserve"> from the </w:t>
+      </w:r>
+      <w:r>
+        <w:rPr>
+          <w:b/>
+        </w:rPr>
+        <w:t>Shop DropDown selector</w:t>
+      </w:r>
+      <w:r>
+        <w:t>.</w:t>
+      </w:r>
     </w:p>
     <w:p>
       <w:r>
@@ -13229,9 +13440,9 @@
         </w:rPr>
         <w:drawing>
           <wp:inline distT="0" distB="0" distL="0" distR="0">
-            <wp:extent cx="4421981" cy="1878806"/>
-            <wp:effectExtent l="19050" t="0" r="0" b="0"/>
-            <wp:docPr id="15" name="Picture 28"/>
+            <wp:extent cx="3572828" cy="5464016"/>
+            <wp:effectExtent l="19050" t="0" r="8572" b="0"/>
+            <wp:docPr id="9" name="Picture 1"/>
             <wp:cNvGraphicFramePr>
               <a:graphicFrameLocks xmlns:a="http://schemas.openxmlformats.org/drawingml/2006/main" noChangeAspect="1"/>
             </wp:cNvGraphicFramePr>
@@ -13239,7 +13450,7 @@
               <a:graphicData uri="http://schemas.openxmlformats.org/drawingml/2006/picture">
                 <pic:pic xmlns:pic="http://schemas.openxmlformats.org/drawingml/2006/picture">
                   <pic:nvPicPr>
-                    <pic:cNvPr id="0" name="Picture 28"/>
+                    <pic:cNvPr id="0" name="Picture 1"/>
                     <pic:cNvPicPr>
                       <a:picLocks noChangeAspect="1" noChangeArrowheads="1"/>
                     </pic:cNvPicPr>
@@ -13254,7 +13465,7 @@
                   <pic:spPr bwMode="auto">
                     <a:xfrm>
                       <a:off x="0" y="0"/>
-                      <a:ext cx="4421981" cy="1878806"/>
+                      <a:ext cx="3572828" cy="5464016"/>
                     </a:xfrm>
                     <a:prstGeom prst="rect">
                       <a:avLst/>
@@ -13275,107 +13486,82 @@
       </w:r>
     </w:p>
     <w:p>
+      <w:r>
+        <w:t xml:space="preserve">To edit an Aisle you click the respective Aisle from the list of Aisles. This will result in a dialog being presented. This dialog allows you to select either </w:t>
+      </w:r>
+      <w:r>
+        <w:rPr>
+          <w:b/>
+        </w:rPr>
+        <w:t>CANCEL</w:t>
+      </w:r>
+      <w:r>
+        <w:t xml:space="preserve"> or </w:t>
+      </w:r>
+      <w:r>
+        <w:rPr>
+          <w:b/>
+        </w:rPr>
+        <w:t>EDIT</w:t>
+      </w:r>
+      <w:r>
+        <w:t xml:space="preserve"> or if at least one </w:t>
+      </w:r>
+      <w:r>
+        <w:rPr>
+          <w:b/>
+        </w:rPr>
+        <w:t>Aisle</w:t>
+      </w:r>
+      <w:r>
+        <w:t xml:space="preserve"> and at least one </w:t>
+      </w:r>
+      <w:r>
+        <w:rPr>
+          <w:b/>
+        </w:rPr>
+        <w:t>Product</w:t>
+      </w:r>
+      <w:r>
+        <w:t xml:space="preserve"> exists to </w:t>
+      </w:r>
+      <w:r>
+        <w:rPr>
+          <w:b/>
+        </w:rPr>
+        <w:t>STOCK</w:t>
+      </w:r>
+      <w:r>
+        <w:t xml:space="preserve"> via the </w:t>
+      </w:r>
+      <w:r>
+        <w:rPr>
+          <w:b/>
+        </w:rPr>
+        <w:t>Aisle</w:t>
+      </w:r>
+      <w:r>
+        <w:t>.</w:t>
+      </w:r>
+    </w:p>
+    <w:p>
+      <w:r>
+        <w:br w:type="page"/>
+      </w:r>
+    </w:p>
+    <w:p>
       <w:pPr>
         <w:pStyle w:val="Heading2"/>
       </w:pPr>
-      <w:bookmarkStart w:id="37" w:name="_Toc477590474"/>
-      <w:r>
-        <w:t>Click Done to return to the Main Display (if in Add then click DONE twice).</w:t>
-      </w:r>
-      <w:bookmarkEnd w:id="37"/>
-    </w:p>
-    <w:p>
-      <w:pPr>
-        <w:rPr>
-          <w:rFonts w:asciiTheme="majorHAnsi" w:eastAsiaTheme="majorEastAsia" w:hAnsiTheme="majorHAnsi" w:cstheme="majorBidi"/>
-          <w:color w:val="4F81BD" w:themeColor="accent1"/>
-          <w:sz w:val="26"/>
-          <w:szCs w:val="26"/>
-        </w:rPr>
-      </w:pPr>
-      <w:r>
-        <w:br w:type="page"/>
-      </w:r>
-    </w:p>
-    <w:p>
-      <w:pPr>
-        <w:pStyle w:val="Heading1"/>
-      </w:pPr>
-      <w:bookmarkStart w:id="38" w:name="_Toc477590475"/>
+      <w:bookmarkStart w:id="34" w:name="_Toc477672670"/>
       <w:r>
         <w:lastRenderedPageBreak/>
-        <w:t>Quick Start Guide – PRODUCTS</w:t>
-      </w:r>
-      <w:bookmarkEnd w:id="38"/>
+        <w:t>The Edit or Stock Aisle Dialog.</w:t>
+      </w:r>
+      <w:bookmarkEnd w:id="34"/>
     </w:p>
     <w:p/>
     <w:p>
-      <w:r>
-        <w:t xml:space="preserve">Once at least one </w:t>
-      </w:r>
-      <w:r>
-        <w:rPr>
-          <w:b/>
-        </w:rPr>
-        <w:t>Storage</w:t>
-      </w:r>
-      <w:r>
-        <w:t xml:space="preserve"> exists, the </w:t>
-      </w:r>
-      <w:r>
-        <w:rPr>
-          <w:b/>
-        </w:rPr>
-        <w:t>Main Display</w:t>
-      </w:r>
-      <w:r>
-        <w:t xml:space="preserve"> will have the </w:t>
-      </w:r>
-      <w:r>
-        <w:rPr>
-          <w:b/>
-        </w:rPr>
-        <w:t>PRODUCTS</w:t>
-      </w:r>
-      <w:r>
-        <w:t xml:space="preserve"> option.</w:t>
-      </w:r>
-    </w:p>
-    <w:p>
-      <w:r>
-        <w:rPr>
-          <w:noProof/>
-          <w:lang w:eastAsia="en-AU"/>
-        </w:rPr>
-        <w:pict>
-          <v:shapetype id="_x0000_t66" coordsize="21600,21600" o:spt="66" adj="5400,5400" path="m@0,l@0@1,21600@1,21600@2@0@2@0,21600,,10800xe">
-            <v:stroke joinstyle="miter"/>
-            <v:formulas>
-              <v:f eqn="val #0"/>
-              <v:f eqn="val #1"/>
-              <v:f eqn="sum 21600 0 #1"/>
-              <v:f eqn="prod #0 #1 10800"/>
-              <v:f eqn="sum #0 0 @3"/>
-            </v:formulas>
-            <v:path o:connecttype="custom" o:connectlocs="@0,0;0,10800;@0,21600;21600,10800" o:connectangles="270,180,90,0" textboxrect="@4,@1,21600,@2"/>
-            <v:handles>
-              <v:h position="#0,#1" xrange="0,21600" yrange="0,10800"/>
-            </v:handles>
-          </v:shapetype>
-          <v:shape id="_x0000_s1046" type="#_x0000_t66" style="position:absolute;margin-left:297pt;margin-top:139.4pt;width:76.9pt;height:24.75pt;z-index:251675648">
-            <v:fill opacity="0"/>
-            <v:textbox inset=",.6mm,,.6mm">
-              <w:txbxContent>
-                <w:p>
-                  <w:r>
-                    <w:t>New</w:t>
-                  </w:r>
-                </w:p>
-              </w:txbxContent>
-            </v:textbox>
-          </v:shape>
-        </w:pict>
-      </w:r>
       <w:r>
         <w:rPr>
           <w:noProof/>
@@ -13385,7 +13571,7 @@
           <wp:inline distT="0" distB="0" distL="0" distR="0">
             <wp:extent cx="3572828" cy="5464016"/>
             <wp:effectExtent l="19050" t="0" r="8572" b="0"/>
-            <wp:docPr id="17" name="Picture 31"/>
+            <wp:docPr id="12" name="Picture 4"/>
             <wp:cNvGraphicFramePr>
               <a:graphicFrameLocks xmlns:a="http://schemas.openxmlformats.org/drawingml/2006/main" noChangeAspect="1"/>
             </wp:cNvGraphicFramePr>
@@ -13393,7 +13579,7 @@
               <a:graphicData uri="http://schemas.openxmlformats.org/drawingml/2006/picture">
                 <pic:pic xmlns:pic="http://schemas.openxmlformats.org/drawingml/2006/picture">
                   <pic:nvPicPr>
-                    <pic:cNvPr id="0" name="Picture 31"/>
+                    <pic:cNvPr id="0" name="Picture 4"/>
                     <pic:cNvPicPr>
                       <a:picLocks noChangeAspect="1" noChangeArrowheads="1"/>
                     </pic:cNvPicPr>
@@ -13428,160 +13614,100 @@
         </w:drawing>
       </w:r>
     </w:p>
+    <w:p>
+      <w:r>
+        <w:rPr>
+          <w:b/>
+        </w:rPr>
+        <w:t>STOCK</w:t>
+      </w:r>
+      <w:r>
+        <w:t xml:space="preserve"> will be dealt with later.</w:t>
+      </w:r>
+    </w:p>
+    <w:p>
+      <w:r>
+        <w:rPr>
+          <w:b/>
+        </w:rPr>
+        <w:t>CANCEL</w:t>
+      </w:r>
+      <w:r>
+        <w:t xml:space="preserve"> will return to the </w:t>
+      </w:r>
+      <w:r>
+        <w:rPr>
+          <w:b/>
+        </w:rPr>
+        <w:t>Aisles</w:t>
+      </w:r>
+      <w:r>
+        <w:rPr>
+          <w:b/>
+        </w:rPr>
+        <w:t xml:space="preserve"> display</w:t>
+      </w:r>
+      <w:r>
+        <w:t>, doing nothing.</w:t>
+      </w:r>
+    </w:p>
+    <w:p>
+      <w:r>
+        <w:rPr>
+          <w:b/>
+        </w:rPr>
+        <w:t>EDIT</w:t>
+      </w:r>
+      <w:r>
+        <w:t xml:space="preserve"> takes you to the </w:t>
+      </w:r>
+      <w:r>
+        <w:rPr>
+          <w:b/>
+        </w:rPr>
+        <w:t>Aisles</w:t>
+      </w:r>
+      <w:r>
+        <w:rPr>
+          <w:b/>
+        </w:rPr>
+        <w:t xml:space="preserve"> - Edit display</w:t>
+      </w:r>
+      <w:r>
+        <w:t>.</w:t>
+      </w:r>
+    </w:p>
+    <w:p>
+      <w:r>
+        <w:t xml:space="preserve">Clicking outside of the dialog, in the greyed out area is the same as clicking the </w:t>
+      </w:r>
+      <w:r>
+        <w:rPr>
+          <w:b/>
+        </w:rPr>
+        <w:t>CANCEL</w:t>
+      </w:r>
+      <w:r>
+        <w:t xml:space="preserve"> button.</w:t>
+      </w:r>
+    </w:p>
+    <w:p>
+      <w:r>
+        <w:br w:type="page"/>
+      </w:r>
+    </w:p>
+    <w:p>
+      <w:pPr>
+        <w:pStyle w:val="Heading2"/>
+      </w:pPr>
+      <w:bookmarkStart w:id="35" w:name="_Toc477672671"/>
+      <w:r>
+        <w:lastRenderedPageBreak/>
+        <w:t>The Edit Aisles Display.</w:t>
+      </w:r>
+      <w:bookmarkEnd w:id="35"/>
+    </w:p>
     <w:p/>
-    <w:p>
-      <w:r>
-        <w:t xml:space="preserve">Products are relatively simple they </w:t>
-      </w:r>
-      <w:r>
-        <w:t>have a</w:t>
-      </w:r>
-      <w:r>
-        <w:t xml:space="preserve"> </w:t>
-      </w:r>
-      <w:r>
-        <w:rPr>
-          <w:b/>
-        </w:rPr>
-        <w:t>Name</w:t>
-      </w:r>
-      <w:r>
-        <w:t>, a</w:t>
-      </w:r>
-      <w:r>
-        <w:t xml:space="preserve"> single</w:t>
-      </w:r>
-      <w:r>
-        <w:t xml:space="preserve"> </w:t>
-      </w:r>
-      <w:r>
-        <w:rPr>
-          <w:b/>
-        </w:rPr>
-        <w:t>Storage</w:t>
-      </w:r>
-      <w:r>
-        <w:t xml:space="preserve"> location selected via a </w:t>
-      </w:r>
-      <w:r>
-        <w:rPr>
-          <w:b/>
-        </w:rPr>
-        <w:t>DropDown selector,</w:t>
-      </w:r>
-      <w:r>
-        <w:t xml:space="preserve"> and an </w:t>
-      </w:r>
-      <w:r>
-        <w:rPr>
-          <w:b/>
-        </w:rPr>
-        <w:t>Order</w:t>
-      </w:r>
-      <w:r>
-        <w:rPr>
-          <w:b/>
-        </w:rPr>
-        <w:t xml:space="preserve"> </w:t>
-      </w:r>
-      <w:r>
-        <w:t>(suggested)</w:t>
-      </w:r>
-      <w:r>
-        <w:t xml:space="preserve"> for use in the checklist</w:t>
-      </w:r>
-      <w:r>
-        <w:t>.</w:t>
-      </w:r>
-      <w:r>
-        <w:t xml:space="preserve"> Note that a </w:t>
-      </w:r>
-      <w:r>
-        <w:rPr>
-          <w:b/>
-        </w:rPr>
-        <w:t>Product</w:t>
-      </w:r>
-      <w:r>
-        <w:t xml:space="preserve"> itself cannot be added to the </w:t>
-      </w:r>
-      <w:r>
-        <w:rPr>
-          <w:b/>
-        </w:rPr>
-        <w:t>Shopping List</w:t>
-      </w:r>
-      <w:r>
-        <w:t xml:space="preserve">, first </w:t>
-      </w:r>
-      <w:r>
-        <w:rPr>
-          <w:b/>
-        </w:rPr>
-        <w:t>Product</w:t>
-      </w:r>
-      <w:r>
-        <w:rPr>
-          <w:b/>
-        </w:rPr>
-        <w:t>s</w:t>
-      </w:r>
-      <w:r>
-        <w:t xml:space="preserve"> have to be assigned to an </w:t>
-      </w:r>
-      <w:r>
-        <w:rPr>
-          <w:b/>
-        </w:rPr>
-        <w:t>Aisle</w:t>
-      </w:r>
-      <w:r>
-        <w:t xml:space="preserve"> within a </w:t>
-      </w:r>
-      <w:r>
-        <w:rPr>
-          <w:b/>
-        </w:rPr>
-        <w:t>Shop</w:t>
-      </w:r>
-      <w:r>
-        <w:t xml:space="preserve">. This assignment is covered in the next section of the guide (Quick Start Guide – </w:t>
-      </w:r>
-      <w:r>
-        <w:rPr>
-          <w:b/>
-        </w:rPr>
-        <w:t>STOCK</w:t>
-      </w:r>
-      <w:r>
-        <w:t xml:space="preserve">), available only when at least one </w:t>
-      </w:r>
-      <w:r>
-        <w:rPr>
-          <w:b/>
-        </w:rPr>
-        <w:t>Product</w:t>
-      </w:r>
-      <w:r>
-        <w:t xml:space="preserve"> has been added.</w:t>
-      </w:r>
-    </w:p>
-    <w:p>
-      <w:r>
-        <w:br w:type="page"/>
-      </w:r>
-    </w:p>
-    <w:p>
-      <w:pPr>
-        <w:pStyle w:val="Heading2"/>
-      </w:pPr>
-      <w:bookmarkStart w:id="39" w:name="_Toc477590476"/>
-      <w:r>
-        <w:lastRenderedPageBreak/>
-        <w:t>Click on PRODUCTS</w:t>
-      </w:r>
-      <w:bookmarkEnd w:id="39"/>
-    </w:p>
     <w:p>
       <w:r>
         <w:rPr>
@@ -13590,9 +13716,9 @@
         </w:rPr>
         <w:drawing>
           <wp:inline distT="0" distB="0" distL="0" distR="0">
-            <wp:extent cx="3572828" cy="5464016"/>
-            <wp:effectExtent l="19050" t="0" r="8572" b="0"/>
-            <wp:docPr id="18" name="Picture 34"/>
+            <wp:extent cx="3258503" cy="2394109"/>
+            <wp:effectExtent l="19050" t="0" r="0" b="0"/>
+            <wp:docPr id="14" name="Picture 7"/>
             <wp:cNvGraphicFramePr>
               <a:graphicFrameLocks xmlns:a="http://schemas.openxmlformats.org/drawingml/2006/main" noChangeAspect="1"/>
             </wp:cNvGraphicFramePr>
@@ -13600,13 +13726,314 @@
               <a:graphicData uri="http://schemas.openxmlformats.org/drawingml/2006/picture">
                 <pic:pic xmlns:pic="http://schemas.openxmlformats.org/drawingml/2006/picture">
                   <pic:nvPicPr>
-                    <pic:cNvPr id="0" name="Picture 34"/>
+                    <pic:cNvPr id="0" name="Picture 7"/>
                     <pic:cNvPicPr>
                       <a:picLocks noChangeAspect="1" noChangeArrowheads="1"/>
                     </pic:cNvPicPr>
                   </pic:nvPicPr>
                   <pic:blipFill>
                     <a:blip r:embed="rId30"/>
+                    <a:srcRect/>
+                    <a:stretch>
+                      <a:fillRect/>
+                    </a:stretch>
+                  </pic:blipFill>
+                  <pic:spPr bwMode="auto">
+                    <a:xfrm>
+                      <a:off x="0" y="0"/>
+                      <a:ext cx="3258503" cy="2394109"/>
+                    </a:xfrm>
+                    <a:prstGeom prst="rect">
+                      <a:avLst/>
+                    </a:prstGeom>
+                    <a:noFill/>
+                    <a:ln w="9525">
+                      <a:noFill/>
+                      <a:miter lim="800000"/>
+                      <a:headEnd/>
+                      <a:tailEnd/>
+                    </a:ln>
+                  </pic:spPr>
+                </pic:pic>
+              </a:graphicData>
+            </a:graphic>
+          </wp:inline>
+        </w:drawing>
+      </w:r>
+    </w:p>
+    <w:p>
+      <w:r>
+        <w:t xml:space="preserve">This display is identical to the </w:t>
+      </w:r>
+      <w:r>
+        <w:rPr>
+          <w:b/>
+        </w:rPr>
+        <w:t>Aisles</w:t>
+      </w:r>
+      <w:r>
+        <w:rPr>
+          <w:b/>
+        </w:rPr>
+        <w:t xml:space="preserve"> – Add display</w:t>
+      </w:r>
+      <w:r>
+        <w:t xml:space="preserve"> other than the data has been supplied. </w:t>
+      </w:r>
+    </w:p>
+    <w:p>
+      <w:r>
+        <w:t xml:space="preserve">The </w:t>
+      </w:r>
+      <w:r>
+        <w:rPr>
+          <w:b/>
+        </w:rPr>
+        <w:t>Shop</w:t>
+      </w:r>
+      <w:r>
+        <w:t xml:space="preserve"> selector is disabled so the </w:t>
+      </w:r>
+      <w:r>
+        <w:rPr>
+          <w:b/>
+        </w:rPr>
+        <w:t>Shop</w:t>
+      </w:r>
+      <w:r>
+        <w:t xml:space="preserve"> cannot be changed.</w:t>
+      </w:r>
+    </w:p>
+    <w:p>
+      <w:r>
+        <w:t xml:space="preserve">The </w:t>
+      </w:r>
+      <w:r>
+        <w:rPr>
+          <w:b/>
+        </w:rPr>
+        <w:t>Aisle</w:t>
+      </w:r>
+      <w:r>
+        <w:rPr>
+          <w:b/>
+        </w:rPr>
+        <w:t xml:space="preserve"> Name</w:t>
+      </w:r>
+      <w:r>
+        <w:t xml:space="preserve"> and </w:t>
+      </w:r>
+      <w:r>
+        <w:rPr>
+          <w:b/>
+        </w:rPr>
+        <w:t>Order</w:t>
+      </w:r>
+      <w:r>
+        <w:t xml:space="preserve"> can be changed as required.</w:t>
+      </w:r>
+      <w:r>
+        <w:t xml:space="preserve"> </w:t>
+      </w:r>
+    </w:p>
+    <w:p>
+      <w:r>
+        <w:t xml:space="preserve">Changes will only be applied when </w:t>
+      </w:r>
+      <w:r>
+        <w:rPr>
+          <w:b/>
+        </w:rPr>
+        <w:t>SAVE</w:t>
+      </w:r>
+      <w:r>
+        <w:t xml:space="preserve"> is clicked.</w:t>
+      </w:r>
+    </w:p>
+    <w:p>
+      <w:r>
+        <w:t>Clicking on a</w:t>
+      </w:r>
+      <w:r>
+        <w:t>n</w:t>
+      </w:r>
+      <w:r>
+        <w:t xml:space="preserve"> </w:t>
+      </w:r>
+      <w:r>
+        <w:rPr>
+          <w:b/>
+        </w:rPr>
+        <w:t>Aisle</w:t>
+      </w:r>
+      <w:r>
+        <w:t xml:space="preserve"> in the list does nothing.</w:t>
+      </w:r>
+    </w:p>
+    <w:p>
+      <w:r>
+        <w:t xml:space="preserve">Clicking DONE will return to the </w:t>
+      </w:r>
+      <w:r>
+        <w:rPr>
+          <w:b/>
+        </w:rPr>
+        <w:t>Aisle</w:t>
+      </w:r>
+      <w:r>
+        <w:rPr>
+          <w:b/>
+        </w:rPr>
+        <w:t>s display</w:t>
+      </w:r>
+      <w:r>
+        <w:t>.</w:t>
+      </w:r>
+    </w:p>
+    <w:p>
+      <w:pPr>
+        <w:rPr>
+          <w:rFonts w:asciiTheme="majorHAnsi" w:eastAsiaTheme="majorEastAsia" w:hAnsiTheme="majorHAnsi" w:cstheme="majorBidi"/>
+          <w:b/>
+          <w:bCs/>
+          <w:color w:val="365F91" w:themeColor="accent1" w:themeShade="BF"/>
+          <w:sz w:val="28"/>
+          <w:szCs w:val="28"/>
+        </w:rPr>
+      </w:pPr>
+      <w:r>
+        <w:br w:type="page"/>
+      </w:r>
+    </w:p>
+    <w:p>
+      <w:pPr>
+        <w:pStyle w:val="Heading1"/>
+      </w:pPr>
+      <w:bookmarkStart w:id="36" w:name="_Toc477672672"/>
+      <w:r>
+        <w:lastRenderedPageBreak/>
+        <w:t>Deleting Aisles</w:t>
+      </w:r>
+      <w:r>
+        <w:t xml:space="preserve"> (caution)</w:t>
+      </w:r>
+      <w:bookmarkEnd w:id="36"/>
+    </w:p>
+    <w:p/>
+    <w:p>
+      <w:r>
+        <w:t xml:space="preserve">Deleting </w:t>
+      </w:r>
+      <w:r>
+        <w:rPr>
+          <w:b/>
+        </w:rPr>
+        <w:t>Aisles</w:t>
+      </w:r>
+      <w:r>
+        <w:t xml:space="preserve"> is accomplished from the </w:t>
+      </w:r>
+      <w:r>
+        <w:rPr>
+          <w:b/>
+        </w:rPr>
+        <w:t>Aisles</w:t>
+      </w:r>
+      <w:r>
+        <w:rPr>
+          <w:b/>
+        </w:rPr>
+        <w:t xml:space="preserve"> display</w:t>
+      </w:r>
+      <w:r>
+        <w:t xml:space="preserve"> which lists the </w:t>
+      </w:r>
+      <w:r>
+        <w:rPr>
+          <w:b/>
+        </w:rPr>
+        <w:t>Aisles</w:t>
+      </w:r>
+      <w:r>
+        <w:t xml:space="preserve">. The </w:t>
+      </w:r>
+      <w:r>
+        <w:rPr>
+          <w:b/>
+        </w:rPr>
+        <w:t>Aisles</w:t>
+      </w:r>
+      <w:r>
+        <w:rPr>
+          <w:b/>
+        </w:rPr>
+        <w:t xml:space="preserve"> display</w:t>
+      </w:r>
+      <w:r>
+        <w:t xml:space="preserve"> is reached by clicking on the </w:t>
+      </w:r>
+      <w:r>
+        <w:rPr>
+          <w:b/>
+        </w:rPr>
+        <w:t>AISLES</w:t>
+      </w:r>
+      <w:r>
+        <w:t xml:space="preserve"> button from the </w:t>
+      </w:r>
+      <w:r>
+        <w:rPr>
+          <w:b/>
+        </w:rPr>
+        <w:t>Main display</w:t>
+      </w:r>
+      <w:r>
+        <w:t xml:space="preserve">. You can reach the </w:t>
+      </w:r>
+      <w:r>
+        <w:rPr>
+          <w:b/>
+        </w:rPr>
+        <w:t>Main display</w:t>
+      </w:r>
+      <w:r>
+        <w:t xml:space="preserve"> by clicking the </w:t>
+      </w:r>
+      <w:r>
+        <w:rPr>
+          <w:b/>
+        </w:rPr>
+        <w:t>DONE</w:t>
+      </w:r>
+      <w:r>
+        <w:t xml:space="preserve"> button until it is displayed (generally either once or twice).</w:t>
+      </w:r>
+    </w:p>
+    <w:p>
+      <w:r>
+        <w:rPr>
+          <w:noProof/>
+          <w:lang w:eastAsia="en-AU"/>
+        </w:rPr>
+        <w:drawing>
+          <wp:inline distT="0" distB="0" distL="0" distR="0">
+            <wp:extent cx="3572828" cy="5464016"/>
+            <wp:effectExtent l="19050" t="0" r="8572" b="0"/>
+            <wp:docPr id="22" name="Picture 1"/>
+            <wp:cNvGraphicFramePr>
+              <a:graphicFrameLocks xmlns:a="http://schemas.openxmlformats.org/drawingml/2006/main" noChangeAspect="1"/>
+            </wp:cNvGraphicFramePr>
+            <a:graphic xmlns:a="http://schemas.openxmlformats.org/drawingml/2006/main">
+              <a:graphicData uri="http://schemas.openxmlformats.org/drawingml/2006/picture">
+                <pic:pic xmlns:pic="http://schemas.openxmlformats.org/drawingml/2006/picture">
+                  <pic:nvPicPr>
+                    <pic:cNvPr id="0" name="Picture 1"/>
+                    <pic:cNvPicPr>
+                      <a:picLocks noChangeAspect="1" noChangeArrowheads="1"/>
+                    </pic:cNvPicPr>
+                  </pic:nvPicPr>
+                  <pic:blipFill>
+                    <a:blip r:embed="rId28"/>
                     <a:srcRect/>
                     <a:stretch>
                       <a:fillRect/>
@@ -13635,42 +14062,97 @@
         </w:drawing>
       </w:r>
     </w:p>
+    <w:p>
+      <w:r>
+        <w:t xml:space="preserve">To </w:t>
+      </w:r>
+      <w:r>
+        <w:rPr>
+          <w:b/>
+        </w:rPr>
+        <w:t>Delete</w:t>
+      </w:r>
+      <w:r>
+        <w:t xml:space="preserve"> an </w:t>
+      </w:r>
+      <w:r>
+        <w:rPr>
+          <w:b/>
+        </w:rPr>
+        <w:t>Aisle</w:t>
+      </w:r>
+      <w:r>
+        <w:t xml:space="preserve"> you long-click on the respective </w:t>
+      </w:r>
+      <w:r>
+        <w:rPr>
+          <w:b/>
+        </w:rPr>
+        <w:t>Aisle</w:t>
+      </w:r>
+      <w:r>
+        <w:t xml:space="preserve"> in the list of </w:t>
+      </w:r>
+      <w:r>
+        <w:rPr>
+          <w:b/>
+        </w:rPr>
+        <w:t>Aisles</w:t>
+      </w:r>
+      <w:r>
+        <w:t xml:space="preserve">. This will result in a dialog appearing. This dialog allows you to select either </w:t>
+      </w:r>
+      <w:r>
+        <w:rPr>
+          <w:b/>
+        </w:rPr>
+        <w:t>CANCEL</w:t>
+      </w:r>
+      <w:r>
+        <w:t xml:space="preserve"> or </w:t>
+      </w:r>
+      <w:r>
+        <w:rPr>
+          <w:b/>
+        </w:rPr>
+        <w:t>D</w:t>
+      </w:r>
+      <w:r>
+        <w:rPr>
+          <w:b/>
+        </w:rPr>
+        <w:t>ELE</w:t>
+      </w:r>
+      <w:r>
+        <w:rPr>
+          <w:b/>
+        </w:rPr>
+        <w:t>T</w:t>
+      </w:r>
+      <w:r>
+        <w:rPr>
+          <w:b/>
+        </w:rPr>
+        <w:t>E</w:t>
+      </w:r>
+      <w:r>
+        <w:t>.</w:t>
+      </w:r>
+    </w:p>
     <w:p/>
-    <w:p>
-      <w:r>
-        <w:t>As there are likely to be more Products than any other items, the Products Display has a filter input. As you type into the filter field the list will be progressively reduced showing only products that have the type text within their names. E.g. if you typed in tuna, when you typed the t than only products that a t within their name would be shown, when you typed the u then only products that have tu in their name would be shown and so on.</w:t>
-      </w:r>
-    </w:p>
-    <w:p>
-      <w:r>
-        <w:t>As, at this stage, there are no Products, typing anything in the filter will have no effect.</w:t>
-      </w:r>
-    </w:p>
-    <w:p>
-      <w:pPr>
-        <w:rPr>
-          <w:rFonts w:asciiTheme="majorHAnsi" w:eastAsiaTheme="majorEastAsia" w:hAnsiTheme="majorHAnsi" w:cstheme="majorBidi"/>
-          <w:b/>
-          <w:bCs/>
-          <w:color w:val="4F81BD" w:themeColor="accent1"/>
-          <w:sz w:val="26"/>
-          <w:szCs w:val="26"/>
-        </w:rPr>
-      </w:pPr>
-      <w:r>
-        <w:br w:type="page"/>
-      </w:r>
-    </w:p>
+    <w:p/>
+    <w:p/>
+    <w:p/>
     <w:p>
       <w:pPr>
         <w:pStyle w:val="Heading2"/>
       </w:pPr>
-      <w:bookmarkStart w:id="40" w:name="_Toc477590477"/>
+      <w:bookmarkStart w:id="37" w:name="_Toc477672673"/>
       <w:r>
         <w:lastRenderedPageBreak/>
-        <w:t>Click Add to add some products.</w:t>
-      </w:r>
-      <w:bookmarkEnd w:id="40"/>
+        <w:t>The Aisle Delete Dialog</w:t>
+      </w:r>
+      <w:bookmarkEnd w:id="37"/>
     </w:p>
     <w:p/>
     <w:p>
@@ -13683,7 +14165,7 @@
           <wp:inline distT="0" distB="0" distL="0" distR="0">
             <wp:extent cx="3572828" cy="5464016"/>
             <wp:effectExtent l="19050" t="0" r="8572" b="0"/>
-            <wp:docPr id="5" name="Picture 1"/>
+            <wp:docPr id="28" name="Picture 10"/>
             <wp:cNvGraphicFramePr>
               <a:graphicFrameLocks xmlns:a="http://schemas.openxmlformats.org/drawingml/2006/main" noChangeAspect="1"/>
             </wp:cNvGraphicFramePr>
@@ -13691,7 +14173,7 @@
               <a:graphicData uri="http://schemas.openxmlformats.org/drawingml/2006/picture">
                 <pic:pic xmlns:pic="http://schemas.openxmlformats.org/drawingml/2006/picture">
                   <pic:nvPicPr>
-                    <pic:cNvPr id="0" name="Picture 1"/>
+                    <pic:cNvPr id="0" name="Picture 10"/>
                     <pic:cNvPicPr>
                       <a:picLocks noChangeAspect="1" noChangeArrowheads="1"/>
                     </pic:cNvPicPr>
@@ -13728,28 +14210,158 @@
     </w:p>
     <w:p>
       <w:r>
-        <w:t>Product is where you type the Product’s name, Storage is a DropDown selector for specifying where the Product is stored at home and Order is the order within that Storage location for this Product (suggested).</w:t>
-      </w:r>
-    </w:p>
-    <w:p>
-      <w:r>
-        <w:t>Note that product also acts as a filter, so as you type a new name the list of Products is progressively reduced. Thus if the Product already exists it may be that you do not wish to add it</w:t>
-      </w:r>
-      <w:r>
-        <w:t>.</w:t>
-      </w:r>
-    </w:p>
-    <w:p>
-      <w:r>
-        <w:t>Note unlike other order fields, the order field is not incremented. This is because splitting products into Storage locations in the ChecklList will often be sufficient.</w:t>
+        <w:t xml:space="preserve">The dialog provides the </w:t>
+      </w:r>
+      <w:r>
+        <w:rPr>
+          <w:b/>
+        </w:rPr>
+        <w:t>impact</w:t>
+      </w:r>
+      <w:r>
+        <w:t xml:space="preserve"> that </w:t>
+      </w:r>
+      <w:r>
+        <w:rPr>
+          <w:b/>
+        </w:rPr>
+        <w:t>deleting</w:t>
+      </w:r>
+      <w:r>
+        <w:t xml:space="preserve"> the </w:t>
+      </w:r>
+      <w:r>
+        <w:rPr>
+          <w:b/>
+        </w:rPr>
+        <w:t>Aisle</w:t>
+      </w:r>
+      <w:r>
+        <w:t xml:space="preserve"> will have. </w:t>
+      </w:r>
+    </w:p>
+    <w:p>
+      <w:r>
+        <w:rPr>
+          <w:b/>
+        </w:rPr>
+        <w:t>Deleting</w:t>
+      </w:r>
+      <w:r>
+        <w:t xml:space="preserve"> an </w:t>
+      </w:r>
+      <w:r>
+        <w:rPr>
+          <w:b/>
+        </w:rPr>
+        <w:t>Aisle</w:t>
+      </w:r>
+      <w:r>
+        <w:t xml:space="preserve"> will </w:t>
+      </w:r>
+      <w:r>
+        <w:rPr>
+          <w:b/>
+          <w:u w:val="single"/>
+        </w:rPr>
+        <w:t>delete all Stock</w:t>
+      </w:r>
+      <w:r>
+        <w:t xml:space="preserve"> (not the Products) used by the </w:t>
+      </w:r>
+      <w:r>
+        <w:rPr>
+          <w:b/>
+        </w:rPr>
+        <w:t>Aisle</w:t>
+      </w:r>
+      <w:r>
+        <w:t xml:space="preserve">. Deletion of any </w:t>
+      </w:r>
+      <w:r>
+        <w:rPr>
+          <w:b/>
+        </w:rPr>
+        <w:t>Stock</w:t>
+      </w:r>
+      <w:r>
+        <w:t xml:space="preserve"> will require deletion of any </w:t>
+      </w:r>
+      <w:r>
+        <w:rPr>
+          <w:b/>
+        </w:rPr>
+        <w:t>Shopping List entries</w:t>
+      </w:r>
+      <w:r>
+        <w:t xml:space="preserve"> and any </w:t>
+      </w:r>
+      <w:r>
+        <w:rPr>
+          <w:b/>
+        </w:rPr>
+        <w:t>Rules</w:t>
+      </w:r>
+      <w:r>
+        <w:t xml:space="preserve"> that use the </w:t>
+      </w:r>
+      <w:r>
+        <w:rPr>
+          <w:b/>
+        </w:rPr>
+        <w:t>Stocked Items</w:t>
+      </w:r>
+      <w:r>
+        <w:t xml:space="preserve">. </w:t>
+      </w:r>
+    </w:p>
+    <w:p>
+      <w:r>
+        <w:t xml:space="preserve">Clicking </w:t>
+      </w:r>
+      <w:r>
+        <w:rPr>
+          <w:b/>
+        </w:rPr>
+        <w:t>DELETE</w:t>
+      </w:r>
+      <w:r>
+        <w:t xml:space="preserve"> will delete the Aisle.</w:t>
+      </w:r>
+    </w:p>
+    <w:p>
+      <w:r>
+        <w:t xml:space="preserve">Clicking </w:t>
+      </w:r>
+      <w:r>
+        <w:rPr>
+          <w:b/>
+        </w:rPr>
+        <w:t>CANCEL</w:t>
+      </w:r>
+      <w:r>
+        <w:t xml:space="preserve"> will return to the </w:t>
+      </w:r>
+      <w:r>
+        <w:rPr>
+          <w:b/>
+        </w:rPr>
+        <w:t>Aisle</w:t>
+      </w:r>
+      <w:r>
+        <w:rPr>
+          <w:b/>
+        </w:rPr>
+        <w:t>s</w:t>
+      </w:r>
+      <w:r>
+        <w:t xml:space="preserve"> display doing nothing.</w:t>
       </w:r>
     </w:p>
     <w:p>
       <w:pPr>
         <w:rPr>
           <w:rFonts w:asciiTheme="majorHAnsi" w:eastAsiaTheme="majorEastAsia" w:hAnsiTheme="majorHAnsi" w:cstheme="majorBidi"/>
-          <w:b/>
-          <w:bCs/>
           <w:color w:val="4F81BD" w:themeColor="accent1"/>
           <w:sz w:val="26"/>
           <w:szCs w:val="26"/>
@@ -13761,29 +14373,42 @@
     </w:p>
     <w:p>
       <w:pPr>
+        <w:pStyle w:val="Heading1"/>
+      </w:pPr>
+      <w:r>
+        <w:lastRenderedPageBreak/>
+        <w:t>STORAGE</w:t>
+      </w:r>
+    </w:p>
+    <w:p>
+      <w:pPr>
         <w:pStyle w:val="Heading2"/>
       </w:pPr>
-      <w:bookmarkStart w:id="41" w:name="_Toc477590478"/>
-      <w:r>
-        <w:lastRenderedPageBreak/>
-        <w:t>Add some Products and return to the Products Display e.g.</w:t>
-      </w:r>
-      <w:bookmarkEnd w:id="41"/>
-    </w:p>
-    <w:p>
-      <w:pPr>
-        <w:pStyle w:val="Heading2"/>
+      <w:r>
+        <w:t>The Main Display (if at least one Shop exists) (click the AISLES button)</w:t>
+      </w:r>
+    </w:p>
+    <w:p>
+      <w:pPr>
+        <w:pStyle w:val="Heading1"/>
       </w:pPr>
       <w:r>
         <w:rPr>
           <w:noProof/>
           <w:lang w:eastAsia="en-AU"/>
         </w:rPr>
+        <w:pict>
+          <v:shape id="_x0000_s1061" type="#_x0000_t93" style="position:absolute;margin-left:72.75pt;margin-top:183.6pt;width:237pt;height:38.25pt;rotation:180;z-index:251685888">
+            <v:fill opacity=".25"/>
+          </v:shape>
+        </w:pict>
+      </w:r>
+      <w:r>
         <w:drawing>
           <wp:inline distT="0" distB="0" distL="0" distR="0">
-            <wp:extent cx="3572828" cy="5464016"/>
-            <wp:effectExtent l="19050" t="0" r="8572" b="0"/>
-            <wp:docPr id="11" name="Picture 4"/>
+            <wp:extent cx="4872038" cy="7450931"/>
+            <wp:effectExtent l="19050" t="0" r="4762" b="0"/>
+            <wp:docPr id="31" name="Picture 1"/>
             <wp:cNvGraphicFramePr>
               <a:graphicFrameLocks xmlns:a="http://schemas.openxmlformats.org/drawingml/2006/main" noChangeAspect="1"/>
             </wp:cNvGraphicFramePr>
@@ -13791,13 +14416,13 @@
               <a:graphicData uri="http://schemas.openxmlformats.org/drawingml/2006/picture">
                 <pic:pic xmlns:pic="http://schemas.openxmlformats.org/drawingml/2006/picture">
                   <pic:nvPicPr>
-                    <pic:cNvPr id="0" name="Picture 4"/>
+                    <pic:cNvPr id="0" name="Picture 1"/>
                     <pic:cNvPicPr>
                       <a:picLocks noChangeAspect="1" noChangeArrowheads="1"/>
                     </pic:cNvPicPr>
                   </pic:nvPicPr>
                   <pic:blipFill>
-                    <a:blip r:embed="rId32"/>
+                    <a:blip r:embed="rId21"/>
                     <a:srcRect/>
                     <a:stretch>
                       <a:fillRect/>
@@ -13806,7 +14431,7 @@
                   <pic:spPr bwMode="auto">
                     <a:xfrm>
                       <a:off x="0" y="0"/>
-                      <a:ext cx="3572828" cy="5464016"/>
+                      <a:ext cx="4872038" cy="7450931"/>
                     </a:xfrm>
                     <a:prstGeom prst="rect">
                       <a:avLst/>
@@ -13826,59 +14451,207 @@
         </w:drawing>
       </w:r>
     </w:p>
+    <w:p>
+      <w:pPr>
+        <w:pStyle w:val="Heading1"/>
+      </w:pPr>
+      <w:r>
+        <w:lastRenderedPageBreak/>
+        <w:br w:type="page"/>
+      </w:r>
+    </w:p>
+    <w:p>
+      <w:pPr>
+        <w:rPr>
+          <w:rFonts w:asciiTheme="majorHAnsi" w:eastAsiaTheme="majorEastAsia" w:hAnsiTheme="majorHAnsi" w:cstheme="majorBidi"/>
+          <w:b/>
+          <w:bCs/>
+          <w:color w:val="365F91" w:themeColor="accent1" w:themeShade="BF"/>
+          <w:sz w:val="28"/>
+          <w:szCs w:val="28"/>
+        </w:rPr>
+      </w:pPr>
+      <w:r>
+        <w:lastRenderedPageBreak/>
+        <w:br w:type="page"/>
+      </w:r>
+    </w:p>
+    <w:p>
+      <w:pPr>
+        <w:rPr>
+          <w:rFonts w:asciiTheme="majorHAnsi" w:eastAsiaTheme="majorEastAsia" w:hAnsiTheme="majorHAnsi" w:cstheme="majorBidi"/>
+          <w:b/>
+          <w:bCs/>
+          <w:color w:val="365F91" w:themeColor="accent1" w:themeShade="BF"/>
+          <w:sz w:val="28"/>
+          <w:szCs w:val="28"/>
+        </w:rPr>
+      </w:pPr>
+      <w:r>
+        <w:lastRenderedPageBreak/>
+        <w:br w:type="page"/>
+      </w:r>
+    </w:p>
+    <w:p>
+      <w:pPr>
+        <w:rPr>
+          <w:rFonts w:asciiTheme="majorHAnsi" w:eastAsiaTheme="majorEastAsia" w:hAnsiTheme="majorHAnsi" w:cstheme="majorBidi"/>
+          <w:b/>
+          <w:bCs/>
+          <w:color w:val="365F91" w:themeColor="accent1" w:themeShade="BF"/>
+          <w:sz w:val="28"/>
+          <w:szCs w:val="28"/>
+        </w:rPr>
+      </w:pPr>
+      <w:r>
+        <w:lastRenderedPageBreak/>
+        <w:br w:type="page"/>
+      </w:r>
+    </w:p>
+    <w:p>
+      <w:pPr>
+        <w:pStyle w:val="Heading1"/>
+      </w:pPr>
+      <w:bookmarkStart w:id="38" w:name="_Toc477672674"/>
+      <w:r>
+        <w:lastRenderedPageBreak/>
+        <w:t>Quick Start Guide – STORAGE</w:t>
+      </w:r>
+      <w:bookmarkEnd w:id="38"/>
+    </w:p>
     <w:p/>
     <w:p>
       <w:r>
-        <w:t xml:space="preserve">Note clicking a product in the list results in the Dialog now showing the </w:t>
-      </w:r>
-      <w:r>
-        <w:rPr>
-          <w:b/>
-        </w:rPr>
-        <w:t>STOCK</w:t>
-      </w:r>
-      <w:r>
-        <w:t xml:space="preserve"> option as well as </w:t>
-      </w:r>
-      <w:r>
-        <w:rPr>
-          <w:b/>
-        </w:rPr>
-        <w:t>CANCEL</w:t>
-      </w:r>
-      <w:r>
-        <w:t xml:space="preserve"> and </w:t>
-      </w:r>
-      <w:r>
-        <w:rPr>
-          <w:b/>
-        </w:rPr>
-        <w:t>EDIT</w:t>
-      </w:r>
-      <w:r>
-        <w:t>.</w:t>
-      </w:r>
-    </w:p>
-    <w:p>
-      <w:r>
-        <w:t>If you followed the above order then you have seen the Product Name field acting as a filter.</w:t>
-      </w:r>
-    </w:p>
-    <w:p>
-      <w:pPr>
-        <w:pStyle w:val="Heading3"/>
-      </w:pPr>
-      <w:bookmarkStart w:id="42" w:name="_Toc477590479"/>
-      <w:r>
-        <w:t>Click DONE to return to the Main Display.</w:t>
-      </w:r>
-      <w:bookmarkEnd w:id="42"/>
+        <w:rPr>
+          <w:b/>
+        </w:rPr>
+        <w:t>Storage</w:t>
+      </w:r>
+      <w:r>
+        <w:t xml:space="preserve"> are places where the purchased </w:t>
+      </w:r>
+      <w:r>
+        <w:rPr>
+          <w:b/>
+        </w:rPr>
+        <w:t>Products</w:t>
+      </w:r>
+      <w:r>
+        <w:t xml:space="preserve"> are stored (normally at home). Their prime purpose is to enable sorting of the Checklist. At least one </w:t>
+      </w:r>
+      <w:r>
+        <w:rPr>
+          <w:b/>
+        </w:rPr>
+        <w:t>Storage</w:t>
+      </w:r>
+      <w:r>
+        <w:t xml:space="preserve"> is required before any </w:t>
+      </w:r>
+      <w:r>
+        <w:rPr>
+          <w:b/>
+        </w:rPr>
+        <w:t>Products</w:t>
+      </w:r>
+      <w:r>
+        <w:t xml:space="preserve"> can be added.</w:t>
+      </w:r>
+    </w:p>
+    <w:p>
+      <w:r>
+        <w:t xml:space="preserve">Storage is quite similar to </w:t>
+      </w:r>
+      <w:r>
+        <w:rPr>
+          <w:b/>
+        </w:rPr>
+        <w:t>Shops</w:t>
+      </w:r>
+      <w:r>
+        <w:t>, there are two fields, the Name and the Order, instead of the three.</w:t>
+      </w:r>
+    </w:p>
+    <w:p>
+      <w:pPr>
+        <w:pStyle w:val="Heading2"/>
+      </w:pPr>
+      <w:bookmarkStart w:id="39" w:name="_Toc477672675"/>
+      <w:r>
+        <w:t>Click Add and add some Storage (e.g.)</w:t>
+      </w:r>
+      <w:bookmarkEnd w:id="39"/>
+    </w:p>
+    <w:p>
+      <w:r>
+        <w:rPr>
+          <w:noProof/>
+          <w:lang w:eastAsia="en-AU"/>
+        </w:rPr>
+        <w:drawing>
+          <wp:inline distT="0" distB="0" distL="0" distR="0">
+            <wp:extent cx="4421981" cy="1878806"/>
+            <wp:effectExtent l="19050" t="0" r="0" b="0"/>
+            <wp:docPr id="15" name="Picture 28"/>
+            <wp:cNvGraphicFramePr>
+              <a:graphicFrameLocks xmlns:a="http://schemas.openxmlformats.org/drawingml/2006/main" noChangeAspect="1"/>
+            </wp:cNvGraphicFramePr>
+            <a:graphic xmlns:a="http://schemas.openxmlformats.org/drawingml/2006/main">
+              <a:graphicData uri="http://schemas.openxmlformats.org/drawingml/2006/picture">
+                <pic:pic xmlns:pic="http://schemas.openxmlformats.org/drawingml/2006/picture">
+                  <pic:nvPicPr>
+                    <pic:cNvPr id="0" name="Picture 28"/>
+                    <pic:cNvPicPr>
+                      <a:picLocks noChangeAspect="1" noChangeArrowheads="1"/>
+                    </pic:cNvPicPr>
+                  </pic:nvPicPr>
+                  <pic:blipFill>
+                    <a:blip r:embed="rId32"/>
+                    <a:srcRect/>
+                    <a:stretch>
+                      <a:fillRect/>
+                    </a:stretch>
+                  </pic:blipFill>
+                  <pic:spPr bwMode="auto">
+                    <a:xfrm>
+                      <a:off x="0" y="0"/>
+                      <a:ext cx="4421981" cy="1878806"/>
+                    </a:xfrm>
+                    <a:prstGeom prst="rect">
+                      <a:avLst/>
+                    </a:prstGeom>
+                    <a:noFill/>
+                    <a:ln w="9525">
+                      <a:noFill/>
+                      <a:miter lim="800000"/>
+                      <a:headEnd/>
+                      <a:tailEnd/>
+                    </a:ln>
+                  </pic:spPr>
+                </pic:pic>
+              </a:graphicData>
+            </a:graphic>
+          </wp:inline>
+        </w:drawing>
+      </w:r>
+    </w:p>
+    <w:p>
+      <w:pPr>
+        <w:pStyle w:val="Heading2"/>
+      </w:pPr>
+      <w:bookmarkStart w:id="40" w:name="_Toc477672676"/>
+      <w:r>
+        <w:t>Click Done to return to the Main Display (if in Add then click DONE twice).</w:t>
+      </w:r>
+      <w:bookmarkEnd w:id="40"/>
     </w:p>
     <w:p>
       <w:pPr>
         <w:rPr>
           <w:rFonts w:asciiTheme="majorHAnsi" w:eastAsiaTheme="majorEastAsia" w:hAnsiTheme="majorHAnsi" w:cstheme="majorBidi"/>
           <w:color w:val="4F81BD" w:themeColor="accent1"/>
+          <w:sz w:val="26"/>
+          <w:szCs w:val="26"/>
         </w:rPr>
       </w:pPr>
       <w:r>
@@ -13887,16 +14660,48 @@
     </w:p>
     <w:p>
       <w:pPr>
-        <w:pStyle w:val="Heading2"/>
-      </w:pPr>
-      <w:bookmarkStart w:id="43" w:name="_Toc477590480"/>
+        <w:pStyle w:val="Heading1"/>
+      </w:pPr>
+      <w:bookmarkStart w:id="41" w:name="_Toc477672677"/>
       <w:r>
         <w:lastRenderedPageBreak/>
-        <w:t>Quick Start Guide – STOCK</w:t>
-      </w:r>
-      <w:bookmarkEnd w:id="43"/>
+        <w:t>Quick Start Guide – PRODUCTS</w:t>
+      </w:r>
+      <w:bookmarkEnd w:id="41"/>
     </w:p>
     <w:p/>
+    <w:p>
+      <w:r>
+        <w:t xml:space="preserve">Once at least one </w:t>
+      </w:r>
+      <w:r>
+        <w:rPr>
+          <w:b/>
+        </w:rPr>
+        <w:t>Storage</w:t>
+      </w:r>
+      <w:r>
+        <w:t xml:space="preserve"> exists, the </w:t>
+      </w:r>
+      <w:r>
+        <w:rPr>
+          <w:b/>
+        </w:rPr>
+        <w:t>Main Display</w:t>
+      </w:r>
+      <w:r>
+        <w:t xml:space="preserve"> will have the </w:t>
+      </w:r>
+      <w:r>
+        <w:rPr>
+          <w:b/>
+        </w:rPr>
+        <w:t>PRODUCTS</w:t>
+      </w:r>
+      <w:r>
+        <w:t xml:space="preserve"> option.</w:t>
+      </w:r>
+    </w:p>
     <w:p>
       <w:r>
         <w:rPr>
@@ -13904,7 +14709,21 @@
           <w:lang w:eastAsia="en-AU"/>
         </w:rPr>
         <w:pict>
-          <v:shape id="_x0000_s1049" type="#_x0000_t66" style="position:absolute;margin-left:285pt;margin-top:166.55pt;width:76.9pt;height:24.75pt;z-index:251676672">
+          <v:shapetype id="_x0000_t66" coordsize="21600,21600" o:spt="66" adj="5400,5400" path="m@0,l@0@1,21600@1,21600@2@0@2@0,21600,,10800xe">
+            <v:stroke joinstyle="miter"/>
+            <v:formulas>
+              <v:f eqn="val #0"/>
+              <v:f eqn="val #1"/>
+              <v:f eqn="sum 21600 0 #1"/>
+              <v:f eqn="prod #0 #1 10800"/>
+              <v:f eqn="sum #0 0 @3"/>
+            </v:formulas>
+            <v:path o:connecttype="custom" o:connectlocs="@0,0;0,10800;@0,21600;21600,10800" o:connectangles="270,180,90,0" textboxrect="@4,@1,21600,@2"/>
+            <v:handles>
+              <v:h position="#0,#1" xrange="0,21600" yrange="0,10800"/>
+            </v:handles>
+          </v:shapetype>
+          <v:shape id="_x0000_s1046" type="#_x0000_t66" style="position:absolute;margin-left:297pt;margin-top:139.4pt;width:76.9pt;height:24.75pt;z-index:251675648">
             <v:fill opacity="0"/>
             <v:textbox inset=",.6mm,,.6mm">
               <w:txbxContent>
@@ -13927,7 +14746,7 @@
           <wp:inline distT="0" distB="0" distL="0" distR="0">
             <wp:extent cx="3572828" cy="5464016"/>
             <wp:effectExtent l="19050" t="0" r="8572" b="0"/>
-            <wp:docPr id="20" name="Picture 7"/>
+            <wp:docPr id="17" name="Picture 31"/>
             <wp:cNvGraphicFramePr>
               <a:graphicFrameLocks xmlns:a="http://schemas.openxmlformats.org/drawingml/2006/main" noChangeAspect="1"/>
             </wp:cNvGraphicFramePr>
@@ -13935,7 +14754,7 @@
               <a:graphicData uri="http://schemas.openxmlformats.org/drawingml/2006/picture">
                 <pic:pic xmlns:pic="http://schemas.openxmlformats.org/drawingml/2006/picture">
                   <pic:nvPicPr>
-                    <pic:cNvPr id="0" name="Picture 7"/>
+                    <pic:cNvPr id="0" name="Picture 31"/>
                     <pic:cNvPicPr>
                       <a:picLocks noChangeAspect="1" noChangeArrowheads="1"/>
                     </pic:cNvPicPr>
@@ -13972,16 +14791,143 @@
     </w:p>
     <w:p/>
     <w:p>
-      <w:pPr>
-        <w:rPr>
-          <w:rFonts w:asciiTheme="majorHAnsi" w:eastAsiaTheme="majorEastAsia" w:hAnsiTheme="majorHAnsi" w:cstheme="majorBidi"/>
-          <w:b/>
-          <w:bCs/>
-          <w:color w:val="4F81BD" w:themeColor="accent1"/>
-          <w:sz w:val="26"/>
-          <w:szCs w:val="26"/>
-        </w:rPr>
-      </w:pPr>
+      <w:r>
+        <w:t xml:space="preserve">Products are relatively simple they </w:t>
+      </w:r>
+      <w:r>
+        <w:t>have a</w:t>
+      </w:r>
+      <w:r>
+        <w:t xml:space="preserve"> </w:t>
+      </w:r>
+      <w:r>
+        <w:rPr>
+          <w:b/>
+        </w:rPr>
+        <w:t>Name</w:t>
+      </w:r>
+      <w:r>
+        <w:t>, a</w:t>
+      </w:r>
+      <w:r>
+        <w:t xml:space="preserve"> single</w:t>
+      </w:r>
+      <w:r>
+        <w:t xml:space="preserve"> </w:t>
+      </w:r>
+      <w:r>
+        <w:rPr>
+          <w:b/>
+        </w:rPr>
+        <w:t>Storage</w:t>
+      </w:r>
+      <w:r>
+        <w:t xml:space="preserve"> location selected via a </w:t>
+      </w:r>
+      <w:r>
+        <w:rPr>
+          <w:b/>
+        </w:rPr>
+        <w:t>DropDown selector,</w:t>
+      </w:r>
+      <w:r>
+        <w:t xml:space="preserve"> and an </w:t>
+      </w:r>
+      <w:r>
+        <w:rPr>
+          <w:b/>
+        </w:rPr>
+        <w:t>Order</w:t>
+      </w:r>
+      <w:r>
+        <w:rPr>
+          <w:b/>
+        </w:rPr>
+        <w:t xml:space="preserve"> </w:t>
+      </w:r>
+      <w:r>
+        <w:t>(suggested)</w:t>
+      </w:r>
+      <w:r>
+        <w:t xml:space="preserve"> for use in the checklist</w:t>
+      </w:r>
+      <w:r>
+        <w:t>.</w:t>
+      </w:r>
+      <w:r>
+        <w:t xml:space="preserve"> Note that a </w:t>
+      </w:r>
+      <w:r>
+        <w:rPr>
+          <w:b/>
+        </w:rPr>
+        <w:t>Product</w:t>
+      </w:r>
+      <w:r>
+        <w:t xml:space="preserve"> itself cannot be added to the </w:t>
+      </w:r>
+      <w:r>
+        <w:rPr>
+          <w:b/>
+        </w:rPr>
+        <w:t>Shopping List</w:t>
+      </w:r>
+      <w:r>
+        <w:t xml:space="preserve">, first </w:t>
+      </w:r>
+      <w:r>
+        <w:rPr>
+          <w:b/>
+        </w:rPr>
+        <w:t>Product</w:t>
+      </w:r>
+      <w:r>
+        <w:rPr>
+          <w:b/>
+        </w:rPr>
+        <w:t>s</w:t>
+      </w:r>
+      <w:r>
+        <w:t xml:space="preserve"> have to be assigned to an </w:t>
+      </w:r>
+      <w:r>
+        <w:rPr>
+          <w:b/>
+        </w:rPr>
+        <w:t>Aisle</w:t>
+      </w:r>
+      <w:r>
+        <w:t xml:space="preserve"> within a </w:t>
+      </w:r>
+      <w:r>
+        <w:rPr>
+          <w:b/>
+        </w:rPr>
+        <w:t>Shop</w:t>
+      </w:r>
+      <w:r>
+        <w:t xml:space="preserve">. This assignment is covered in the next section of the guide (Quick Start Guide – </w:t>
+      </w:r>
+      <w:r>
+        <w:rPr>
+          <w:b/>
+        </w:rPr>
+        <w:t>STOCK</w:t>
+      </w:r>
+      <w:r>
+        <w:t xml:space="preserve">), available only when at least one </w:t>
+      </w:r>
+      <w:r>
+        <w:rPr>
+          <w:b/>
+        </w:rPr>
+        <w:t>Product</w:t>
+      </w:r>
+      <w:r>
+        <w:t xml:space="preserve"> has been added.</w:t>
+      </w:r>
+    </w:p>
+    <w:p>
       <w:r>
         <w:br w:type="page"/>
       </w:r>
@@ -13990,21 +14936,16 @@
       <w:pPr>
         <w:pStyle w:val="Heading2"/>
       </w:pPr>
-      <w:bookmarkStart w:id="44" w:name="_Toc477590481"/>
+      <w:bookmarkStart w:id="42" w:name="_Toc477672678"/>
       <w:r>
         <w:lastRenderedPageBreak/>
-        <w:t>Click on STOCK.</w:t>
-      </w:r>
-      <w:bookmarkEnd w:id="44"/>
-    </w:p>
-    <w:p>
-      <w:pPr>
-        <w:pStyle w:val="Heading2"/>
-      </w:pPr>
-      <w:r>
-        <w:rPr>
-          <w:b w:val="0"/>
-          <w:bCs w:val="0"/>
+        <w:t>Click on PRODUCTS</w:t>
+      </w:r>
+      <w:bookmarkEnd w:id="42"/>
+    </w:p>
+    <w:p>
+      <w:r>
+        <w:rPr>
           <w:noProof/>
           <w:lang w:eastAsia="en-AU"/>
         </w:rPr>
@@ -14012,7 +14953,7 @@
           <wp:inline distT="0" distB="0" distL="0" distR="0">
             <wp:extent cx="3572828" cy="5464016"/>
             <wp:effectExtent l="19050" t="0" r="8572" b="0"/>
-            <wp:docPr id="21" name="Picture 10"/>
+            <wp:docPr id="18" name="Picture 34"/>
             <wp:cNvGraphicFramePr>
               <a:graphicFrameLocks xmlns:a="http://schemas.openxmlformats.org/drawingml/2006/main" noChangeAspect="1"/>
             </wp:cNvGraphicFramePr>
@@ -14020,7 +14961,7 @@
               <a:graphicData uri="http://schemas.openxmlformats.org/drawingml/2006/picture">
                 <pic:pic xmlns:pic="http://schemas.openxmlformats.org/drawingml/2006/picture">
                   <pic:nvPicPr>
-                    <pic:cNvPr id="0" name="Picture 10"/>
+                    <pic:cNvPr id="0" name="Picture 34"/>
                     <pic:cNvPicPr>
                       <a:picLocks noChangeAspect="1" noChangeArrowheads="1"/>
                     </pic:cNvPicPr>
@@ -14057,6 +14998,16 @@
     </w:p>
     <w:p/>
     <w:p>
+      <w:r>
+        <w:t>As there are likely to be more Products than any other items, the Products Display has a filter input. As you type into the filter field the list will be progressively reduced showing only products that have the type text within their names. E.g. if you typed in tuna, when you typed the t than only products that a t within their name would be shown, when you typed the u then only products that have tu in their name would be shown and so on.</w:t>
+      </w:r>
+    </w:p>
+    <w:p>
+      <w:r>
+        <w:t>As, at this stage, there are no Products, typing anything in the filter will have no effect.</w:t>
+      </w:r>
+    </w:p>
+    <w:p>
       <w:pPr>
         <w:rPr>
           <w:rFonts w:asciiTheme="majorHAnsi" w:eastAsiaTheme="majorEastAsia" w:hAnsiTheme="majorHAnsi" w:cstheme="majorBidi"/>
@@ -14068,9 +15019,6 @@
         </w:rPr>
       </w:pPr>
       <w:r>
-        <w:t>This lists stocked items (i.e. Products assigned to Aisles in Shops).</w:t>
-      </w:r>
-      <w:r>
         <w:br w:type="page"/>
       </w:r>
     </w:p>
@@ -14078,13 +15026,14 @@
       <w:pPr>
         <w:pStyle w:val="Heading2"/>
       </w:pPr>
-      <w:bookmarkStart w:id="45" w:name="_Toc477590482"/>
+      <w:bookmarkStart w:id="43" w:name="_Toc477672679"/>
       <w:r>
         <w:lastRenderedPageBreak/>
-        <w:t>Click Add to Add Stock.</w:t>
-      </w:r>
-      <w:bookmarkEnd w:id="45"/>
-    </w:p>
+        <w:t>Click Add to add some products.</w:t>
+      </w:r>
+      <w:bookmarkEnd w:id="43"/>
+    </w:p>
+    <w:p/>
     <w:p>
       <w:r>
         <w:rPr>
@@ -14095,7 +15044,7 @@
           <wp:inline distT="0" distB="0" distL="0" distR="0">
             <wp:extent cx="3572828" cy="5464016"/>
             <wp:effectExtent l="19050" t="0" r="8572" b="0"/>
-            <wp:docPr id="24" name="Picture 16"/>
+            <wp:docPr id="5" name="Picture 1"/>
             <wp:cNvGraphicFramePr>
               <a:graphicFrameLocks xmlns:a="http://schemas.openxmlformats.org/drawingml/2006/main" noChangeAspect="1"/>
             </wp:cNvGraphicFramePr>
@@ -14103,7 +15052,7 @@
               <a:graphicData uri="http://schemas.openxmlformats.org/drawingml/2006/picture">
                 <pic:pic xmlns:pic="http://schemas.openxmlformats.org/drawingml/2006/picture">
                   <pic:nvPicPr>
-                    <pic:cNvPr id="0" name="Picture 16"/>
+                    <pic:cNvPr id="0" name="Picture 1"/>
                     <pic:cNvPicPr>
                       <a:picLocks noChangeAspect="1" noChangeArrowheads="1"/>
                     </pic:cNvPicPr>
@@ -14140,6 +15089,418 @@
     </w:p>
     <w:p>
       <w:r>
+        <w:t>Product is where you type the Product’s name, Storage is a DropDown selector for specifying where the Product is stored at home and Order is the order within that Storage location for this Product (suggested).</w:t>
+      </w:r>
+    </w:p>
+    <w:p>
+      <w:r>
+        <w:t>Note that product also acts as a filter, so as you type a new name the list of Products is progressively reduced. Thus if the Product already exists it may be that you do not wish to add it</w:t>
+      </w:r>
+      <w:r>
+        <w:t>.</w:t>
+      </w:r>
+    </w:p>
+    <w:p>
+      <w:r>
+        <w:t>Note unlike other order fields, the order field is not incremented. This is because splitting products into Storage locations in the ChecklList will often be sufficient.</w:t>
+      </w:r>
+    </w:p>
+    <w:p>
+      <w:pPr>
+        <w:rPr>
+          <w:rFonts w:asciiTheme="majorHAnsi" w:eastAsiaTheme="majorEastAsia" w:hAnsiTheme="majorHAnsi" w:cstheme="majorBidi"/>
+          <w:b/>
+          <w:bCs/>
+          <w:color w:val="4F81BD" w:themeColor="accent1"/>
+          <w:sz w:val="26"/>
+          <w:szCs w:val="26"/>
+        </w:rPr>
+      </w:pPr>
+      <w:r>
+        <w:br w:type="page"/>
+      </w:r>
+    </w:p>
+    <w:p>
+      <w:pPr>
+        <w:pStyle w:val="Heading2"/>
+      </w:pPr>
+      <w:bookmarkStart w:id="44" w:name="_Toc477672680"/>
+      <w:r>
+        <w:lastRenderedPageBreak/>
+        <w:t>Add some Products and return to the Products Display e.g.</w:t>
+      </w:r>
+      <w:bookmarkEnd w:id="44"/>
+    </w:p>
+    <w:p>
+      <w:pPr>
+        <w:pStyle w:val="Heading2"/>
+      </w:pPr>
+      <w:r>
+        <w:rPr>
+          <w:noProof/>
+          <w:lang w:eastAsia="en-AU"/>
+        </w:rPr>
+        <w:drawing>
+          <wp:inline distT="0" distB="0" distL="0" distR="0">
+            <wp:extent cx="3572828" cy="5464016"/>
+            <wp:effectExtent l="19050" t="0" r="8572" b="0"/>
+            <wp:docPr id="11" name="Picture 4"/>
+            <wp:cNvGraphicFramePr>
+              <a:graphicFrameLocks xmlns:a="http://schemas.openxmlformats.org/drawingml/2006/main" noChangeAspect="1"/>
+            </wp:cNvGraphicFramePr>
+            <a:graphic xmlns:a="http://schemas.openxmlformats.org/drawingml/2006/main">
+              <a:graphicData uri="http://schemas.openxmlformats.org/drawingml/2006/picture">
+                <pic:pic xmlns:pic="http://schemas.openxmlformats.org/drawingml/2006/picture">
+                  <pic:nvPicPr>
+                    <pic:cNvPr id="0" name="Picture 4"/>
+                    <pic:cNvPicPr>
+                      <a:picLocks noChangeAspect="1" noChangeArrowheads="1"/>
+                    </pic:cNvPicPr>
+                  </pic:nvPicPr>
+                  <pic:blipFill>
+                    <a:blip r:embed="rId36"/>
+                    <a:srcRect/>
+                    <a:stretch>
+                      <a:fillRect/>
+                    </a:stretch>
+                  </pic:blipFill>
+                  <pic:spPr bwMode="auto">
+                    <a:xfrm>
+                      <a:off x="0" y="0"/>
+                      <a:ext cx="3572828" cy="5464016"/>
+                    </a:xfrm>
+                    <a:prstGeom prst="rect">
+                      <a:avLst/>
+                    </a:prstGeom>
+                    <a:noFill/>
+                    <a:ln w="9525">
+                      <a:noFill/>
+                      <a:miter lim="800000"/>
+                      <a:headEnd/>
+                      <a:tailEnd/>
+                    </a:ln>
+                  </pic:spPr>
+                </pic:pic>
+              </a:graphicData>
+            </a:graphic>
+          </wp:inline>
+        </w:drawing>
+      </w:r>
+    </w:p>
+    <w:p/>
+    <w:p>
+      <w:r>
+        <w:t xml:space="preserve">Note clicking a product in the list results in the Dialog now showing the </w:t>
+      </w:r>
+      <w:r>
+        <w:rPr>
+          <w:b/>
+        </w:rPr>
+        <w:t>STOCK</w:t>
+      </w:r>
+      <w:r>
+        <w:t xml:space="preserve"> option as well as </w:t>
+      </w:r>
+      <w:r>
+        <w:rPr>
+          <w:b/>
+        </w:rPr>
+        <w:t>CANCEL</w:t>
+      </w:r>
+      <w:r>
+        <w:t xml:space="preserve"> and </w:t>
+      </w:r>
+      <w:r>
+        <w:rPr>
+          <w:b/>
+        </w:rPr>
+        <w:t>EDIT</w:t>
+      </w:r>
+      <w:r>
+        <w:t>.</w:t>
+      </w:r>
+    </w:p>
+    <w:p>
+      <w:r>
+        <w:t>If you followed the above order then you have seen the Product Name field acting as a filter.</w:t>
+      </w:r>
+    </w:p>
+    <w:p>
+      <w:pPr>
+        <w:pStyle w:val="Heading3"/>
+      </w:pPr>
+      <w:bookmarkStart w:id="45" w:name="_Toc477672681"/>
+      <w:r>
+        <w:t>Click DONE to return to the Main Display.</w:t>
+      </w:r>
+      <w:bookmarkEnd w:id="45"/>
+    </w:p>
+    <w:p>
+      <w:pPr>
+        <w:rPr>
+          <w:rFonts w:asciiTheme="majorHAnsi" w:eastAsiaTheme="majorEastAsia" w:hAnsiTheme="majorHAnsi" w:cstheme="majorBidi"/>
+          <w:color w:val="4F81BD" w:themeColor="accent1"/>
+        </w:rPr>
+      </w:pPr>
+      <w:r>
+        <w:br w:type="page"/>
+      </w:r>
+    </w:p>
+    <w:p>
+      <w:pPr>
+        <w:pStyle w:val="Heading2"/>
+      </w:pPr>
+      <w:bookmarkStart w:id="46" w:name="_Toc477672682"/>
+      <w:r>
+        <w:lastRenderedPageBreak/>
+        <w:t>Quick Start Guide – STOCK</w:t>
+      </w:r>
+      <w:bookmarkEnd w:id="46"/>
+    </w:p>
+    <w:p/>
+    <w:p>
+      <w:r>
+        <w:rPr>
+          <w:noProof/>
+          <w:lang w:eastAsia="en-AU"/>
+        </w:rPr>
+        <w:pict>
+          <v:shape id="_x0000_s1049" type="#_x0000_t66" style="position:absolute;margin-left:285pt;margin-top:166.55pt;width:76.9pt;height:24.75pt;z-index:251676672">
+            <v:fill opacity="0"/>
+            <v:textbox inset=",.6mm,,.6mm">
+              <w:txbxContent>
+                <w:p>
+                  <w:r>
+                    <w:t>New</w:t>
+                  </w:r>
+                </w:p>
+              </w:txbxContent>
+            </v:textbox>
+          </v:shape>
+        </w:pict>
+      </w:r>
+      <w:r>
+        <w:rPr>
+          <w:noProof/>
+          <w:lang w:eastAsia="en-AU"/>
+        </w:rPr>
+        <w:drawing>
+          <wp:inline distT="0" distB="0" distL="0" distR="0">
+            <wp:extent cx="3572828" cy="5464016"/>
+            <wp:effectExtent l="19050" t="0" r="8572" b="0"/>
+            <wp:docPr id="20" name="Picture 7"/>
+            <wp:cNvGraphicFramePr>
+              <a:graphicFrameLocks xmlns:a="http://schemas.openxmlformats.org/drawingml/2006/main" noChangeAspect="1"/>
+            </wp:cNvGraphicFramePr>
+            <a:graphic xmlns:a="http://schemas.openxmlformats.org/drawingml/2006/main">
+              <a:graphicData uri="http://schemas.openxmlformats.org/drawingml/2006/picture">
+                <pic:pic xmlns:pic="http://schemas.openxmlformats.org/drawingml/2006/picture">
+                  <pic:nvPicPr>
+                    <pic:cNvPr id="0" name="Picture 7"/>
+                    <pic:cNvPicPr>
+                      <a:picLocks noChangeAspect="1" noChangeArrowheads="1"/>
+                    </pic:cNvPicPr>
+                  </pic:nvPicPr>
+                  <pic:blipFill>
+                    <a:blip r:embed="rId37"/>
+                    <a:srcRect/>
+                    <a:stretch>
+                      <a:fillRect/>
+                    </a:stretch>
+                  </pic:blipFill>
+                  <pic:spPr bwMode="auto">
+                    <a:xfrm>
+                      <a:off x="0" y="0"/>
+                      <a:ext cx="3572828" cy="5464016"/>
+                    </a:xfrm>
+                    <a:prstGeom prst="rect">
+                      <a:avLst/>
+                    </a:prstGeom>
+                    <a:noFill/>
+                    <a:ln w="9525">
+                      <a:noFill/>
+                      <a:miter lim="800000"/>
+                      <a:headEnd/>
+                      <a:tailEnd/>
+                    </a:ln>
+                  </pic:spPr>
+                </pic:pic>
+              </a:graphicData>
+            </a:graphic>
+          </wp:inline>
+        </w:drawing>
+      </w:r>
+    </w:p>
+    <w:p/>
+    <w:p>
+      <w:pPr>
+        <w:rPr>
+          <w:rFonts w:asciiTheme="majorHAnsi" w:eastAsiaTheme="majorEastAsia" w:hAnsiTheme="majorHAnsi" w:cstheme="majorBidi"/>
+          <w:b/>
+          <w:bCs/>
+          <w:color w:val="4F81BD" w:themeColor="accent1"/>
+          <w:sz w:val="26"/>
+          <w:szCs w:val="26"/>
+        </w:rPr>
+      </w:pPr>
+      <w:r>
+        <w:br w:type="page"/>
+      </w:r>
+    </w:p>
+    <w:p>
+      <w:pPr>
+        <w:pStyle w:val="Heading2"/>
+      </w:pPr>
+      <w:bookmarkStart w:id="47" w:name="_Toc477672683"/>
+      <w:r>
+        <w:lastRenderedPageBreak/>
+        <w:t>Click on STOCK.</w:t>
+      </w:r>
+      <w:bookmarkEnd w:id="47"/>
+    </w:p>
+    <w:p>
+      <w:pPr>
+        <w:pStyle w:val="Heading2"/>
+      </w:pPr>
+      <w:r>
+        <w:rPr>
+          <w:b w:val="0"/>
+          <w:bCs w:val="0"/>
+          <w:noProof/>
+          <w:lang w:eastAsia="en-AU"/>
+        </w:rPr>
+        <w:drawing>
+          <wp:inline distT="0" distB="0" distL="0" distR="0">
+            <wp:extent cx="3572828" cy="5464016"/>
+            <wp:effectExtent l="19050" t="0" r="8572" b="0"/>
+            <wp:docPr id="21" name="Picture 10"/>
+            <wp:cNvGraphicFramePr>
+              <a:graphicFrameLocks xmlns:a="http://schemas.openxmlformats.org/drawingml/2006/main" noChangeAspect="1"/>
+            </wp:cNvGraphicFramePr>
+            <a:graphic xmlns:a="http://schemas.openxmlformats.org/drawingml/2006/main">
+              <a:graphicData uri="http://schemas.openxmlformats.org/drawingml/2006/picture">
+                <pic:pic xmlns:pic="http://schemas.openxmlformats.org/drawingml/2006/picture">
+                  <pic:nvPicPr>
+                    <pic:cNvPr id="0" name="Picture 10"/>
+                    <pic:cNvPicPr>
+                      <a:picLocks noChangeAspect="1" noChangeArrowheads="1"/>
+                    </pic:cNvPicPr>
+                  </pic:nvPicPr>
+                  <pic:blipFill>
+                    <a:blip r:embed="rId38"/>
+                    <a:srcRect/>
+                    <a:stretch>
+                      <a:fillRect/>
+                    </a:stretch>
+                  </pic:blipFill>
+                  <pic:spPr bwMode="auto">
+                    <a:xfrm>
+                      <a:off x="0" y="0"/>
+                      <a:ext cx="3572828" cy="5464016"/>
+                    </a:xfrm>
+                    <a:prstGeom prst="rect">
+                      <a:avLst/>
+                    </a:prstGeom>
+                    <a:noFill/>
+                    <a:ln w="9525">
+                      <a:noFill/>
+                      <a:miter lim="800000"/>
+                      <a:headEnd/>
+                      <a:tailEnd/>
+                    </a:ln>
+                  </pic:spPr>
+                </pic:pic>
+              </a:graphicData>
+            </a:graphic>
+          </wp:inline>
+        </w:drawing>
+      </w:r>
+    </w:p>
+    <w:p/>
+    <w:p>
+      <w:pPr>
+        <w:rPr>
+          <w:rFonts w:asciiTheme="majorHAnsi" w:eastAsiaTheme="majorEastAsia" w:hAnsiTheme="majorHAnsi" w:cstheme="majorBidi"/>
+          <w:b/>
+          <w:bCs/>
+          <w:color w:val="4F81BD" w:themeColor="accent1"/>
+          <w:sz w:val="26"/>
+          <w:szCs w:val="26"/>
+        </w:rPr>
+      </w:pPr>
+      <w:r>
+        <w:t>This lists stocked items (i.e. Products assigned to Aisles in Shops).</w:t>
+      </w:r>
+      <w:r>
+        <w:br w:type="page"/>
+      </w:r>
+    </w:p>
+    <w:p>
+      <w:pPr>
+        <w:pStyle w:val="Heading2"/>
+      </w:pPr>
+      <w:bookmarkStart w:id="48" w:name="_Toc477672684"/>
+      <w:r>
+        <w:lastRenderedPageBreak/>
+        <w:t>Click Add to Add Stock.</w:t>
+      </w:r>
+      <w:bookmarkEnd w:id="48"/>
+    </w:p>
+    <w:p>
+      <w:r>
+        <w:rPr>
+          <w:noProof/>
+          <w:lang w:eastAsia="en-AU"/>
+        </w:rPr>
+        <w:drawing>
+          <wp:inline distT="0" distB="0" distL="0" distR="0">
+            <wp:extent cx="3572828" cy="5464016"/>
+            <wp:effectExtent l="19050" t="0" r="8572" b="0"/>
+            <wp:docPr id="24" name="Picture 16"/>
+            <wp:cNvGraphicFramePr>
+              <a:graphicFrameLocks xmlns:a="http://schemas.openxmlformats.org/drawingml/2006/main" noChangeAspect="1"/>
+            </wp:cNvGraphicFramePr>
+            <a:graphic xmlns:a="http://schemas.openxmlformats.org/drawingml/2006/main">
+              <a:graphicData uri="http://schemas.openxmlformats.org/drawingml/2006/picture">
+                <pic:pic xmlns:pic="http://schemas.openxmlformats.org/drawingml/2006/picture">
+                  <pic:nvPicPr>
+                    <pic:cNvPr id="0" name="Picture 16"/>
+                    <pic:cNvPicPr>
+                      <a:picLocks noChangeAspect="1" noChangeArrowheads="1"/>
+                    </pic:cNvPicPr>
+                  </pic:nvPicPr>
+                  <pic:blipFill>
+                    <a:blip r:embed="rId39"/>
+                    <a:srcRect/>
+                    <a:stretch>
+                      <a:fillRect/>
+                    </a:stretch>
+                  </pic:blipFill>
+                  <pic:spPr bwMode="auto">
+                    <a:xfrm>
+                      <a:off x="0" y="0"/>
+                      <a:ext cx="3572828" cy="5464016"/>
+                    </a:xfrm>
+                    <a:prstGeom prst="rect">
+                      <a:avLst/>
+                    </a:prstGeom>
+                    <a:noFill/>
+                    <a:ln w="9525">
+                      <a:noFill/>
+                      <a:miter lim="800000"/>
+                      <a:headEnd/>
+                      <a:tailEnd/>
+                    </a:ln>
+                  </pic:spPr>
+                </pic:pic>
+              </a:graphicData>
+            </a:graphic>
+          </wp:inline>
+        </w:drawing>
+      </w:r>
+    </w:p>
+    <w:p>
+      <w:r>
         <w:t>This is the most complex input</w:t>
       </w:r>
       <w:r>
@@ -15368,12 +16729,12 @@
       <w:pPr>
         <w:pStyle w:val="Heading2"/>
       </w:pPr>
-      <w:bookmarkStart w:id="46" w:name="_Toc477590483"/>
+      <w:bookmarkStart w:id="49" w:name="_Toc477672685"/>
       <w:r>
         <w:lastRenderedPageBreak/>
         <w:t>Adding Stock - part 1 by Clicking STOCK from the Main Display</w:t>
       </w:r>
-      <w:bookmarkEnd w:id="46"/>
+      <w:bookmarkEnd w:id="49"/>
       <w:r>
         <w:t xml:space="preserve">  </w:t>
       </w:r>
@@ -15383,11 +16744,11 @@
       <w:pPr>
         <w:pStyle w:val="Heading3"/>
       </w:pPr>
-      <w:bookmarkStart w:id="47" w:name="_Toc477590484"/>
+      <w:bookmarkStart w:id="50" w:name="_Toc477672686"/>
       <w:r>
         <w:t>From the Main Display Click STOCK, then Click ADD.</w:t>
       </w:r>
-      <w:bookmarkEnd w:id="47"/>
+      <w:bookmarkEnd w:id="50"/>
     </w:p>
     <w:p>
       <w:r>
@@ -15519,7 +16880,7 @@
                     </pic:cNvPicPr>
                   </pic:nvPicPr>
                   <pic:blipFill>
-                    <a:blip r:embed="rId36"/>
+                    <a:blip r:embed="rId40"/>
                     <a:srcRect/>
                     <a:stretch>
                       <a:fillRect/>
@@ -15595,7 +16956,7 @@
                     </pic:cNvPicPr>
                   </pic:nvPicPr>
                   <pic:blipFill>
-                    <a:blip r:embed="rId37"/>
+                    <a:blip r:embed="rId41"/>
                     <a:srcRect/>
                     <a:stretch>
                       <a:fillRect/>
@@ -15684,8 +17045,8 @@
     <w:p/>
     <w:p/>
     <w:sectPr>
-      <w:headerReference w:type="default" r:id="rId38"/>
-      <w:footerReference w:type="default" r:id="rId39"/>
+      <w:headerReference w:type="default" r:id="rId42"/>
+      <w:footerReference w:type="default" r:id="rId43"/>
       <w:pgSz w:w="11906" w:h="16838"/>
       <w:pgMar w:top="1440" w:right="1440" w:bottom="1440" w:left="1440" w:header="708" w:footer="708" w:gutter="0"/>
       <w:pgNumType w:start="0"/>
@@ -15777,7 +17138,7 @@
                 <w:b/>
                 <w:noProof/>
               </w:rPr>
-              <w:t>1</w:t>
+              <w:t>37</w:t>
             </w:r>
             <w:r>
               <w:rPr>
@@ -15817,7 +17178,7 @@
                 <w:b/>
                 <w:noProof/>
               </w:rPr>
-              <w:t>48</w:t>
+              <w:t>52</w:t>
             </w:r>
             <w:r>
               <w:rPr>

</xml_diff>

<commit_message>
Fix Issue 53. StockActivity changed to disable onItemClick and onItemLongClick handling for the current stock list as the Main Fix. SpinnerMove was edited to remove code duplication i.e shorter method calss longer method rather than having it's own code. DBproductMethods - getProductName had a bug as it didn't position the cursor. Added moveToFirst.
</commit_message>
<xml_diff>
--- a/ShopWise User Guide.docx
+++ b/ShopWise User Guide.docx
@@ -22778,7 +22778,22 @@
         <w:t>Product</w:t>
       </w:r>
       <w:r>
-        <w:t>, in the filter,</w:t>
+        <w:t xml:space="preserve">, in the </w:t>
+      </w:r>
+      <w:r>
+        <w:rPr>
+          <w:b/>
+        </w:rPr>
+        <w:t>F</w:t>
+      </w:r>
+      <w:r>
+        <w:rPr>
+          <w:b/>
+        </w:rPr>
+        <w:t>ilter</w:t>
+      </w:r>
+      <w:r>
+        <w:t>,</w:t>
       </w:r>
       <w:r>
         <w:t xml:space="preserve"> will reduce the </w:t>
@@ -22810,6 +22825,78 @@
       <w:r>
         <w:t xml:space="preserve"> selection.</w:t>
       </w:r>
+      <w:r>
+        <w:t xml:space="preserve"> </w:t>
+      </w:r>
+    </w:p>
+    <w:p>
+      <w:r>
+        <w:lastRenderedPageBreak/>
+        <w:t xml:space="preserve">If the </w:t>
+      </w:r>
+      <w:r>
+        <w:rPr>
+          <w:b/>
+        </w:rPr>
+        <w:t>Filter</w:t>
+      </w:r>
+      <w:r>
+        <w:t xml:space="preserve"> excludes all </w:t>
+      </w:r>
+      <w:r>
+        <w:rPr>
+          <w:b/>
+        </w:rPr>
+        <w:t>Products</w:t>
+      </w:r>
+      <w:r>
+        <w:t xml:space="preserve"> then the </w:t>
+      </w:r>
+      <w:r>
+        <w:rPr>
+          <w:b/>
+        </w:rPr>
+        <w:t>Products DropDown selector</w:t>
+      </w:r>
+      <w:r>
+        <w:t xml:space="preserve"> disappears, if </w:t>
+      </w:r>
+      <w:r>
+        <w:rPr>
+          <w:b/>
+        </w:rPr>
+        <w:t>SAVE</w:t>
+      </w:r>
+      <w:r>
+        <w:t xml:space="preserve"> is clicked a message will indicate that save could not be done due to there being no selectable </w:t>
+      </w:r>
+      <w:r>
+        <w:rPr>
+          <w:b/>
+        </w:rPr>
+        <w:t>Products</w:t>
+      </w:r>
+      <w:r>
+        <w:t xml:space="preserve">.  The resolution is to change the </w:t>
+      </w:r>
+      <w:r>
+        <w:rPr>
+          <w:b/>
+        </w:rPr>
+        <w:t>Filter</w:t>
+      </w:r>
+      <w:r>
+        <w:t xml:space="preserve"> so that the </w:t>
+      </w:r>
+      <w:r>
+        <w:rPr>
+          <w:b/>
+        </w:rPr>
+        <w:t>Product DropDown selector</w:t>
+      </w:r>
+      <w:r>
+        <w:t xml:space="preserve"> reappears.</w:t>
+      </w:r>
     </w:p>
     <w:p>
       <w:r>
@@ -22856,7 +22943,6 @@
         <w:rPr>
           <w:b/>
         </w:rPr>
-        <w:lastRenderedPageBreak/>
         <w:t>Checklist</w:t>
       </w:r>
       <w:r>
@@ -23165,9 +23251,10 @@
       <w:r>
         <w:t xml:space="preserve">. </w:t>
       </w:r>
-      <w:r>
-        <w:t>The Filter will be remain as it was.</w:t>
-      </w:r>
+    </w:p>
+    <w:p/>
+    <w:p/>
+    <w:p>
       <w:r>
         <w:t xml:space="preserve">The </w:t>
       </w:r>
@@ -23175,6 +23262,21 @@
         <w:rPr>
           <w:b/>
         </w:rPr>
+        <w:t>Filter</w:t>
+      </w:r>
+      <w:r>
+        <w:t xml:space="preserve"> will remain.</w:t>
+      </w:r>
+      <w:r>
+        <w:t xml:space="preserve"> </w:t>
+      </w:r>
+      <w:r>
+        <w:t xml:space="preserve">The </w:t>
+      </w:r>
+      <w:r>
+        <w:rPr>
+          <w:b/>
+        </w:rPr>
         <w:t>Product</w:t>
       </w:r>
       <w:r>
@@ -23193,7 +23295,37 @@
         <w:t>.</w:t>
       </w:r>
       <w:r>
-        <w:t xml:space="preserve"> If the filter</w:t>
+        <w:t xml:space="preserve"> If the Filter results in excluding all Products then the Products DropDown selector</w:t>
+      </w:r>
+      <w:r>
+        <w:t xml:space="preserve"> will disappear and clicking </w:t>
+      </w:r>
+      <w:r>
+        <w:rPr>
+          <w:b/>
+        </w:rPr>
+        <w:t>SAVE</w:t>
+      </w:r>
+      <w:r>
+        <w:t xml:space="preserve"> will not save, due to no Product being selectable. In this case the </w:t>
+      </w:r>
+      <w:r>
+        <w:rPr>
+          <w:b/>
+        </w:rPr>
+        <w:t>Filter</w:t>
+      </w:r>
+      <w:r>
+        <w:t xml:space="preserve"> should be changed, or </w:t>
+      </w:r>
+      <w:r>
+        <w:rPr>
+          <w:b/>
+        </w:rPr>
+        <w:t>DONE</w:t>
+      </w:r>
+      <w:r>
+        <w:t xml:space="preserve"> clicked.</w:t>
       </w:r>
     </w:p>
     <w:p>
@@ -23201,7 +23333,57 @@
         <w:t xml:space="preserve"> </w:t>
       </w:r>
       <w:r>
-        <w:t>Click DONE when you wish to return to the Shop display.</w:t>
+        <w:t xml:space="preserve">Click </w:t>
+      </w:r>
+      <w:r>
+        <w:rPr>
+          <w:b/>
+        </w:rPr>
+        <w:t>DONE</w:t>
+      </w:r>
+      <w:r>
+        <w:t xml:space="preserve"> when you wish to return to the Shop display.</w:t>
+      </w:r>
+    </w:p>
+    <w:p>
+      <w:r>
+        <w:t xml:space="preserve">A </w:t>
+      </w:r>
+      <w:r>
+        <w:rPr>
+          <w:b/>
+        </w:rPr>
+        <w:t>Stocked</w:t>
+      </w:r>
+      <w:r>
+        <w:t xml:space="preserve"> item can be clicked or long-clicked to </w:t>
+      </w:r>
+      <w:r>
+        <w:rPr>
+          <w:b/>
+        </w:rPr>
+        <w:t>Edit</w:t>
+      </w:r>
+      <w:r>
+        <w:t xml:space="preserve"> or </w:t>
+      </w:r>
+      <w:r>
+        <w:rPr>
+          <w:b/>
+        </w:rPr>
+        <w:t>Delete</w:t>
+      </w:r>
+      <w:r>
+        <w:t xml:space="preserve"> the Stocked item (</w:t>
+      </w:r>
+      <w:r>
+        <w:rPr>
+          <w:i/>
+        </w:rPr>
+        <w:t>Edit and Delete will be covered in due course</w:t>
+      </w:r>
+      <w:r>
+        <w:t>).</w:t>
       </w:r>
     </w:p>
     <w:p/>
@@ -23633,7 +23815,7 @@
                 <w:b/>
                 <w:noProof/>
               </w:rPr>
-              <w:t>65</w:t>
+              <w:t>66</w:t>
             </w:r>
             <w:r>
               <w:rPr>
@@ -23673,7 +23855,7 @@
                 <w:b/>
                 <w:noProof/>
               </w:rPr>
-              <w:t>68</w:t>
+              <w:t>69</w:t>
             </w:r>
             <w:r>
               <w:rPr>

</xml_diff>

<commit_message>
Fix for reopened Issue 53 DBProductmethods (changed comments to use standard 80 char method header). StockActivity changed to re-implement StockList clickitem and longclickitem listeneres. StockActvity changed onResume method to refresh the StockList to show updated Stock when edited. StockActivity changed stockEdit method to start the StockListEditActivty activity. StockListEditActivity made comment header 80 chars.
</commit_message>
<xml_diff>
--- a/ShopWise User Guide.docx
+++ b/ShopWise User Guide.docx
@@ -19742,133 +19742,6 @@
       <w:r>
         <w:t xml:space="preserve"> is clicked from the dialog.</w:t>
       </w:r>
-    </w:p>
-    <w:p>
-      <w:r>
-        <w:t xml:space="preserve">Editing and deleting </w:t>
-      </w:r>
-      <w:r>
-        <w:rPr>
-          <w:b/>
-        </w:rPr>
-        <w:t>Stock</w:t>
-      </w:r>
-      <w:r>
-        <w:t xml:space="preserve"> can also be achieved via </w:t>
-      </w:r>
-      <w:r>
-        <w:rPr>
-          <w:b/>
-        </w:rPr>
-        <w:t>STOCK</w:t>
-      </w:r>
-      <w:r>
-        <w:t xml:space="preserve">, </w:t>
-      </w:r>
-      <w:r>
-        <w:rPr>
-          <w:b/>
-        </w:rPr>
-        <w:t>SHOPS</w:t>
-      </w:r>
-      <w:r>
-        <w:t xml:space="preserve">, </w:t>
-      </w:r>
-      <w:r>
-        <w:rPr>
-          <w:b/>
-        </w:rPr>
-        <w:t>AISLES</w:t>
-      </w:r>
-      <w:r>
-        <w:t xml:space="preserve"> and </w:t>
-      </w:r>
-      <w:r>
-        <w:rPr>
-          <w:b/>
-        </w:rPr>
-        <w:t>PRODUCTS</w:t>
-      </w:r>
-      <w:r>
-        <w:t xml:space="preserve">. Again there is a subtle difference between </w:t>
-      </w:r>
-      <w:r>
-        <w:t xml:space="preserve">using </w:t>
-      </w:r>
-      <w:r>
-        <w:rPr>
-          <w:b/>
-        </w:rPr>
-        <w:t>STOCK</w:t>
-      </w:r>
-      <w:r>
-        <w:t xml:space="preserve"> and the other three ways. From the </w:t>
-      </w:r>
-      <w:r>
-        <w:rPr>
-          <w:b/>
-        </w:rPr>
-        <w:t>STOCK</w:t>
-      </w:r>
-      <w:r>
-        <w:t xml:space="preserve"> option the respective </w:t>
-      </w:r>
-      <w:r>
-        <w:rPr>
-          <w:b/>
-        </w:rPr>
-        <w:t>Stock</w:t>
-      </w:r>
-      <w:r>
-        <w:t xml:space="preserve"> from the list is clicked to edit or long-clicked to delete and then the action is confirmed via the dialog, whilst from </w:t>
-      </w:r>
-      <w:r>
-        <w:rPr>
-          <w:b/>
-        </w:rPr>
-        <w:t>SHOPS</w:t>
-      </w:r>
-      <w:r>
-        <w:t xml:space="preserve">, </w:t>
-      </w:r>
-      <w:r>
-        <w:rPr>
-          <w:b/>
-        </w:rPr>
-        <w:t>AISLES</w:t>
-      </w:r>
-      <w:r>
-        <w:t xml:space="preserve"> and </w:t>
-      </w:r>
-      <w:r>
-        <w:rPr>
-          <w:b/>
-        </w:rPr>
-        <w:t>PRODUCTS</w:t>
-      </w:r>
-      <w:r>
-        <w:t xml:space="preserve"> the respective item is clicked and then the </w:t>
-      </w:r>
-      <w:r>
-        <w:rPr>
-          <w:b/>
-        </w:rPr>
-        <w:t>STOCK</w:t>
-      </w:r>
-      <w:r>
-        <w:t xml:space="preserve"> option is clicked from the dialog and then the respective item is clicked or long-clicked from the list current </w:t>
-      </w:r>
-      <w:r>
-        <w:rPr>
-          <w:b/>
-        </w:rPr>
-        <w:t>Stock</w:t>
-      </w:r>
-      <w:r>
-        <w:t>.</w:t>
-      </w:r>
-    </w:p>
-    <w:p>
       <w:r>
         <w:br w:type="page"/>
       </w:r>
@@ -21040,49 +20913,77 @@
       <w:pPr>
         <w:pStyle w:val="Heading2"/>
       </w:pPr>
-      <w:bookmarkStart w:id="49" w:name="_Toc477692832"/>
       <w:r>
         <w:lastRenderedPageBreak/>
-        <w:t>Quick Start Guide – STOCK</w:t>
-      </w:r>
-      <w:bookmarkEnd w:id="49"/>
+        <w:t>Adding Stock via the Shops Display</w:t>
+      </w:r>
     </w:p>
     <w:p/>
     <w:p>
       <w:r>
-        <w:rPr>
-          <w:noProof/>
-          <w:lang w:eastAsia="en-AU"/>
-        </w:rPr>
-        <w:pict>
-          <v:shapetype id="_x0000_t66" coordsize="21600,21600" o:spt="66" adj="5400,5400" path="m@0,l@0@1,21600@1,21600@2@0@2@0,21600,,10800xe">
-            <v:stroke joinstyle="miter"/>
-            <v:formulas>
-              <v:f eqn="val #0"/>
-              <v:f eqn="val #1"/>
-              <v:f eqn="sum 21600 0 #1"/>
-              <v:f eqn="prod #0 #1 10800"/>
-              <v:f eqn="sum #0 0 @3"/>
-            </v:formulas>
-            <v:path o:connecttype="custom" o:connectlocs="@0,0;0,10800;@0,21600;21600,10800" o:connectangles="270,180,90,0" textboxrect="@4,@1,21600,@2"/>
-            <v:handles>
-              <v:h position="#0,#1" xrange="0,21600" yrange="0,10800"/>
-            </v:handles>
-          </v:shapetype>
-          <v:shape id="_x0000_s1049" type="#_x0000_t66" style="position:absolute;margin-left:285pt;margin-top:166.55pt;width:76.9pt;height:24.75pt;z-index:251676672">
-            <v:fill opacity="0"/>
-            <v:textbox inset=",.6mm,,.6mm">
-              <w:txbxContent>
-                <w:p>
-                  <w:r>
-                    <w:t>New</w:t>
-                  </w:r>
-                </w:p>
-              </w:txbxContent>
-            </v:textbox>
-          </v:shape>
-        </w:pict>
-      </w:r>
+        <w:t xml:space="preserve">Click on </w:t>
+      </w:r>
+      <w:r>
+        <w:rPr>
+          <w:b/>
+        </w:rPr>
+        <w:t>SHOPS</w:t>
+      </w:r>
+      <w:r>
+        <w:t xml:space="preserve"> from the </w:t>
+      </w:r>
+      <w:r>
+        <w:rPr>
+          <w:b/>
+        </w:rPr>
+        <w:t>Main display</w:t>
+      </w:r>
+      <w:r>
+        <w:t>.</w:t>
+      </w:r>
+    </w:p>
+    <w:p>
+      <w:r>
+        <w:t xml:space="preserve">Click on a </w:t>
+      </w:r>
+      <w:r>
+        <w:rPr>
+          <w:b/>
+        </w:rPr>
+        <w:t>Shop</w:t>
+      </w:r>
+      <w:r>
+        <w:t xml:space="preserve"> from the list of </w:t>
+      </w:r>
+      <w:r>
+        <w:rPr>
+          <w:b/>
+        </w:rPr>
+        <w:t>Shops</w:t>
+      </w:r>
+      <w:r>
+        <w:t xml:space="preserve"> and click on </w:t>
+      </w:r>
+      <w:r>
+        <w:rPr>
+          <w:b/>
+        </w:rPr>
+        <w:t>STOCK</w:t>
+      </w:r>
+      <w:r>
+        <w:t xml:space="preserve"> from the dialog. The </w:t>
+      </w:r>
+      <w:r>
+        <w:rPr>
+          <w:b/>
+        </w:rPr>
+        <w:t xml:space="preserve">Stock - (from Shops) display </w:t>
+      </w:r>
+      <w:r>
+        <w:t>appears.</w:t>
+      </w:r>
+    </w:p>
+    <w:p>
       <w:r>
         <w:rPr>
           <w:noProof/>
@@ -21092,7 +20993,7 @@
           <wp:inline distT="0" distB="0" distL="0" distR="0">
             <wp:extent cx="3572828" cy="5464016"/>
             <wp:effectExtent l="19050" t="0" r="8572" b="0"/>
-            <wp:docPr id="20" name="Picture 7"/>
+            <wp:docPr id="5" name="Picture 1"/>
             <wp:cNvGraphicFramePr>
               <a:graphicFrameLocks xmlns:a="http://schemas.openxmlformats.org/drawingml/2006/main" noChangeAspect="1"/>
             </wp:cNvGraphicFramePr>
@@ -21100,7 +21001,7 @@
               <a:graphicData uri="http://schemas.openxmlformats.org/drawingml/2006/picture">
                 <pic:pic xmlns:pic="http://schemas.openxmlformats.org/drawingml/2006/picture">
                   <pic:nvPicPr>
-                    <pic:cNvPr id="0" name="Picture 7"/>
+                    <pic:cNvPr id="0" name="Picture 1"/>
                     <pic:cNvPicPr>
                       <a:picLocks noChangeAspect="1" noChangeArrowheads="1"/>
                     </pic:cNvPicPr>
@@ -21135,1523 +21036,6 @@
         </w:drawing>
       </w:r>
     </w:p>
-    <w:p/>
-    <w:p>
-      <w:pPr>
-        <w:rPr>
-          <w:rFonts w:asciiTheme="majorHAnsi" w:eastAsiaTheme="majorEastAsia" w:hAnsiTheme="majorHAnsi" w:cstheme="majorBidi"/>
-          <w:b/>
-          <w:bCs/>
-          <w:color w:val="4F81BD" w:themeColor="accent1"/>
-          <w:sz w:val="26"/>
-          <w:szCs w:val="26"/>
-        </w:rPr>
-      </w:pPr>
-      <w:r>
-        <w:br w:type="page"/>
-      </w:r>
-    </w:p>
-    <w:p>
-      <w:pPr>
-        <w:pStyle w:val="Heading2"/>
-      </w:pPr>
-      <w:bookmarkStart w:id="50" w:name="_Toc477692833"/>
-      <w:r>
-        <w:lastRenderedPageBreak/>
-        <w:t>Click on STOCK.</w:t>
-      </w:r>
-      <w:bookmarkEnd w:id="50"/>
-    </w:p>
-    <w:p>
-      <w:pPr>
-        <w:pStyle w:val="Heading2"/>
-      </w:pPr>
-      <w:r>
-        <w:rPr>
-          <w:b w:val="0"/>
-          <w:bCs w:val="0"/>
-          <w:noProof/>
-          <w:lang w:eastAsia="en-AU"/>
-        </w:rPr>
-        <w:drawing>
-          <wp:inline distT="0" distB="0" distL="0" distR="0">
-            <wp:extent cx="3572828" cy="5464016"/>
-            <wp:effectExtent l="19050" t="0" r="8572" b="0"/>
-            <wp:docPr id="21" name="Picture 10"/>
-            <wp:cNvGraphicFramePr>
-              <a:graphicFrameLocks xmlns:a="http://schemas.openxmlformats.org/drawingml/2006/main" noChangeAspect="1"/>
-            </wp:cNvGraphicFramePr>
-            <a:graphic xmlns:a="http://schemas.openxmlformats.org/drawingml/2006/main">
-              <a:graphicData uri="http://schemas.openxmlformats.org/drawingml/2006/picture">
-                <pic:pic xmlns:pic="http://schemas.openxmlformats.org/drawingml/2006/picture">
-                  <pic:nvPicPr>
-                    <pic:cNvPr id="0" name="Picture 10"/>
-                    <pic:cNvPicPr>
-                      <a:picLocks noChangeAspect="1" noChangeArrowheads="1"/>
-                    </pic:cNvPicPr>
-                  </pic:nvPicPr>
-                  <pic:blipFill>
-                    <a:blip r:embed="rId55"/>
-                    <a:srcRect/>
-                    <a:stretch>
-                      <a:fillRect/>
-                    </a:stretch>
-                  </pic:blipFill>
-                  <pic:spPr bwMode="auto">
-                    <a:xfrm>
-                      <a:off x="0" y="0"/>
-                      <a:ext cx="3572828" cy="5464016"/>
-                    </a:xfrm>
-                    <a:prstGeom prst="rect">
-                      <a:avLst/>
-                    </a:prstGeom>
-                    <a:noFill/>
-                    <a:ln w="9525">
-                      <a:noFill/>
-                      <a:miter lim="800000"/>
-                      <a:headEnd/>
-                      <a:tailEnd/>
-                    </a:ln>
-                  </pic:spPr>
-                </pic:pic>
-              </a:graphicData>
-            </a:graphic>
-          </wp:inline>
-        </w:drawing>
-      </w:r>
-    </w:p>
-    <w:p/>
-    <w:p>
-      <w:pPr>
-        <w:rPr>
-          <w:rFonts w:asciiTheme="majorHAnsi" w:eastAsiaTheme="majorEastAsia" w:hAnsiTheme="majorHAnsi" w:cstheme="majorBidi"/>
-          <w:b/>
-          <w:bCs/>
-          <w:color w:val="4F81BD" w:themeColor="accent1"/>
-          <w:sz w:val="26"/>
-          <w:szCs w:val="26"/>
-        </w:rPr>
-      </w:pPr>
-      <w:r>
-        <w:t>This lists stocked items (i.e. Products assigned to Aisles in Shops).</w:t>
-      </w:r>
-      <w:r>
-        <w:br w:type="page"/>
-      </w:r>
-    </w:p>
-    <w:p>
-      <w:pPr>
-        <w:pStyle w:val="Heading2"/>
-      </w:pPr>
-      <w:bookmarkStart w:id="51" w:name="_Toc477692834"/>
-      <w:r>
-        <w:lastRenderedPageBreak/>
-        <w:t>Click Add to Add Stock.</w:t>
-      </w:r>
-      <w:bookmarkEnd w:id="51"/>
-    </w:p>
-    <w:p>
-      <w:r>
-        <w:rPr>
-          <w:noProof/>
-          <w:lang w:eastAsia="en-AU"/>
-        </w:rPr>
-        <w:drawing>
-          <wp:inline distT="0" distB="0" distL="0" distR="0">
-            <wp:extent cx="3572828" cy="5464016"/>
-            <wp:effectExtent l="19050" t="0" r="8572" b="0"/>
-            <wp:docPr id="24" name="Picture 16"/>
-            <wp:cNvGraphicFramePr>
-              <a:graphicFrameLocks xmlns:a="http://schemas.openxmlformats.org/drawingml/2006/main" noChangeAspect="1"/>
-            </wp:cNvGraphicFramePr>
-            <a:graphic xmlns:a="http://schemas.openxmlformats.org/drawingml/2006/main">
-              <a:graphicData uri="http://schemas.openxmlformats.org/drawingml/2006/picture">
-                <pic:pic xmlns:pic="http://schemas.openxmlformats.org/drawingml/2006/picture">
-                  <pic:nvPicPr>
-                    <pic:cNvPr id="0" name="Picture 16"/>
-                    <pic:cNvPicPr>
-                      <a:picLocks noChangeAspect="1" noChangeArrowheads="1"/>
-                    </pic:cNvPicPr>
-                  </pic:nvPicPr>
-                  <pic:blipFill>
-                    <a:blip r:embed="rId56"/>
-                    <a:srcRect/>
-                    <a:stretch>
-                      <a:fillRect/>
-                    </a:stretch>
-                  </pic:blipFill>
-                  <pic:spPr bwMode="auto">
-                    <a:xfrm>
-                      <a:off x="0" y="0"/>
-                      <a:ext cx="3572828" cy="5464016"/>
-                    </a:xfrm>
-                    <a:prstGeom prst="rect">
-                      <a:avLst/>
-                    </a:prstGeom>
-                    <a:noFill/>
-                    <a:ln w="9525">
-                      <a:noFill/>
-                      <a:miter lim="800000"/>
-                      <a:headEnd/>
-                      <a:tailEnd/>
-                    </a:ln>
-                  </pic:spPr>
-                </pic:pic>
-              </a:graphicData>
-            </a:graphic>
-          </wp:inline>
-        </w:drawing>
-      </w:r>
-    </w:p>
-    <w:p>
-      <w:r>
-        <w:t>This is the most complex input</w:t>
-      </w:r>
-      <w:r>
-        <w:t xml:space="preserve"> display as</w:t>
-      </w:r>
-      <w:r>
-        <w:t xml:space="preserve"> it ties a </w:t>
-      </w:r>
-      <w:r>
-        <w:rPr>
-          <w:b/>
-        </w:rPr>
-        <w:t>Product</w:t>
-      </w:r>
-      <w:r>
-        <w:t xml:space="preserve"> with the </w:t>
-      </w:r>
-      <w:r>
-        <w:rPr>
-          <w:b/>
-        </w:rPr>
-        <w:t>Shop</w:t>
-      </w:r>
-      <w:r>
-        <w:t>/</w:t>
-      </w:r>
-      <w:r>
-        <w:rPr>
-          <w:b/>
-        </w:rPr>
-        <w:t>Aisle</w:t>
-      </w:r>
-      <w:r>
-        <w:t xml:space="preserve"> from which it is purchased</w:t>
-      </w:r>
-      <w:r>
-        <w:t xml:space="preserve"> and a</w:t>
-      </w:r>
-      <w:r>
-        <w:t xml:space="preserve">dditionally </w:t>
-      </w:r>
-      <w:r>
-        <w:t xml:space="preserve">sets </w:t>
-      </w:r>
-      <w:r>
-        <w:t xml:space="preserve">values associated with ordering and purchasing the </w:t>
-      </w:r>
-      <w:r>
-        <w:rPr>
-          <w:b/>
-        </w:rPr>
-        <w:t>Product</w:t>
-      </w:r>
-      <w:r>
-        <w:t xml:space="preserve"> .</w:t>
-      </w:r>
-    </w:p>
-    <w:p>
-      <w:r>
-        <w:rPr>
-          <w:b/>
-        </w:rPr>
-        <w:t>Shop</w:t>
-      </w:r>
-      <w:r>
-        <w:t xml:space="preserve"> is a </w:t>
-      </w:r>
-      <w:r>
-        <w:rPr>
-          <w:b/>
-        </w:rPr>
-        <w:t>DropDown</w:t>
-      </w:r>
-      <w:r>
-        <w:t xml:space="preserve"> selector for the </w:t>
-      </w:r>
-      <w:r>
-        <w:rPr>
-          <w:b/>
-        </w:rPr>
-        <w:t>Shop</w:t>
-      </w:r>
-      <w:r>
-        <w:t xml:space="preserve"> that the </w:t>
-      </w:r>
-      <w:r>
-        <w:rPr>
-          <w:b/>
-        </w:rPr>
-        <w:t>Product</w:t>
-      </w:r>
-      <w:r>
-        <w:t xml:space="preserve"> is to be assigned to.</w:t>
-      </w:r>
-    </w:p>
-    <w:p>
-      <w:r>
-        <w:rPr>
-          <w:b/>
-        </w:rPr>
-        <w:t>Aisle</w:t>
-      </w:r>
-      <w:r>
-        <w:t xml:space="preserve"> is </w:t>
-      </w:r>
-      <w:r>
-        <w:t>a</w:t>
-      </w:r>
-      <w:r>
-        <w:t xml:space="preserve"> </w:t>
-      </w:r>
-      <w:r>
-        <w:rPr>
-          <w:b/>
-        </w:rPr>
-        <w:t>DropD</w:t>
-      </w:r>
-      <w:r>
-        <w:rPr>
-          <w:b/>
-        </w:rPr>
-        <w:t>own</w:t>
-      </w:r>
-      <w:r>
-        <w:t xml:space="preserve"> selector used for specifying the </w:t>
-      </w:r>
-      <w:r>
-        <w:rPr>
-          <w:b/>
-        </w:rPr>
-        <w:t>Aisle</w:t>
-      </w:r>
-      <w:r>
-        <w:t xml:space="preserve"> within the </w:t>
-      </w:r>
-      <w:r>
-        <w:rPr>
-          <w:b/>
-        </w:rPr>
-        <w:t>Shop</w:t>
-      </w:r>
-      <w:r>
-        <w:t xml:space="preserve"> that the </w:t>
-      </w:r>
-      <w:r>
-        <w:rPr>
-          <w:b/>
-        </w:rPr>
-        <w:t>Product</w:t>
-      </w:r>
-      <w:r>
-        <w:t xml:space="preserve"> is to be assigned to.</w:t>
-      </w:r>
-    </w:p>
-    <w:p>
-      <w:r>
-        <w:rPr>
-          <w:b/>
-        </w:rPr>
-        <w:t>Filter</w:t>
-      </w:r>
-      <w:r>
-        <w:t xml:space="preserve"> is a filter that can be used in conjunction with the </w:t>
-      </w:r>
-      <w:r>
-        <w:rPr>
-          <w:b/>
-        </w:rPr>
-        <w:t>Product</w:t>
-      </w:r>
-      <w:r>
-        <w:t xml:space="preserve"> </w:t>
-      </w:r>
-      <w:r>
-        <w:rPr>
-          <w:b/>
-        </w:rPr>
-        <w:t>DropDown</w:t>
-      </w:r>
-      <w:r>
-        <w:t xml:space="preserve"> selector to reduce the list of </w:t>
-      </w:r>
-      <w:r>
-        <w:rPr>
-          <w:b/>
-        </w:rPr>
-        <w:t>Products</w:t>
-      </w:r>
-      <w:r>
-        <w:t xml:space="preserve"> shown in the </w:t>
-      </w:r>
-      <w:r>
-        <w:rPr>
-          <w:b/>
-        </w:rPr>
-        <w:t>DropDown</w:t>
-      </w:r>
-      <w:r>
-        <w:t xml:space="preserve"> selector</w:t>
-      </w:r>
-      <w:r>
-        <w:t>.</w:t>
-      </w:r>
-    </w:p>
-    <w:p>
-      <w:r>
-        <w:rPr>
-          <w:b/>
-        </w:rPr>
-        <w:t>Product</w:t>
-      </w:r>
-      <w:r>
-        <w:t xml:space="preserve"> is a </w:t>
-      </w:r>
-      <w:r>
-        <w:rPr>
-          <w:b/>
-        </w:rPr>
-        <w:t>DropDown</w:t>
-      </w:r>
-      <w:r>
-        <w:t xml:space="preserve"> selector that lists </w:t>
-      </w:r>
-      <w:r>
-        <w:rPr>
-          <w:b/>
-        </w:rPr>
-        <w:t>Products</w:t>
-      </w:r>
-      <w:r>
-        <w:t xml:space="preserve"> that can be assigned. Note this excludes </w:t>
-      </w:r>
-      <w:r>
-        <w:rPr>
-          <w:b/>
-        </w:rPr>
-        <w:t>Products</w:t>
-      </w:r>
-      <w:r>
-        <w:t xml:space="preserve"> already assigned to the </w:t>
-      </w:r>
-      <w:r>
-        <w:rPr>
-          <w:b/>
-        </w:rPr>
-        <w:t>Shop</w:t>
-      </w:r>
-      <w:r>
-        <w:t>/</w:t>
-      </w:r>
-      <w:r>
-        <w:rPr>
-          <w:b/>
-        </w:rPr>
-        <w:t>Aisle</w:t>
-      </w:r>
-      <w:r>
-        <w:t xml:space="preserve"> to ensure uniqueness.</w:t>
-      </w:r>
-      <w:r>
-        <w:t xml:space="preserve"> That is, a </w:t>
-      </w:r>
-      <w:r>
-        <w:rPr>
-          <w:b/>
-        </w:rPr>
-        <w:t>Product</w:t>
-      </w:r>
-      <w:r>
-        <w:t xml:space="preserve"> can only be assigned to a specific </w:t>
-      </w:r>
-      <w:r>
-        <w:rPr>
-          <w:b/>
-        </w:rPr>
-        <w:t>Shop</w:t>
-      </w:r>
-      <w:r>
-        <w:t>/</w:t>
-      </w:r>
-      <w:r>
-        <w:rPr>
-          <w:b/>
-        </w:rPr>
-        <w:t>Aisle</w:t>
-      </w:r>
-      <w:r>
-        <w:t xml:space="preserve"> once. However, a </w:t>
-      </w:r>
-      <w:r>
-        <w:rPr>
-          <w:b/>
-        </w:rPr>
-        <w:t>Product</w:t>
-      </w:r>
-      <w:r>
-        <w:t xml:space="preserve"> can be assigned to multiple </w:t>
-      </w:r>
-      <w:r>
-        <w:rPr>
-          <w:b/>
-        </w:rPr>
-        <w:t>Aisles</w:t>
-      </w:r>
-      <w:r>
-        <w:t xml:space="preserve"> (even though this is unlikely).</w:t>
-      </w:r>
-    </w:p>
-    <w:p>
-      <w:r>
-        <w:rPr>
-          <w:b/>
-        </w:rPr>
-        <w:t>Price</w:t>
-      </w:r>
-      <w:r>
-        <w:t xml:space="preserve"> is the price of the </w:t>
-      </w:r>
-      <w:r>
-        <w:rPr>
-          <w:b/>
-        </w:rPr>
-        <w:t>Product</w:t>
-      </w:r>
-      <w:r>
-        <w:t xml:space="preserve"> in the </w:t>
-      </w:r>
-      <w:r>
-        <w:rPr>
-          <w:b/>
-        </w:rPr>
-        <w:t>Shop</w:t>
-      </w:r>
-      <w:r>
-        <w:t>/</w:t>
-      </w:r>
-      <w:r>
-        <w:rPr>
-          <w:b/>
-        </w:rPr>
-        <w:t>Aisle</w:t>
-      </w:r>
-      <w:r>
-        <w:t>.</w:t>
-      </w:r>
-      <w:r>
-        <w:t xml:space="preserve"> </w:t>
-      </w:r>
-    </w:p>
-    <w:p>
-      <w:pPr>
-        <w:pStyle w:val="ListParagraph"/>
-        <w:numPr>
-          <w:ilvl w:val="0"/>
-          <w:numId w:val="12"/>
-        </w:numPr>
-      </w:pPr>
-      <w:r>
-        <w:lastRenderedPageBreak/>
-        <w:t xml:space="preserve">The </w:t>
-      </w:r>
-      <w:r>
-        <w:rPr>
-          <w:b/>
-        </w:rPr>
-        <w:t>Price</w:t>
-      </w:r>
-      <w:r>
-        <w:t xml:space="preserve"> must be a valid decimal number, it defaults to 0.00.</w:t>
-      </w:r>
-    </w:p>
-    <w:p>
-      <w:pPr>
-        <w:pStyle w:val="ListParagraph"/>
-        <w:numPr>
-          <w:ilvl w:val="0"/>
-          <w:numId w:val="12"/>
-        </w:numPr>
-      </w:pPr>
-      <w:r>
-        <w:t xml:space="preserve">Input </w:t>
-      </w:r>
-      <w:r>
-        <w:t xml:space="preserve">of </w:t>
-      </w:r>
-      <w:r>
-        <w:rPr>
-          <w:b/>
-        </w:rPr>
-        <w:t>Price</w:t>
-      </w:r>
-      <w:r>
-        <w:rPr>
-          <w:b/>
-        </w:rPr>
-        <w:t>is</w:t>
-      </w:r>
-      <w:r>
-        <w:t xml:space="preserve"> limited to numbers and a period/full stop.</w:t>
-      </w:r>
-    </w:p>
-    <w:p>
-      <w:pPr>
-        <w:pStyle w:val="ListParagraph"/>
-        <w:numPr>
-          <w:ilvl w:val="0"/>
-          <w:numId w:val="12"/>
-        </w:numPr>
-      </w:pPr>
-      <w:r>
-        <w:t xml:space="preserve">An attempt to input an invalid number e.g. 0.0.0 (two periods) </w:t>
-      </w:r>
-      <w:r>
-        <w:t xml:space="preserve">will result in </w:t>
-      </w:r>
-      <w:r>
-        <w:t xml:space="preserve">a message </w:t>
-      </w:r>
-      <w:r>
-        <w:t xml:space="preserve">being </w:t>
-      </w:r>
-      <w:r>
-        <w:t xml:space="preserve">be shown when attempting to </w:t>
-      </w:r>
-      <w:r>
-        <w:rPr>
-          <w:b/>
-        </w:rPr>
-        <w:t>SAVE</w:t>
-      </w:r>
-      <w:r>
-        <w:t xml:space="preserve"> the </w:t>
-      </w:r>
-      <w:r>
-        <w:rPr>
-          <w:b/>
-        </w:rPr>
-        <w:t>Stock</w:t>
-      </w:r>
-      <w:r>
-        <w:t>, it</w:t>
-      </w:r>
-      <w:r>
-        <w:t xml:space="preserve"> will not be saved.</w:t>
-      </w:r>
-    </w:p>
-    <w:p>
-      <w:pPr>
-        <w:pStyle w:val="ListParagraph"/>
-        <w:numPr>
-          <w:ilvl w:val="0"/>
-          <w:numId w:val="12"/>
-        </w:numPr>
-      </w:pPr>
-      <w:r>
-        <w:t>A maximum of 9 characters</w:t>
-      </w:r>
-      <w:r>
-        <w:t xml:space="preserve"> (numerics/periods)</w:t>
-      </w:r>
-      <w:r>
-        <w:t xml:space="preserve"> is permitted.</w:t>
-      </w:r>
-    </w:p>
-    <w:p>
-      <w:r>
-        <w:rPr>
-          <w:b/>
-        </w:rPr>
-        <w:t>Order</w:t>
-      </w:r>
-      <w:r>
-        <w:t xml:space="preserve"> is the order of the </w:t>
-      </w:r>
-      <w:r>
-        <w:rPr>
-          <w:b/>
-        </w:rPr>
-        <w:t>Stocked Product</w:t>
-      </w:r>
-      <w:r>
-        <w:t xml:space="preserve"> within the </w:t>
-      </w:r>
-      <w:r>
-        <w:rPr>
-          <w:b/>
-        </w:rPr>
-        <w:t>Aisle</w:t>
-      </w:r>
-      <w:r>
-        <w:t>.</w:t>
-      </w:r>
-    </w:p>
-    <w:p>
-      <w:r>
-        <w:rPr>
-          <w:b/>
-        </w:rPr>
-        <w:t>Checklist</w:t>
-      </w:r>
-      <w:r>
-        <w:t xml:space="preserve"> if</w:t>
-      </w:r>
-      <w:r>
-        <w:t xml:space="preserve"> ticked results in the </w:t>
-      </w:r>
-      <w:r>
-        <w:rPr>
-          <w:b/>
-        </w:rPr>
-        <w:t>Stocked P</w:t>
-      </w:r>
-      <w:r>
-        <w:rPr>
-          <w:b/>
-        </w:rPr>
-        <w:t>roduct</w:t>
-      </w:r>
-      <w:r>
-        <w:t xml:space="preserve"> appearing on the </w:t>
-      </w:r>
-      <w:r>
-        <w:rPr>
-          <w:b/>
-        </w:rPr>
-        <w:t>CheckList</w:t>
-      </w:r>
-      <w:r>
-        <w:t xml:space="preserve">. </w:t>
-      </w:r>
-    </w:p>
-    <w:p>
-      <w:pPr>
-        <w:pStyle w:val="ListParagraph"/>
-        <w:numPr>
-          <w:ilvl w:val="0"/>
-          <w:numId w:val="13"/>
-        </w:numPr>
-      </w:pPr>
-      <w:r>
-        <w:t>It can be checked/unchecked by clicking it.</w:t>
-      </w:r>
-    </w:p>
-    <w:p>
-      <w:pPr>
-        <w:pStyle w:val="ListParagraph"/>
-        <w:numPr>
-          <w:ilvl w:val="0"/>
-          <w:numId w:val="13"/>
-        </w:numPr>
-      </w:pPr>
-      <w:r>
-        <w:t xml:space="preserve">You would likely use </w:t>
-      </w:r>
-      <w:r>
-        <w:rPr>
-          <w:b/>
-        </w:rPr>
-        <w:t>ChecklIst</w:t>
-      </w:r>
-      <w:r>
-        <w:t xml:space="preserve"> for less p</w:t>
-      </w:r>
-      <w:r>
-        <w:t xml:space="preserve">erishable items and use </w:t>
-      </w:r>
-      <w:r>
-        <w:rPr>
-          <w:b/>
-        </w:rPr>
-        <w:t>Rules</w:t>
-      </w:r>
-      <w:r>
-        <w:t xml:space="preserve"> for more perishable products.</w:t>
-      </w:r>
-    </w:p>
-    <w:p>
-      <w:pPr>
-        <w:pStyle w:val="ListParagraph"/>
-        <w:numPr>
-          <w:ilvl w:val="0"/>
-          <w:numId w:val="13"/>
-        </w:numPr>
-      </w:pPr>
-      <w:r>
-        <w:t>It defaults to unchecked.</w:t>
-      </w:r>
-    </w:p>
-    <w:p>
-      <w:r>
-        <w:rPr>
-          <w:b/>
-        </w:rPr>
-        <w:t>Level</w:t>
-      </w:r>
-      <w:r>
-        <w:t xml:space="preserve"> is used to specify ho</w:t>
-      </w:r>
-      <w:r>
-        <w:t>w many</w:t>
-      </w:r>
-      <w:r>
-        <w:t xml:space="preserve"> of the </w:t>
-      </w:r>
-      <w:r>
-        <w:rPr>
-          <w:b/>
-        </w:rPr>
-        <w:t>Product</w:t>
-      </w:r>
-      <w:r>
-        <w:t xml:space="preserve"> are to be checked for</w:t>
-      </w:r>
-      <w:r>
-        <w:t xml:space="preserve"> in the Storage Location (i.e. how many you expect to have).</w:t>
-      </w:r>
-    </w:p>
-    <w:p>
-      <w:pPr>
-        <w:pStyle w:val="ListParagraph"/>
-        <w:numPr>
-          <w:ilvl w:val="0"/>
-          <w:numId w:val="14"/>
-        </w:numPr>
-      </w:pPr>
-      <w:r>
-        <w:rPr>
-          <w:b/>
-        </w:rPr>
-        <w:t>Level</w:t>
-      </w:r>
-      <w:r>
-        <w:t xml:space="preserve"> must be numeric and can be from 0-9999. It defaults to 1.</w:t>
-      </w:r>
-    </w:p>
-    <w:p>
-      <w:r>
-        <w:t xml:space="preserve">The </w:t>
-      </w:r>
-      <w:r>
-        <w:rPr>
-          <w:b/>
-        </w:rPr>
-        <w:t>List</w:t>
-      </w:r>
-      <w:r>
-        <w:t xml:space="preserve"> shows </w:t>
-      </w:r>
-      <w:r>
-        <w:rPr>
-          <w:b/>
-        </w:rPr>
-        <w:t>Products</w:t>
-      </w:r>
-      <w:r>
-        <w:t xml:space="preserve"> already assigned to the </w:t>
-      </w:r>
-      <w:r>
-        <w:rPr>
-          <w:b/>
-        </w:rPr>
-        <w:t>Shop</w:t>
-      </w:r>
-      <w:r>
-        <w:t>/</w:t>
-      </w:r>
-      <w:r>
-        <w:rPr>
-          <w:b/>
-        </w:rPr>
-        <w:t>Aisle</w:t>
-      </w:r>
-      <w:r>
-        <w:t xml:space="preserve"> (none at first)</w:t>
-      </w:r>
-      <w:r>
-        <w:t>.</w:t>
-      </w:r>
-    </w:p>
-    <w:p>
-      <w:r>
-        <w:t xml:space="preserve">Selecting a </w:t>
-      </w:r>
-      <w:r>
-        <w:rPr>
-          <w:b/>
-        </w:rPr>
-        <w:t>Shop</w:t>
-      </w:r>
-      <w:r>
-        <w:t xml:space="preserve"> </w:t>
-      </w:r>
-      <w:r>
-        <w:t xml:space="preserve">from the </w:t>
-      </w:r>
-      <w:r>
-        <w:rPr>
-          <w:b/>
-        </w:rPr>
-        <w:t xml:space="preserve">Shop </w:t>
-      </w:r>
-      <w:r>
-        <w:rPr>
-          <w:b/>
-        </w:rPr>
-        <w:t>DropDown</w:t>
-      </w:r>
-      <w:r>
-        <w:t xml:space="preserve"> selector </w:t>
-      </w:r>
-      <w:r>
-        <w:t xml:space="preserve">will affect the available </w:t>
-      </w:r>
-      <w:r>
-        <w:rPr>
-          <w:b/>
-        </w:rPr>
-        <w:t>Aisles</w:t>
-      </w:r>
-      <w:r>
-        <w:t xml:space="preserve"> that can be selected, the </w:t>
-      </w:r>
-      <w:r>
-        <w:rPr>
-          <w:b/>
-        </w:rPr>
-        <w:t>Products</w:t>
-      </w:r>
-      <w:r>
-        <w:t xml:space="preserve"> that can be selected and the list of </w:t>
-      </w:r>
-      <w:r>
-        <w:rPr>
-          <w:b/>
-        </w:rPr>
-        <w:t>Products</w:t>
-      </w:r>
-      <w:r>
-        <w:t xml:space="preserve"> displayed</w:t>
-      </w:r>
-      <w:r>
-        <w:t>.</w:t>
-      </w:r>
-    </w:p>
-    <w:p>
-      <w:r>
-        <w:t xml:space="preserve">Selecting an </w:t>
-      </w:r>
-      <w:r>
-        <w:rPr>
-          <w:b/>
-        </w:rPr>
-        <w:t>Aisle</w:t>
-      </w:r>
-      <w:r>
-        <w:t xml:space="preserve"> </w:t>
-      </w:r>
-      <w:r>
-        <w:t xml:space="preserve">from the </w:t>
-      </w:r>
-      <w:r>
-        <w:rPr>
-          <w:b/>
-        </w:rPr>
-        <w:t>Aisle DropDown</w:t>
-      </w:r>
-      <w:r>
-        <w:t xml:space="preserve"> selector will </w:t>
-      </w:r>
-      <w:r>
-        <w:t xml:space="preserve">affect the </w:t>
-      </w:r>
-      <w:r>
-        <w:rPr>
-          <w:b/>
-        </w:rPr>
-        <w:t>P</w:t>
-      </w:r>
-      <w:r>
-        <w:rPr>
-          <w:b/>
-        </w:rPr>
-        <w:t>roducts</w:t>
-      </w:r>
-      <w:r>
-        <w:t xml:space="preserve"> that can be selected and also the list of </w:t>
-      </w:r>
-      <w:r>
-        <w:rPr>
-          <w:b/>
-        </w:rPr>
-        <w:t>Products</w:t>
-      </w:r>
-      <w:r>
-        <w:t xml:space="preserve"> displayed</w:t>
-      </w:r>
-      <w:r>
-        <w:t>.</w:t>
-      </w:r>
-    </w:p>
-    <w:p>
-      <w:r>
-        <w:t xml:space="preserve"> Adding </w:t>
-      </w:r>
-      <w:r>
-        <w:rPr>
-          <w:b/>
-        </w:rPr>
-        <w:t>Stock</w:t>
-      </w:r>
-      <w:r>
-        <w:t xml:space="preserve"> can be accessed from the list of </w:t>
-      </w:r>
-      <w:r>
-        <w:rPr>
-          <w:b/>
-        </w:rPr>
-        <w:t>Shops</w:t>
-      </w:r>
-      <w:r>
-        <w:t xml:space="preserve"> in the </w:t>
-      </w:r>
-      <w:r>
-        <w:rPr>
-          <w:b/>
-        </w:rPr>
-        <w:t>Shop Display</w:t>
-      </w:r>
-      <w:r>
-        <w:t xml:space="preserve">, from the list of </w:t>
-      </w:r>
-      <w:r>
-        <w:rPr>
-          <w:b/>
-        </w:rPr>
-        <w:t>Aisles</w:t>
-      </w:r>
-      <w:r>
-        <w:t xml:space="preserve"> in the </w:t>
-      </w:r>
-      <w:r>
-        <w:rPr>
-          <w:b/>
-        </w:rPr>
-        <w:t>Aisles Display</w:t>
-      </w:r>
-      <w:r>
-        <w:t xml:space="preserve"> and also from the list of </w:t>
-      </w:r>
-      <w:r>
-        <w:rPr>
-          <w:b/>
-        </w:rPr>
-        <w:t>Products</w:t>
-      </w:r>
-      <w:r>
-        <w:t xml:space="preserve"> in the </w:t>
-      </w:r>
-      <w:r>
-        <w:rPr>
-          <w:b/>
-        </w:rPr>
-        <w:t>Products Display</w:t>
-      </w:r>
-      <w:r>
-        <w:t xml:space="preserve"> by clicking an</w:t>
-      </w:r>
-      <w:r>
-        <w:t xml:space="preserve"> item in the list and </w:t>
-      </w:r>
-      <w:r>
-        <w:t xml:space="preserve">then </w:t>
-      </w:r>
-      <w:r>
-        <w:t xml:space="preserve">selecting the </w:t>
-      </w:r>
-      <w:r>
-        <w:rPr>
-          <w:b/>
-        </w:rPr>
-        <w:t>STOCK</w:t>
-      </w:r>
-      <w:r>
-        <w:t xml:space="preserve"> option</w:t>
-      </w:r>
-      <w:r>
-        <w:t xml:space="preserve"> from the dialog</w:t>
-      </w:r>
-      <w:r>
-        <w:t>. The respective drop down selectors will be set accordingly. That is;</w:t>
-      </w:r>
-    </w:p>
-    <w:p>
-      <w:pPr>
-        <w:pStyle w:val="ListParagraph"/>
-        <w:numPr>
-          <w:ilvl w:val="0"/>
-          <w:numId w:val="14"/>
-        </w:numPr>
-      </w:pPr>
-      <w:r>
-        <w:t>If</w:t>
-      </w:r>
-      <w:r>
-        <w:t xml:space="preserve"> </w:t>
-      </w:r>
-      <w:r>
-        <w:rPr>
-          <w:b/>
-        </w:rPr>
-        <w:t>STOCK</w:t>
-      </w:r>
-      <w:r>
-        <w:t xml:space="preserve"> is selected from a </w:t>
-      </w:r>
-      <w:r>
-        <w:rPr>
-          <w:b/>
-        </w:rPr>
-        <w:t>Shop</w:t>
-      </w:r>
-      <w:r>
-        <w:t xml:space="preserve"> in the </w:t>
-      </w:r>
-      <w:r>
-        <w:rPr>
-          <w:b/>
-        </w:rPr>
-        <w:t>Shop List</w:t>
-      </w:r>
-      <w:r>
-        <w:t xml:space="preserve"> the </w:t>
-      </w:r>
-      <w:r>
-        <w:rPr>
-          <w:b/>
-        </w:rPr>
-        <w:t>Shop</w:t>
-      </w:r>
-      <w:r>
-        <w:t xml:space="preserve"> will be set as</w:t>
-      </w:r>
-      <w:r>
-        <w:t xml:space="preserve"> that </w:t>
-      </w:r>
-      <w:r>
-        <w:rPr>
-          <w:b/>
-        </w:rPr>
-        <w:t>Shop</w:t>
-      </w:r>
-      <w:r>
-        <w:t xml:space="preserve">, the </w:t>
-      </w:r>
-      <w:r>
-        <w:rPr>
-          <w:b/>
-        </w:rPr>
-        <w:t>Aisle</w:t>
-      </w:r>
-      <w:r>
-        <w:t xml:space="preserve"> and the </w:t>
-      </w:r>
-      <w:r>
-        <w:rPr>
-          <w:b/>
-        </w:rPr>
-        <w:t>Product</w:t>
-      </w:r>
-      <w:r>
-        <w:t xml:space="preserve"> will be set arbitrarily.</w:t>
-      </w:r>
-    </w:p>
-    <w:p>
-      <w:pPr>
-        <w:pStyle w:val="ListParagraph"/>
-        <w:numPr>
-          <w:ilvl w:val="0"/>
-          <w:numId w:val="14"/>
-        </w:numPr>
-      </w:pPr>
-      <w:r>
-        <w:t>If</w:t>
-      </w:r>
-      <w:r>
-        <w:t xml:space="preserve"> </w:t>
-      </w:r>
-      <w:r>
-        <w:rPr>
-          <w:b/>
-        </w:rPr>
-        <w:t>STOCK</w:t>
-      </w:r>
-      <w:r>
-        <w:t xml:space="preserve"> is selected from an </w:t>
-      </w:r>
-      <w:r>
-        <w:rPr>
-          <w:b/>
-        </w:rPr>
-        <w:t>Aisle</w:t>
-      </w:r>
-      <w:r>
-        <w:t xml:space="preserve"> in the </w:t>
-      </w:r>
-      <w:r>
-        <w:rPr>
-          <w:b/>
-        </w:rPr>
-        <w:t>Aisle List</w:t>
-      </w:r>
-      <w:r>
-        <w:t xml:space="preserve"> the </w:t>
-      </w:r>
-      <w:r>
-        <w:rPr>
-          <w:b/>
-        </w:rPr>
-        <w:t>Aisle</w:t>
-      </w:r>
-      <w:r>
-        <w:t xml:space="preserve"> and the </w:t>
-      </w:r>
-      <w:r>
-        <w:rPr>
-          <w:b/>
-        </w:rPr>
-        <w:t>Shop</w:t>
-      </w:r>
-      <w:r>
-        <w:t xml:space="preserve"> be set to be the </w:t>
-      </w:r>
-      <w:r>
-        <w:rPr>
-          <w:b/>
-        </w:rPr>
-        <w:t>Aisle</w:t>
-      </w:r>
-      <w:r>
-        <w:t xml:space="preserve"> and the </w:t>
-      </w:r>
-      <w:r>
-        <w:rPr>
-          <w:b/>
-        </w:rPr>
-        <w:t>Shop</w:t>
-      </w:r>
-      <w:r>
-        <w:t xml:space="preserve"> that the </w:t>
-      </w:r>
-      <w:r>
-        <w:rPr>
-          <w:b/>
-        </w:rPr>
-        <w:t>Aisle</w:t>
-      </w:r>
-      <w:r>
-        <w:t xml:space="preserve"> references,</w:t>
-      </w:r>
-      <w:r>
-        <w:t xml:space="preserve"> the </w:t>
-      </w:r>
-      <w:r>
-        <w:rPr>
-          <w:b/>
-        </w:rPr>
-        <w:t>Product</w:t>
-      </w:r>
-      <w:r>
-        <w:t xml:space="preserve"> will be set arbitrarily.</w:t>
-      </w:r>
-    </w:p>
-    <w:p>
-      <w:pPr>
-        <w:pStyle w:val="ListParagraph"/>
-        <w:numPr>
-          <w:ilvl w:val="0"/>
-          <w:numId w:val="14"/>
-        </w:numPr>
-      </w:pPr>
-      <w:r>
-        <w:t xml:space="preserve">If </w:t>
-      </w:r>
-      <w:r>
-        <w:rPr>
-          <w:b/>
-        </w:rPr>
-        <w:t>STOCK</w:t>
-      </w:r>
-      <w:r>
-        <w:t xml:space="preserve"> is selected from a </w:t>
-      </w:r>
-      <w:r>
-        <w:rPr>
-          <w:b/>
-        </w:rPr>
-        <w:t>Product</w:t>
-      </w:r>
-      <w:r>
-        <w:t xml:space="preserve"> in the </w:t>
-      </w:r>
-      <w:r>
-        <w:rPr>
-          <w:b/>
-        </w:rPr>
-        <w:t>Product List</w:t>
-      </w:r>
-      <w:r>
-        <w:t xml:space="preserve"> the </w:t>
-      </w:r>
-      <w:r>
-        <w:rPr>
-          <w:b/>
-        </w:rPr>
-        <w:t>Product</w:t>
-      </w:r>
-      <w:r>
-        <w:t xml:space="preserve">, the </w:t>
-      </w:r>
-      <w:r>
-        <w:rPr>
-          <w:b/>
-        </w:rPr>
-        <w:t>Shop</w:t>
-      </w:r>
-      <w:r>
-        <w:t xml:space="preserve"> and the </w:t>
-      </w:r>
-      <w:r>
-        <w:rPr>
-          <w:b/>
-        </w:rPr>
-        <w:t>Aisle</w:t>
-      </w:r>
-      <w:r>
-        <w:t xml:space="preserve"> will be set arbitrarily.</w:t>
-      </w:r>
-    </w:p>
-    <w:p>
-      <w:pPr>
-        <w:pStyle w:val="ListParagraph"/>
-        <w:numPr>
-          <w:ilvl w:val="0"/>
-          <w:numId w:val="14"/>
-        </w:numPr>
-      </w:pPr>
-      <w:r>
-        <w:t xml:space="preserve">If </w:t>
-      </w:r>
-      <w:r>
-        <w:rPr>
-          <w:b/>
-        </w:rPr>
-        <w:t>STOCK</w:t>
-      </w:r>
-      <w:r>
-        <w:t xml:space="preserve"> is selected from the </w:t>
-      </w:r>
-      <w:r>
-        <w:rPr>
-          <w:b/>
-        </w:rPr>
-        <w:t>Main Display</w:t>
-      </w:r>
-      <w:r>
-        <w:rPr>
-          <w:b/>
-        </w:rPr>
-        <w:t>,</w:t>
-      </w:r>
-      <w:r>
-        <w:t xml:space="preserve"> </w:t>
-      </w:r>
-      <w:r>
-        <w:rPr>
-          <w:b/>
-        </w:rPr>
-        <w:t>Shop</w:t>
-      </w:r>
-      <w:r>
-        <w:t xml:space="preserve">, </w:t>
-      </w:r>
-      <w:r>
-        <w:rPr>
-          <w:b/>
-        </w:rPr>
-        <w:t>Aisle</w:t>
-      </w:r>
-      <w:r>
-        <w:t xml:space="preserve"> and </w:t>
-      </w:r>
-      <w:r>
-        <w:rPr>
-          <w:b/>
-        </w:rPr>
-        <w:t>Product</w:t>
-      </w:r>
-      <w:r>
-        <w:t xml:space="preserve"> are arbitrarily set.</w:t>
-      </w:r>
-    </w:p>
-    <w:p>
-      <w:r>
-        <w:t xml:space="preserve">As such there are four ways that </w:t>
-      </w:r>
-      <w:r>
-        <w:rPr>
-          <w:b/>
-        </w:rPr>
-        <w:t>Stock</w:t>
-      </w:r>
-      <w:r>
-        <w:t xml:space="preserve"> can be added.</w:t>
-      </w:r>
-    </w:p>
-    <w:p>
-      <w:r>
-        <w:br w:type="page"/>
-      </w:r>
-    </w:p>
-    <w:p>
-      <w:pPr>
-        <w:pStyle w:val="Heading2"/>
-      </w:pPr>
-      <w:r>
-        <w:lastRenderedPageBreak/>
-        <w:t>Adding Stock via the Shops Display</w:t>
-      </w:r>
-    </w:p>
-    <w:p/>
-    <w:p>
-      <w:r>
-        <w:t xml:space="preserve">Click on </w:t>
-      </w:r>
-      <w:r>
-        <w:rPr>
-          <w:b/>
-        </w:rPr>
-        <w:t>SHOPS</w:t>
-      </w:r>
-      <w:r>
-        <w:t xml:space="preserve"> from the </w:t>
-      </w:r>
-      <w:r>
-        <w:rPr>
-          <w:b/>
-        </w:rPr>
-        <w:t>Main display</w:t>
-      </w:r>
-      <w:r>
-        <w:t>.</w:t>
-      </w:r>
-    </w:p>
-    <w:p>
-      <w:r>
-        <w:t xml:space="preserve">Click on a </w:t>
-      </w:r>
-      <w:r>
-        <w:rPr>
-          <w:b/>
-        </w:rPr>
-        <w:t>Shop</w:t>
-      </w:r>
-      <w:r>
-        <w:t xml:space="preserve"> from the list of </w:t>
-      </w:r>
-      <w:r>
-        <w:rPr>
-          <w:b/>
-        </w:rPr>
-        <w:t>Shops</w:t>
-      </w:r>
-      <w:r>
-        <w:t xml:space="preserve"> and click on </w:t>
-      </w:r>
-      <w:r>
-        <w:rPr>
-          <w:b/>
-        </w:rPr>
-        <w:t>STOCK</w:t>
-      </w:r>
-      <w:r>
-        <w:t xml:space="preserve"> from the dialog. The </w:t>
-      </w:r>
-      <w:r>
-        <w:rPr>
-          <w:b/>
-        </w:rPr>
-        <w:t xml:space="preserve">Stock - (from Shops) display </w:t>
-      </w:r>
-      <w:r>
-        <w:t>appears.</w:t>
-      </w:r>
-    </w:p>
-    <w:p>
-      <w:r>
-        <w:rPr>
-          <w:noProof/>
-          <w:lang w:eastAsia="en-AU"/>
-        </w:rPr>
-        <w:drawing>
-          <wp:inline distT="0" distB="0" distL="0" distR="0">
-            <wp:extent cx="3572828" cy="5464016"/>
-            <wp:effectExtent l="19050" t="0" r="8572" b="0"/>
-            <wp:docPr id="5" name="Picture 1"/>
-            <wp:cNvGraphicFramePr>
-              <a:graphicFrameLocks xmlns:a="http://schemas.openxmlformats.org/drawingml/2006/main" noChangeAspect="1"/>
-            </wp:cNvGraphicFramePr>
-            <a:graphic xmlns:a="http://schemas.openxmlformats.org/drawingml/2006/main">
-              <a:graphicData uri="http://schemas.openxmlformats.org/drawingml/2006/picture">
-                <pic:pic xmlns:pic="http://schemas.openxmlformats.org/drawingml/2006/picture">
-                  <pic:nvPicPr>
-                    <pic:cNvPr id="0" name="Picture 1"/>
-                    <pic:cNvPicPr>
-                      <a:picLocks noChangeAspect="1" noChangeArrowheads="1"/>
-                    </pic:cNvPicPr>
-                  </pic:nvPicPr>
-                  <pic:blipFill>
-                    <a:blip r:embed="rId57"/>
-                    <a:srcRect/>
-                    <a:stretch>
-                      <a:fillRect/>
-                    </a:stretch>
-                  </pic:blipFill>
-                  <pic:spPr bwMode="auto">
-                    <a:xfrm>
-                      <a:off x="0" y="0"/>
-                      <a:ext cx="3572828" cy="5464016"/>
-                    </a:xfrm>
-                    <a:prstGeom prst="rect">
-                      <a:avLst/>
-                    </a:prstGeom>
-                    <a:noFill/>
-                    <a:ln w="9525">
-                      <a:noFill/>
-                      <a:miter lim="800000"/>
-                      <a:headEnd/>
-                      <a:tailEnd/>
-                    </a:ln>
-                  </pic:spPr>
-                </pic:pic>
-              </a:graphicData>
-            </a:graphic>
-          </wp:inline>
-        </w:drawing>
-      </w:r>
-    </w:p>
     <w:p>
       <w:r>
         <w:t xml:space="preserve">The </w:t>
@@ -23124,7 +21508,7 @@
                     </pic:cNvPicPr>
                   </pic:nvPicPr>
                   <pic:blipFill>
-                    <a:blip r:embed="rId58"/>
+                    <a:blip r:embed="rId55"/>
                     <a:srcRect/>
                     <a:stretch>
                       <a:fillRect/>
@@ -23191,7 +21575,7 @@
                     </pic:cNvPicPr>
                   </pic:nvPicPr>
                   <pic:blipFill>
-                    <a:blip r:embed="rId59"/>
+                    <a:blip r:embed="rId56"/>
                     <a:srcRect/>
                     <a:stretch>
                       <a:fillRect/>
@@ -23346,47 +21730,166 @@
       </w:r>
     </w:p>
     <w:p>
-      <w:r>
-        <w:t xml:space="preserve">A </w:t>
-      </w:r>
-      <w:r>
-        <w:rPr>
-          <w:b/>
-        </w:rPr>
-        <w:t>Stocked</w:t>
-      </w:r>
-      <w:r>
-        <w:t xml:space="preserve"> item can be clicked or long-clicked to </w:t>
-      </w:r>
-      <w:r>
-        <w:rPr>
-          <w:b/>
-        </w:rPr>
-        <w:t>Edit</w:t>
-      </w:r>
-      <w:r>
-        <w:t xml:space="preserve"> or </w:t>
-      </w:r>
-      <w:r>
-        <w:rPr>
-          <w:b/>
-        </w:rPr>
-        <w:t>Delete</w:t>
-      </w:r>
-      <w:r>
-        <w:t xml:space="preserve"> the Stocked item (</w:t>
-      </w:r>
-      <w:r>
-        <w:rPr>
-          <w:i/>
-        </w:rPr>
-        <w:t>Edit and Delete will be covered in due course</w:t>
-      </w:r>
-      <w:r>
-        <w:t>).</w:t>
-      </w:r>
-    </w:p>
-    <w:p/>
+      <w:pPr>
+        <w:pStyle w:val="Heading2"/>
+      </w:pPr>
+      <w:r>
+        <w:t>Adding Stock via the Aisles Display</w:t>
+      </w:r>
+    </w:p>
+    <w:p>
+      <w:r>
+        <w:t xml:space="preserve">This is similar to adding </w:t>
+      </w:r>
+      <w:r>
+        <w:rPr>
+          <w:b/>
+        </w:rPr>
+        <w:t>Stock</w:t>
+      </w:r>
+      <w:r>
+        <w:t xml:space="preserve"> via the </w:t>
+      </w:r>
+      <w:r>
+        <w:rPr>
+          <w:b/>
+        </w:rPr>
+        <w:t>Shops display</w:t>
+      </w:r>
+      <w:r>
+        <w:t xml:space="preserve"> and also via the </w:t>
+      </w:r>
+      <w:r>
+        <w:rPr>
+          <w:b/>
+        </w:rPr>
+        <w:t>Stock display</w:t>
+      </w:r>
+      <w:r>
+        <w:t xml:space="preserve">, the only difference is that the </w:t>
+      </w:r>
+      <w:r>
+        <w:rPr>
+          <w:b/>
+        </w:rPr>
+        <w:t>Aisles</w:t>
+      </w:r>
+      <w:r>
+        <w:t xml:space="preserve"> colour coding will be used and that the </w:t>
+      </w:r>
+      <w:r>
+        <w:rPr>
+          <w:b/>
+        </w:rPr>
+        <w:t>Aisle</w:t>
+      </w:r>
+      <w:r>
+        <w:t xml:space="preserve"> and </w:t>
+      </w:r>
+      <w:r>
+        <w:rPr>
+          <w:b/>
+        </w:rPr>
+        <w:t>Shop</w:t>
+      </w:r>
+      <w:r>
+        <w:t xml:space="preserve"> will reflect the </w:t>
+      </w:r>
+      <w:r>
+        <w:rPr>
+          <w:b/>
+        </w:rPr>
+        <w:t>Aisle</w:t>
+      </w:r>
+      <w:r>
+        <w:t xml:space="preserve"> that was clicked.</w:t>
+      </w:r>
+    </w:p>
+    <w:p>
+      <w:pPr>
+        <w:pStyle w:val="Heading2"/>
+      </w:pPr>
+      <w:r>
+        <w:t>Adding Stock via the Products Display</w:t>
+      </w:r>
+    </w:p>
+    <w:p>
+      <w:r>
+        <w:t xml:space="preserve">Again this is similar to adding </w:t>
+      </w:r>
+      <w:r>
+        <w:rPr>
+          <w:b/>
+        </w:rPr>
+        <w:t>Stock</w:t>
+      </w:r>
+      <w:r>
+        <w:t xml:space="preserve"> from the </w:t>
+      </w:r>
+      <w:r>
+        <w:rPr>
+          <w:b/>
+        </w:rPr>
+        <w:t>Stock</w:t>
+      </w:r>
+      <w:r>
+        <w:t xml:space="preserve">, </w:t>
+      </w:r>
+      <w:r>
+        <w:rPr>
+          <w:b/>
+        </w:rPr>
+        <w:t>Shops</w:t>
+      </w:r>
+      <w:r>
+        <w:t xml:space="preserve"> and </w:t>
+      </w:r>
+      <w:r>
+        <w:rPr>
+          <w:b/>
+        </w:rPr>
+        <w:t>Aisles</w:t>
+      </w:r>
+      <w:r>
+        <w:t xml:space="preserve"> displays. The </w:t>
+      </w:r>
+      <w:r>
+        <w:rPr>
+          <w:b/>
+        </w:rPr>
+        <w:t>Shop</w:t>
+      </w:r>
+      <w:r>
+        <w:t xml:space="preserve"> and </w:t>
+      </w:r>
+      <w:r>
+        <w:rPr>
+          <w:b/>
+        </w:rPr>
+        <w:t>Aisle</w:t>
+      </w:r>
+      <w:r>
+        <w:t xml:space="preserve"> will be arbitrary and the </w:t>
+      </w:r>
+      <w:r>
+        <w:rPr>
+          <w:b/>
+        </w:rPr>
+        <w:t>Product</w:t>
+      </w:r>
+      <w:r>
+        <w:t xml:space="preserve"> will reflect the </w:t>
+      </w:r>
+      <w:r>
+        <w:rPr>
+          <w:b/>
+        </w:rPr>
+        <w:t>Product</w:t>
+      </w:r>
+      <w:r>
+        <w:t xml:space="preserve"> that was clicked.</w:t>
+      </w:r>
+    </w:p>
     <w:p>
       <w:pPr>
         <w:rPr>
@@ -23404,326 +21907,76 @@
     </w:p>
     <w:p>
       <w:pPr>
-        <w:pStyle w:val="Heading2"/>
-      </w:pPr>
-      <w:bookmarkStart w:id="52" w:name="_Toc477692835"/>
+        <w:pStyle w:val="Heading1"/>
+      </w:pPr>
       <w:r>
         <w:lastRenderedPageBreak/>
-        <w:t>Adding Stock - part 1 by Clicking STOCK from the Main Display</w:t>
-      </w:r>
-      <w:bookmarkEnd w:id="52"/>
-      <w:r>
-        <w:t xml:space="preserve">  </w:t>
+        <w:t>Editing Stock</w:t>
       </w:r>
     </w:p>
     <w:p/>
     <w:p>
-      <w:pPr>
-        <w:pStyle w:val="Heading3"/>
-      </w:pPr>
-      <w:bookmarkStart w:id="53" w:name="_Toc477692836"/>
-      <w:r>
-        <w:t>From the Main Display Click STOCK, then Click ADD.</w:t>
-      </w:r>
-      <w:bookmarkEnd w:id="53"/>
-    </w:p>
-    <w:p>
-      <w:r>
-        <w:t>A</w:t>
-      </w:r>
-      <w:r>
-        <w:t xml:space="preserve">ssuming </w:t>
-      </w:r>
-      <w:r>
-        <w:t>adding</w:t>
-      </w:r>
-      <w:r>
-        <w:t xml:space="preserve"> Milk as a</w:t>
-      </w:r>
-      <w:r>
-        <w:t xml:space="preserve"> Stocked Product, assigned to Aisle Diary in MyShop in Ourtown and that isn’t to appear in the CheckList, rather that it will be added to the Shopping List on a regular basis then;</w:t>
-      </w:r>
-    </w:p>
-    <w:p>
-      <w:pPr>
-        <w:pStyle w:val="ListParagraph"/>
-        <w:numPr>
-          <w:ilvl w:val="0"/>
-          <w:numId w:val="15"/>
-        </w:numPr>
-      </w:pPr>
-      <w:r>
-        <w:t>Click on the Shop selector and then select MyShop in Ourtown.</w:t>
-      </w:r>
-    </w:p>
-    <w:p>
-      <w:pPr>
-        <w:pStyle w:val="ListParagraph"/>
-        <w:numPr>
-          <w:ilvl w:val="0"/>
-          <w:numId w:val="15"/>
-        </w:numPr>
-      </w:pPr>
-      <w:r>
-        <w:t>Click on the Aisle selector and select Dairy.</w:t>
-      </w:r>
-    </w:p>
-    <w:p>
-      <w:pPr>
-        <w:pStyle w:val="ListParagraph"/>
-        <w:numPr>
-          <w:ilvl w:val="0"/>
-          <w:numId w:val="15"/>
-        </w:numPr>
-      </w:pPr>
-      <w:r>
-        <w:t>Type Milk in the filter and then select Milk from the product selector (note typing milk, if you just have milk as a product, would select milk).</w:t>
-      </w:r>
-    </w:p>
-    <w:p>
-      <w:pPr>
-        <w:pStyle w:val="ListParagraph"/>
-        <w:numPr>
-          <w:ilvl w:val="0"/>
-          <w:numId w:val="15"/>
-        </w:numPr>
-      </w:pPr>
-      <w:r>
-        <w:t>Enter the price e.g. 2.00.</w:t>
-      </w:r>
-    </w:p>
-    <w:p>
-      <w:pPr>
-        <w:pStyle w:val="ListParagraph"/>
-        <w:numPr>
-          <w:ilvl w:val="0"/>
-          <w:numId w:val="15"/>
-        </w:numPr>
-      </w:pPr>
-      <w:r>
-        <w:t>Change the order if required.</w:t>
-      </w:r>
-    </w:p>
-    <w:p>
-      <w:pPr>
-        <w:pStyle w:val="ListParagraph"/>
-        <w:numPr>
-          <w:ilvl w:val="0"/>
-          <w:numId w:val="15"/>
-        </w:numPr>
-      </w:pPr>
-      <w:r>
-        <w:t>Leave Checklist un-ticked.</w:t>
-      </w:r>
-    </w:p>
-    <w:p>
-      <w:pPr>
-        <w:pStyle w:val="ListParagraph"/>
-        <w:numPr>
-          <w:ilvl w:val="0"/>
-          <w:numId w:val="15"/>
-        </w:numPr>
-      </w:pPr>
-      <w:r>
-        <w:t>Leave Level as 1</w:t>
-      </w:r>
-    </w:p>
-    <w:p>
-      <w:r>
-        <w:t>e.g.</w:t>
-      </w:r>
-    </w:p>
-    <w:p>
-      <w:r>
-        <w:rPr>
-          <w:noProof/>
-          <w:lang w:eastAsia="en-AU"/>
-        </w:rPr>
-        <w:drawing>
-          <wp:inline distT="0" distB="0" distL="0" distR="0">
-            <wp:extent cx="3232309" cy="2006441"/>
-            <wp:effectExtent l="19050" t="0" r="6191" b="0"/>
-            <wp:docPr id="16" name="Picture 1"/>
-            <wp:cNvGraphicFramePr>
-              <a:graphicFrameLocks xmlns:a="http://schemas.openxmlformats.org/drawingml/2006/main" noChangeAspect="1"/>
-            </wp:cNvGraphicFramePr>
-            <a:graphic xmlns:a="http://schemas.openxmlformats.org/drawingml/2006/main">
-              <a:graphicData uri="http://schemas.openxmlformats.org/drawingml/2006/picture">
-                <pic:pic xmlns:pic="http://schemas.openxmlformats.org/drawingml/2006/picture">
-                  <pic:nvPicPr>
-                    <pic:cNvPr id="0" name="Picture 1"/>
-                    <pic:cNvPicPr>
-                      <a:picLocks noChangeAspect="1" noChangeArrowheads="1"/>
-                    </pic:cNvPicPr>
-                  </pic:nvPicPr>
-                  <pic:blipFill>
-                    <a:blip r:embed="rId60"/>
-                    <a:srcRect/>
-                    <a:stretch>
-                      <a:fillRect/>
-                    </a:stretch>
-                  </pic:blipFill>
-                  <pic:spPr bwMode="auto">
-                    <a:xfrm>
-                      <a:off x="0" y="0"/>
-                      <a:ext cx="3232309" cy="2006441"/>
-                    </a:xfrm>
-                    <a:prstGeom prst="rect">
-                      <a:avLst/>
-                    </a:prstGeom>
-                    <a:noFill/>
-                    <a:ln w="9525">
-                      <a:noFill/>
-                      <a:miter lim="800000"/>
-                      <a:headEnd/>
-                      <a:tailEnd/>
-                    </a:ln>
-                  </pic:spPr>
-                </pic:pic>
-              </a:graphicData>
-            </a:graphic>
-          </wp:inline>
-        </w:drawing>
-      </w:r>
-    </w:p>
-    <w:p>
-      <w:pPr>
-        <w:pStyle w:val="ListParagraph"/>
-        <w:numPr>
-          <w:ilvl w:val="0"/>
-          <w:numId w:val="16"/>
-        </w:numPr>
-      </w:pPr>
-      <w:r>
-        <w:t>Click SAVE</w:t>
-      </w:r>
-    </w:p>
-    <w:p>
-      <w:r>
-        <w:br w:type="page"/>
-      </w:r>
-    </w:p>
-    <w:p>
-      <w:r>
-        <w:lastRenderedPageBreak/>
-        <w:t>A message will be displayed confirming that addition and the List of Products in the Aisle will be updated showing Milk.</w:t>
-      </w:r>
-    </w:p>
-    <w:p>
-      <w:r>
-        <w:rPr>
-          <w:noProof/>
-          <w:lang w:eastAsia="en-AU"/>
-        </w:rPr>
-        <w:drawing>
-          <wp:inline distT="0" distB="0" distL="0" distR="0">
-            <wp:extent cx="3237548" cy="2174081"/>
-            <wp:effectExtent l="19050" t="0" r="952" b="0"/>
-            <wp:docPr id="26" name="Picture 4"/>
-            <wp:cNvGraphicFramePr>
-              <a:graphicFrameLocks xmlns:a="http://schemas.openxmlformats.org/drawingml/2006/main" noChangeAspect="1"/>
-            </wp:cNvGraphicFramePr>
-            <a:graphic xmlns:a="http://schemas.openxmlformats.org/drawingml/2006/main">
-              <a:graphicData uri="http://schemas.openxmlformats.org/drawingml/2006/picture">
-                <pic:pic xmlns:pic="http://schemas.openxmlformats.org/drawingml/2006/picture">
-                  <pic:nvPicPr>
-                    <pic:cNvPr id="0" name="Picture 4"/>
-                    <pic:cNvPicPr>
-                      <a:picLocks noChangeAspect="1" noChangeArrowheads="1"/>
-                    </pic:cNvPicPr>
-                  </pic:nvPicPr>
-                  <pic:blipFill>
-                    <a:blip r:embed="rId61"/>
-                    <a:srcRect/>
-                    <a:stretch>
-                      <a:fillRect/>
-                    </a:stretch>
-                  </pic:blipFill>
-                  <pic:spPr bwMode="auto">
-                    <a:xfrm>
-                      <a:off x="0" y="0"/>
-                      <a:ext cx="3237548" cy="2174081"/>
-                    </a:xfrm>
-                    <a:prstGeom prst="rect">
-                      <a:avLst/>
-                    </a:prstGeom>
-                    <a:noFill/>
-                    <a:ln w="9525">
-                      <a:noFill/>
-                      <a:miter lim="800000"/>
-                      <a:headEnd/>
-                      <a:tailEnd/>
-                    </a:ln>
-                  </pic:spPr>
-                </pic:pic>
-              </a:graphicData>
-            </a:graphic>
-          </wp:inline>
-        </w:drawing>
-      </w:r>
-    </w:p>
-    <w:p>
-      <w:r>
-        <w:t>In this case as Milk was the only product with milk in it and that the filter has been retained, the Product selector will not be shown as there is nothing to show.</w:t>
-      </w:r>
-      <w:r>
-        <w:t xml:space="preserve"> Milk itself will not appear as it has now been excluded from the list of Products as it now exists in the Aisle (changing Aisle or Shop to anything other than MyShop/Dairy will allow Milk to be selected).</w:t>
-      </w:r>
-    </w:p>
-    <w:p>
-      <w:r>
-        <w:t>Note, although the list of Products in the Shop/Aisle is a secondary list, this is an exception to the rule that secondary lists have no actions, items in the list can be clicked or long-clicked, to EDIT the Stocked Product or DELETE the Stocked Product respectively.</w:t>
-      </w:r>
-      <w:r>
-        <w:t>, with an intermediate dialog being displayed allowing CANCEL or EDIT or DELETE respectively.</w:t>
-      </w:r>
-    </w:p>
-    <w:p>
-      <w:pPr>
-        <w:pStyle w:val="ListParagraph"/>
-        <w:numPr>
-          <w:ilvl w:val="0"/>
-          <w:numId w:val="16"/>
-        </w:numPr>
-      </w:pPr>
-      <w:r>
-        <w:t xml:space="preserve">EDIT has restrictions/nuances in that any changes to the Shop, Aisle or Product effectively overrides </w:t>
-      </w:r>
-      <w:r>
-        <w:t>the EDIT to then be ADD. That is EDIT can only be used to change Price, Order, Checklist or Level.</w:t>
-      </w:r>
-    </w:p>
-    <w:p>
-      <w:pPr>
-        <w:pStyle w:val="ListParagraph"/>
-        <w:numPr>
-          <w:ilvl w:val="0"/>
-          <w:numId w:val="16"/>
-        </w:numPr>
-      </w:pPr>
-      <w:r>
-        <w:t>The EDIT dialog displays information regarding the nuances and restrictions.</w:t>
-      </w:r>
-    </w:p>
-    <w:p>
-      <w:pPr>
-        <w:pStyle w:val="ListParagraph"/>
-        <w:numPr>
-          <w:ilvl w:val="0"/>
-          <w:numId w:val="16"/>
-        </w:numPr>
-      </w:pPr>
-      <w:r>
-        <w:t xml:space="preserve">The DELETE dialog will display the impact of the DELETION as there may be Rules and Shopping List entries that would have to be deleted. </w:t>
-      </w:r>
-    </w:p>
-    <w:p/>
-    <w:p/>
-    <w:p/>
-    <w:p/>
+      <w:r>
+        <w:t xml:space="preserve">Editing </w:t>
+      </w:r>
+      <w:r>
+        <w:rPr>
+          <w:b/>
+        </w:rPr>
+        <w:t>Stock</w:t>
+      </w:r>
+      <w:r>
+        <w:t xml:space="preserve"> is achieved via the list of current Stock displayed by the </w:t>
+      </w:r>
+      <w:r>
+        <w:rPr>
+          <w:b/>
+        </w:rPr>
+        <w:t>Stock display</w:t>
+      </w:r>
+      <w:r>
+        <w:t xml:space="preserve">. As such to edit a </w:t>
+      </w:r>
+      <w:r>
+        <w:rPr>
+          <w:b/>
+        </w:rPr>
+        <w:t>Stock</w:t>
+      </w:r>
+      <w:r>
+        <w:t xml:space="preserve"> you select </w:t>
+      </w:r>
+      <w:r>
+        <w:rPr>
+          <w:b/>
+        </w:rPr>
+        <w:t>STOCK</w:t>
+      </w:r>
+      <w:r>
+        <w:t xml:space="preserve"> from the </w:t>
+      </w:r>
+      <w:r>
+        <w:rPr>
+          <w:b/>
+        </w:rPr>
+        <w:t>Main display</w:t>
+      </w:r>
+      <w:r>
+        <w:t xml:space="preserve"> and then click on the respective </w:t>
+      </w:r>
+      <w:r>
+        <w:rPr>
+          <w:b/>
+        </w:rPr>
+        <w:t>Stock</w:t>
+      </w:r>
+      <w:r>
+        <w:t xml:space="preserve"> to be edited.</w:t>
+      </w:r>
+    </w:p>
     <w:sectPr>
-      <w:headerReference w:type="default" r:id="rId62"/>
-      <w:footerReference w:type="default" r:id="rId63"/>
+      <w:headerReference w:type="default" r:id="rId57"/>
+      <w:footerReference w:type="default" r:id="rId58"/>
       <w:pgSz w:w="11906" w:h="16838"/>
       <w:pgMar w:top="1440" w:right="1440" w:bottom="1440" w:left="1440" w:header="708" w:footer="708" w:gutter="0"/>
       <w:pgNumType w:start="0"/>
@@ -23815,7 +22068,7 @@
                 <w:b/>
                 <w:noProof/>
               </w:rPr>
-              <w:t>66</w:t>
+              <w:t>61</w:t>
             </w:r>
             <w:r>
               <w:rPr>
@@ -23855,7 +22108,7 @@
                 <w:b/>
                 <w:noProof/>
               </w:rPr>
-              <w:t>69</w:t>
+              <w:t>64</w:t>
             </w:r>
             <w:r>
               <w:rPr>

</xml_diff>

<commit_message>
Fix for issue #56 Added a Line per original value
</commit_message>
<xml_diff>
--- a/ShopWise User Guide.docx
+++ b/ShopWise User Guide.docx
@@ -20911,23 +20911,337 @@
     </w:p>
     <w:p>
       <w:pPr>
-        <w:pStyle w:val="Heading2"/>
+        <w:pStyle w:val="Heading1"/>
       </w:pPr>
       <w:r>
         <w:lastRenderedPageBreak/>
-        <w:t>Adding Stock via the Shops Display</w:t>
+        <w:t>Adding Stock via the Shops</w:t>
+      </w:r>
+      <w:r>
+        <w:t>, Aisles or Products</w:t>
+      </w:r>
+      <w:r>
+        <w:t xml:space="preserve"> Display</w:t>
+      </w:r>
+      <w:r>
+        <w:t>s</w:t>
+      </w:r>
+    </w:p>
+    <w:p>
+      <w:r>
+        <w:t xml:space="preserve">Adding Stock from these displays is very much the same as adding Stock from the </w:t>
+      </w:r>
+      <w:r>
+        <w:rPr>
+          <w:b/>
+        </w:rPr>
+        <w:t>Stock Display</w:t>
+      </w:r>
+      <w:r>
+        <w:t>, other than;</w:t>
+      </w:r>
+    </w:p>
+    <w:p>
+      <w:pPr>
+        <w:pStyle w:val="ListParagraph"/>
+        <w:numPr>
+          <w:ilvl w:val="0"/>
+          <w:numId w:val="17"/>
+        </w:numPr>
+      </w:pPr>
+      <w:r>
+        <w:t xml:space="preserve">The access to the </w:t>
+      </w:r>
+      <w:r>
+        <w:rPr>
+          <w:b/>
+        </w:rPr>
+        <w:t>Stock</w:t>
+      </w:r>
+      <w:r>
+        <w:t xml:space="preserve"> add display is initiated from the respective display (</w:t>
+      </w:r>
+      <w:r>
+        <w:rPr>
+          <w:b/>
+        </w:rPr>
+        <w:t>Shops display</w:t>
+      </w:r>
+      <w:r>
+        <w:t xml:space="preserve">, </w:t>
+      </w:r>
+      <w:r>
+        <w:rPr>
+          <w:b/>
+        </w:rPr>
+        <w:t>Aisles display</w:t>
+      </w:r>
+      <w:r>
+        <w:t xml:space="preserve"> or </w:t>
+      </w:r>
+      <w:r>
+        <w:rPr>
+          <w:b/>
+        </w:rPr>
+        <w:t>Products display</w:t>
+      </w:r>
+      <w:r>
+        <w:t>) the required item (</w:t>
+      </w:r>
+      <w:r>
+        <w:rPr>
+          <w:b/>
+        </w:rPr>
+        <w:t>Shop</w:t>
+      </w:r>
+      <w:r>
+        <w:t xml:space="preserve">, </w:t>
+      </w:r>
+      <w:r>
+        <w:rPr>
+          <w:b/>
+        </w:rPr>
+        <w:t>Aisles</w:t>
+      </w:r>
+      <w:r>
+        <w:t xml:space="preserve"> or </w:t>
+      </w:r>
+      <w:r>
+        <w:rPr>
+          <w:b/>
+        </w:rPr>
+        <w:t>Product</w:t>
+      </w:r>
+      <w:r>
+        <w:rPr>
+          <w:b/>
+        </w:rPr>
+        <w:t xml:space="preserve"> </w:t>
+      </w:r>
+      <w:r>
+        <w:t>respectively</w:t>
+      </w:r>
+      <w:r>
+        <w:t xml:space="preserve">) is clicked. This brings up the </w:t>
+      </w:r>
+      <w:r>
+        <w:rPr>
+          <w:b/>
+        </w:rPr>
+        <w:t>STOCK</w:t>
+      </w:r>
+      <w:r>
+        <w:t>/</w:t>
+      </w:r>
+      <w:r>
+        <w:rPr>
+          <w:b/>
+        </w:rPr>
+        <w:t>EDIT</w:t>
+      </w:r>
+      <w:r>
+        <w:t xml:space="preserve"> dialog and </w:t>
+      </w:r>
+      <w:r>
+        <w:rPr>
+          <w:b/>
+        </w:rPr>
+        <w:t>STOCK</w:t>
+      </w:r>
+      <w:r>
+        <w:t xml:space="preserve"> is clicked.</w:t>
+      </w:r>
+    </w:p>
+    <w:p>
+      <w:pPr>
+        <w:pStyle w:val="ListParagraph"/>
+        <w:numPr>
+          <w:ilvl w:val="0"/>
+          <w:numId w:val="17"/>
+        </w:numPr>
+      </w:pPr>
+      <w:r>
+        <w:t>The respective selectors have the selection reflecting the respective item;</w:t>
+      </w:r>
+    </w:p>
+    <w:p>
+      <w:pPr>
+        <w:pStyle w:val="ListParagraph"/>
+        <w:numPr>
+          <w:ilvl w:val="1"/>
+          <w:numId w:val="17"/>
+        </w:numPr>
+      </w:pPr>
+      <w:r>
+        <w:t>If from the Shop display then the selected Shop will be the Shop that was clicked.</w:t>
+      </w:r>
+    </w:p>
+    <w:p>
+      <w:pPr>
+        <w:pStyle w:val="ListParagraph"/>
+        <w:numPr>
+          <w:ilvl w:val="1"/>
+          <w:numId w:val="17"/>
+        </w:numPr>
+      </w:pPr>
+      <w:r>
+        <w:t>If from the Aisles display then the selected Shop and Aisle will be as per the Aisle that was clicked.</w:t>
+      </w:r>
+    </w:p>
+    <w:p>
+      <w:pPr>
+        <w:pStyle w:val="ListParagraph"/>
+        <w:numPr>
+          <w:ilvl w:val="1"/>
+          <w:numId w:val="17"/>
+        </w:numPr>
+      </w:pPr>
+      <w:r>
+        <w:t>If from the Products display then the selected Product will be the Product that was clicked.</w:t>
+      </w:r>
+    </w:p>
+    <w:p>
+      <w:pPr>
+        <w:pStyle w:val="ListParagraph"/>
+        <w:numPr>
+          <w:ilvl w:val="0"/>
+          <w:numId w:val="17"/>
+        </w:numPr>
+      </w:pPr>
+      <w:r>
+        <w:t>The colour coding will be as per the parent display i.e. the colour coding will be propagated.</w:t>
+      </w:r>
+    </w:p>
+    <w:p>
+      <w:pPr>
+        <w:pStyle w:val="ListParagraph"/>
+        <w:numPr>
+          <w:ilvl w:val="0"/>
+          <w:numId w:val="17"/>
+        </w:numPr>
+      </w:pPr>
+      <w:r>
+        <w:t>When DONE is clicked the return will be to the respective display.</w:t>
+      </w:r>
+      <w:r>
+        <w:br w:type="page"/>
+      </w:r>
+    </w:p>
+    <w:p>
+      <w:pPr>
+        <w:pStyle w:val="Heading1"/>
+      </w:pPr>
+      <w:r>
+        <w:lastRenderedPageBreak/>
+        <w:t>Editing Stock</w:t>
       </w:r>
     </w:p>
     <w:p/>
     <w:p>
       <w:r>
-        <w:t xml:space="preserve">Click on </w:t>
-      </w:r>
-      <w:r>
-        <w:rPr>
-          <w:b/>
-        </w:rPr>
-        <w:t>SHOPS</w:t>
+        <w:t xml:space="preserve">Existing </w:t>
+      </w:r>
+      <w:r>
+        <w:rPr>
+          <w:b/>
+        </w:rPr>
+        <w:t>Stock</w:t>
+      </w:r>
+      <w:r>
+        <w:t xml:space="preserve"> can be edited from</w:t>
+      </w:r>
+      <w:r>
+        <w:t xml:space="preserve"> the</w:t>
+      </w:r>
+      <w:r>
+        <w:t xml:space="preserve"> </w:t>
+      </w:r>
+      <w:r>
+        <w:rPr>
+          <w:b/>
+        </w:rPr>
+        <w:t>Stock d</w:t>
+      </w:r>
+      <w:r>
+        <w:rPr>
+          <w:b/>
+        </w:rPr>
+        <w:t>isplay</w:t>
+      </w:r>
+      <w:r>
+        <w:t xml:space="preserve"> by clicking on a </w:t>
+      </w:r>
+      <w:r>
+        <w:rPr>
+          <w:b/>
+        </w:rPr>
+        <w:t>Stock</w:t>
+      </w:r>
+      <w:r>
+        <w:t xml:space="preserve"> item in the list and selecting </w:t>
+      </w:r>
+      <w:r>
+        <w:rPr>
+          <w:b/>
+        </w:rPr>
+        <w:t>EDIT</w:t>
+      </w:r>
+      <w:r>
+        <w:t xml:space="preserve"> from the dialog. </w:t>
+      </w:r>
+      <w:r>
+        <w:rPr>
+          <w:b/>
+        </w:rPr>
+        <w:t>Stock</w:t>
+      </w:r>
+      <w:r>
+        <w:t xml:space="preserve"> can also be edited by clicking the </w:t>
+      </w:r>
+      <w:r>
+        <w:rPr>
+          <w:b/>
+        </w:rPr>
+        <w:t>Stock</w:t>
+      </w:r>
+      <w:r>
+        <w:t xml:space="preserve"> that is listed</w:t>
+      </w:r>
+      <w:r>
+        <w:t xml:space="preserve"> in the </w:t>
+      </w:r>
+      <w:r>
+        <w:rPr>
+          <w:b/>
+        </w:rPr>
+        <w:t xml:space="preserve">Stock Add display </w:t>
+      </w:r>
+      <w:r>
+        <w:t xml:space="preserve">and selecting </w:t>
+      </w:r>
+      <w:r>
+        <w:rPr>
+          <w:b/>
+        </w:rPr>
+        <w:t>EDIT</w:t>
+      </w:r>
+      <w:r>
+        <w:t xml:space="preserve"> from the dialog. The </w:t>
+      </w:r>
+      <w:r>
+        <w:rPr>
+          <w:b/>
+        </w:rPr>
+        <w:t>Stock Add display</w:t>
+      </w:r>
+      <w:r>
+        <w:t xml:space="preserve"> can be reached by clicking </w:t>
+      </w:r>
+      <w:r>
+        <w:rPr>
+          <w:b/>
+        </w:rPr>
+        <w:t>STOCK</w:t>
       </w:r>
       <w:r>
         <w:t xml:space="preserve"> from the </w:t>
@@ -20939,12 +21253,16 @@
         <w:t>Main display</w:t>
       </w:r>
       <w:r>
-        <w:t>.</w:t>
-      </w:r>
-    </w:p>
-    <w:p>
-      <w:r>
-        <w:t xml:space="preserve">Click on a </w:t>
+        <w:t xml:space="preserve"> followed by clicking </w:t>
+      </w:r>
+      <w:r>
+        <w:rPr>
+          <w:b/>
+        </w:rPr>
+        <w:t>ADD</w:t>
+      </w:r>
+      <w:r>
+        <w:t xml:space="preserve">. It can also be reached by clicking a </w:t>
       </w:r>
       <w:r>
         <w:rPr>
@@ -20953,16 +21271,435 @@
         <w:t>Shop</w:t>
       </w:r>
       <w:r>
-        <w:t xml:space="preserve"> from the list of </w:t>
-      </w:r>
-      <w:r>
-        <w:rPr>
-          <w:b/>
-        </w:rPr>
-        <w:t>Shops</w:t>
-      </w:r>
-      <w:r>
-        <w:t xml:space="preserve"> and click on </w:t>
+        <w:t xml:space="preserve">, an </w:t>
+      </w:r>
+      <w:r>
+        <w:rPr>
+          <w:b/>
+        </w:rPr>
+        <w:t>Aisle</w:t>
+      </w:r>
+      <w:r>
+        <w:t xml:space="preserve"> or a </w:t>
+      </w:r>
+      <w:r>
+        <w:rPr>
+          <w:b/>
+        </w:rPr>
+        <w:t>Product</w:t>
+      </w:r>
+      <w:r>
+        <w:t xml:space="preserve"> from the </w:t>
+      </w:r>
+      <w:r>
+        <w:rPr>
+          <w:b/>
+        </w:rPr>
+        <w:t>Shops display</w:t>
+      </w:r>
+      <w:r>
+        <w:t xml:space="preserve">, the </w:t>
+      </w:r>
+      <w:r>
+        <w:rPr>
+          <w:b/>
+        </w:rPr>
+        <w:t>Aisles display</w:t>
+      </w:r>
+      <w:r>
+        <w:t xml:space="preserve"> or the </w:t>
+      </w:r>
+      <w:r>
+        <w:rPr>
+          <w:b/>
+        </w:rPr>
+        <w:t>Products display</w:t>
+      </w:r>
+      <w:r>
+        <w:t>, respectively.</w:t>
+      </w:r>
+    </w:p>
+    <w:p>
+      <w:r>
+        <w:t xml:space="preserve">In all cases the same </w:t>
+      </w:r>
+      <w:r>
+        <w:rPr>
+          <w:b/>
+        </w:rPr>
+        <w:t>Stock Edit display</w:t>
+      </w:r>
+      <w:r>
+        <w:t xml:space="preserve"> is used. However, the colour coding will be according to the parent display.</w:t>
+      </w:r>
+    </w:p>
+    <w:p>
+      <w:r>
+        <w:rPr>
+          <w:noProof/>
+          <w:lang w:eastAsia="en-AU"/>
+        </w:rPr>
+        <w:drawing>
+          <wp:inline distT="0" distB="0" distL="0" distR="0">
+            <wp:extent cx="3263741" cy="1582103"/>
+            <wp:effectExtent l="19050" t="0" r="0" b="0"/>
+            <wp:docPr id="20" name="Picture 1"/>
+            <wp:cNvGraphicFramePr>
+              <a:graphicFrameLocks xmlns:a="http://schemas.openxmlformats.org/drawingml/2006/main" noChangeAspect="1"/>
+            </wp:cNvGraphicFramePr>
+            <a:graphic xmlns:a="http://schemas.openxmlformats.org/drawingml/2006/main">
+              <a:graphicData uri="http://schemas.openxmlformats.org/drawingml/2006/picture">
+                <pic:pic xmlns:pic="http://schemas.openxmlformats.org/drawingml/2006/picture">
+                  <pic:nvPicPr>
+                    <pic:cNvPr id="0" name="Picture 1"/>
+                    <pic:cNvPicPr>
+                      <a:picLocks noChangeAspect="1" noChangeArrowheads="1"/>
+                    </pic:cNvPicPr>
+                  </pic:nvPicPr>
+                  <pic:blipFill>
+                    <a:blip r:embed="rId54"/>
+                    <a:srcRect/>
+                    <a:stretch>
+                      <a:fillRect/>
+                    </a:stretch>
+                  </pic:blipFill>
+                  <pic:spPr bwMode="auto">
+                    <a:xfrm>
+                      <a:off x="0" y="0"/>
+                      <a:ext cx="3263741" cy="1582103"/>
+                    </a:xfrm>
+                    <a:prstGeom prst="rect">
+                      <a:avLst/>
+                    </a:prstGeom>
+                    <a:noFill/>
+                    <a:ln w="9525">
+                      <a:noFill/>
+                      <a:miter lim="800000"/>
+                      <a:headEnd/>
+                      <a:tailEnd/>
+                    </a:ln>
+                  </pic:spPr>
+                </pic:pic>
+              </a:graphicData>
+            </a:graphic>
+          </wp:inline>
+        </w:drawing>
+      </w:r>
+    </w:p>
+    <w:p>
+      <w:r>
+        <w:t>The Stock Edit display allows the following changes to be made:</w:t>
+      </w:r>
+    </w:p>
+    <w:p>
+      <w:pPr>
+        <w:pStyle w:val="ListParagraph"/>
+        <w:numPr>
+          <w:ilvl w:val="0"/>
+          <w:numId w:val="18"/>
+        </w:numPr>
+      </w:pPr>
+      <w:r>
+        <w:t xml:space="preserve">The Product’s Name can be changed. </w:t>
+      </w:r>
+    </w:p>
+    <w:p>
+      <w:pPr>
+        <w:pStyle w:val="ListParagraph"/>
+        <w:numPr>
+          <w:ilvl w:val="1"/>
+          <w:numId w:val="18"/>
+        </w:numPr>
+      </w:pPr>
+      <w:r>
+        <w:t>Usual naming restrictions apply;</w:t>
+      </w:r>
+    </w:p>
+    <w:p>
+      <w:pPr>
+        <w:pStyle w:val="ListParagraph"/>
+        <w:numPr>
+          <w:ilvl w:val="2"/>
+          <w:numId w:val="18"/>
+        </w:numPr>
+      </w:pPr>
+      <w:r>
+        <w:t>A maximum of 24 characters.</w:t>
+      </w:r>
+    </w:p>
+    <w:p>
+      <w:pPr>
+        <w:pStyle w:val="ListParagraph"/>
+        <w:numPr>
+          <w:ilvl w:val="2"/>
+          <w:numId w:val="18"/>
+        </w:numPr>
+      </w:pPr>
+      <w:r>
+        <w:t>The Name cannot be blank.</w:t>
+      </w:r>
+    </w:p>
+    <w:p>
+      <w:pPr>
+        <w:pStyle w:val="ListParagraph"/>
+        <w:numPr>
+          <w:ilvl w:val="1"/>
+          <w:numId w:val="18"/>
+        </w:numPr>
+      </w:pPr>
+      <w:r>
+        <w:t xml:space="preserve">NOTE this will affect other </w:t>
+      </w:r>
+      <w:r>
+        <w:rPr>
+          <w:b/>
+        </w:rPr>
+        <w:t>Stock</w:t>
+      </w:r>
+      <w:r>
+        <w:t xml:space="preserve"> that uses the </w:t>
+      </w:r>
+      <w:r>
+        <w:rPr>
+          <w:b/>
+        </w:rPr>
+        <w:t>Product</w:t>
+      </w:r>
+      <w:r>
+        <w:t xml:space="preserve">. That is, the change is applied to the </w:t>
+      </w:r>
+      <w:r>
+        <w:rPr>
+          <w:b/>
+        </w:rPr>
+        <w:t>Product</w:t>
+      </w:r>
+      <w:r>
+        <w:t xml:space="preserve"> that is referenced.</w:t>
+      </w:r>
+    </w:p>
+    <w:p>
+      <w:pPr>
+        <w:pStyle w:val="ListParagraph"/>
+        <w:numPr>
+          <w:ilvl w:val="0"/>
+          <w:numId w:val="18"/>
+        </w:numPr>
+      </w:pPr>
+      <w:r>
+        <w:t xml:space="preserve">The </w:t>
+      </w:r>
+      <w:r>
+        <w:rPr>
+          <w:b/>
+        </w:rPr>
+        <w:t>Price</w:t>
+      </w:r>
+      <w:r>
+        <w:t xml:space="preserve">, </w:t>
+      </w:r>
+      <w:r>
+        <w:rPr>
+          <w:b/>
+        </w:rPr>
+        <w:t>Order</w:t>
+      </w:r>
+      <w:r>
+        <w:t xml:space="preserve">, </w:t>
+      </w:r>
+      <w:r>
+        <w:rPr>
+          <w:b/>
+        </w:rPr>
+        <w:t>Checklist</w:t>
+      </w:r>
+      <w:r>
+        <w:t xml:space="preserve"> and </w:t>
+      </w:r>
+      <w:r>
+        <w:rPr>
+          <w:b/>
+        </w:rPr>
+        <w:t>Level</w:t>
+      </w:r>
+      <w:r>
+        <w:t xml:space="preserve"> can be changed; these are all specific to the Stock.</w:t>
+      </w:r>
+    </w:p>
+    <w:p>
+      <w:r>
+        <w:t xml:space="preserve">The </w:t>
+      </w:r>
+      <w:r>
+        <w:rPr>
+          <w:b/>
+        </w:rPr>
+        <w:t xml:space="preserve">Edit display </w:t>
+      </w:r>
+      <w:r>
+        <w:t xml:space="preserve">is basically a cut down version of the </w:t>
+      </w:r>
+      <w:r>
+        <w:rPr>
+          <w:b/>
+        </w:rPr>
+        <w:t>Stock Add display</w:t>
+      </w:r>
+      <w:r>
+        <w:t xml:space="preserve">, with the </w:t>
+      </w:r>
+      <w:r>
+        <w:rPr>
+          <w:b/>
+        </w:rPr>
+        <w:t>Shop</w:t>
+      </w:r>
+      <w:r>
+        <w:t xml:space="preserve"> and </w:t>
+      </w:r>
+      <w:r>
+        <w:rPr>
+          <w:b/>
+        </w:rPr>
+        <w:t>Aisle</w:t>
+      </w:r>
+      <w:r>
+        <w:t xml:space="preserve"> selectors replaced by fixed text and the changeable fields completed as per the existing Stock item.</w:t>
+      </w:r>
+    </w:p>
+    <w:p>
+      <w:r>
+        <w:t xml:space="preserve">The </w:t>
+      </w:r>
+      <w:r>
+        <w:rPr>
+          <w:b/>
+        </w:rPr>
+        <w:t>SAVE</w:t>
+      </w:r>
+      <w:r>
+        <w:t xml:space="preserve"> button will save any changes made.</w:t>
+      </w:r>
+    </w:p>
+    <w:p>
+      <w:r>
+        <w:t xml:space="preserve">The </w:t>
+      </w:r>
+      <w:r>
+        <w:rPr>
+          <w:b/>
+        </w:rPr>
+        <w:t>DONE</w:t>
+      </w:r>
+      <w:r>
+        <w:t xml:space="preserve"> button will return to the parent display, doing nothing.</w:t>
+      </w:r>
+    </w:p>
+    <w:p>
+      <w:r>
+        <w:br w:type="page"/>
+      </w:r>
+    </w:p>
+    <w:p>
+      <w:pPr>
+        <w:pStyle w:val="Heading1"/>
+      </w:pPr>
+      <w:r>
+        <w:lastRenderedPageBreak/>
+        <w:t>Deleting Stock</w:t>
+      </w:r>
+    </w:p>
+    <w:p/>
+    <w:p>
+      <w:r>
+        <w:t xml:space="preserve">Existing </w:t>
+      </w:r>
+      <w:r>
+        <w:rPr>
+          <w:b/>
+        </w:rPr>
+        <w:t>Stock</w:t>
+      </w:r>
+      <w:r>
+        <w:t xml:space="preserve"> can be deleted from the </w:t>
+      </w:r>
+      <w:r>
+        <w:rPr>
+          <w:b/>
+        </w:rPr>
+        <w:t>Stock d</w:t>
+      </w:r>
+      <w:r>
+        <w:rPr>
+          <w:b/>
+        </w:rPr>
+        <w:t>isplay</w:t>
+      </w:r>
+      <w:r>
+        <w:t xml:space="preserve"> by clicking on a </w:t>
+      </w:r>
+      <w:r>
+        <w:rPr>
+          <w:b/>
+        </w:rPr>
+        <w:t>Stock</w:t>
+      </w:r>
+      <w:r>
+        <w:t xml:space="preserve"> item in the list and selecting </w:t>
+      </w:r>
+      <w:r>
+        <w:rPr>
+          <w:b/>
+        </w:rPr>
+        <w:t>DELETE</w:t>
+      </w:r>
+      <w:r>
+        <w:t xml:space="preserve"> from the dialog. </w:t>
+      </w:r>
+      <w:r>
+        <w:rPr>
+          <w:b/>
+        </w:rPr>
+        <w:t>Stock</w:t>
+      </w:r>
+      <w:r>
+        <w:t xml:space="preserve"> can also be deleted by clicking the </w:t>
+      </w:r>
+      <w:r>
+        <w:rPr>
+          <w:b/>
+        </w:rPr>
+        <w:t>Stock</w:t>
+      </w:r>
+      <w:r>
+        <w:t xml:space="preserve"> that is listed in the </w:t>
+      </w:r>
+      <w:r>
+        <w:rPr>
+          <w:b/>
+        </w:rPr>
+        <w:t xml:space="preserve">Stock Add display </w:t>
+      </w:r>
+      <w:r>
+        <w:t xml:space="preserve">and selecting </w:t>
+      </w:r>
+      <w:r>
+        <w:rPr>
+          <w:b/>
+        </w:rPr>
+        <w:t>DELETE</w:t>
+      </w:r>
+      <w:r>
+        <w:t xml:space="preserve"> from the dialog. The </w:t>
+      </w:r>
+      <w:r>
+        <w:rPr>
+          <w:b/>
+        </w:rPr>
+        <w:t>Stock Add display</w:t>
+      </w:r>
+      <w:r>
+        <w:t xml:space="preserve"> can be reached by clicking </w:t>
       </w:r>
       <w:r>
         <w:rPr>
@@ -20971,16 +21708,79 @@
         <w:t>STOCK</w:t>
       </w:r>
       <w:r>
-        <w:t xml:space="preserve"> from the dialog. The </w:t>
-      </w:r>
-      <w:r>
-        <w:rPr>
-          <w:b/>
-        </w:rPr>
-        <w:t xml:space="preserve">Stock - (from Shops) display </w:t>
-      </w:r>
-      <w:r>
-        <w:t>appears.</w:t>
+        <w:t xml:space="preserve"> from the </w:t>
+      </w:r>
+      <w:r>
+        <w:rPr>
+          <w:b/>
+        </w:rPr>
+        <w:t>Main display</w:t>
+      </w:r>
+      <w:r>
+        <w:t xml:space="preserve"> followed by clicking </w:t>
+      </w:r>
+      <w:r>
+        <w:rPr>
+          <w:b/>
+        </w:rPr>
+        <w:t>ADD</w:t>
+      </w:r>
+      <w:r>
+        <w:t xml:space="preserve">. It can also be reached by clicking a </w:t>
+      </w:r>
+      <w:r>
+        <w:rPr>
+          <w:b/>
+        </w:rPr>
+        <w:t>Shop</w:t>
+      </w:r>
+      <w:r>
+        <w:t xml:space="preserve">, an </w:t>
+      </w:r>
+      <w:r>
+        <w:rPr>
+          <w:b/>
+        </w:rPr>
+        <w:t>Aisle</w:t>
+      </w:r>
+      <w:r>
+        <w:t xml:space="preserve"> or a </w:t>
+      </w:r>
+      <w:r>
+        <w:rPr>
+          <w:b/>
+        </w:rPr>
+        <w:t>Product</w:t>
+      </w:r>
+      <w:r>
+        <w:t xml:space="preserve"> from the </w:t>
+      </w:r>
+      <w:r>
+        <w:rPr>
+          <w:b/>
+        </w:rPr>
+        <w:t>Shops display</w:t>
+      </w:r>
+      <w:r>
+        <w:t xml:space="preserve">, the </w:t>
+      </w:r>
+      <w:r>
+        <w:rPr>
+          <w:b/>
+        </w:rPr>
+        <w:t>Aisles display</w:t>
+      </w:r>
+      <w:r>
+        <w:t xml:space="preserve"> or the </w:t>
+      </w:r>
+      <w:r>
+        <w:rPr>
+          <w:b/>
+        </w:rPr>
+        <w:t>Products display</w:t>
+      </w:r>
+      <w:r>
+        <w:t>, respectively.</w:t>
       </w:r>
     </w:p>
     <w:p>
@@ -21007,7 +21807,7 @@
                     </pic:cNvPicPr>
                   </pic:nvPicPr>
                   <pic:blipFill>
-                    <a:blip r:embed="rId54"/>
+                    <a:blip r:embed="rId55"/>
                     <a:srcRect/>
                     <a:stretch>
                       <a:fillRect/>
@@ -21038,54 +21838,91 @@
     </w:p>
     <w:p>
       <w:r>
-        <w:t xml:space="preserve">The </w:t>
-      </w:r>
-      <w:r>
-        <w:rPr>
-          <w:b/>
-        </w:rPr>
-        <w:t>Shop</w:t>
-      </w:r>
-      <w:r>
-        <w:t xml:space="preserve"> will be as per the </w:t>
-      </w:r>
-      <w:r>
-        <w:rPr>
-          <w:b/>
-        </w:rPr>
-        <w:t>Shop</w:t>
-      </w:r>
-      <w:r>
-        <w:t xml:space="preserve"> that was selected in the </w:t>
-      </w:r>
-      <w:r>
-        <w:rPr>
-          <w:b/>
-        </w:rPr>
-        <w:t>Shop display</w:t>
-      </w:r>
-      <w:r>
-        <w:t xml:space="preserve"> list</w:t>
-      </w:r>
-      <w:r>
-        <w:t xml:space="preserve">. </w:t>
-      </w:r>
-    </w:p>
-    <w:p>
-      <w:r>
-        <w:rPr>
-          <w:b/>
-        </w:rPr>
-        <w:t>Aisle</w:t>
-      </w:r>
-      <w:r>
-        <w:t xml:space="preserve"> will be an arbitrary </w:t>
-      </w:r>
-      <w:r>
-        <w:rPr>
-          <w:b/>
-        </w:rPr>
-        <w:t>Aisle</w:t>
+        <w:t>The dialog displayed will show the impact of the deletion as Rules and Shopping List entries may have to be deleted.</w:t>
+      </w:r>
+    </w:p>
+    <w:p>
+      <w:r>
+        <w:t>Following deletion the display from which the deletion was initiated will be updated.</w:t>
+      </w:r>
+    </w:p>
+    <w:p/>
+    <w:p/>
+    <w:p>
+      <w:pPr>
+        <w:pStyle w:val="Heading1"/>
+      </w:pPr>
+      <w:r>
+        <w:lastRenderedPageBreak/>
+        <w:t>ORDER – Adding Adhoc Shopping List Entries</w:t>
+      </w:r>
+    </w:p>
+    <w:p/>
+    <w:p>
+      <w:r>
+        <w:rPr>
+          <w:b/>
+        </w:rPr>
+        <w:t>ORDER</w:t>
+      </w:r>
+      <w:r>
+        <w:t xml:space="preserve">, as is available from the </w:t>
+      </w:r>
+      <w:r>
+        <w:rPr>
+          <w:b/>
+        </w:rPr>
+        <w:t>Main display</w:t>
+      </w:r>
+      <w:r>
+        <w:t xml:space="preserve">, is used to add </w:t>
+      </w:r>
+      <w:r>
+        <w:rPr>
+          <w:b/>
+        </w:rPr>
+        <w:t>Shopping List entries</w:t>
+      </w:r>
+      <w:r>
+        <w:t xml:space="preserve"> based upon specific </w:t>
+      </w:r>
+      <w:r>
+        <w:rPr>
+          <w:b/>
+        </w:rPr>
+        <w:t>Products</w:t>
+      </w:r>
+      <w:r>
+        <w:t xml:space="preserve"> as an alternative or compliment to using </w:t>
+      </w:r>
+      <w:r>
+        <w:rPr>
+          <w:b/>
+        </w:rPr>
+        <w:t>CHECKLIST</w:t>
+      </w:r>
+      <w:r>
+        <w:t xml:space="preserve"> which is used to add </w:t>
+      </w:r>
+      <w:r>
+        <w:rPr>
+          <w:b/>
+        </w:rPr>
+        <w:t>Shopping List entries</w:t>
+      </w:r>
+      <w:r>
+        <w:t xml:space="preserve"> based upon checking Storage locations. </w:t>
+      </w:r>
+    </w:p>
+    <w:p>
+      <w:r>
+        <w:t xml:space="preserve">Clicking on </w:t>
+      </w:r>
+      <w:r>
+        <w:rPr>
+          <w:b/>
+        </w:rPr>
+        <w:t>ORDER</w:t>
       </w:r>
       <w:r>
         <w:t xml:space="preserve"> from the </w:t>
@@ -21094,406 +21931,30 @@
         <w:rPr>
           <w:b/>
         </w:rPr>
-        <w:t>Aisles</w:t>
-      </w:r>
-      <w:r>
-        <w:t xml:space="preserve"> owned by the </w:t>
-      </w:r>
-      <w:r>
-        <w:rPr>
-          <w:b/>
-        </w:rPr>
-        <w:t>Shop</w:t>
-      </w:r>
-      <w:r>
-        <w:t xml:space="preserve">. Select the appropriate </w:t>
-      </w:r>
-      <w:r>
-        <w:rPr>
-          <w:b/>
-        </w:rPr>
-        <w:t>Aisle</w:t>
-      </w:r>
-      <w:r>
+        <w:t>Main display</w:t>
+      </w:r>
+      <w:r>
+        <w:t xml:space="preserve"> results in the </w:t>
+      </w:r>
+      <w:r>
+        <w:rPr>
+          <w:b/>
+        </w:rPr>
+        <w:t>Order display</w:t>
+      </w:r>
+      <w:r>
+        <w:rPr>
+          <w:b/>
+        </w:rPr>
         <w:t>.</w:t>
       </w:r>
     </w:p>
     <w:p>
       <w:r>
-        <w:rPr>
-          <w:b/>
-        </w:rPr>
-        <w:t>Product</w:t>
-      </w:r>
-      <w:r>
-        <w:t xml:space="preserve"> will be an arbitrary </w:t>
-      </w:r>
-      <w:r>
-        <w:rPr>
-          <w:b/>
-        </w:rPr>
-        <w:t>Product</w:t>
-      </w:r>
-      <w:r>
-        <w:t xml:space="preserve"> that is NOT assigned as a </w:t>
-      </w:r>
-      <w:r>
-        <w:rPr>
-          <w:b/>
-        </w:rPr>
-        <w:t>Stock</w:t>
-      </w:r>
-      <w:r>
-        <w:t xml:space="preserve"> item for selected Shop/Aisle. Select the required </w:t>
-      </w:r>
-      <w:r>
-        <w:rPr>
-          <w:b/>
-        </w:rPr>
-        <w:t>Product</w:t>
-      </w:r>
-      <w:r>
-        <w:t xml:space="preserve">. Typing part of the required </w:t>
-      </w:r>
-      <w:r>
-        <w:rPr>
-          <w:b/>
-        </w:rPr>
-        <w:t>Product</w:t>
-      </w:r>
-      <w:r>
-        <w:t xml:space="preserve">, in the </w:t>
-      </w:r>
-      <w:r>
-        <w:rPr>
-          <w:b/>
-        </w:rPr>
-        <w:t>F</w:t>
-      </w:r>
-      <w:r>
-        <w:rPr>
-          <w:b/>
-        </w:rPr>
-        <w:t>ilter</w:t>
-      </w:r>
-      <w:r>
-        <w:t>,</w:t>
-      </w:r>
-      <w:r>
-        <w:t xml:space="preserve"> will reduce the </w:t>
-      </w:r>
-      <w:r>
-        <w:rPr>
-          <w:b/>
-        </w:rPr>
-        <w:t>Products</w:t>
-      </w:r>
-      <w:r>
-        <w:t xml:space="preserve"> listed by the </w:t>
-      </w:r>
-      <w:r>
-        <w:rPr>
-          <w:b/>
-        </w:rPr>
-        <w:t>DropDown selector</w:t>
-      </w:r>
-      <w:r>
-        <w:t xml:space="preserve"> and may simplify </w:t>
-      </w:r>
-      <w:r>
-        <w:rPr>
-          <w:b/>
-        </w:rPr>
-        <w:t>Product</w:t>
-      </w:r>
-      <w:r>
-        <w:t xml:space="preserve"> selection.</w:t>
-      </w:r>
-      <w:r>
-        <w:t xml:space="preserve"> </w:t>
-      </w:r>
-    </w:p>
-    <w:p>
-      <w:r>
-        <w:lastRenderedPageBreak/>
-        <w:t xml:space="preserve">If the </w:t>
-      </w:r>
-      <w:r>
-        <w:rPr>
-          <w:b/>
-        </w:rPr>
-        <w:t>Filter</w:t>
-      </w:r>
-      <w:r>
-        <w:t xml:space="preserve"> excludes all </w:t>
-      </w:r>
-      <w:r>
-        <w:rPr>
-          <w:b/>
-        </w:rPr>
-        <w:t>Products</w:t>
-      </w:r>
-      <w:r>
-        <w:t xml:space="preserve"> then the </w:t>
-      </w:r>
-      <w:r>
-        <w:rPr>
-          <w:b/>
-        </w:rPr>
-        <w:t>Products DropDown selector</w:t>
-      </w:r>
-      <w:r>
-        <w:t xml:space="preserve"> disappears, if </w:t>
-      </w:r>
-      <w:r>
-        <w:rPr>
-          <w:b/>
-        </w:rPr>
-        <w:t>SAVE</w:t>
-      </w:r>
-      <w:r>
-        <w:t xml:space="preserve"> is clicked a message will indicate that save could not be done due to there being no selectable </w:t>
-      </w:r>
-      <w:r>
-        <w:rPr>
-          <w:b/>
-        </w:rPr>
-        <w:t>Products</w:t>
-      </w:r>
-      <w:r>
-        <w:t xml:space="preserve">.  The resolution is to change the </w:t>
-      </w:r>
-      <w:r>
-        <w:rPr>
-          <w:b/>
-        </w:rPr>
-        <w:t>Filter</w:t>
-      </w:r>
-      <w:r>
-        <w:t xml:space="preserve"> so that the </w:t>
-      </w:r>
-      <w:r>
-        <w:rPr>
-          <w:b/>
-        </w:rPr>
-        <w:t>Product DropDown selector</w:t>
-      </w:r>
-      <w:r>
-        <w:t xml:space="preserve"> reappears.</w:t>
-      </w:r>
-    </w:p>
-    <w:p>
-      <w:r>
-        <w:rPr>
-          <w:b/>
-        </w:rPr>
-        <w:t>Price</w:t>
-      </w:r>
-      <w:r>
-        <w:t xml:space="preserve"> will be </w:t>
-      </w:r>
-      <w:r>
-        <w:rPr>
-          <w:b/>
-        </w:rPr>
-        <w:t>0.00</w:t>
-      </w:r>
-      <w:r>
-        <w:t xml:space="preserve">. Input the price of the </w:t>
-      </w:r>
-      <w:r>
-        <w:rPr>
-          <w:b/>
-        </w:rPr>
-        <w:t>Product</w:t>
-      </w:r>
-      <w:r>
-        <w:t>.</w:t>
-      </w:r>
-    </w:p>
-    <w:p>
-      <w:r>
-        <w:rPr>
-          <w:b/>
-        </w:rPr>
-        <w:t>Order</w:t>
-      </w:r>
-      <w:r>
-        <w:t xml:space="preserve"> will be suggested.</w:t>
-      </w:r>
-    </w:p>
-    <w:p>
-      <w:r>
-        <w:rPr>
-          <w:b/>
-        </w:rPr>
-        <w:t>Checklist</w:t>
-      </w:r>
-      <w:r>
-        <w:t xml:space="preserve"> will be unchecked. Click </w:t>
-      </w:r>
-      <w:r>
-        <w:rPr>
-          <w:b/>
-        </w:rPr>
-        <w:t>Checklist</w:t>
-      </w:r>
-      <w:r>
-        <w:t xml:space="preserve"> if you want this </w:t>
-      </w:r>
-      <w:r>
-        <w:rPr>
-          <w:b/>
-        </w:rPr>
-        <w:t>Stocked item</w:t>
-      </w:r>
-      <w:r>
-        <w:t xml:space="preserve"> to appear in the </w:t>
-      </w:r>
-      <w:r>
-        <w:rPr>
-          <w:b/>
-        </w:rPr>
-        <w:t>CheckList</w:t>
-      </w:r>
-      <w:r>
-        <w:t>.</w:t>
-      </w:r>
-    </w:p>
-    <w:p>
-      <w:r>
-        <w:rPr>
-          <w:b/>
-        </w:rPr>
-        <w:t>Level</w:t>
-      </w:r>
-      <w:r>
-        <w:t xml:space="preserve"> will be </w:t>
-      </w:r>
-      <w:r>
-        <w:rPr>
-          <w:b/>
-        </w:rPr>
-        <w:t>1</w:t>
-      </w:r>
-      <w:r>
-        <w:t xml:space="preserve">. If you clicked on </w:t>
-      </w:r>
-      <w:r>
-        <w:rPr>
-          <w:b/>
-        </w:rPr>
-        <w:t>Checklist</w:t>
-      </w:r>
-      <w:r>
-        <w:t xml:space="preserve"> you may wish to specify a different value to represent how many you should have.</w:t>
-      </w:r>
-    </w:p>
-    <w:p>
-      <w:r>
-        <w:t xml:space="preserve">Example that will, when saved add </w:t>
-      </w:r>
-      <w:r>
-        <w:rPr>
-          <w:i/>
-        </w:rPr>
-        <w:t>Baked Beans</w:t>
-      </w:r>
-      <w:r>
-        <w:t xml:space="preserve"> to the </w:t>
-      </w:r>
-      <w:r>
-        <w:rPr>
-          <w:i/>
-        </w:rPr>
-        <w:t>Tinned Foods Aisle</w:t>
-      </w:r>
-      <w:r>
-        <w:t xml:space="preserve"> of the </w:t>
-      </w:r>
-      <w:r>
-        <w:rPr>
-          <w:i/>
-        </w:rPr>
-        <w:t>Shop named Aldi</w:t>
-      </w:r>
-      <w:r>
-        <w:t xml:space="preserve">. The </w:t>
-      </w:r>
-      <w:r>
-        <w:rPr>
-          <w:b/>
-        </w:rPr>
-        <w:t>Price</w:t>
-      </w:r>
-      <w:r>
-        <w:t xml:space="preserve"> is 0.65, </w:t>
-      </w:r>
-      <w:r>
-        <w:rPr>
-          <w:b/>
-        </w:rPr>
-        <w:t>Orde</w:t>
-      </w:r>
-      <w:r>
-        <w:rPr>
-          <w:b/>
-        </w:rPr>
-        <w:t>r</w:t>
-      </w:r>
-      <w:r>
-        <w:t xml:space="preserve"> was left as it was (1000), </w:t>
-      </w:r>
-      <w:r>
-        <w:rPr>
-          <w:b/>
-        </w:rPr>
-        <w:t>Checklist</w:t>
-      </w:r>
-      <w:r>
-        <w:t xml:space="preserve"> has been ticked so it will appear in the Checklist with a </w:t>
-      </w:r>
-      <w:r>
-        <w:rPr>
-          <w:b/>
-        </w:rPr>
-        <w:t>Level</w:t>
-      </w:r>
-      <w:r>
-        <w:t xml:space="preserve"> of 2 (</w:t>
-      </w:r>
-      <w:r>
-        <w:rPr>
-          <w:i/>
-        </w:rPr>
-        <w:t>i.e. when checking there should be 2 tins of baked bean</w:t>
-      </w:r>
-      <w:r>
-        <w:rPr>
-          <w:i/>
-        </w:rPr>
-        <w:t xml:space="preserve"> in the Pantry</w:t>
-      </w:r>
-      <w:r>
-        <w:rPr>
-          <w:i/>
-        </w:rPr>
-        <w:t>, if not then the shortfall can be added to the Shopping List via the CheckList</w:t>
-      </w:r>
-      <w:r>
-        <w:t>).</w:t>
-      </w:r>
-    </w:p>
-    <w:p>
-      <w:r>
-        <w:rPr>
-          <w:noProof/>
-          <w:lang w:eastAsia="en-AU"/>
-        </w:rPr>
         <w:drawing>
           <wp:inline distT="0" distB="0" distL="0" distR="0">
-            <wp:extent cx="3242786" cy="2189798"/>
-            <wp:effectExtent l="19050" t="0" r="0" b="0"/>
+            <wp:extent cx="3572828" cy="5464016"/>
+            <wp:effectExtent l="19050" t="0" r="8572" b="0"/>
             <wp:docPr id="18" name="Picture 4"/>
             <wp:cNvGraphicFramePr>
               <a:graphicFrameLocks xmlns:a="http://schemas.openxmlformats.org/drawingml/2006/main" noChangeAspect="1"/>
@@ -21508,7 +21969,7 @@
                     </pic:cNvPicPr>
                   </pic:nvPicPr>
                   <pic:blipFill>
-                    <a:blip r:embed="rId55"/>
+                    <a:blip r:embed="rId56"/>
                     <a:srcRect/>
                     <a:stretch>
                       <a:fillRect/>
@@ -21517,7 +21978,7 @@
                   <pic:spPr bwMode="auto">
                     <a:xfrm>
                       <a:off x="0" y="0"/>
-                      <a:ext cx="3242786" cy="2189798"/>
+                      <a:ext cx="3572828" cy="5464016"/>
                     </a:xfrm>
                     <a:prstGeom prst="rect">
                       <a:avLst/>
@@ -21539,29 +22000,381 @@
     </w:p>
     <w:p>
       <w:r>
-        <w:t xml:space="preserve">Click </w:t>
-      </w:r>
-      <w:r>
-        <w:rPr>
-          <w:b/>
-        </w:rPr>
-        <w:t>SAVE</w:t>
-      </w:r>
-      <w:r>
-        <w:t xml:space="preserve"> to add the Stock item.</w:t>
-      </w:r>
-    </w:p>
-    <w:p>
-      <w:r>
-        <w:rPr>
-          <w:noProof/>
-          <w:lang w:eastAsia="en-AU"/>
-        </w:rPr>
+        <w:t xml:space="preserve">The </w:t>
+      </w:r>
+      <w:r>
+        <w:rPr>
+          <w:b/>
+        </w:rPr>
+        <w:t>Order</w:t>
+      </w:r>
+      <w:r>
+        <w:t xml:space="preserve"> display lists all </w:t>
+      </w:r>
+      <w:r>
+        <w:rPr>
+          <w:b/>
+        </w:rPr>
+        <w:t>Stock</w:t>
+      </w:r>
+      <w:r>
+        <w:t xml:space="preserve"> or a filtered subset of all </w:t>
+      </w:r>
+      <w:r>
+        <w:rPr>
+          <w:b/>
+        </w:rPr>
+        <w:t>Stock</w:t>
+      </w:r>
+      <w:r>
+        <w:t xml:space="preserve"> if the </w:t>
+      </w:r>
+      <w:r>
+        <w:rPr>
+          <w:b/>
+        </w:rPr>
+        <w:t>Filter</w:t>
+      </w:r>
+      <w:r>
+        <w:t xml:space="preserve"> is used. The </w:t>
+      </w:r>
+      <w:r>
+        <w:rPr>
+          <w:b/>
+        </w:rPr>
+        <w:t>Filter</w:t>
+      </w:r>
+      <w:r>
+        <w:t xml:space="preserve"> is used by typing into the </w:t>
+      </w:r>
+      <w:r>
+        <w:rPr>
+          <w:b/>
+        </w:rPr>
+        <w:t>Filter</w:t>
+      </w:r>
+      <w:r>
+        <w:t xml:space="preserve"> input field. After each character is entered the listed Stock is only that Stock that contains the text entered </w:t>
+      </w:r>
+      <w:r>
+        <w:t xml:space="preserve">within the Product. E.g. using the list above </w:t>
+      </w:r>
+      <w:r>
+        <w:rPr>
+          <w:b/>
+        </w:rPr>
+        <w:t>c</w:t>
+      </w:r>
+      <w:r>
+        <w:t xml:space="preserve"> would only show </w:t>
+      </w:r>
+      <w:r>
+        <w:rPr>
+          <w:b/>
+        </w:rPr>
+        <w:t>Cash</w:t>
+      </w:r>
+      <w:r>
+        <w:t xml:space="preserve">, whilst </w:t>
+      </w:r>
+      <w:r>
+        <w:rPr>
+          <w:b/>
+        </w:rPr>
+        <w:t>a</w:t>
+      </w:r>
+      <w:r>
+        <w:t xml:space="preserve"> would show all, and </w:t>
+      </w:r>
+      <w:r>
+        <w:rPr>
+          <w:b/>
+        </w:rPr>
+        <w:t>ak</w:t>
+      </w:r>
+      <w:r>
+        <w:t xml:space="preserve"> would only show the two </w:t>
+      </w:r>
+      <w:r>
+        <w:rPr>
+          <w:b/>
+        </w:rPr>
+        <w:t>HB Baked Beans</w:t>
+      </w:r>
+      <w:r>
+        <w:t>.</w:t>
+      </w:r>
+    </w:p>
+    <w:p>
+      <w:r>
+        <w:t xml:space="preserve">Clicking an </w:t>
+      </w:r>
+      <w:r>
+        <w:rPr>
+          <w:b/>
+        </w:rPr>
+        <w:t>ADD</w:t>
+      </w:r>
+      <w:r>
+        <w:t xml:space="preserve"> button in the list will add 1 of the respective item  to the </w:t>
+      </w:r>
+      <w:r>
+        <w:rPr>
+          <w:b/>
+        </w:rPr>
+        <w:t>Shopping List</w:t>
+      </w:r>
+      <w:r>
+        <w:t xml:space="preserve">. </w:t>
+      </w:r>
+    </w:p>
+    <w:p>
+      <w:r>
+        <w:t xml:space="preserve">Clicking a </w:t>
+      </w:r>
+      <w:r>
+        <w:rPr>
+          <w:b/>
+        </w:rPr>
+        <w:t>LESS</w:t>
+      </w:r>
+      <w:r>
+        <w:t xml:space="preserve"> button in the List will remove 1, of the respective item from the </w:t>
+      </w:r>
+      <w:r>
+        <w:rPr>
+          <w:b/>
+        </w:rPr>
+        <w:t>Shopping List</w:t>
+      </w:r>
+      <w:r>
+        <w:t>, if</w:t>
+      </w:r>
+      <w:r>
+        <w:t xml:space="preserve"> it</w:t>
+      </w:r>
+      <w:r>
+        <w:t xml:space="preserve"> a</w:t>
+      </w:r>
+      <w:r>
+        <w:t>s</w:t>
+      </w:r>
+      <w:r>
+        <w:t xml:space="preserve"> least 1 is in the </w:t>
+      </w:r>
+      <w:r>
+        <w:rPr>
+          <w:b/>
+        </w:rPr>
+        <w:t>Shopping List</w:t>
+      </w:r>
+      <w:r>
+        <w:t>. That is, the number will not go below 0.</w:t>
+      </w:r>
+    </w:p>
+    <w:p>
+      <w:r>
+        <w:lastRenderedPageBreak/>
+        <w:t xml:space="preserve">The </w:t>
+      </w:r>
+      <w:r>
+        <w:rPr>
+          <w:b/>
+        </w:rPr>
+        <w:t># in List</w:t>
+      </w:r>
+      <w:r>
+        <w:t xml:space="preserve"> indicates the number of that respective item in the </w:t>
+      </w:r>
+      <w:r>
+        <w:rPr>
+          <w:b/>
+        </w:rPr>
+        <w:t>Shopping List</w:t>
+      </w:r>
+      <w:r>
+        <w:t>.</w:t>
+      </w:r>
+    </w:p>
+    <w:p>
+      <w:r>
+        <w:t>The list can be sorted by clicking on a heading. The list will be sorted according to that heading. If a heading is clicked and the list is already sorted by that heading then the sort will toggle between ascending and descending order. A message is displayed indicating the sort order.</w:t>
+      </w:r>
+    </w:p>
+    <w:p>
+      <w:r>
+        <w:t xml:space="preserve">Clicking </w:t>
+      </w:r>
+      <w:r>
+        <w:rPr>
+          <w:b/>
+        </w:rPr>
+        <w:t>DONE</w:t>
+      </w:r>
+      <w:r>
+        <w:t xml:space="preserve"> will return to the </w:t>
+      </w:r>
+      <w:r>
+        <w:rPr>
+          <w:b/>
+        </w:rPr>
+        <w:t>Main display</w:t>
+      </w:r>
+      <w:r>
+        <w:t>.</w:t>
+      </w:r>
+    </w:p>
+    <w:p/>
+    <w:p>
+      <w:pPr>
+        <w:rPr>
+          <w:rFonts w:asciiTheme="majorHAnsi" w:eastAsiaTheme="majorEastAsia" w:hAnsiTheme="majorHAnsi" w:cstheme="majorBidi"/>
+          <w:b/>
+          <w:bCs/>
+          <w:color w:val="365F91" w:themeColor="accent1" w:themeShade="BF"/>
+          <w:sz w:val="28"/>
+          <w:szCs w:val="28"/>
+        </w:rPr>
+      </w:pPr>
+      <w:r>
+        <w:br w:type="page"/>
+      </w:r>
+    </w:p>
+    <w:p>
+      <w:pPr>
+        <w:pStyle w:val="Heading1"/>
+      </w:pPr>
+      <w:r>
+        <w:lastRenderedPageBreak/>
+        <w:t>CHECKLIST - Adding Shopping List entries based upon what you have.</w:t>
+      </w:r>
+    </w:p>
+    <w:p/>
+    <w:p>
+      <w:r>
+        <w:rPr>
+          <w:b/>
+        </w:rPr>
+        <w:t>CHECKLIST</w:t>
+      </w:r>
+      <w:r>
+        <w:t xml:space="preserve">, as is available from the </w:t>
+      </w:r>
+      <w:r>
+        <w:rPr>
+          <w:b/>
+        </w:rPr>
+        <w:t>Main display</w:t>
+      </w:r>
+      <w:r>
+        <w:t xml:space="preserve">, is used for adding </w:t>
+      </w:r>
+      <w:r>
+        <w:rPr>
+          <w:b/>
+        </w:rPr>
+        <w:t>Shopping List entries</w:t>
+      </w:r>
+      <w:r>
+        <w:t xml:space="preserve"> based upon the </w:t>
+      </w:r>
+      <w:r>
+        <w:rPr>
+          <w:b/>
+        </w:rPr>
+        <w:t>Level</w:t>
+      </w:r>
+      <w:r>
+        <w:t xml:space="preserve"> of </w:t>
+      </w:r>
+      <w:r>
+        <w:rPr>
+          <w:b/>
+        </w:rPr>
+        <w:t>Stock</w:t>
+      </w:r>
+      <w:r>
+        <w:t xml:space="preserve"> held in </w:t>
+      </w:r>
+      <w:r>
+        <w:rPr>
+          <w:b/>
+        </w:rPr>
+        <w:t>Storage locations</w:t>
+      </w:r>
+      <w:r>
+        <w:t xml:space="preserve">. </w:t>
+      </w:r>
+      <w:r>
+        <w:rPr>
+          <w:b/>
+        </w:rPr>
+        <w:t>Stock</w:t>
+      </w:r>
+      <w:r>
+        <w:t xml:space="preserve"> must be set to appear in the </w:t>
+      </w:r>
+      <w:r>
+        <w:rPr>
+          <w:b/>
+        </w:rPr>
+        <w:t>CheckList</w:t>
+      </w:r>
+      <w:r>
+        <w:t xml:space="preserve">, the </w:t>
+      </w:r>
+      <w:r>
+        <w:rPr>
+          <w:b/>
+        </w:rPr>
+        <w:t>checklist</w:t>
+      </w:r>
+      <w:r>
+        <w:t xml:space="preserve"> field needs to be ticked when adding or editing </w:t>
+      </w:r>
+      <w:r>
+        <w:rPr>
+          <w:b/>
+        </w:rPr>
+        <w:t>Stock</w:t>
+      </w:r>
+      <w:r>
+        <w:t>.</w:t>
+      </w:r>
+    </w:p>
+    <w:p>
+      <w:r>
+        <w:t xml:space="preserve">Clicking on </w:t>
+      </w:r>
+      <w:r>
+        <w:rPr>
+          <w:b/>
+        </w:rPr>
+        <w:t>CHECKLIST</w:t>
+      </w:r>
+      <w:r>
+        <w:t xml:space="preserve"> from the Main display shows</w:t>
+      </w:r>
+      <w:r>
+        <w:t xml:space="preserve"> the </w:t>
+      </w:r>
+      <w:r>
+        <w:rPr>
+          <w:b/>
+        </w:rPr>
+        <w:t>Checklist display</w:t>
+      </w:r>
+      <w:r>
+        <w:t>:</w:t>
+      </w:r>
+    </w:p>
+    <w:p>
+      <w:r>
         <w:drawing>
           <wp:inline distT="0" distB="0" distL="0" distR="0">
-            <wp:extent cx="3258503" cy="2278856"/>
-            <wp:effectExtent l="19050" t="0" r="0" b="0"/>
-            <wp:docPr id="41" name="Picture 7"/>
+            <wp:extent cx="3572828" cy="5464016"/>
+            <wp:effectExtent l="19050" t="0" r="8572" b="0"/>
+            <wp:docPr id="26" name="Picture 7"/>
             <wp:cNvGraphicFramePr>
               <a:graphicFrameLocks xmlns:a="http://schemas.openxmlformats.org/drawingml/2006/main" noChangeAspect="1"/>
             </wp:cNvGraphicFramePr>
@@ -21575,7 +22388,7 @@
                     </pic:cNvPicPr>
                   </pic:nvPicPr>
                   <pic:blipFill>
-                    <a:blip r:embed="rId56"/>
+                    <a:blip r:embed="rId57"/>
                     <a:srcRect/>
                     <a:stretch>
                       <a:fillRect/>
@@ -21584,7 +22397,7 @@
                   <pic:spPr bwMode="auto">
                     <a:xfrm>
                       <a:off x="0" y="0"/>
-                      <a:ext cx="3258503" cy="2278856"/>
+                      <a:ext cx="3572828" cy="5464016"/>
                     </a:xfrm>
                     <a:prstGeom prst="rect">
                       <a:avLst/>
@@ -21606,16 +22419,37 @@
     </w:p>
     <w:p>
       <w:r>
-        <w:t xml:space="preserve">The message will indicate the result. If the message is green then the Stock will be added, it will appear in the list of </w:t>
-      </w:r>
-      <w:r>
-        <w:rPr>
-          <w:b/>
-        </w:rPr>
-        <w:t>Products</w:t>
-      </w:r>
-      <w:r>
-        <w:t xml:space="preserve"> in the </w:t>
+        <w:t xml:space="preserve">This is a list of </w:t>
+      </w:r>
+      <w:r>
+        <w:rPr>
+          <w:b/>
+        </w:rPr>
+        <w:t>Stock</w:t>
+      </w:r>
+      <w:r>
+        <w:t xml:space="preserve"> that is to be checked against what is stored at the respective </w:t>
+      </w:r>
+      <w:r>
+        <w:rPr>
+          <w:b/>
+        </w:rPr>
+        <w:t>Storage locations</w:t>
+      </w:r>
+      <w:r>
+        <w:t xml:space="preserve">. </w:t>
+      </w:r>
+      <w:r>
+        <w:t xml:space="preserve"> The list has a main heading with </w:t>
+      </w:r>
+      <w:r>
+        <w:rPr>
+          <w:b/>
+        </w:rPr>
+        <w:t>Product</w:t>
+      </w:r>
+      <w:r>
+        <w:t xml:space="preserve">, </w:t>
       </w:r>
       <w:r>
         <w:rPr>
@@ -21624,7 +22458,7 @@
         <w:t>Shop</w:t>
       </w:r>
       <w:r>
-        <w:t>/</w:t>
+        <w:t xml:space="preserve">, </w:t>
       </w:r>
       <w:r>
         <w:rPr>
@@ -21633,350 +22467,819 @@
         <w:t>Aisle</w:t>
       </w:r>
       <w:r>
+        <w:t xml:space="preserve"> and </w:t>
+      </w:r>
+      <w:r>
+        <w:rPr>
+          <w:b/>
+        </w:rPr>
+        <w:t>Price</w:t>
+      </w:r>
+      <w:r>
+        <w:t xml:space="preserve">. For each </w:t>
+      </w:r>
+      <w:r>
+        <w:rPr>
+          <w:b/>
+        </w:rPr>
+        <w:t>Storage location</w:t>
+      </w:r>
+      <w:r>
+        <w:t xml:space="preserve"> a secondary heading exists with the name of the </w:t>
+      </w:r>
+      <w:r>
+        <w:rPr>
+          <w:b/>
+        </w:rPr>
+        <w:t>Storage location</w:t>
+      </w:r>
+      <w:r>
+        <w:t xml:space="preserve">. The secondary heading is followed by the </w:t>
+      </w:r>
+      <w:r>
+        <w:rPr>
+          <w:b/>
+        </w:rPr>
+        <w:t>Stock</w:t>
+      </w:r>
+      <w:r>
+        <w:t xml:space="preserve"> assigned to the </w:t>
+      </w:r>
+      <w:r>
+        <w:rPr>
+          <w:b/>
+        </w:rPr>
+        <w:t>Storage location</w:t>
+      </w:r>
+      <w:r>
+        <w:rPr>
+          <w:b/>
+        </w:rPr>
+        <w:t>,</w:t>
+      </w:r>
+      <w:r>
+        <w:t xml:space="preserve"> if it has been set to appear in the </w:t>
+      </w:r>
+      <w:r>
+        <w:rPr>
+          <w:b/>
+        </w:rPr>
+        <w:t>CheckList</w:t>
+      </w:r>
+      <w:r>
+        <w:t>.</w:t>
+      </w:r>
+    </w:p>
+    <w:p>
+      <w:r>
+        <w:t>The list cannot be sorted by clicking on a heading, the sort order is fixed.</w:t>
+      </w:r>
+    </w:p>
+    <w:p>
+      <w:r>
+        <w:t xml:space="preserve">Based upon the above, the </w:t>
+      </w:r>
+      <w:r>
+        <w:rPr>
+          <w:b/>
+        </w:rPr>
+        <w:t>Pantry</w:t>
+      </w:r>
+      <w:r>
+        <w:t xml:space="preserve"> has been checked. The </w:t>
+      </w:r>
+      <w:r>
+        <w:rPr>
+          <w:b/>
+        </w:rPr>
+        <w:t>Pantry</w:t>
+      </w:r>
+      <w:r>
+        <w:t xml:space="preserve"> had the 1 tin of </w:t>
+      </w:r>
+      <w:r>
+        <w:rPr>
+          <w:b/>
+        </w:rPr>
+        <w:t>HB baked beans</w:t>
+      </w:r>
+      <w:r>
+        <w:t xml:space="preserve"> (</w:t>
+      </w:r>
+      <w:r>
+        <w:rPr>
+          <w:b/>
+        </w:rPr>
+        <w:t xml:space="preserve">Level </w:t>
+      </w:r>
+      <w:r>
+        <w:t xml:space="preserve">1) so </w:t>
+      </w:r>
+      <w:r>
+        <w:rPr>
+          <w:b/>
+        </w:rPr>
+        <w:t>HB Baked Beans</w:t>
+      </w:r>
+      <w:r>
+        <w:t xml:space="preserve"> were not added to the </w:t>
+      </w:r>
+      <w:r>
+        <w:rPr>
+          <w:b/>
+        </w:rPr>
+        <w:t>Shopping List</w:t>
+      </w:r>
+      <w:r>
+        <w:t xml:space="preserve"> </w:t>
+      </w:r>
+      <w:r>
+        <w:rPr>
+          <w:b/>
+        </w:rPr>
+        <w:t>(# in List</w:t>
+      </w:r>
+      <w:r>
+        <w:t xml:space="preserve"> 0). The </w:t>
+      </w:r>
+      <w:r>
+        <w:rPr>
+          <w:b/>
+        </w:rPr>
+        <w:t>Check-off</w:t>
+      </w:r>
+      <w:r>
+        <w:t xml:space="preserve"> button </w:t>
+      </w:r>
+      <w:r>
+        <w:lastRenderedPageBreak/>
+        <w:t xml:space="preserve">was clicked so </w:t>
+      </w:r>
+      <w:r>
+        <w:rPr>
+          <w:b/>
+        </w:rPr>
+        <w:t xml:space="preserve">HB Baked Beans </w:t>
+      </w:r>
+      <w:r>
+        <w:t xml:space="preserve">has been crossed off (text was changed to white, the </w:t>
+      </w:r>
+      <w:r>
+        <w:rPr>
+          <w:b/>
+        </w:rPr>
+        <w:t>Check-off</w:t>
+      </w:r>
+      <w:r>
+        <w:t xml:space="preserve">, </w:t>
+      </w:r>
+      <w:r>
+        <w:rPr>
+          <w:b/>
+        </w:rPr>
+        <w:t>ADD</w:t>
+      </w:r>
+      <w:r>
+        <w:t xml:space="preserve"> and </w:t>
+      </w:r>
+      <w:r>
+        <w:rPr>
+          <w:b/>
+        </w:rPr>
+        <w:t>LESS</w:t>
+      </w:r>
+      <w:r>
+        <w:t xml:space="preserve"> buttons have been replaced by a single </w:t>
+      </w:r>
+      <w:r>
+        <w:rPr>
+          <w:b/>
+        </w:rPr>
+        <w:t>UNCHECK</w:t>
+      </w:r>
+      <w:r>
+        <w:t xml:space="preserve"> button). </w:t>
+      </w:r>
+    </w:p>
+    <w:p>
+      <w:r>
+        <w:t xml:space="preserve">The </w:t>
+      </w:r>
+      <w:r>
+        <w:rPr>
+          <w:b/>
+        </w:rPr>
+        <w:t>DONE</w:t>
+      </w:r>
+      <w:r>
+        <w:t xml:space="preserve"> button will return to the Main display. Note that the status is maintained, checked-off items will remain checked-off</w:t>
+      </w:r>
+      <w:r>
+        <w:t>.</w:t>
+      </w:r>
+    </w:p>
+    <w:p>
+      <w:r>
+        <w:t xml:space="preserve">The </w:t>
+      </w:r>
+      <w:r>
+        <w:rPr>
+          <w:b/>
+        </w:rPr>
+        <w:t>RESET</w:t>
+      </w:r>
+      <w:r>
+        <w:t xml:space="preserve"> button changes all entries to an unchecked status (it does not change the # In List). You would typically click on the RESET button before starting a check.</w:t>
+      </w:r>
+    </w:p>
+    <w:p>
+      <w:r>
+        <w:t xml:space="preserve">The </w:t>
+      </w:r>
+      <w:r>
+        <w:rPr>
+          <w:b/>
+        </w:rPr>
+        <w:t>Check-off</w:t>
+      </w:r>
+      <w:r>
+        <w:t xml:space="preserve"> button is used to mark an item as checked-off. In which case the </w:t>
+      </w:r>
+      <w:r>
+        <w:rPr>
+          <w:b/>
+        </w:rPr>
+        <w:t>Check-off</w:t>
+      </w:r>
+      <w:r>
+        <w:t xml:space="preserve">, </w:t>
+      </w:r>
+      <w:r>
+        <w:rPr>
+          <w:b/>
+        </w:rPr>
+        <w:t>ADD</w:t>
+      </w:r>
+      <w:r>
+        <w:t xml:space="preserve"> and </w:t>
+      </w:r>
+      <w:r>
+        <w:rPr>
+          <w:b/>
+        </w:rPr>
+        <w:t>LESS</w:t>
+      </w:r>
+      <w:r>
+        <w:t xml:space="preserve"> buttons are replaced by the </w:t>
+      </w:r>
+      <w:r>
+        <w:rPr>
+          <w:b/>
+        </w:rPr>
+        <w:t>UNCHECK</w:t>
+      </w:r>
+      <w:r>
+        <w:t xml:space="preserve"> button.</w:t>
+      </w:r>
+    </w:p>
+    <w:p>
+      <w:r>
+        <w:t xml:space="preserve">The </w:t>
+      </w:r>
+      <w:r>
+        <w:rPr>
+          <w:b/>
+        </w:rPr>
+        <w:t>ADD</w:t>
+      </w:r>
+      <w:r>
+        <w:t xml:space="preserve"> button will add 1 of the respective item to the </w:t>
+      </w:r>
+      <w:r>
+        <w:rPr>
+          <w:b/>
+        </w:rPr>
+        <w:t>Shopping List</w:t>
+      </w:r>
+      <w:r>
+        <w:t xml:space="preserve">. The </w:t>
+      </w:r>
+      <w:r>
+        <w:rPr>
+          <w:b/>
+        </w:rPr>
+        <w:t># in List</w:t>
+      </w:r>
+      <w:r>
+        <w:t>, which displays how many of the item are currently in the Shopping List, will be increased by 1.</w:t>
+      </w:r>
+    </w:p>
+    <w:p>
+      <w:r>
+        <w:t xml:space="preserve">The </w:t>
+      </w:r>
+      <w:r>
+        <w:rPr>
+          <w:b/>
+        </w:rPr>
+        <w:t>LESS</w:t>
+      </w:r>
+      <w:r>
+        <w:t xml:space="preserve"> button will deduct 1 of the respective item from the </w:t>
+      </w:r>
+      <w:r>
+        <w:rPr>
+          <w:b/>
+        </w:rPr>
+        <w:t>Shopping List</w:t>
+      </w:r>
+      <w:r>
+        <w:t xml:space="preserve"> if there is at least 1 in the </w:t>
+      </w:r>
+      <w:r>
+        <w:rPr>
+          <w:b/>
+        </w:rPr>
+        <w:t>Shopping List</w:t>
+      </w:r>
+      <w:r>
+        <w:t xml:space="preserve">. The </w:t>
+      </w:r>
+      <w:r>
+        <w:rPr>
+          <w:b/>
+        </w:rPr>
+        <w:t># in the List</w:t>
+      </w:r>
+      <w:r>
+        <w:t xml:space="preserve">, will be changed to reflect the changed number in the </w:t>
+      </w:r>
+      <w:r>
+        <w:rPr>
+          <w:b/>
+        </w:rPr>
+        <w:t>Shopping List</w:t>
+      </w:r>
+      <w:r>
+        <w:t>.</w:t>
+      </w:r>
+    </w:p>
+    <w:p>
+      <w:r>
+        <w:t xml:space="preserve">The </w:t>
+      </w:r>
+      <w:r>
+        <w:rPr>
+          <w:b/>
+        </w:rPr>
+        <w:t>UNCHECK</w:t>
+      </w:r>
+      <w:r>
+        <w:t xml:space="preserve"> button will change the status of the respective item from checked-off to unchecked.</w:t>
+      </w:r>
+    </w:p>
+    <w:p>
+      <w:r>
+        <w:br w:type="page"/>
+      </w:r>
+    </w:p>
+    <w:p>
+      <w:pPr>
+        <w:pStyle w:val="Heading2"/>
+      </w:pPr>
+      <w:r>
+        <w:lastRenderedPageBreak/>
+        <w:t>The Shopping List</w:t>
+      </w:r>
+      <w:r>
+        <w:t xml:space="preserve"> (Main Display SHOPPING)</w:t>
+      </w:r>
+    </w:p>
+    <w:p/>
+    <w:p>
+      <w:r>
+        <w:rPr>
+          <w:noProof/>
+          <w:lang w:eastAsia="en-AU"/>
+        </w:rPr>
+        <w:drawing>
+          <wp:inline distT="0" distB="0" distL="0" distR="0">
+            <wp:extent cx="3572828" cy="5464016"/>
+            <wp:effectExtent l="19050" t="0" r="8572" b="0"/>
+            <wp:docPr id="42" name="Picture 13"/>
+            <wp:cNvGraphicFramePr>
+              <a:graphicFrameLocks xmlns:a="http://schemas.openxmlformats.org/drawingml/2006/main" noChangeAspect="1"/>
+            </wp:cNvGraphicFramePr>
+            <a:graphic xmlns:a="http://schemas.openxmlformats.org/drawingml/2006/main">
+              <a:graphicData uri="http://schemas.openxmlformats.org/drawingml/2006/picture">
+                <pic:pic xmlns:pic="http://schemas.openxmlformats.org/drawingml/2006/picture">
+                  <pic:nvPicPr>
+                    <pic:cNvPr id="0" name="Picture 13"/>
+                    <pic:cNvPicPr>
+                      <a:picLocks noChangeAspect="1" noChangeArrowheads="1"/>
+                    </pic:cNvPicPr>
+                  </pic:nvPicPr>
+                  <pic:blipFill>
+                    <a:blip r:embed="rId58"/>
+                    <a:srcRect/>
+                    <a:stretch>
+                      <a:fillRect/>
+                    </a:stretch>
+                  </pic:blipFill>
+                  <pic:spPr bwMode="auto">
+                    <a:xfrm>
+                      <a:off x="0" y="0"/>
+                      <a:ext cx="3572828" cy="5464016"/>
+                    </a:xfrm>
+                    <a:prstGeom prst="rect">
+                      <a:avLst/>
+                    </a:prstGeom>
+                    <a:noFill/>
+                    <a:ln w="9525">
+                      <a:noFill/>
+                      <a:miter lim="800000"/>
+                      <a:headEnd/>
+                      <a:tailEnd/>
+                    </a:ln>
+                  </pic:spPr>
+                </pic:pic>
+              </a:graphicData>
+            </a:graphic>
+          </wp:inline>
+        </w:drawing>
+      </w:r>
+    </w:p>
+    <w:p/>
+    <w:p>
+      <w:r>
+        <w:t xml:space="preserve">The </w:t>
+      </w:r>
+      <w:r>
+        <w:rPr>
+          <w:b/>
+        </w:rPr>
+        <w:t>Shopping List</w:t>
+      </w:r>
+      <w:r>
+        <w:t xml:space="preserve"> is displayed by clicking on </w:t>
+      </w:r>
+      <w:r>
+        <w:rPr>
+          <w:b/>
+        </w:rPr>
+        <w:t>SHOPPING</w:t>
+      </w:r>
+      <w:r>
+        <w:t xml:space="preserve"> from the </w:t>
+      </w:r>
+      <w:r>
+        <w:rPr>
+          <w:b/>
+        </w:rPr>
+        <w:t>Main display</w:t>
+      </w:r>
+      <w:r>
+        <w:t xml:space="preserve">. It lists the </w:t>
+      </w:r>
+      <w:r>
+        <w:rPr>
+          <w:b/>
+        </w:rPr>
+        <w:t>Stock</w:t>
+      </w:r>
+      <w:r>
+        <w:t xml:space="preserve"> that has been added via </w:t>
+      </w:r>
+      <w:r>
+        <w:rPr>
+          <w:b/>
+        </w:rPr>
+        <w:t>ORDER</w:t>
+      </w:r>
+      <w:r>
+        <w:t xml:space="preserve">, </w:t>
+      </w:r>
+      <w:r>
+        <w:rPr>
+          <w:b/>
+        </w:rPr>
+        <w:t>CHECKLIST</w:t>
+      </w:r>
+      <w:r>
+        <w:t xml:space="preserve"> or </w:t>
+      </w:r>
+      <w:r>
+        <w:rPr>
+          <w:b/>
+        </w:rPr>
+        <w:t>RULES</w:t>
+      </w:r>
+      <w:r>
         <w:t xml:space="preserve">. </w:t>
+      </w:r>
+    </w:p>
+    <w:p>
+      <w:r>
+        <w:t xml:space="preserve">It may </w:t>
+      </w:r>
+      <w:r>
+        <w:t xml:space="preserve">at times be empty; this indicates that no </w:t>
+      </w:r>
+      <w:r>
+        <w:rPr>
+          <w:b/>
+        </w:rPr>
+        <w:t>Shopping List entries</w:t>
+      </w:r>
+      <w:r>
+        <w:t xml:space="preserve"> have been added.</w:t>
+      </w:r>
+    </w:p>
+    <w:p>
+      <w:r>
+        <w:t xml:space="preserve">The </w:t>
+      </w:r>
+      <w:r>
+        <w:rPr>
+          <w:b/>
+        </w:rPr>
+        <w:t>DONE</w:t>
+      </w:r>
+      <w:r>
+        <w:t xml:space="preserve"> button will return to the </w:t>
+      </w:r>
+      <w:r>
+        <w:rPr>
+          <w:b/>
+        </w:rPr>
+        <w:t>Main Display</w:t>
+      </w:r>
+      <w:r>
+        <w:t xml:space="preserve"> it’s status is maintained although it will reflect changes made by </w:t>
+      </w:r>
+      <w:r>
+        <w:rPr>
+          <w:b/>
+        </w:rPr>
+        <w:t>ORDER</w:t>
+      </w:r>
+      <w:r>
+        <w:t xml:space="preserve">, </w:t>
+      </w:r>
+      <w:r>
+        <w:rPr>
+          <w:b/>
+        </w:rPr>
+        <w:t>CHECKLIST</w:t>
+      </w:r>
+      <w:r>
+        <w:t xml:space="preserve"> or </w:t>
+      </w:r>
+      <w:r>
+        <w:rPr>
+          <w:b/>
+        </w:rPr>
+        <w:t>RULES</w:t>
+      </w:r>
+      <w:r>
+        <w:t xml:space="preserve"> when re-displayed.</w:t>
+      </w:r>
+    </w:p>
+    <w:p>
+      <w:r>
+        <w:t xml:space="preserve">The </w:t>
+      </w:r>
+      <w:r>
+        <w:rPr>
+          <w:b/>
+        </w:rPr>
+        <w:t>TIDY</w:t>
+      </w:r>
+      <w:r>
+        <w:t xml:space="preserve"> button will remove checked-off entries, this would generally be used after doing the shopping.</w:t>
+      </w:r>
+    </w:p>
+    <w:p>
+      <w:r>
+        <w:lastRenderedPageBreak/>
+        <w:t xml:space="preserve">The </w:t>
+      </w:r>
+      <w:r>
+        <w:rPr>
+          <w:b/>
+        </w:rPr>
+        <w:t>Heading</w:t>
+      </w:r>
+      <w:r>
+        <w:t xml:space="preserve"> displays the </w:t>
+      </w:r>
+      <w:r>
+        <w:rPr>
+          <w:b/>
+        </w:rPr>
+        <w:t>Total</w:t>
+      </w:r>
+      <w:r>
+        <w:t xml:space="preserve"> Cost of the Shopping, the amount </w:t>
+      </w:r>
+      <w:r>
+        <w:rPr>
+          <w:b/>
+        </w:rPr>
+        <w:t>Left</w:t>
+      </w:r>
+      <w:r>
+        <w:t xml:space="preserve"> (i.e. the total of the current items yet to be purchased) and the amount </w:t>
+      </w:r>
+      <w:r>
+        <w:rPr>
+          <w:b/>
+        </w:rPr>
+        <w:t>Spent</w:t>
+      </w:r>
+      <w:r>
+        <w:t>. (</w:t>
+      </w:r>
+      <w:r>
+        <w:rPr>
+          <w:i/>
+        </w:rPr>
+        <w:t>e.g. in the above the Cash costing 400 has been purchased</w:t>
+      </w:r>
+      <w:r>
+        <w:t>).  Adjust</w:t>
+      </w:r>
+      <w:r>
+        <w:t>ing</w:t>
+      </w:r>
+      <w:r>
+        <w:t xml:space="preserve"> the Price of an entry would result </w:t>
+      </w:r>
+      <w:r>
+        <w:t>in the amounts changing accordingly.</w:t>
+      </w:r>
+    </w:p>
+    <w:p>
+      <w:r>
+        <w:t xml:space="preserve">The order of the list is fixed, clicking headings will not alter the sort order. The order will always be </w:t>
+      </w:r>
+      <w:r>
+        <w:rPr>
+          <w:b/>
+        </w:rPr>
+        <w:t>Shop</w:t>
+      </w:r>
+      <w:r>
+        <w:t xml:space="preserve"> order (lowest to highest), </w:t>
+      </w:r>
+      <w:r>
+        <w:rPr>
+          <w:b/>
+        </w:rPr>
+        <w:t>Aisle</w:t>
+      </w:r>
+      <w:r>
+        <w:t xml:space="preserve"> order (lowest to highest) within the </w:t>
+      </w:r>
+      <w:r>
+        <w:rPr>
+          <w:b/>
+        </w:rPr>
+        <w:t>Shop</w:t>
+      </w:r>
+      <w:r>
+        <w:t xml:space="preserve"> and then </w:t>
+      </w:r>
+      <w:r>
+        <w:rPr>
+          <w:b/>
+        </w:rPr>
+        <w:t>Stock</w:t>
+      </w:r>
+      <w:r>
+        <w:t xml:space="preserve"> order (lowest to highest) within the </w:t>
+      </w:r>
+      <w:r>
+        <w:rPr>
+          <w:b/>
+        </w:rPr>
+        <w:t>Shop</w:t>
+      </w:r>
+      <w:r>
+        <w:t xml:space="preserve"> and </w:t>
+      </w:r>
+      <w:r>
+        <w:rPr>
+          <w:b/>
+        </w:rPr>
+        <w:t>Aisle</w:t>
+      </w:r>
+      <w:r>
+        <w:t>.</w:t>
+      </w:r>
+    </w:p>
+    <w:p>
+      <w:r>
+        <w:t xml:space="preserve">Each </w:t>
+      </w:r>
+      <w:r>
+        <w:rPr>
+          <w:b/>
+        </w:rPr>
+        <w:t>Shop</w:t>
+      </w:r>
+      <w:r>
+        <w:t xml:space="preserve"> has a heading (secondary) with the </w:t>
+      </w:r>
+      <w:r>
+        <w:rPr>
+          <w:b/>
+        </w:rPr>
+        <w:t>Shop</w:t>
+      </w:r>
+      <w:r>
+        <w:t xml:space="preserve"> and it’s </w:t>
+      </w:r>
+      <w:r>
+        <w:rPr>
+          <w:b/>
+        </w:rPr>
+        <w:t>City</w:t>
+      </w:r>
+      <w:r>
+        <w:t>.</w:t>
+      </w:r>
+    </w:p>
+    <w:p>
+      <w:r>
+        <w:t xml:space="preserve">Each </w:t>
+      </w:r>
+      <w:r>
+        <w:rPr>
+          <w:b/>
+        </w:rPr>
+        <w:t>Aisle</w:t>
+      </w:r>
+      <w:r>
+        <w:t xml:space="preserve"> has a heading (tertiary) with the </w:t>
+      </w:r>
+      <w:r>
+        <w:rPr>
+          <w:b/>
+        </w:rPr>
+        <w:t>Aisle</w:t>
+      </w:r>
+      <w:r>
+        <w:t>.</w:t>
+      </w:r>
+    </w:p>
+    <w:p>
+      <w:r>
+        <w:t xml:space="preserve">Each Stock item has a row with either 3 (unchecked) or 2 (checked) buttons. The </w:t>
+      </w:r>
+      <w:r>
+        <w:rPr>
+          <w:b/>
+        </w:rPr>
+        <w:t>BOUGHT</w:t>
+      </w:r>
+      <w:r>
+        <w:t xml:space="preserve"> button is used to reflect purchase of the item (generally clicked when 1 of that item is placed into the Trolley, car</w:t>
+      </w:r>
+      <w:r>
+        <w:t>t</w:t>
+      </w:r>
+      <w:r>
+        <w:t>, basket)</w:t>
+      </w:r>
+      <w:r>
+        <w:t xml:space="preserve">.  </w:t>
+      </w:r>
+    </w:p>
+    <w:p>
+      <w:r>
+        <w:t xml:space="preserve">When the required number has been purchased then the row will automatically be marked as checked-off (the text will turn white, the amount will be 0 and the </w:t>
+      </w:r>
+      <w:r>
+        <w:rPr>
+          <w:b/>
+        </w:rPr>
+        <w:t>BOUGHT</w:t>
+      </w:r>
+      <w:r>
+        <w:t xml:space="preserve"> button is hidden).</w:t>
+      </w:r>
+    </w:p>
+    <w:p>
+      <w:r>
+        <w:t>The ADJUST button will display the Adjust display.</w:t>
       </w:r>
     </w:p>
     <w:p/>
     <w:p/>
-    <w:p>
-      <w:r>
-        <w:t xml:space="preserve">The </w:t>
-      </w:r>
-      <w:r>
-        <w:rPr>
-          <w:b/>
-        </w:rPr>
-        <w:t>Filter</w:t>
-      </w:r>
-      <w:r>
-        <w:t xml:space="preserve"> will remain.</w:t>
-      </w:r>
-      <w:r>
-        <w:t xml:space="preserve"> </w:t>
-      </w:r>
-      <w:r>
-        <w:t xml:space="preserve">The </w:t>
-      </w:r>
-      <w:r>
-        <w:rPr>
-          <w:b/>
-        </w:rPr>
-        <w:t>Product</w:t>
-      </w:r>
-      <w:r>
-        <w:t xml:space="preserve"> will no longer appear in the </w:t>
-      </w:r>
-      <w:r>
-        <w:rPr>
-          <w:b/>
-        </w:rPr>
-        <w:t>Product Drop Down selector</w:t>
-      </w:r>
-      <w:r>
-        <w:t xml:space="preserve"> (to stop duplication)</w:t>
-      </w:r>
-      <w:r>
-        <w:t>.</w:t>
-      </w:r>
-      <w:r>
-        <w:t xml:space="preserve"> If the Filter results in excluding all Products then the Products DropDown selector</w:t>
-      </w:r>
-      <w:r>
-        <w:t xml:space="preserve"> will disappear and clicking </w:t>
-      </w:r>
-      <w:r>
-        <w:rPr>
-          <w:b/>
-        </w:rPr>
-        <w:t>SAVE</w:t>
-      </w:r>
-      <w:r>
-        <w:t xml:space="preserve"> will not save, due to no Product being selectable. In this case the </w:t>
-      </w:r>
-      <w:r>
-        <w:rPr>
-          <w:b/>
-        </w:rPr>
-        <w:t>Filter</w:t>
-      </w:r>
-      <w:r>
-        <w:t xml:space="preserve"> should be changed, or </w:t>
-      </w:r>
-      <w:r>
-        <w:rPr>
-          <w:b/>
-        </w:rPr>
-        <w:t>DONE</w:t>
-      </w:r>
-      <w:r>
-        <w:t xml:space="preserve"> clicked.</w:t>
-      </w:r>
-    </w:p>
-    <w:p>
-      <w:r>
-        <w:t xml:space="preserve"> </w:t>
-      </w:r>
-      <w:r>
-        <w:t xml:space="preserve">Click </w:t>
-      </w:r>
-      <w:r>
-        <w:rPr>
-          <w:b/>
-        </w:rPr>
-        <w:t>DONE</w:t>
-      </w:r>
-      <w:r>
-        <w:t xml:space="preserve"> when you wish to return to the Shop display.</w:t>
-      </w:r>
-    </w:p>
-    <w:p>
-      <w:pPr>
-        <w:pStyle w:val="Heading2"/>
-      </w:pPr>
-      <w:r>
-        <w:t>Adding Stock via the Aisles Display</w:t>
-      </w:r>
-    </w:p>
-    <w:p>
-      <w:r>
-        <w:t xml:space="preserve">This is similar to adding </w:t>
-      </w:r>
-      <w:r>
-        <w:rPr>
-          <w:b/>
-        </w:rPr>
-        <w:t>Stock</w:t>
-      </w:r>
-      <w:r>
-        <w:t xml:space="preserve"> via the </w:t>
-      </w:r>
-      <w:r>
-        <w:rPr>
-          <w:b/>
-        </w:rPr>
-        <w:t>Shops display</w:t>
-      </w:r>
-      <w:r>
-        <w:t xml:space="preserve"> and also via the </w:t>
-      </w:r>
-      <w:r>
-        <w:rPr>
-          <w:b/>
-        </w:rPr>
-        <w:t>Stock display</w:t>
-      </w:r>
-      <w:r>
-        <w:t xml:space="preserve">, the only difference is that the </w:t>
-      </w:r>
-      <w:r>
-        <w:rPr>
-          <w:b/>
-        </w:rPr>
-        <w:t>Aisles</w:t>
-      </w:r>
-      <w:r>
-        <w:t xml:space="preserve"> colour coding will be used and that the </w:t>
-      </w:r>
-      <w:r>
-        <w:rPr>
-          <w:b/>
-        </w:rPr>
-        <w:t>Aisle</w:t>
-      </w:r>
-      <w:r>
-        <w:t xml:space="preserve"> and </w:t>
-      </w:r>
-      <w:r>
-        <w:rPr>
-          <w:b/>
-        </w:rPr>
-        <w:t>Shop</w:t>
-      </w:r>
-      <w:r>
-        <w:t xml:space="preserve"> will reflect the </w:t>
-      </w:r>
-      <w:r>
-        <w:rPr>
-          <w:b/>
-        </w:rPr>
-        <w:t>Aisle</w:t>
-      </w:r>
-      <w:r>
-        <w:t xml:space="preserve"> that was clicked.</w:t>
-      </w:r>
-    </w:p>
-    <w:p>
-      <w:pPr>
-        <w:pStyle w:val="Heading2"/>
-      </w:pPr>
-      <w:r>
-        <w:t>Adding Stock via the Products Display</w:t>
-      </w:r>
-    </w:p>
-    <w:p>
-      <w:r>
-        <w:t xml:space="preserve">Again this is similar to adding </w:t>
-      </w:r>
-      <w:r>
-        <w:rPr>
-          <w:b/>
-        </w:rPr>
-        <w:t>Stock</w:t>
-      </w:r>
-      <w:r>
-        <w:t xml:space="preserve"> from the </w:t>
-      </w:r>
-      <w:r>
-        <w:rPr>
-          <w:b/>
-        </w:rPr>
-        <w:t>Stock</w:t>
-      </w:r>
-      <w:r>
-        <w:t xml:space="preserve">, </w:t>
-      </w:r>
-      <w:r>
-        <w:rPr>
-          <w:b/>
-        </w:rPr>
-        <w:t>Shops</w:t>
-      </w:r>
-      <w:r>
-        <w:t xml:space="preserve"> and </w:t>
-      </w:r>
-      <w:r>
-        <w:rPr>
-          <w:b/>
-        </w:rPr>
-        <w:t>Aisles</w:t>
-      </w:r>
-      <w:r>
-        <w:t xml:space="preserve"> displays. The </w:t>
-      </w:r>
-      <w:r>
-        <w:rPr>
-          <w:b/>
-        </w:rPr>
-        <w:t>Shop</w:t>
-      </w:r>
-      <w:r>
-        <w:t xml:space="preserve"> and </w:t>
-      </w:r>
-      <w:r>
-        <w:rPr>
-          <w:b/>
-        </w:rPr>
-        <w:t>Aisle</w:t>
-      </w:r>
-      <w:r>
-        <w:t xml:space="preserve"> will be arbitrary and the </w:t>
-      </w:r>
-      <w:r>
-        <w:rPr>
-          <w:b/>
-        </w:rPr>
-        <w:t>Product</w:t>
-      </w:r>
-      <w:r>
-        <w:t xml:space="preserve"> will reflect the </w:t>
-      </w:r>
-      <w:r>
-        <w:rPr>
-          <w:b/>
-        </w:rPr>
-        <w:t>Product</w:t>
-      </w:r>
-      <w:r>
-        <w:t xml:space="preserve"> that was clicked.</w:t>
-      </w:r>
-    </w:p>
-    <w:p>
-      <w:pPr>
-        <w:rPr>
-          <w:rFonts w:asciiTheme="majorHAnsi" w:eastAsiaTheme="majorEastAsia" w:hAnsiTheme="majorHAnsi" w:cstheme="majorBidi"/>
-          <w:b/>
-          <w:bCs/>
-          <w:color w:val="4F81BD" w:themeColor="accent1"/>
-          <w:sz w:val="26"/>
-          <w:szCs w:val="26"/>
-        </w:rPr>
-      </w:pPr>
-      <w:r>
-        <w:br w:type="page"/>
-      </w:r>
-    </w:p>
-    <w:p>
-      <w:pPr>
-        <w:pStyle w:val="Heading1"/>
-      </w:pPr>
-      <w:r>
-        <w:lastRenderedPageBreak/>
-        <w:t>Editing Stock</w:t>
-      </w:r>
-    </w:p>
-    <w:p/>
-    <w:p>
-      <w:r>
-        <w:t xml:space="preserve">Editing </w:t>
-      </w:r>
-      <w:r>
-        <w:rPr>
-          <w:b/>
-        </w:rPr>
-        <w:t>Stock</w:t>
-      </w:r>
-      <w:r>
-        <w:t xml:space="preserve"> is achieved via the list of current Stock displayed by the </w:t>
-      </w:r>
-      <w:r>
-        <w:rPr>
-          <w:b/>
-        </w:rPr>
-        <w:t>Stock display</w:t>
-      </w:r>
-      <w:r>
-        <w:t xml:space="preserve">. As such to edit a </w:t>
-      </w:r>
-      <w:r>
-        <w:rPr>
-          <w:b/>
-        </w:rPr>
-        <w:t>Stock</w:t>
-      </w:r>
-      <w:r>
-        <w:t xml:space="preserve"> you select </w:t>
-      </w:r>
-      <w:r>
-        <w:rPr>
-          <w:b/>
-        </w:rPr>
-        <w:t>STOCK</w:t>
-      </w:r>
-      <w:r>
-        <w:t xml:space="preserve"> from the </w:t>
-      </w:r>
-      <w:r>
-        <w:rPr>
-          <w:b/>
-        </w:rPr>
-        <w:t>Main display</w:t>
-      </w:r>
-      <w:r>
-        <w:t xml:space="preserve"> and then click on the respective </w:t>
-      </w:r>
-      <w:r>
-        <w:rPr>
-          <w:b/>
-        </w:rPr>
-        <w:t>Stock</w:t>
-      </w:r>
-      <w:r>
-        <w:t xml:space="preserve"> to be edited.</w:t>
-      </w:r>
-    </w:p>
     <w:sectPr>
-      <w:headerReference w:type="default" r:id="rId57"/>
-      <w:footerReference w:type="default" r:id="rId58"/>
+      <w:headerReference w:type="default" r:id="rId59"/>
+      <w:footerReference w:type="default" r:id="rId60"/>
       <w:pgSz w:w="11906" w:h="16838"/>
       <w:pgMar w:top="1440" w:right="1440" w:bottom="1440" w:left="1440" w:header="708" w:footer="708" w:gutter="0"/>
       <w:pgNumType w:start="0"/>
@@ -22068,7 +23371,7 @@
                 <w:b/>
                 <w:noProof/>
               </w:rPr>
-              <w:t>61</w:t>
+              <w:t>68</w:t>
             </w:r>
             <w:r>
               <w:rPr>
@@ -22108,7 +23411,7 @@
                 <w:b/>
                 <w:noProof/>
               </w:rPr>
-              <w:t>64</w:t>
+              <w:t>69</w:t>
             </w:r>
             <w:r>
               <w:rPr>
@@ -22192,6 +23495,119 @@
 <file path=word/numbering.xml><?xml version="1.0" encoding="utf-8"?>
 <w:numbering xmlns:ve="http://schemas.openxmlformats.org/markup-compatibility/2006" xmlns:o="urn:schemas-microsoft-com:office:office" xmlns:r="http://schemas.openxmlformats.org/officeDocument/2006/relationships" xmlns:m="http://schemas.openxmlformats.org/officeDocument/2006/math" xmlns:v="urn:schemas-microsoft-com:vml" xmlns:wp="http://schemas.openxmlformats.org/drawingml/2006/wordprocessingDrawing" xmlns:w10="urn:schemas-microsoft-com:office:word" xmlns:w="http://schemas.openxmlformats.org/wordprocessingml/2006/main" xmlns:wne="http://schemas.microsoft.com/office/word/2006/wordml">
   <w:abstractNum w:abstractNumId="0">
+    <w:nsid w:val="0C885F06"/>
+    <w:multiLevelType w:val="hybridMultilevel"/>
+    <w:tmpl w:val="7E68ECE6"/>
+    <w:lvl w:ilvl="0" w:tplc="0C090001">
+      <w:start w:val="1"/>
+      <w:numFmt w:val="bullet"/>
+      <w:lvlText w:val=""/>
+      <w:lvlJc w:val="left"/>
+      <w:pPr>
+        <w:ind w:left="720" w:hanging="360"/>
+      </w:pPr>
+      <w:rPr>
+        <w:rFonts w:ascii="Symbol" w:hAnsi="Symbol" w:hint="default"/>
+      </w:rPr>
+    </w:lvl>
+    <w:lvl w:ilvl="1" w:tplc="0C090003">
+      <w:start w:val="1"/>
+      <w:numFmt w:val="bullet"/>
+      <w:lvlText w:val="o"/>
+      <w:lvlJc w:val="left"/>
+      <w:pPr>
+        <w:ind w:left="1440" w:hanging="360"/>
+      </w:pPr>
+      <w:rPr>
+        <w:rFonts w:ascii="Courier New" w:hAnsi="Courier New" w:cs="Courier New" w:hint="default"/>
+      </w:rPr>
+    </w:lvl>
+    <w:lvl w:ilvl="2" w:tplc="0C090005" w:tentative="1">
+      <w:start w:val="1"/>
+      <w:numFmt w:val="bullet"/>
+      <w:lvlText w:val=""/>
+      <w:lvlJc w:val="left"/>
+      <w:pPr>
+        <w:ind w:left="2160" w:hanging="360"/>
+      </w:pPr>
+      <w:rPr>
+        <w:rFonts w:ascii="Wingdings" w:hAnsi="Wingdings" w:hint="default"/>
+      </w:rPr>
+    </w:lvl>
+    <w:lvl w:ilvl="3" w:tplc="0C090001" w:tentative="1">
+      <w:start w:val="1"/>
+      <w:numFmt w:val="bullet"/>
+      <w:lvlText w:val=""/>
+      <w:lvlJc w:val="left"/>
+      <w:pPr>
+        <w:ind w:left="2880" w:hanging="360"/>
+      </w:pPr>
+      <w:rPr>
+        <w:rFonts w:ascii="Symbol" w:hAnsi="Symbol" w:hint="default"/>
+      </w:rPr>
+    </w:lvl>
+    <w:lvl w:ilvl="4" w:tplc="0C090003" w:tentative="1">
+      <w:start w:val="1"/>
+      <w:numFmt w:val="bullet"/>
+      <w:lvlText w:val="o"/>
+      <w:lvlJc w:val="left"/>
+      <w:pPr>
+        <w:ind w:left="3600" w:hanging="360"/>
+      </w:pPr>
+      <w:rPr>
+        <w:rFonts w:ascii="Courier New" w:hAnsi="Courier New" w:cs="Courier New" w:hint="default"/>
+      </w:rPr>
+    </w:lvl>
+    <w:lvl w:ilvl="5" w:tplc="0C090005" w:tentative="1">
+      <w:start w:val="1"/>
+      <w:numFmt w:val="bullet"/>
+      <w:lvlText w:val=""/>
+      <w:lvlJc w:val="left"/>
+      <w:pPr>
+        <w:ind w:left="4320" w:hanging="360"/>
+      </w:pPr>
+      <w:rPr>
+        <w:rFonts w:ascii="Wingdings" w:hAnsi="Wingdings" w:hint="default"/>
+      </w:rPr>
+    </w:lvl>
+    <w:lvl w:ilvl="6" w:tplc="0C090001" w:tentative="1">
+      <w:start w:val="1"/>
+      <w:numFmt w:val="bullet"/>
+      <w:lvlText w:val=""/>
+      <w:lvlJc w:val="left"/>
+      <w:pPr>
+        <w:ind w:left="5040" w:hanging="360"/>
+      </w:pPr>
+      <w:rPr>
+        <w:rFonts w:ascii="Symbol" w:hAnsi="Symbol" w:hint="default"/>
+      </w:rPr>
+    </w:lvl>
+    <w:lvl w:ilvl="7" w:tplc="0C090003" w:tentative="1">
+      <w:start w:val="1"/>
+      <w:numFmt w:val="bullet"/>
+      <w:lvlText w:val="o"/>
+      <w:lvlJc w:val="left"/>
+      <w:pPr>
+        <w:ind w:left="5760" w:hanging="360"/>
+      </w:pPr>
+      <w:rPr>
+        <w:rFonts w:ascii="Courier New" w:hAnsi="Courier New" w:cs="Courier New" w:hint="default"/>
+      </w:rPr>
+    </w:lvl>
+    <w:lvl w:ilvl="8" w:tplc="0C090005" w:tentative="1">
+      <w:start w:val="1"/>
+      <w:numFmt w:val="bullet"/>
+      <w:lvlText w:val=""/>
+      <w:lvlJc w:val="left"/>
+      <w:pPr>
+        <w:ind w:left="6480" w:hanging="360"/>
+      </w:pPr>
+      <w:rPr>
+        <w:rFonts w:ascii="Wingdings" w:hAnsi="Wingdings" w:hint="default"/>
+      </w:rPr>
+    </w:lvl>
+  </w:abstractNum>
+  <w:abstractNum w:abstractNumId="1">
     <w:nsid w:val="0E365010"/>
     <w:multiLevelType w:val="hybridMultilevel"/>
     <w:tmpl w:val="7FAC7102"/>
@@ -22304,7 +23720,7 @@
       </w:rPr>
     </w:lvl>
   </w:abstractNum>
-  <w:abstractNum w:abstractNumId="1">
+  <w:abstractNum w:abstractNumId="2">
     <w:nsid w:val="11726849"/>
     <w:multiLevelType w:val="hybridMultilevel"/>
     <w:tmpl w:val="3516DCE8"/>
@@ -22393,7 +23809,7 @@
       </w:pPr>
     </w:lvl>
   </w:abstractNum>
-  <w:abstractNum w:abstractNumId="2">
+  <w:abstractNum w:abstractNumId="3">
     <w:nsid w:val="1F065EE3"/>
     <w:multiLevelType w:val="hybridMultilevel"/>
     <w:tmpl w:val="2BA0F70E"/>
@@ -22506,7 +23922,7 @@
       </w:rPr>
     </w:lvl>
   </w:abstractNum>
-  <w:abstractNum w:abstractNumId="3">
+  <w:abstractNum w:abstractNumId="4">
     <w:nsid w:val="2AD976C3"/>
     <w:multiLevelType w:val="hybridMultilevel"/>
     <w:tmpl w:val="DFF43330"/>
@@ -22619,7 +24035,7 @@
       </w:rPr>
     </w:lvl>
   </w:abstractNum>
-  <w:abstractNum w:abstractNumId="4">
+  <w:abstractNum w:abstractNumId="5">
     <w:nsid w:val="2B4A6A65"/>
     <w:multiLevelType w:val="hybridMultilevel"/>
     <w:tmpl w:val="E304B6A8"/>
@@ -22732,7 +24148,7 @@
       </w:rPr>
     </w:lvl>
   </w:abstractNum>
-  <w:abstractNum w:abstractNumId="5">
+  <w:abstractNum w:abstractNumId="6">
     <w:nsid w:val="2D8B6AEE"/>
     <w:multiLevelType w:val="hybridMultilevel"/>
     <w:tmpl w:val="D5221518"/>
@@ -22845,7 +24261,7 @@
       </w:rPr>
     </w:lvl>
   </w:abstractNum>
-  <w:abstractNum w:abstractNumId="6">
+  <w:abstractNum w:abstractNumId="7">
     <w:nsid w:val="2FFE565E"/>
     <w:multiLevelType w:val="hybridMultilevel"/>
     <w:tmpl w:val="6D1E7730"/>
@@ -22958,7 +24374,7 @@
       </w:rPr>
     </w:lvl>
   </w:abstractNum>
-  <w:abstractNum w:abstractNumId="7">
+  <w:abstractNum w:abstractNumId="8">
     <w:nsid w:val="376E44F1"/>
     <w:multiLevelType w:val="hybridMultilevel"/>
     <w:tmpl w:val="2E0617E2"/>
@@ -23071,7 +24487,7 @@
       </w:rPr>
     </w:lvl>
   </w:abstractNum>
-  <w:abstractNum w:abstractNumId="8">
+  <w:abstractNum w:abstractNumId="9">
     <w:nsid w:val="4A863DF0"/>
     <w:multiLevelType w:val="hybridMultilevel"/>
     <w:tmpl w:val="C63EF34A"/>
@@ -23184,7 +24600,7 @@
       </w:rPr>
     </w:lvl>
   </w:abstractNum>
-  <w:abstractNum w:abstractNumId="9">
+  <w:abstractNum w:abstractNumId="10">
     <w:nsid w:val="53522768"/>
     <w:multiLevelType w:val="hybridMultilevel"/>
     <w:tmpl w:val="D158C13E"/>
@@ -23297,10 +24713,10 @@
       </w:rPr>
     </w:lvl>
   </w:abstractNum>
-  <w:abstractNum w:abstractNumId="10">
-    <w:nsid w:val="60E17512"/>
+  <w:abstractNum w:abstractNumId="11">
+    <w:nsid w:val="5E955678"/>
     <w:multiLevelType w:val="hybridMultilevel"/>
-    <w:tmpl w:val="2B2C8854"/>
+    <w:tmpl w:val="270EA062"/>
     <w:lvl w:ilvl="0" w:tplc="0C090001">
       <w:start w:val="1"/>
       <w:numFmt w:val="bullet"/>
@@ -23325,7 +24741,7 @@
         <w:rFonts w:ascii="Courier New" w:hAnsi="Courier New" w:cs="Courier New" w:hint="default"/>
       </w:rPr>
     </w:lvl>
-    <w:lvl w:ilvl="2" w:tplc="0C090005" w:tentative="1">
+    <w:lvl w:ilvl="2" w:tplc="0C090005">
       <w:start w:val="1"/>
       <w:numFmt w:val="bullet"/>
       <w:lvlText w:val=""/>
@@ -23410,7 +24826,120 @@
       </w:rPr>
     </w:lvl>
   </w:abstractNum>
-  <w:abstractNum w:abstractNumId="11">
+  <w:abstractNum w:abstractNumId="12">
+    <w:nsid w:val="60E17512"/>
+    <w:multiLevelType w:val="hybridMultilevel"/>
+    <w:tmpl w:val="2B2C8854"/>
+    <w:lvl w:ilvl="0" w:tplc="0C090001">
+      <w:start w:val="1"/>
+      <w:numFmt w:val="bullet"/>
+      <w:lvlText w:val=""/>
+      <w:lvlJc w:val="left"/>
+      <w:pPr>
+        <w:ind w:left="720" w:hanging="360"/>
+      </w:pPr>
+      <w:rPr>
+        <w:rFonts w:ascii="Symbol" w:hAnsi="Symbol" w:hint="default"/>
+      </w:rPr>
+    </w:lvl>
+    <w:lvl w:ilvl="1" w:tplc="0C090003">
+      <w:start w:val="1"/>
+      <w:numFmt w:val="bullet"/>
+      <w:lvlText w:val="o"/>
+      <w:lvlJc w:val="left"/>
+      <w:pPr>
+        <w:ind w:left="1440" w:hanging="360"/>
+      </w:pPr>
+      <w:rPr>
+        <w:rFonts w:ascii="Courier New" w:hAnsi="Courier New" w:cs="Courier New" w:hint="default"/>
+      </w:rPr>
+    </w:lvl>
+    <w:lvl w:ilvl="2" w:tplc="0C090005" w:tentative="1">
+      <w:start w:val="1"/>
+      <w:numFmt w:val="bullet"/>
+      <w:lvlText w:val=""/>
+      <w:lvlJc w:val="left"/>
+      <w:pPr>
+        <w:ind w:left="2160" w:hanging="360"/>
+      </w:pPr>
+      <w:rPr>
+        <w:rFonts w:ascii="Wingdings" w:hAnsi="Wingdings" w:hint="default"/>
+      </w:rPr>
+    </w:lvl>
+    <w:lvl w:ilvl="3" w:tplc="0C090001" w:tentative="1">
+      <w:start w:val="1"/>
+      <w:numFmt w:val="bullet"/>
+      <w:lvlText w:val=""/>
+      <w:lvlJc w:val="left"/>
+      <w:pPr>
+        <w:ind w:left="2880" w:hanging="360"/>
+      </w:pPr>
+      <w:rPr>
+        <w:rFonts w:ascii="Symbol" w:hAnsi="Symbol" w:hint="default"/>
+      </w:rPr>
+    </w:lvl>
+    <w:lvl w:ilvl="4" w:tplc="0C090003" w:tentative="1">
+      <w:start w:val="1"/>
+      <w:numFmt w:val="bullet"/>
+      <w:lvlText w:val="o"/>
+      <w:lvlJc w:val="left"/>
+      <w:pPr>
+        <w:ind w:left="3600" w:hanging="360"/>
+      </w:pPr>
+      <w:rPr>
+        <w:rFonts w:ascii="Courier New" w:hAnsi="Courier New" w:cs="Courier New" w:hint="default"/>
+      </w:rPr>
+    </w:lvl>
+    <w:lvl w:ilvl="5" w:tplc="0C090005" w:tentative="1">
+      <w:start w:val="1"/>
+      <w:numFmt w:val="bullet"/>
+      <w:lvlText w:val=""/>
+      <w:lvlJc w:val="left"/>
+      <w:pPr>
+        <w:ind w:left="4320" w:hanging="360"/>
+      </w:pPr>
+      <w:rPr>
+        <w:rFonts w:ascii="Wingdings" w:hAnsi="Wingdings" w:hint="default"/>
+      </w:rPr>
+    </w:lvl>
+    <w:lvl w:ilvl="6" w:tplc="0C090001" w:tentative="1">
+      <w:start w:val="1"/>
+      <w:numFmt w:val="bullet"/>
+      <w:lvlText w:val=""/>
+      <w:lvlJc w:val="left"/>
+      <w:pPr>
+        <w:ind w:left="5040" w:hanging="360"/>
+      </w:pPr>
+      <w:rPr>
+        <w:rFonts w:ascii="Symbol" w:hAnsi="Symbol" w:hint="default"/>
+      </w:rPr>
+    </w:lvl>
+    <w:lvl w:ilvl="7" w:tplc="0C090003" w:tentative="1">
+      <w:start w:val="1"/>
+      <w:numFmt w:val="bullet"/>
+      <w:lvlText w:val="o"/>
+      <w:lvlJc w:val="left"/>
+      <w:pPr>
+        <w:ind w:left="5760" w:hanging="360"/>
+      </w:pPr>
+      <w:rPr>
+        <w:rFonts w:ascii="Courier New" w:hAnsi="Courier New" w:cs="Courier New" w:hint="default"/>
+      </w:rPr>
+    </w:lvl>
+    <w:lvl w:ilvl="8" w:tplc="0C090005" w:tentative="1">
+      <w:start w:val="1"/>
+      <w:numFmt w:val="bullet"/>
+      <w:lvlText w:val=""/>
+      <w:lvlJc w:val="left"/>
+      <w:pPr>
+        <w:ind w:left="6480" w:hanging="360"/>
+      </w:pPr>
+      <w:rPr>
+        <w:rFonts w:ascii="Wingdings" w:hAnsi="Wingdings" w:hint="default"/>
+      </w:rPr>
+    </w:lvl>
+  </w:abstractNum>
+  <w:abstractNum w:abstractNumId="13">
     <w:nsid w:val="635A4B4C"/>
     <w:multiLevelType w:val="hybridMultilevel"/>
     <w:tmpl w:val="BB14A2F4"/>
@@ -23523,7 +25052,7 @@
       </w:rPr>
     </w:lvl>
   </w:abstractNum>
-  <w:abstractNum w:abstractNumId="12">
+  <w:abstractNum w:abstractNumId="14">
     <w:nsid w:val="704678CB"/>
     <w:multiLevelType w:val="hybridMultilevel"/>
     <w:tmpl w:val="999093E6"/>
@@ -23636,7 +25165,7 @@
       </w:rPr>
     </w:lvl>
   </w:abstractNum>
-  <w:abstractNum w:abstractNumId="13">
+  <w:abstractNum w:abstractNumId="15">
     <w:nsid w:val="74093E19"/>
     <w:multiLevelType w:val="hybridMultilevel"/>
     <w:tmpl w:val="1CC28284"/>
@@ -23749,7 +25278,7 @@
       </w:rPr>
     </w:lvl>
   </w:abstractNum>
-  <w:abstractNum w:abstractNumId="14">
+  <w:abstractNum w:abstractNumId="16">
     <w:nsid w:val="7772158E"/>
     <w:multiLevelType w:val="hybridMultilevel"/>
     <w:tmpl w:val="1714AFAA"/>
@@ -23862,7 +25391,7 @@
       </w:rPr>
     </w:lvl>
   </w:abstractNum>
-  <w:abstractNum w:abstractNumId="15">
+  <w:abstractNum w:abstractNumId="17">
     <w:nsid w:val="77CD4299"/>
     <w:multiLevelType w:val="hybridMultilevel"/>
     <w:tmpl w:val="3188A788"/>
@@ -23976,52 +25505,58 @@
     </w:lvl>
   </w:abstractNum>
   <w:num w:numId="1">
+    <w:abstractNumId w:val="14"/>
+  </w:num>
+  <w:num w:numId="2">
+    <w:abstractNumId w:val="5"/>
+  </w:num>
+  <w:num w:numId="3">
+    <w:abstractNumId w:val="7"/>
+  </w:num>
+  <w:num w:numId="4">
+    <w:abstractNumId w:val="10"/>
+  </w:num>
+  <w:num w:numId="5">
+    <w:abstractNumId w:val="2"/>
+  </w:num>
+  <w:num w:numId="6">
+    <w:abstractNumId w:val="4"/>
+  </w:num>
+  <w:num w:numId="7">
+    <w:abstractNumId w:val="6"/>
+  </w:num>
+  <w:num w:numId="8">
+    <w:abstractNumId w:val="15"/>
+  </w:num>
+  <w:num w:numId="9">
+    <w:abstractNumId w:val="16"/>
+  </w:num>
+  <w:num w:numId="10">
+    <w:abstractNumId w:val="13"/>
+  </w:num>
+  <w:num w:numId="11">
     <w:abstractNumId w:val="12"/>
   </w:num>
-  <w:num w:numId="2">
-    <w:abstractNumId w:val="4"/>
+  <w:num w:numId="12">
+    <w:abstractNumId w:val="1"/>
   </w:num>
-  <w:num w:numId="3">
-    <w:abstractNumId w:val="6"/>
-  </w:num>
-  <w:num w:numId="4">
+  <w:num w:numId="13">
     <w:abstractNumId w:val="9"/>
   </w:num>
-  <w:num w:numId="5">
-    <w:abstractNumId w:val="1"/>
+  <w:num w:numId="14">
+    <w:abstractNumId w:val="8"/>
   </w:num>
-  <w:num w:numId="6">
+  <w:num w:numId="15">
+    <w:abstractNumId w:val="17"/>
+  </w:num>
+  <w:num w:numId="16">
     <w:abstractNumId w:val="3"/>
   </w:num>
-  <w:num w:numId="7">
-    <w:abstractNumId w:val="5"/>
-  </w:num>
-  <w:num w:numId="8">
-    <w:abstractNumId w:val="13"/>
-  </w:num>
-  <w:num w:numId="9">
-    <w:abstractNumId w:val="14"/>
-  </w:num>
-  <w:num w:numId="10">
-    <w:abstractNumId w:val="11"/>
-  </w:num>
-  <w:num w:numId="11">
-    <w:abstractNumId w:val="10"/>
-  </w:num>
-  <w:num w:numId="12">
+  <w:num w:numId="17">
     <w:abstractNumId w:val="0"/>
   </w:num>
-  <w:num w:numId="13">
-    <w:abstractNumId w:val="8"/>
-  </w:num>
-  <w:num w:numId="14">
-    <w:abstractNumId w:val="7"/>
-  </w:num>
-  <w:num w:numId="15">
-    <w:abstractNumId w:val="15"/>
-  </w:num>
-  <w:num w:numId="16">
-    <w:abstractNumId w:val="2"/>
+  <w:num w:numId="18">
+    <w:abstractNumId w:val="11"/>
   </w:num>
 </w:numbering>
 </file>

</xml_diff>

<commit_message>
Fix for issue #58 Added saved version of inputs. Initially set to original values but set whenever saved. SAVE compares saved values against new values and if changed then updates changing the saved values to those just saved. UNDO sets the new values to the original values thus if changes had been made and SAVE is clicked the original values are applied.
</commit_message>
<xml_diff>
--- a/ShopWise User Guide.docx
+++ b/ShopWise User Guide.docx
@@ -21951,6 +21951,10 @@
     </w:p>
     <w:p>
       <w:r>
+        <w:rPr>
+          <w:noProof/>
+          <w:lang w:eastAsia="en-AU"/>
+        </w:rPr>
         <w:drawing>
           <wp:inline distT="0" distB="0" distL="0" distR="0">
             <wp:extent cx="3572828" cy="5464016"/>
@@ -22370,6 +22374,10 @@
     </w:p>
     <w:p>
       <w:r>
+        <w:rPr>
+          <w:noProof/>
+          <w:lang w:eastAsia="en-AU"/>
+        </w:rPr>
         <w:drawing>
           <wp:inline distT="0" distB="0" distL="0" distR="0">
             <wp:extent cx="3572828" cy="5464016"/>
@@ -23272,14 +23280,425 @@
     </w:p>
     <w:p>
       <w:r>
-        <w:t>The ADJUST button will display the Adjust display.</w:t>
+        <w:t xml:space="preserve">The </w:t>
+      </w:r>
+      <w:r>
+        <w:rPr>
+          <w:b/>
+        </w:rPr>
+        <w:t>ADJUST</w:t>
+      </w:r>
+      <w:r>
+        <w:t xml:space="preserve"> button will display the </w:t>
+      </w:r>
+      <w:r>
+        <w:rPr>
+          <w:b/>
+        </w:rPr>
+        <w:t>Adjust display</w:t>
+      </w:r>
+      <w:r>
+        <w:t>.</w:t>
+      </w:r>
+    </w:p>
+    <w:p>
+      <w:r>
+        <w:br w:type="page"/>
+      </w:r>
+    </w:p>
+    <w:p>
+      <w:pPr>
+        <w:pStyle w:val="Heading2"/>
+      </w:pPr>
+      <w:r>
+        <w:lastRenderedPageBreak/>
+        <w:t>The Adjust Display (click ADJUST button on Shopping List)</w:t>
       </w:r>
     </w:p>
     <w:p/>
+    <w:p>
+      <w:r>
+        <w:rPr>
+          <w:noProof/>
+          <w:lang w:eastAsia="en-AU"/>
+        </w:rPr>
+        <w:drawing>
+          <wp:inline distT="0" distB="0" distL="0" distR="0">
+            <wp:extent cx="3572828" cy="5464016"/>
+            <wp:effectExtent l="19050" t="0" r="8572" b="0"/>
+            <wp:docPr id="16" name="Picture 1"/>
+            <wp:cNvGraphicFramePr>
+              <a:graphicFrameLocks xmlns:a="http://schemas.openxmlformats.org/drawingml/2006/main" noChangeAspect="1"/>
+            </wp:cNvGraphicFramePr>
+            <a:graphic xmlns:a="http://schemas.openxmlformats.org/drawingml/2006/main">
+              <a:graphicData uri="http://schemas.openxmlformats.org/drawingml/2006/picture">
+                <pic:pic xmlns:pic="http://schemas.openxmlformats.org/drawingml/2006/picture">
+                  <pic:nvPicPr>
+                    <pic:cNvPr id="0" name="Picture 1"/>
+                    <pic:cNvPicPr>
+                      <a:picLocks noChangeAspect="1" noChangeArrowheads="1"/>
+                    </pic:cNvPicPr>
+                  </pic:nvPicPr>
+                  <pic:blipFill>
+                    <a:blip r:embed="rId59"/>
+                    <a:srcRect/>
+                    <a:stretch>
+                      <a:fillRect/>
+                    </a:stretch>
+                  </pic:blipFill>
+                  <pic:spPr bwMode="auto">
+                    <a:xfrm>
+                      <a:off x="0" y="0"/>
+                      <a:ext cx="3572828" cy="5464016"/>
+                    </a:xfrm>
+                    <a:prstGeom prst="rect">
+                      <a:avLst/>
+                    </a:prstGeom>
+                    <a:noFill/>
+                    <a:ln w="9525">
+                      <a:noFill/>
+                      <a:miter lim="800000"/>
+                      <a:headEnd/>
+                      <a:tailEnd/>
+                    </a:ln>
+                  </pic:spPr>
+                </pic:pic>
+              </a:graphicData>
+            </a:graphic>
+          </wp:inline>
+        </w:drawing>
+      </w:r>
+    </w:p>
     <w:p/>
+    <w:p>
+      <w:r>
+        <w:t xml:space="preserve">The </w:t>
+      </w:r>
+      <w:r>
+        <w:rPr>
+          <w:b/>
+        </w:rPr>
+        <w:t>Adjust display</w:t>
+      </w:r>
+      <w:r>
+        <w:t xml:space="preserve"> allows the respective </w:t>
+      </w:r>
+      <w:r>
+        <w:rPr>
+          <w:b/>
+        </w:rPr>
+        <w:t>Shopping List entry</w:t>
+      </w:r>
+      <w:r>
+        <w:t xml:space="preserve"> to be edited. That is, the </w:t>
+      </w:r>
+      <w:r>
+        <w:rPr>
+          <w:b/>
+        </w:rPr>
+        <w:t xml:space="preserve">Shopping List entry </w:t>
+      </w:r>
+      <w:r>
+        <w:t xml:space="preserve">that was clicked. In the case of the </w:t>
+      </w:r>
+      <w:r>
+        <w:rPr>
+          <w:b/>
+        </w:rPr>
+        <w:t>Product Name</w:t>
+      </w:r>
+      <w:r>
+        <w:t xml:space="preserve"> the underlying </w:t>
+      </w:r>
+      <w:r>
+        <w:rPr>
+          <w:b/>
+        </w:rPr>
+        <w:t>Product</w:t>
+      </w:r>
+      <w:r>
+        <w:t xml:space="preserve"> itself is changed</w:t>
+      </w:r>
+      <w:r>
+        <w:t xml:space="preserve"> if it is edited</w:t>
+      </w:r>
+      <w:r>
+        <w:t>.</w:t>
+      </w:r>
+      <w:r>
+        <w:t xml:space="preserve"> The original values are also displayed.</w:t>
+      </w:r>
+    </w:p>
+    <w:p>
+      <w:r>
+        <w:t xml:space="preserve">Clicking the </w:t>
+      </w:r>
+      <w:r>
+        <w:rPr>
+          <w:b/>
+        </w:rPr>
+        <w:t>ADD</w:t>
+      </w:r>
+      <w:r>
+        <w:t xml:space="preserve"> button will increase the </w:t>
+      </w:r>
+      <w:r>
+        <w:rPr>
+          <w:b/>
+        </w:rPr>
+        <w:t>Q</w:t>
+      </w:r>
+      <w:r>
+        <w:rPr>
+          <w:b/>
+        </w:rPr>
+        <w:t>uantity</w:t>
+      </w:r>
+      <w:r>
+        <w:t xml:space="preserve"> by 1. Clicking the </w:t>
+      </w:r>
+      <w:r>
+        <w:rPr>
+          <w:b/>
+        </w:rPr>
+        <w:t>LESS</w:t>
+      </w:r>
+      <w:r>
+        <w:t xml:space="preserve"> button will reduce the </w:t>
+      </w:r>
+      <w:r>
+        <w:rPr>
+          <w:b/>
+        </w:rPr>
+        <w:t>Q</w:t>
+      </w:r>
+      <w:r>
+        <w:rPr>
+          <w:b/>
+        </w:rPr>
+        <w:t>uantity</w:t>
+      </w:r>
+      <w:r>
+        <w:t xml:space="preserve"> by 1 but only if the </w:t>
+      </w:r>
+      <w:r>
+        <w:rPr>
+          <w:b/>
+        </w:rPr>
+        <w:t>Q</w:t>
+      </w:r>
+      <w:r>
+        <w:rPr>
+          <w:b/>
+        </w:rPr>
+        <w:t>uantity</w:t>
+      </w:r>
+      <w:r>
+        <w:t xml:space="preserve"> is 1 or more (</w:t>
+      </w:r>
+      <w:r>
+        <w:rPr>
+          <w:i/>
+        </w:rPr>
+        <w:t xml:space="preserve">i.e. the </w:t>
+      </w:r>
+      <w:r>
+        <w:rPr>
+          <w:b/>
+          <w:i/>
+        </w:rPr>
+        <w:t>Q</w:t>
+      </w:r>
+      <w:r>
+        <w:rPr>
+          <w:b/>
+          <w:i/>
+        </w:rPr>
+        <w:t>uantity</w:t>
+      </w:r>
+      <w:r>
+        <w:rPr>
+          <w:i/>
+        </w:rPr>
+        <w:t xml:space="preserve"> cannot be changed to be less than 0</w:t>
+      </w:r>
+      <w:r>
+        <w:t>).</w:t>
+      </w:r>
+    </w:p>
+    <w:p>
+      <w:r>
+        <w:t xml:space="preserve">Entering a new value in the </w:t>
+      </w:r>
+      <w:r>
+        <w:rPr>
+          <w:b/>
+        </w:rPr>
+        <w:t>Product</w:t>
+      </w:r>
+      <w:r>
+        <w:t xml:space="preserve"> </w:t>
+      </w:r>
+      <w:r>
+        <w:t xml:space="preserve">field </w:t>
+      </w:r>
+      <w:r>
+        <w:t xml:space="preserve">allows the </w:t>
+      </w:r>
+      <w:r>
+        <w:rPr>
+          <w:b/>
+        </w:rPr>
+        <w:t>Product name</w:t>
+      </w:r>
+      <w:r>
+        <w:t xml:space="preserve"> to be changed.</w:t>
+      </w:r>
+      <w:r>
+        <w:t xml:space="preserve"> The change will be applied to the Product itself and will thus be reflected in all </w:t>
+      </w:r>
+      <w:r>
+        <w:rPr>
+          <w:b/>
+        </w:rPr>
+        <w:t>Stock</w:t>
+      </w:r>
+      <w:r>
+        <w:t xml:space="preserve"> that uses the </w:t>
+      </w:r>
+      <w:r>
+        <w:rPr>
+          <w:b/>
+        </w:rPr>
+        <w:t>Product</w:t>
+      </w:r>
+      <w:r>
+        <w:t>.</w:t>
+      </w:r>
+    </w:p>
+    <w:p>
+      <w:r>
+        <w:t xml:space="preserve">Entering a new value in </w:t>
+      </w:r>
+      <w:r>
+        <w:rPr>
+          <w:b/>
+        </w:rPr>
+        <w:t>Price</w:t>
+      </w:r>
+      <w:r>
+        <w:t xml:space="preserve"> allows the </w:t>
+      </w:r>
+      <w:r>
+        <w:rPr>
+          <w:b/>
+        </w:rPr>
+        <w:t>Price</w:t>
+      </w:r>
+      <w:r>
+        <w:t xml:space="preserve"> to be changed.</w:t>
+      </w:r>
+      <w:r>
+        <w:t xml:space="preserve"> </w:t>
+      </w:r>
+      <w:r>
+        <w:rPr>
+          <w:b/>
+        </w:rPr>
+        <w:t>Price</w:t>
+      </w:r>
+      <w:r>
+        <w:t xml:space="preserve"> must be a valid decimal number.</w:t>
+      </w:r>
+    </w:p>
+    <w:p>
+      <w:r>
+        <w:lastRenderedPageBreak/>
+        <w:t xml:space="preserve">In addition to the </w:t>
+      </w:r>
+      <w:r>
+        <w:rPr>
+          <w:b/>
+        </w:rPr>
+        <w:t>ADD</w:t>
+      </w:r>
+      <w:r>
+        <w:t xml:space="preserve"> and </w:t>
+      </w:r>
+      <w:r>
+        <w:rPr>
+          <w:b/>
+        </w:rPr>
+        <w:t>LESS</w:t>
+      </w:r>
+      <w:r>
+        <w:t xml:space="preserve"> buttons the </w:t>
+      </w:r>
+      <w:r>
+        <w:rPr>
+          <w:b/>
+        </w:rPr>
+        <w:t>Q</w:t>
+      </w:r>
+      <w:r>
+        <w:rPr>
+          <w:b/>
+        </w:rPr>
+        <w:t>uantity</w:t>
+      </w:r>
+      <w:r>
+        <w:t xml:space="preserve"> can be changed by entering a new </w:t>
+      </w:r>
+      <w:r>
+        <w:rPr>
+          <w:b/>
+        </w:rPr>
+        <w:t>Q</w:t>
+      </w:r>
+      <w:r>
+        <w:rPr>
+          <w:b/>
+        </w:rPr>
+        <w:t>uantity</w:t>
+      </w:r>
+      <w:r>
+        <w:t xml:space="preserve">. </w:t>
+      </w:r>
+      <w:r>
+        <w:t>The value entered must be between 0 and 9999, only numerics can be entered.</w:t>
+      </w:r>
+    </w:p>
+    <w:p>
+      <w:r>
+        <w:t xml:space="preserve">Changes will only be applied by clicking the </w:t>
+      </w:r>
+      <w:r>
+        <w:rPr>
+          <w:b/>
+        </w:rPr>
+        <w:t>SAVE</w:t>
+      </w:r>
+      <w:r>
+        <w:t xml:space="preserve"> button.</w:t>
+      </w:r>
+    </w:p>
+    <w:p>
+      <w:r>
+        <w:t xml:space="preserve">The </w:t>
+      </w:r>
+      <w:r>
+        <w:rPr>
+          <w:b/>
+        </w:rPr>
+        <w:t>UNDO</w:t>
+      </w:r>
+      <w:r>
+        <w:t xml:space="preserve"> button will change all values back to the values that they originally were before the ADJUST button was clicked.</w:t>
+      </w:r>
+    </w:p>
     <w:sectPr>
-      <w:headerReference w:type="default" r:id="rId59"/>
-      <w:footerReference w:type="default" r:id="rId60"/>
+      <w:headerReference w:type="default" r:id="rId60"/>
+      <w:footerReference w:type="default" r:id="rId61"/>
       <w:pgSz w:w="11906" w:h="16838"/>
       <w:pgMar w:top="1440" w:right="1440" w:bottom="1440" w:left="1440" w:header="708" w:footer="708" w:gutter="0"/>
       <w:pgNumType w:start="0"/>
@@ -23371,7 +23790,7 @@
                 <w:b/>
                 <w:noProof/>
               </w:rPr>
-              <w:t>68</w:t>
+              <w:t>70</w:t>
             </w:r>
             <w:r>
               <w:rPr>
@@ -23411,7 +23830,7 @@
                 <w:b/>
                 <w:noProof/>
               </w:rPr>
-              <w:t>69</w:t>
+              <w:t>71</w:t>
             </w:r>
             <w:r>
               <w:rPr>

</xml_diff>

<commit_message>
Fix for issue #60 Changed ProductsAddEditActivity to set the textcolour for the storage and order labels. Changed StockActivity by removing the inclusion of the redundant notes.
</commit_message>
<xml_diff>
--- a/ShopWise User Guide.docx
+++ b/ShopWise User Guide.docx
@@ -23129,7 +23129,13 @@
     </w:p>
     <w:p>
       <w:r>
-        <w:t xml:space="preserve">The order of the list is fixed, clicking headings will not alter the sort order. The order will always be </w:t>
+        <w:t xml:space="preserve">The order of the list is </w:t>
+      </w:r>
+      <w:r>
+        <w:t>fixed;</w:t>
+      </w:r>
+      <w:r>
+        <w:t xml:space="preserve"> clicking headings will not alter the sort order. The order will always be </w:t>
       </w:r>
       <w:r>
         <w:rPr>
@@ -23243,7 +23249,21 @@
     </w:p>
     <w:p>
       <w:r>
-        <w:t xml:space="preserve">Each Stock item has a row with either 3 (unchecked) or 2 (checked) buttons. The </w:t>
+        <w:t xml:space="preserve">Each </w:t>
+      </w:r>
+      <w:r>
+        <w:rPr>
+          <w:b/>
+        </w:rPr>
+        <w:t>Stock</w:t>
+      </w:r>
+      <w:r>
+        <w:t xml:space="preserve"> item has a row with either 3 (unchecked) or 2 (checked) buttons. </w:t>
+      </w:r>
+    </w:p>
+    <w:p>
+      <w:r>
+        <w:t xml:space="preserve">The </w:t>
       </w:r>
       <w:r>
         <w:rPr>
@@ -23263,10 +23283,8 @@
       <w:r>
         <w:t xml:space="preserve">.  </w:t>
       </w:r>
-    </w:p>
-    <w:p>
-      <w:r>
-        <w:t xml:space="preserve">When the required number has been purchased then the row will automatically be marked as checked-off (the text will turn white, the amount will be 0 and the </w:t>
+      <w:r>
+        <w:t xml:space="preserve">Clicking the </w:t>
       </w:r>
       <w:r>
         <w:rPr>
@@ -23275,7 +23293,120 @@
         <w:t>BOUGHT</w:t>
       </w:r>
       <w:r>
-        <w:t xml:space="preserve"> button is hidden).</w:t>
+        <w:t xml:space="preserve"> button will reduce the quantity to purchase, the number that immediately follows the </w:t>
+      </w:r>
+      <w:r>
+        <w:rPr>
+          <w:b/>
+        </w:rPr>
+        <w:t>Product</w:t>
+      </w:r>
+      <w:r>
+        <w:t xml:space="preserve">, by 1 but to no lower than 0. When the quantity to purchase reaches 0, then the entry is automatically checked-off, the text colour is changed to white and the </w:t>
+      </w:r>
+      <w:r>
+        <w:rPr>
+          <w:b/>
+        </w:rPr>
+        <w:t>BOUGHT</w:t>
+      </w:r>
+      <w:r>
+        <w:t xml:space="preserve"> button is removed.</w:t>
+      </w:r>
+    </w:p>
+    <w:p>
+      <w:r>
+        <w:t xml:space="preserve">The </w:t>
+      </w:r>
+      <w:r>
+        <w:rPr>
+          <w:b/>
+        </w:rPr>
+        <w:t>DELETE</w:t>
+      </w:r>
+      <w:r>
+        <w:t xml:space="preserve"> button removes the entry from the </w:t>
+      </w:r>
+      <w:r>
+        <w:rPr>
+          <w:b/>
+        </w:rPr>
+        <w:t>Shopping List</w:t>
+      </w:r>
+      <w:r>
+        <w:t xml:space="preserve">, without making any underlying adjustments. That is, the </w:t>
+      </w:r>
+      <w:r>
+        <w:rPr>
+          <w:b/>
+        </w:rPr>
+        <w:t>Stock’s</w:t>
+      </w:r>
+      <w:r>
+        <w:t xml:space="preserve"> </w:t>
+      </w:r>
+      <w:r>
+        <w:t xml:space="preserve">last purchase date is not changed nor is the purchase count for that </w:t>
+      </w:r>
+      <w:r>
+        <w:rPr>
+          <w:b/>
+        </w:rPr>
+        <w:t>Stock</w:t>
+      </w:r>
+      <w:r>
+        <w:t xml:space="preserve"> changed.  It is likely that you would not use the </w:t>
+      </w:r>
+      <w:r>
+        <w:rPr>
+          <w:b/>
+        </w:rPr>
+        <w:t>DELETE</w:t>
+      </w:r>
+      <w:r>
+        <w:t xml:space="preserve"> button to reflect being unable to purchase the item, rather you would likely just skip the item, as leaving it will leave the item on the </w:t>
+      </w:r>
+      <w:r>
+        <w:rPr>
+          <w:b/>
+        </w:rPr>
+        <w:t xml:space="preserve">Shopping </w:t>
+      </w:r>
+      <w:r>
+        <w:rPr>
+          <w:b/>
+        </w:rPr>
+        <w:t>List</w:t>
+      </w:r>
+      <w:r>
+        <w:t xml:space="preserve"> for the next </w:t>
+      </w:r>
+      <w:r>
+        <w:rPr>
+          <w:b/>
+        </w:rPr>
+        <w:t>Shopping</w:t>
+      </w:r>
+      <w:r>
+        <w:t xml:space="preserve">. However, if you preferred to have a cleared </w:t>
+      </w:r>
+      <w:r>
+        <w:rPr>
+          <w:b/>
+        </w:rPr>
+        <w:t>Shopping List</w:t>
+      </w:r>
+      <w:r>
+        <w:t xml:space="preserve"> then you could </w:t>
+      </w:r>
+      <w:r>
+        <w:rPr>
+          <w:b/>
+        </w:rPr>
+        <w:t>DELETE</w:t>
+      </w:r>
+      <w:r>
+        <w:t xml:space="preserve"> the entry.</w:t>
       </w:r>
     </w:p>
     <w:p>
@@ -23693,12 +23824,634 @@
         <w:t>UNDO</w:t>
       </w:r>
       <w:r>
-        <w:t xml:space="preserve"> button will change all values back to the values that they originally were before the ADJUST button was clicked.</w:t>
-      </w:r>
-    </w:p>
+        <w:t xml:space="preserve"> button will change all values back to the values that they originally were before the ADJUST button was clicked</w:t>
+      </w:r>
+      <w:r>
+        <w:t xml:space="preserve">, thus allow the original values to be saved by clicking on the </w:t>
+      </w:r>
+      <w:r>
+        <w:rPr>
+          <w:b/>
+        </w:rPr>
+        <w:t>SAVE</w:t>
+      </w:r>
+      <w:r>
+        <w:t xml:space="preserve"> button.</w:t>
+      </w:r>
+    </w:p>
+    <w:p>
+      <w:r>
+        <w:t xml:space="preserve">The </w:t>
+      </w:r>
+      <w:r>
+        <w:rPr>
+          <w:b/>
+        </w:rPr>
+        <w:t>DONE</w:t>
+      </w:r>
+      <w:r>
+        <w:t xml:space="preserve"> button returns to the </w:t>
+      </w:r>
+      <w:r>
+        <w:rPr>
+          <w:b/>
+        </w:rPr>
+        <w:t>Shopping display</w:t>
+      </w:r>
+      <w:r>
+        <w:t>, doing nothing and not saving any changes that haven’t been saved.</w:t>
+      </w:r>
+    </w:p>
+    <w:p>
+      <w:r>
+        <w:br w:type="page"/>
+      </w:r>
+    </w:p>
+    <w:p>
+      <w:pPr>
+        <w:pStyle w:val="Heading1"/>
+      </w:pPr>
+      <w:r>
+        <w:lastRenderedPageBreak/>
+        <w:t>RULES</w:t>
+      </w:r>
+    </w:p>
+    <w:p/>
+    <w:p>
+      <w:r>
+        <w:t xml:space="preserve">Rules allow Shopping List entries to be added automatically or semi-automatically (a prompted rule). Rules are suitable for items that are purchased on a regular basis rather than on a replenishment basis. Rules would be suitable for </w:t>
+      </w:r>
+      <w:r>
+        <w:t>perishable items such as milk.</w:t>
+      </w:r>
+    </w:p>
+    <w:p>
+      <w:pPr>
+        <w:pStyle w:val="Heading2"/>
+      </w:pPr>
+      <w:r>
+        <w:t>The Rules display (click RULES from the Main display)</w:t>
+      </w:r>
+    </w:p>
+    <w:p/>
+    <w:p>
+      <w:r>
+        <w:drawing>
+          <wp:inline distT="0" distB="0" distL="0" distR="0">
+            <wp:extent cx="3572828" cy="5464016"/>
+            <wp:effectExtent l="19050" t="0" r="8572" b="0"/>
+            <wp:docPr id="24" name="Picture 4"/>
+            <wp:cNvGraphicFramePr>
+              <a:graphicFrameLocks xmlns:a="http://schemas.openxmlformats.org/drawingml/2006/main" noChangeAspect="1"/>
+            </wp:cNvGraphicFramePr>
+            <a:graphic xmlns:a="http://schemas.openxmlformats.org/drawingml/2006/main">
+              <a:graphicData uri="http://schemas.openxmlformats.org/drawingml/2006/picture">
+                <pic:pic xmlns:pic="http://schemas.openxmlformats.org/drawingml/2006/picture">
+                  <pic:nvPicPr>
+                    <pic:cNvPr id="0" name="Picture 4"/>
+                    <pic:cNvPicPr>
+                      <a:picLocks noChangeAspect="1" noChangeArrowheads="1"/>
+                    </pic:cNvPicPr>
+                  </pic:nvPicPr>
+                  <pic:blipFill>
+                    <a:blip r:embed="rId60"/>
+                    <a:srcRect/>
+                    <a:stretch>
+                      <a:fillRect/>
+                    </a:stretch>
+                  </pic:blipFill>
+                  <pic:spPr bwMode="auto">
+                    <a:xfrm>
+                      <a:off x="0" y="0"/>
+                      <a:ext cx="3572828" cy="5464016"/>
+                    </a:xfrm>
+                    <a:prstGeom prst="rect">
+                      <a:avLst/>
+                    </a:prstGeom>
+                    <a:noFill/>
+                    <a:ln w="9525">
+                      <a:noFill/>
+                      <a:miter lim="800000"/>
+                      <a:headEnd/>
+                      <a:tailEnd/>
+                    </a:ln>
+                  </pic:spPr>
+                </pic:pic>
+              </a:graphicData>
+            </a:graphic>
+          </wp:inline>
+        </w:drawing>
+      </w:r>
+    </w:p>
+    <w:p/>
+    <w:p>
+      <w:r>
+        <w:t xml:space="preserve">Note until </w:t>
+      </w:r>
+      <w:r>
+        <w:rPr>
+          <w:b/>
+        </w:rPr>
+        <w:t>Rules</w:t>
+      </w:r>
+      <w:r>
+        <w:t xml:space="preserve"> are add</w:t>
+      </w:r>
+      <w:r>
+        <w:t>ed</w:t>
+      </w:r>
+      <w:r>
+        <w:t xml:space="preserve"> the list would be empty</w:t>
+      </w:r>
+      <w:r>
+        <w:t xml:space="preserve"> (the heading with </w:t>
+      </w:r>
+      <w:r>
+        <w:rPr>
+          <w:b/>
+        </w:rPr>
+        <w:t>Rule</w:t>
+      </w:r>
+      <w:r>
+        <w:t xml:space="preserve">, </w:t>
+      </w:r>
+      <w:r>
+        <w:rPr>
+          <w:b/>
+        </w:rPr>
+        <w:t>Product Name</w:t>
+      </w:r>
+      <w:r>
+        <w:t xml:space="preserve">, </w:t>
+      </w:r>
+      <w:r>
+        <w:rPr>
+          <w:b/>
+        </w:rPr>
+        <w:t>Add</w:t>
+      </w:r>
+      <w:r>
+        <w:rPr>
+          <w:b/>
+        </w:rPr>
+        <w:t xml:space="preserve"> O</w:t>
+      </w:r>
+      <w:r>
+        <w:rPr>
+          <w:b/>
+        </w:rPr>
+        <w:t>n</w:t>
+      </w:r>
+      <w:r>
+        <w:t xml:space="preserve"> and </w:t>
+      </w:r>
+      <w:r>
+        <w:rPr>
+          <w:b/>
+        </w:rPr>
+        <w:t>Prompt</w:t>
+      </w:r>
+      <w:r>
+        <w:t xml:space="preserve"> would be shown but nothing would appear below the heading). The list in the above shows 8 </w:t>
+      </w:r>
+      <w:r>
+        <w:rPr>
+          <w:b/>
+        </w:rPr>
+        <w:t>Rules</w:t>
+      </w:r>
+      <w:r>
+        <w:t xml:space="preserve"> for illustration.</w:t>
+      </w:r>
+    </w:p>
+    <w:p>
+      <w:r>
+        <w:t xml:space="preserve">The </w:t>
+      </w:r>
+      <w:r>
+        <w:rPr>
+          <w:b/>
+        </w:rPr>
+        <w:t>DONE</w:t>
+      </w:r>
+      <w:r>
+        <w:t xml:space="preserve"> button will return to the </w:t>
+      </w:r>
+      <w:r>
+        <w:rPr>
+          <w:b/>
+        </w:rPr>
+        <w:t>Main display</w:t>
+      </w:r>
+      <w:r>
+        <w:t>, doing nothing.</w:t>
+      </w:r>
+    </w:p>
+    <w:p>
+      <w:r>
+        <w:lastRenderedPageBreak/>
+        <w:t xml:space="preserve">The </w:t>
+      </w:r>
+      <w:r>
+        <w:rPr>
+          <w:b/>
+        </w:rPr>
+        <w:t>ADD</w:t>
+      </w:r>
+      <w:r>
+        <w:t xml:space="preserve"> button will display the </w:t>
+      </w:r>
+      <w:r>
+        <w:rPr>
+          <w:b/>
+        </w:rPr>
+        <w:t>Rule Add display</w:t>
+      </w:r>
+      <w:r>
+        <w:t xml:space="preserve"> (this will be covered shortly).</w:t>
+      </w:r>
+    </w:p>
+    <w:p>
+      <w:pPr>
+        <w:pStyle w:val="Heading3"/>
+      </w:pPr>
+      <w:r>
+        <w:t>The List</w:t>
+      </w:r>
+    </w:p>
+    <w:p>
+      <w:r>
+        <w:t xml:space="preserve">Each entry in the list consists of 3 lines. The first line has the </w:t>
+      </w:r>
+      <w:r>
+        <w:rPr>
+          <w:b/>
+        </w:rPr>
+        <w:t>Rule Name</w:t>
+      </w:r>
+      <w:r>
+        <w:rPr>
+          <w:b/>
+        </w:rPr>
+        <w:t>,</w:t>
+      </w:r>
+      <w:r>
+        <w:t xml:space="preserve"> the </w:t>
+      </w:r>
+      <w:r>
+        <w:rPr>
+          <w:b/>
+        </w:rPr>
+        <w:t>Product Name</w:t>
+      </w:r>
+      <w:r>
+        <w:t>, the date that the rule be next applied (</w:t>
+      </w:r>
+      <w:r>
+        <w:rPr>
+          <w:b/>
+        </w:rPr>
+        <w:t>Add On</w:t>
+      </w:r>
+      <w:r>
+        <w:t xml:space="preserve">) and whether or not the </w:t>
+      </w:r>
+      <w:r>
+        <w:rPr>
+          <w:b/>
+        </w:rPr>
+        <w:t>Rule</w:t>
+      </w:r>
+      <w:r>
+        <w:t xml:space="preserve"> is a </w:t>
+      </w:r>
+      <w:r>
+        <w:rPr>
+          <w:b/>
+        </w:rPr>
+        <w:t>Prompted Rule</w:t>
+      </w:r>
+      <w:r>
+        <w:t>.</w:t>
+      </w:r>
+    </w:p>
+    <w:p>
+      <w:pPr>
+        <w:pStyle w:val="ListParagraph"/>
+        <w:numPr>
+          <w:ilvl w:val="0"/>
+          <w:numId w:val="19"/>
+        </w:numPr>
+      </w:pPr>
+      <w:r>
+        <w:t xml:space="preserve">A </w:t>
+      </w:r>
+      <w:r>
+        <w:rPr>
+          <w:b/>
+        </w:rPr>
+        <w:t>Prom</w:t>
+      </w:r>
+      <w:r>
+        <w:rPr>
+          <w:b/>
+        </w:rPr>
+        <w:t>pted Rule</w:t>
+      </w:r>
+      <w:r>
+        <w:t xml:space="preserve"> is one that will prompt for</w:t>
+      </w:r>
+      <w:r>
+        <w:t xml:space="preserve"> it to be added or skipped</w:t>
+      </w:r>
+      <w:r>
+        <w:t xml:space="preserve"> when </w:t>
+      </w:r>
+      <w:r>
+        <w:rPr>
+          <w:b/>
+        </w:rPr>
+        <w:t>SHOPPING</w:t>
+      </w:r>
+      <w:r>
+        <w:t xml:space="preserve"> is clicked. Prompted Rules will be covered shortly.</w:t>
+      </w:r>
+    </w:p>
+    <w:p>
+      <w:pPr>
+        <w:pStyle w:val="ListParagraph"/>
+        <w:numPr>
+          <w:ilvl w:val="0"/>
+          <w:numId w:val="19"/>
+        </w:numPr>
+      </w:pPr>
+      <w:r>
+        <w:rPr>
+          <w:b/>
+        </w:rPr>
+        <w:t>Add On</w:t>
+      </w:r>
+      <w:r>
+        <w:t xml:space="preserve"> is the earliest date that the rule will be applied and that the Shopping List Entry will be added.</w:t>
+      </w:r>
+    </w:p>
+    <w:p>
+      <w:pPr>
+        <w:pStyle w:val="ListParagraph"/>
+        <w:numPr>
+          <w:ilvl w:val="1"/>
+          <w:numId w:val="19"/>
+        </w:numPr>
+      </w:pPr>
+      <w:r>
+        <w:t xml:space="preserve"> </w:t>
+      </w:r>
+      <w:r>
+        <w:rPr>
+          <w:b/>
+        </w:rPr>
+        <w:t>Rules</w:t>
+      </w:r>
+      <w:r>
+        <w:t xml:space="preserve"> are applied when </w:t>
+      </w:r>
+      <w:r>
+        <w:rPr>
+          <w:b/>
+        </w:rPr>
+        <w:t>SHOPPING</w:t>
+      </w:r>
+      <w:r>
+        <w:t xml:space="preserve"> is clicked from the </w:t>
+      </w:r>
+      <w:r>
+        <w:rPr>
+          <w:b/>
+        </w:rPr>
+        <w:t>Main display</w:t>
+      </w:r>
+      <w:r>
+        <w:t>.</w:t>
+      </w:r>
+    </w:p>
+    <w:p>
+      <w:pPr>
+        <w:pStyle w:val="ListParagraph"/>
+        <w:numPr>
+          <w:ilvl w:val="1"/>
+          <w:numId w:val="19"/>
+        </w:numPr>
+      </w:pPr>
+      <w:r>
+        <w:t xml:space="preserve">The calculation of a Rule’s next application date happens when the rule is applied, if that date is on or before the current date then the rule will be applied again and result in the quantity being adjusted accordingly </w:t>
+      </w:r>
+      <w:r>
+        <w:rPr>
+          <w:i/>
+        </w:rPr>
+        <w:t xml:space="preserve">(if, for example,  a weekly </w:t>
+      </w:r>
+      <w:r>
+        <w:rPr>
+          <w:b/>
+          <w:i/>
+        </w:rPr>
+        <w:t>R</w:t>
+      </w:r>
+      <w:r>
+        <w:rPr>
+          <w:b/>
+          <w:i/>
+        </w:rPr>
+        <w:t>ule</w:t>
+      </w:r>
+      <w:r>
+        <w:rPr>
+          <w:i/>
+        </w:rPr>
+        <w:t xml:space="preserve"> existed and it was 4 weeks since </w:t>
+      </w:r>
+      <w:r>
+        <w:rPr>
+          <w:b/>
+          <w:i/>
+        </w:rPr>
+        <w:t>SHOPPING</w:t>
+      </w:r>
+      <w:r>
+        <w:rPr>
+          <w:i/>
+        </w:rPr>
+        <w:t xml:space="preserve"> was clicked then that </w:t>
+      </w:r>
+      <w:r>
+        <w:rPr>
+          <w:b/>
+          <w:i/>
+        </w:rPr>
+        <w:t>R</w:t>
+      </w:r>
+      <w:r>
+        <w:rPr>
+          <w:b/>
+          <w:i/>
+        </w:rPr>
+        <w:t>ule</w:t>
+      </w:r>
+      <w:r>
+        <w:rPr>
+          <w:i/>
+        </w:rPr>
+        <w:t xml:space="preserve"> would be </w:t>
+      </w:r>
+      <w:r>
+        <w:rPr>
+          <w:i/>
+        </w:rPr>
+        <w:t>applied 4 times</w:t>
+      </w:r>
+      <w:r>
+        <w:rPr>
+          <w:i/>
+        </w:rPr>
+        <w:t xml:space="preserve">, or in the case of </w:t>
+      </w:r>
+      <w:r>
+        <w:rPr>
+          <w:b/>
+          <w:i/>
+        </w:rPr>
+        <w:t>Prompted Rules</w:t>
+      </w:r>
+      <w:r>
+        <w:rPr>
+          <w:i/>
+        </w:rPr>
+        <w:t>, be prompted 4 times, each appearing in the list of Prompted Rules (not this list) only after its predecessor have been dealt with</w:t>
+      </w:r>
+      <w:r>
+        <w:t>).</w:t>
+      </w:r>
+    </w:p>
+    <w:p>
+      <w:r>
+        <w:t>The second line indicates the regularity of the Rule and the quantity that will be added to the Shopping List. (e.g. for Every 4 WEEKS add 1 the regularity is every 4 weeks and the quantity to add is 1).</w:t>
+      </w:r>
+      <w:r>
+        <w:t xml:space="preserve"> Regularity will be covered in more detail shortly.</w:t>
+      </w:r>
+    </w:p>
+    <w:p>
+      <w:r>
+        <w:t xml:space="preserve">The third line specifies the </w:t>
+      </w:r>
+      <w:r>
+        <w:rPr>
+          <w:b/>
+        </w:rPr>
+        <w:t>Shop</w:t>
+      </w:r>
+      <w:r>
+        <w:t xml:space="preserve"> and </w:t>
+      </w:r>
+      <w:r>
+        <w:rPr>
+          <w:b/>
+        </w:rPr>
+        <w:t>City</w:t>
+      </w:r>
+      <w:r>
+        <w:t xml:space="preserve"> (in brackets) and the </w:t>
+      </w:r>
+      <w:r>
+        <w:rPr>
+          <w:b/>
+        </w:rPr>
+        <w:t>Aisle</w:t>
+      </w:r>
+      <w:r>
+        <w:t>.</w:t>
+      </w:r>
+    </w:p>
+    <w:p>
+      <w:r>
+        <w:t>The list can be sorted by clicking on a heading. If a heading is clicked and the list is already sorted according to that heading then the sort order will toggle between ascending and descending order for the heading.</w:t>
+      </w:r>
+    </w:p>
+    <w:p>
+      <w:r>
+        <w:br w:type="page"/>
+      </w:r>
+    </w:p>
+    <w:p>
+      <w:pPr>
+        <w:pStyle w:val="Heading2"/>
+      </w:pPr>
+      <w:r>
+        <w:lastRenderedPageBreak/>
+        <w:t>Adding Rules (click the ADD button from the Rules display)</w:t>
+      </w:r>
+    </w:p>
+    <w:p/>
+    <w:p>
+      <w:r>
+        <w:rPr>
+          <w:noProof/>
+          <w:lang w:eastAsia="en-AU"/>
+        </w:rPr>
+        <w:drawing>
+          <wp:inline distT="0" distB="0" distL="0" distR="0">
+            <wp:extent cx="3572828" cy="5464016"/>
+            <wp:effectExtent l="19050" t="0" r="8572" b="0"/>
+            <wp:docPr id="41" name="Picture 7"/>
+            <wp:cNvGraphicFramePr>
+              <a:graphicFrameLocks xmlns:a="http://schemas.openxmlformats.org/drawingml/2006/main" noChangeAspect="1"/>
+            </wp:cNvGraphicFramePr>
+            <a:graphic xmlns:a="http://schemas.openxmlformats.org/drawingml/2006/main">
+              <a:graphicData uri="http://schemas.openxmlformats.org/drawingml/2006/picture">
+                <pic:pic xmlns:pic="http://schemas.openxmlformats.org/drawingml/2006/picture">
+                  <pic:nvPicPr>
+                    <pic:cNvPr id="0" name="Picture 7"/>
+                    <pic:cNvPicPr>
+                      <a:picLocks noChangeAspect="1" noChangeArrowheads="1"/>
+                    </pic:cNvPicPr>
+                  </pic:nvPicPr>
+                  <pic:blipFill>
+                    <a:blip r:embed="rId61"/>
+                    <a:srcRect/>
+                    <a:stretch>
+                      <a:fillRect/>
+                    </a:stretch>
+                  </pic:blipFill>
+                  <pic:spPr bwMode="auto">
+                    <a:xfrm>
+                      <a:off x="0" y="0"/>
+                      <a:ext cx="3572828" cy="5464016"/>
+                    </a:xfrm>
+                    <a:prstGeom prst="rect">
+                      <a:avLst/>
+                    </a:prstGeom>
+                    <a:noFill/>
+                    <a:ln w="9525">
+                      <a:noFill/>
+                      <a:miter lim="800000"/>
+                      <a:headEnd/>
+                      <a:tailEnd/>
+                    </a:ln>
+                  </pic:spPr>
+                </pic:pic>
+              </a:graphicData>
+            </a:graphic>
+          </wp:inline>
+        </w:drawing>
+      </w:r>
+    </w:p>
+    <w:p/>
+    <w:p/>
+    <w:p/>
     <w:sectPr>
-      <w:headerReference w:type="default" r:id="rId60"/>
-      <w:footerReference w:type="default" r:id="rId61"/>
+      <w:headerReference w:type="default" r:id="rId62"/>
+      <w:footerReference w:type="default" r:id="rId63"/>
       <w:pgSz w:w="11906" w:h="16838"/>
       <w:pgMar w:top="1440" w:right="1440" w:bottom="1440" w:left="1440" w:header="708" w:footer="708" w:gutter="0"/>
       <w:pgNumType w:start="0"/>
@@ -23790,7 +24543,7 @@
                 <w:b/>
                 <w:noProof/>
               </w:rPr>
-              <w:t>70</w:t>
+              <w:t>73</w:t>
             </w:r>
             <w:r>
               <w:rPr>
@@ -23830,7 +24583,7 @@
                 <w:b/>
                 <w:noProof/>
               </w:rPr>
-              <w:t>71</w:t>
+              <w:t>74</w:t>
             </w:r>
             <w:r>
               <w:rPr>
@@ -25133,9 +25886,9 @@
     </w:lvl>
   </w:abstractNum>
   <w:abstractNum w:abstractNumId="11">
-    <w:nsid w:val="5E955678"/>
+    <w:nsid w:val="5AB6392B"/>
     <w:multiLevelType w:val="hybridMultilevel"/>
-    <w:tmpl w:val="270EA062"/>
+    <w:tmpl w:val="B8CAD436"/>
     <w:lvl w:ilvl="0" w:tplc="0C090001">
       <w:start w:val="1"/>
       <w:numFmt w:val="bullet"/>
@@ -25160,7 +25913,7 @@
         <w:rFonts w:ascii="Courier New" w:hAnsi="Courier New" w:cs="Courier New" w:hint="default"/>
       </w:rPr>
     </w:lvl>
-    <w:lvl w:ilvl="2" w:tplc="0C090005">
+    <w:lvl w:ilvl="2" w:tplc="0C090005" w:tentative="1">
       <w:start w:val="1"/>
       <w:numFmt w:val="bullet"/>
       <w:lvlText w:val=""/>
@@ -25246,9 +25999,9 @@
     </w:lvl>
   </w:abstractNum>
   <w:abstractNum w:abstractNumId="12">
-    <w:nsid w:val="60E17512"/>
+    <w:nsid w:val="5E955678"/>
     <w:multiLevelType w:val="hybridMultilevel"/>
-    <w:tmpl w:val="2B2C8854"/>
+    <w:tmpl w:val="270EA062"/>
     <w:lvl w:ilvl="0" w:tplc="0C090001">
       <w:start w:val="1"/>
       <w:numFmt w:val="bullet"/>
@@ -25273,7 +26026,7 @@
         <w:rFonts w:ascii="Courier New" w:hAnsi="Courier New" w:cs="Courier New" w:hint="default"/>
       </w:rPr>
     </w:lvl>
-    <w:lvl w:ilvl="2" w:tplc="0C090005" w:tentative="1">
+    <w:lvl w:ilvl="2" w:tplc="0C090005">
       <w:start w:val="1"/>
       <w:numFmt w:val="bullet"/>
       <w:lvlText w:val=""/>
@@ -25359,6 +26112,119 @@
     </w:lvl>
   </w:abstractNum>
   <w:abstractNum w:abstractNumId="13">
+    <w:nsid w:val="60E17512"/>
+    <w:multiLevelType w:val="hybridMultilevel"/>
+    <w:tmpl w:val="2B2C8854"/>
+    <w:lvl w:ilvl="0" w:tplc="0C090001">
+      <w:start w:val="1"/>
+      <w:numFmt w:val="bullet"/>
+      <w:lvlText w:val=""/>
+      <w:lvlJc w:val="left"/>
+      <w:pPr>
+        <w:ind w:left="720" w:hanging="360"/>
+      </w:pPr>
+      <w:rPr>
+        <w:rFonts w:ascii="Symbol" w:hAnsi="Symbol" w:hint="default"/>
+      </w:rPr>
+    </w:lvl>
+    <w:lvl w:ilvl="1" w:tplc="0C090003">
+      <w:start w:val="1"/>
+      <w:numFmt w:val="bullet"/>
+      <w:lvlText w:val="o"/>
+      <w:lvlJc w:val="left"/>
+      <w:pPr>
+        <w:ind w:left="1440" w:hanging="360"/>
+      </w:pPr>
+      <w:rPr>
+        <w:rFonts w:ascii="Courier New" w:hAnsi="Courier New" w:cs="Courier New" w:hint="default"/>
+      </w:rPr>
+    </w:lvl>
+    <w:lvl w:ilvl="2" w:tplc="0C090005" w:tentative="1">
+      <w:start w:val="1"/>
+      <w:numFmt w:val="bullet"/>
+      <w:lvlText w:val=""/>
+      <w:lvlJc w:val="left"/>
+      <w:pPr>
+        <w:ind w:left="2160" w:hanging="360"/>
+      </w:pPr>
+      <w:rPr>
+        <w:rFonts w:ascii="Wingdings" w:hAnsi="Wingdings" w:hint="default"/>
+      </w:rPr>
+    </w:lvl>
+    <w:lvl w:ilvl="3" w:tplc="0C090001" w:tentative="1">
+      <w:start w:val="1"/>
+      <w:numFmt w:val="bullet"/>
+      <w:lvlText w:val=""/>
+      <w:lvlJc w:val="left"/>
+      <w:pPr>
+        <w:ind w:left="2880" w:hanging="360"/>
+      </w:pPr>
+      <w:rPr>
+        <w:rFonts w:ascii="Symbol" w:hAnsi="Symbol" w:hint="default"/>
+      </w:rPr>
+    </w:lvl>
+    <w:lvl w:ilvl="4" w:tplc="0C090003" w:tentative="1">
+      <w:start w:val="1"/>
+      <w:numFmt w:val="bullet"/>
+      <w:lvlText w:val="o"/>
+      <w:lvlJc w:val="left"/>
+      <w:pPr>
+        <w:ind w:left="3600" w:hanging="360"/>
+      </w:pPr>
+      <w:rPr>
+        <w:rFonts w:ascii="Courier New" w:hAnsi="Courier New" w:cs="Courier New" w:hint="default"/>
+      </w:rPr>
+    </w:lvl>
+    <w:lvl w:ilvl="5" w:tplc="0C090005" w:tentative="1">
+      <w:start w:val="1"/>
+      <w:numFmt w:val="bullet"/>
+      <w:lvlText w:val=""/>
+      <w:lvlJc w:val="left"/>
+      <w:pPr>
+        <w:ind w:left="4320" w:hanging="360"/>
+      </w:pPr>
+      <w:rPr>
+        <w:rFonts w:ascii="Wingdings" w:hAnsi="Wingdings" w:hint="default"/>
+      </w:rPr>
+    </w:lvl>
+    <w:lvl w:ilvl="6" w:tplc="0C090001" w:tentative="1">
+      <w:start w:val="1"/>
+      <w:numFmt w:val="bullet"/>
+      <w:lvlText w:val=""/>
+      <w:lvlJc w:val="left"/>
+      <w:pPr>
+        <w:ind w:left="5040" w:hanging="360"/>
+      </w:pPr>
+      <w:rPr>
+        <w:rFonts w:ascii="Symbol" w:hAnsi="Symbol" w:hint="default"/>
+      </w:rPr>
+    </w:lvl>
+    <w:lvl w:ilvl="7" w:tplc="0C090003" w:tentative="1">
+      <w:start w:val="1"/>
+      <w:numFmt w:val="bullet"/>
+      <w:lvlText w:val="o"/>
+      <w:lvlJc w:val="left"/>
+      <w:pPr>
+        <w:ind w:left="5760" w:hanging="360"/>
+      </w:pPr>
+      <w:rPr>
+        <w:rFonts w:ascii="Courier New" w:hAnsi="Courier New" w:cs="Courier New" w:hint="default"/>
+      </w:rPr>
+    </w:lvl>
+    <w:lvl w:ilvl="8" w:tplc="0C090005" w:tentative="1">
+      <w:start w:val="1"/>
+      <w:numFmt w:val="bullet"/>
+      <w:lvlText w:val=""/>
+      <w:lvlJc w:val="left"/>
+      <w:pPr>
+        <w:ind w:left="6480" w:hanging="360"/>
+      </w:pPr>
+      <w:rPr>
+        <w:rFonts w:ascii="Wingdings" w:hAnsi="Wingdings" w:hint="default"/>
+      </w:rPr>
+    </w:lvl>
+  </w:abstractNum>
+  <w:abstractNum w:abstractNumId="14">
     <w:nsid w:val="635A4B4C"/>
     <w:multiLevelType w:val="hybridMultilevel"/>
     <w:tmpl w:val="BB14A2F4"/>
@@ -25471,7 +26337,7 @@
       </w:rPr>
     </w:lvl>
   </w:abstractNum>
-  <w:abstractNum w:abstractNumId="14">
+  <w:abstractNum w:abstractNumId="15">
     <w:nsid w:val="704678CB"/>
     <w:multiLevelType w:val="hybridMultilevel"/>
     <w:tmpl w:val="999093E6"/>
@@ -25584,7 +26450,7 @@
       </w:rPr>
     </w:lvl>
   </w:abstractNum>
-  <w:abstractNum w:abstractNumId="15">
+  <w:abstractNum w:abstractNumId="16">
     <w:nsid w:val="74093E19"/>
     <w:multiLevelType w:val="hybridMultilevel"/>
     <w:tmpl w:val="1CC28284"/>
@@ -25697,7 +26563,7 @@
       </w:rPr>
     </w:lvl>
   </w:abstractNum>
-  <w:abstractNum w:abstractNumId="16">
+  <w:abstractNum w:abstractNumId="17">
     <w:nsid w:val="7772158E"/>
     <w:multiLevelType w:val="hybridMultilevel"/>
     <w:tmpl w:val="1714AFAA"/>
@@ -25810,7 +26676,7 @@
       </w:rPr>
     </w:lvl>
   </w:abstractNum>
-  <w:abstractNum w:abstractNumId="17">
+  <w:abstractNum w:abstractNumId="18">
     <w:nsid w:val="77CD4299"/>
     <w:multiLevelType w:val="hybridMultilevel"/>
     <w:tmpl w:val="3188A788"/>
@@ -25924,7 +26790,7 @@
     </w:lvl>
   </w:abstractNum>
   <w:num w:numId="1">
-    <w:abstractNumId w:val="14"/>
+    <w:abstractNumId w:val="15"/>
   </w:num>
   <w:num w:numId="2">
     <w:abstractNumId w:val="5"/>
@@ -25945,16 +26811,16 @@
     <w:abstractNumId w:val="6"/>
   </w:num>
   <w:num w:numId="8">
-    <w:abstractNumId w:val="15"/>
+    <w:abstractNumId w:val="16"/>
   </w:num>
   <w:num w:numId="9">
-    <w:abstractNumId w:val="16"/>
+    <w:abstractNumId w:val="17"/>
   </w:num>
   <w:num w:numId="10">
-    <w:abstractNumId w:val="13"/>
+    <w:abstractNumId w:val="14"/>
   </w:num>
   <w:num w:numId="11">
-    <w:abstractNumId w:val="12"/>
+    <w:abstractNumId w:val="13"/>
   </w:num>
   <w:num w:numId="12">
     <w:abstractNumId w:val="1"/>
@@ -25966,7 +26832,7 @@
     <w:abstractNumId w:val="8"/>
   </w:num>
   <w:num w:numId="15">
-    <w:abstractNumId w:val="17"/>
+    <w:abstractNumId w:val="18"/>
   </w:num>
   <w:num w:numId="16">
     <w:abstractNumId w:val="3"/>
@@ -25975,6 +26841,9 @@
     <w:abstractNumId w:val="0"/>
   </w:num>
   <w:num w:numId="18">
+    <w:abstractNumId w:val="12"/>
+  </w:num>
+  <w:num w:numId="19">
     <w:abstractNumId w:val="11"/>
   </w:num>
 </w:numbering>

</xml_diff>

<commit_message>
Extended Rule name field input size
</commit_message>
<xml_diff>
--- a/ShopWise User Guide.docx
+++ b/ShopWise User Guide.docx
@@ -23896,6 +23896,10 @@
     <w:p/>
     <w:p>
       <w:r>
+        <w:rPr>
+          <w:noProof/>
+          <w:lang w:eastAsia="en-AU"/>
+        </w:rPr>
         <w:drawing>
           <wp:inline distT="0" distB="0" distL="0" distR="0">
             <wp:extent cx="3572828" cy="5464016"/>
@@ -24385,10 +24389,18 @@
     </w:p>
     <w:p>
       <w:pPr>
+        <w:pStyle w:val="Heading1"/>
+      </w:pPr>
+      <w:r>
+        <w:lastRenderedPageBreak/>
+        <w:t>Adding Rules</w:t>
+      </w:r>
+    </w:p>
+    <w:p>
+      <w:pPr>
         <w:pStyle w:val="Heading2"/>
       </w:pPr>
       <w:r>
-        <w:lastRenderedPageBreak/>
         <w:t>Adding Rules (click the ADD button from the Rules display)</w:t>
       </w:r>
     </w:p>
@@ -24403,7 +24415,7 @@
           <wp:inline distT="0" distB="0" distL="0" distR="0">
             <wp:extent cx="3572828" cy="5464016"/>
             <wp:effectExtent l="19050" t="0" r="8572" b="0"/>
-            <wp:docPr id="41" name="Picture 7"/>
+            <wp:docPr id="21" name="Picture 1"/>
             <wp:cNvGraphicFramePr>
               <a:graphicFrameLocks xmlns:a="http://schemas.openxmlformats.org/drawingml/2006/main" noChangeAspect="1"/>
             </wp:cNvGraphicFramePr>
@@ -24411,7 +24423,7 @@
               <a:graphicData uri="http://schemas.openxmlformats.org/drawingml/2006/picture">
                 <pic:pic xmlns:pic="http://schemas.openxmlformats.org/drawingml/2006/picture">
                   <pic:nvPicPr>
-                    <pic:cNvPr id="0" name="Picture 7"/>
+                    <pic:cNvPr id="0" name="Picture 1"/>
                     <pic:cNvPicPr>
                       <a:picLocks noChangeAspect="1" noChangeArrowheads="1"/>
                     </pic:cNvPicPr>
@@ -24447,11 +24459,974 @@
       </w:r>
     </w:p>
     <w:p/>
-    <w:p/>
-    <w:p/>
+    <w:p>
+      <w:r>
+        <w:t xml:space="preserve">A </w:t>
+      </w:r>
+      <w:r>
+        <w:rPr>
+          <w:b/>
+        </w:rPr>
+        <w:t>Rule</w:t>
+      </w:r>
+      <w:r>
+        <w:t xml:space="preserve"> is based upon a </w:t>
+      </w:r>
+      <w:r>
+        <w:rPr>
+          <w:b/>
+        </w:rPr>
+        <w:t>Stock</w:t>
+      </w:r>
+      <w:r>
+        <w:t xml:space="preserve"> item, thus the </w:t>
+      </w:r>
+      <w:r>
+        <w:rPr>
+          <w:b/>
+        </w:rPr>
+        <w:t>Shop</w:t>
+      </w:r>
+      <w:r>
+        <w:t xml:space="preserve">, </w:t>
+      </w:r>
+      <w:r>
+        <w:rPr>
+          <w:b/>
+        </w:rPr>
+        <w:t>Aisle</w:t>
+      </w:r>
+      <w:r>
+        <w:t xml:space="preserve"> and the </w:t>
+      </w:r>
+      <w:r>
+        <w:rPr>
+          <w:b/>
+        </w:rPr>
+        <w:t>Product</w:t>
+      </w:r>
+      <w:r>
+        <w:t xml:space="preserve"> are required to determine the </w:t>
+      </w:r>
+      <w:r>
+        <w:rPr>
+          <w:b/>
+        </w:rPr>
+        <w:t>Stock</w:t>
+      </w:r>
+      <w:r>
+        <w:t xml:space="preserve">. All three are selected from DropDown selectors that are linked. The </w:t>
+      </w:r>
+      <w:r>
+        <w:rPr>
+          <w:b/>
+        </w:rPr>
+        <w:t xml:space="preserve">Shop DropDown selector </w:t>
+      </w:r>
+      <w:r>
+        <w:t xml:space="preserve">determines the available </w:t>
+      </w:r>
+      <w:r>
+        <w:rPr>
+          <w:b/>
+        </w:rPr>
+        <w:t>Aisles</w:t>
+      </w:r>
+      <w:r>
+        <w:t xml:space="preserve"> and the </w:t>
+      </w:r>
+      <w:r>
+        <w:rPr>
+          <w:b/>
+        </w:rPr>
+        <w:t>Aisles DropDown selector</w:t>
+      </w:r>
+      <w:r>
+        <w:t xml:space="preserve"> determines the available </w:t>
+      </w:r>
+      <w:r>
+        <w:rPr>
+          <w:b/>
+        </w:rPr>
+        <w:t>Products</w:t>
+      </w:r>
+      <w:r>
+        <w:t xml:space="preserve">. </w:t>
+      </w:r>
+      <w:r>
+        <w:t xml:space="preserve">If a </w:t>
+      </w:r>
+      <w:r>
+        <w:rPr>
+          <w:b/>
+        </w:rPr>
+        <w:t>Shop</w:t>
+      </w:r>
+      <w:r>
+        <w:t xml:space="preserve"> is selected that has no </w:t>
+      </w:r>
+      <w:r>
+        <w:rPr>
+          <w:b/>
+        </w:rPr>
+        <w:t>Aisles</w:t>
+      </w:r>
+      <w:r>
+        <w:t xml:space="preserve"> then the </w:t>
+      </w:r>
+      <w:r>
+        <w:rPr>
+          <w:b/>
+        </w:rPr>
+        <w:t>Aisle DropDown selector</w:t>
+      </w:r>
+      <w:r>
+        <w:t xml:space="preserve"> will not appear nor will the </w:t>
+      </w:r>
+      <w:r>
+        <w:rPr>
+          <w:b/>
+        </w:rPr>
+        <w:t>Product DropDown selector</w:t>
+      </w:r>
+      <w:r>
+        <w:t xml:space="preserve"> appear. If an </w:t>
+      </w:r>
+      <w:r>
+        <w:rPr>
+          <w:b/>
+        </w:rPr>
+        <w:t>Aisle</w:t>
+      </w:r>
+      <w:r>
+        <w:t xml:space="preserve"> is selected that has no </w:t>
+      </w:r>
+      <w:r>
+        <w:rPr>
+          <w:b/>
+        </w:rPr>
+        <w:t xml:space="preserve">Products </w:t>
+      </w:r>
+      <w:r>
+        <w:t xml:space="preserve">in it then the </w:t>
+      </w:r>
+      <w:r>
+        <w:rPr>
+          <w:b/>
+        </w:rPr>
+        <w:t>Products DropDown selector</w:t>
+      </w:r>
+      <w:r>
+        <w:t xml:space="preserve"> will not appear. If there are no </w:t>
+      </w:r>
+      <w:r>
+        <w:rPr>
+          <w:b/>
+        </w:rPr>
+        <w:t>Products</w:t>
+      </w:r>
+      <w:r>
+        <w:t xml:space="preserve"> available then a yellow message will appear and the </w:t>
+      </w:r>
+      <w:r>
+        <w:rPr>
+          <w:b/>
+        </w:rPr>
+        <w:t>SAVE</w:t>
+      </w:r>
+      <w:r>
+        <w:t xml:space="preserve"> button will not be available.</w:t>
+      </w:r>
+    </w:p>
+    <w:p>
+      <w:r>
+        <w:t xml:space="preserve">As such to be able to </w:t>
+      </w:r>
+      <w:r>
+        <w:rPr>
+          <w:b/>
+        </w:rPr>
+        <w:t>ADD</w:t>
+      </w:r>
+      <w:r>
+        <w:t xml:space="preserve"> a </w:t>
+      </w:r>
+      <w:r>
+        <w:rPr>
+          <w:b/>
+        </w:rPr>
+        <w:t>Rule</w:t>
+      </w:r>
+      <w:r>
+        <w:t xml:space="preserve"> and </w:t>
+      </w:r>
+      <w:r>
+        <w:rPr>
+          <w:b/>
+        </w:rPr>
+        <w:t>SAVE</w:t>
+      </w:r>
+      <w:r>
+        <w:t xml:space="preserve"> it the </w:t>
+      </w:r>
+      <w:r>
+        <w:rPr>
+          <w:b/>
+        </w:rPr>
+        <w:t>Shop</w:t>
+      </w:r>
+      <w:r>
+        <w:t xml:space="preserve"> selected must have </w:t>
+      </w:r>
+      <w:r>
+        <w:rPr>
+          <w:b/>
+        </w:rPr>
+        <w:t>Aisles</w:t>
+      </w:r>
+      <w:r>
+        <w:t xml:space="preserve"> and the Aisle selected must have </w:t>
+      </w:r>
+      <w:r>
+        <w:rPr>
+          <w:b/>
+        </w:rPr>
+        <w:t>Products</w:t>
+      </w:r>
+      <w:r>
+        <w:t>.</w:t>
+      </w:r>
+    </w:p>
+    <w:p>
+      <w:r>
+        <w:lastRenderedPageBreak/>
+        <w:t xml:space="preserve">There is also a filter for field that can be used to restrict which </w:t>
+      </w:r>
+      <w:r>
+        <w:rPr>
+          <w:b/>
+        </w:rPr>
+        <w:t>Products</w:t>
+      </w:r>
+      <w:r>
+        <w:t xml:space="preserve"> are listed in the </w:t>
+      </w:r>
+      <w:r>
+        <w:rPr>
+          <w:b/>
+        </w:rPr>
+        <w:t>Products DropDown selector</w:t>
+      </w:r>
+      <w:r>
+        <w:t>.</w:t>
+      </w:r>
+    </w:p>
+    <w:p>
+      <w:r>
+        <w:t xml:space="preserve">Below all the inputs and the </w:t>
+      </w:r>
+      <w:r>
+        <w:rPr>
+          <w:b/>
+        </w:rPr>
+        <w:t>DONE</w:t>
+      </w:r>
+      <w:r>
+        <w:t xml:space="preserve"> and </w:t>
+      </w:r>
+      <w:r>
+        <w:rPr>
+          <w:b/>
+        </w:rPr>
+        <w:t>SAVE</w:t>
+      </w:r>
+      <w:r>
+        <w:t xml:space="preserve"> button ( </w:t>
+      </w:r>
+      <w:r>
+        <w:rPr>
+          <w:b/>
+        </w:rPr>
+        <w:t>SAVE</w:t>
+      </w:r>
+      <w:r>
+        <w:t xml:space="preserve"> is not always visible) is a list of any </w:t>
+      </w:r>
+      <w:r>
+        <w:rPr>
+          <w:b/>
+        </w:rPr>
+        <w:t>Rules</w:t>
+      </w:r>
+      <w:r>
+        <w:t xml:space="preserve"> that exists in the selected </w:t>
+      </w:r>
+      <w:r>
+        <w:rPr>
+          <w:b/>
+        </w:rPr>
+        <w:t>Aisle</w:t>
+      </w:r>
+      <w:r>
+        <w:t xml:space="preserve"> (and thus </w:t>
+      </w:r>
+      <w:r>
+        <w:rPr>
+          <w:b/>
+        </w:rPr>
+        <w:t>Shop</w:t>
+      </w:r>
+      <w:r>
+        <w:t xml:space="preserve">). The list of existing </w:t>
+      </w:r>
+      <w:r>
+        <w:rPr>
+          <w:b/>
+        </w:rPr>
+        <w:t>Rules</w:t>
+      </w:r>
+      <w:r>
+        <w:t xml:space="preserve">, if any, is for reference only. No actions are available if a </w:t>
+      </w:r>
+      <w:r>
+        <w:rPr>
+          <w:b/>
+        </w:rPr>
+        <w:t>Rule</w:t>
+      </w:r>
+      <w:r>
+        <w:t xml:space="preserve"> is clicked or long-clicked.</w:t>
+      </w:r>
+    </w:p>
+    <w:p>
+      <w:r>
+        <w:t xml:space="preserve">The following is an example of the </w:t>
+      </w:r>
+      <w:r>
+        <w:rPr>
+          <w:b/>
+        </w:rPr>
+        <w:t>Rule Add display</w:t>
+      </w:r>
+      <w:r>
+        <w:t xml:space="preserve"> where </w:t>
+      </w:r>
+      <w:r>
+        <w:rPr>
+          <w:b/>
+        </w:rPr>
+        <w:t>Stock</w:t>
+      </w:r>
+      <w:r>
+        <w:t xml:space="preserve"> exists in the </w:t>
+      </w:r>
+      <w:r>
+        <w:rPr>
+          <w:b/>
+        </w:rPr>
+        <w:t>Shop</w:t>
+      </w:r>
+      <w:r>
+        <w:t>/</w:t>
+      </w:r>
+      <w:r>
+        <w:rPr>
+          <w:b/>
+        </w:rPr>
+        <w:t>Aisle</w:t>
+      </w:r>
+      <w:r>
+        <w:t xml:space="preserve"> and existing </w:t>
+      </w:r>
+      <w:r>
+        <w:rPr>
+          <w:b/>
+        </w:rPr>
+        <w:t>Rules</w:t>
+      </w:r>
+      <w:r>
+        <w:t xml:space="preserve"> exist.</w:t>
+      </w:r>
+      <w:r>
+        <w:t xml:space="preserve"> However, none of the inputs (e.g. Rule) have been input.</w:t>
+      </w:r>
+    </w:p>
+    <w:p>
+      <w:r>
+        <w:rPr>
+          <w:noProof/>
+          <w:lang w:eastAsia="en-AU"/>
+        </w:rPr>
+        <w:drawing>
+          <wp:inline distT="0" distB="0" distL="0" distR="0">
+            <wp:extent cx="3572828" cy="5464016"/>
+            <wp:effectExtent l="19050" t="0" r="8572" b="0"/>
+            <wp:docPr id="51" name="Picture 4"/>
+            <wp:cNvGraphicFramePr>
+              <a:graphicFrameLocks xmlns:a="http://schemas.openxmlformats.org/drawingml/2006/main" noChangeAspect="1"/>
+            </wp:cNvGraphicFramePr>
+            <a:graphic xmlns:a="http://schemas.openxmlformats.org/drawingml/2006/main">
+              <a:graphicData uri="http://schemas.openxmlformats.org/drawingml/2006/picture">
+                <pic:pic xmlns:pic="http://schemas.openxmlformats.org/drawingml/2006/picture">
+                  <pic:nvPicPr>
+                    <pic:cNvPr id="0" name="Picture 4"/>
+                    <pic:cNvPicPr>
+                      <a:picLocks noChangeAspect="1" noChangeArrowheads="1"/>
+                    </pic:cNvPicPr>
+                  </pic:nvPicPr>
+                  <pic:blipFill>
+                    <a:blip r:embed="rId62"/>
+                    <a:srcRect/>
+                    <a:stretch>
+                      <a:fillRect/>
+                    </a:stretch>
+                  </pic:blipFill>
+                  <pic:spPr bwMode="auto">
+                    <a:xfrm>
+                      <a:off x="0" y="0"/>
+                      <a:ext cx="3572828" cy="5464016"/>
+                    </a:xfrm>
+                    <a:prstGeom prst="rect">
+                      <a:avLst/>
+                    </a:prstGeom>
+                    <a:noFill/>
+                    <a:ln w="9525">
+                      <a:noFill/>
+                      <a:miter lim="800000"/>
+                      <a:headEnd/>
+                      <a:tailEnd/>
+                    </a:ln>
+                  </pic:spPr>
+                </pic:pic>
+              </a:graphicData>
+            </a:graphic>
+          </wp:inline>
+        </w:drawing>
+      </w:r>
+    </w:p>
+    <w:p>
+      <w:r>
+        <w:t xml:space="preserve">To recap, a </w:t>
+      </w:r>
+      <w:r>
+        <w:rPr>
+          <w:b/>
+        </w:rPr>
+        <w:t>Rule</w:t>
+      </w:r>
+      <w:r>
+        <w:t xml:space="preserve"> can only be made for existing </w:t>
+      </w:r>
+      <w:r>
+        <w:rPr>
+          <w:b/>
+        </w:rPr>
+        <w:t>Stock</w:t>
+      </w:r>
+      <w:r>
+        <w:t xml:space="preserve"> in the selected </w:t>
+      </w:r>
+      <w:r>
+        <w:rPr>
+          <w:b/>
+        </w:rPr>
+        <w:t>Shop/Aisle</w:t>
+      </w:r>
+      <w:r>
+        <w:t xml:space="preserve">. The </w:t>
+      </w:r>
+      <w:r>
+        <w:rPr>
+          <w:b/>
+        </w:rPr>
+        <w:t>SAVE</w:t>
+      </w:r>
+      <w:r>
+        <w:t xml:space="preserve"> button will appear. Only then should the other inputs be provided.</w:t>
+      </w:r>
+      <w:r>
+        <w:t xml:space="preserve"> The list of existing </w:t>
+      </w:r>
+      <w:r>
+        <w:rPr>
+          <w:b/>
+        </w:rPr>
+        <w:t>Rules</w:t>
+      </w:r>
+      <w:r>
+        <w:t xml:space="preserve"> may also contain </w:t>
+      </w:r>
+      <w:r>
+        <w:rPr>
+          <w:b/>
+        </w:rPr>
+        <w:t>Rules</w:t>
+      </w:r>
+    </w:p>
+    <w:p>
+      <w:r>
+        <w:t>Rule, is required and is a name for the Rule and can be a maximum of 24 characters in length.</w:t>
+      </w:r>
+    </w:p>
+    <w:p>
+      <w:r>
+        <w:t>Get is the quantity of the Stock that is to be added to the Shopping List when the Rule is activated.</w:t>
+      </w:r>
+    </w:p>
+    <w:p>
+      <w:r>
+        <w:rPr>
+          <w:b/>
+        </w:rPr>
+        <w:lastRenderedPageBreak/>
+        <w:t>Prompt</w:t>
+      </w:r>
+      <w:r>
+        <w:t xml:space="preserve">, if ticked, makes the </w:t>
+      </w:r>
+      <w:r>
+        <w:rPr>
+          <w:b/>
+        </w:rPr>
+        <w:t>Rule</w:t>
+      </w:r>
+      <w:r>
+        <w:t xml:space="preserve"> a </w:t>
+      </w:r>
+      <w:r>
+        <w:rPr>
+          <w:b/>
+        </w:rPr>
+        <w:t>Prompted Rule</w:t>
+      </w:r>
+      <w:r>
+        <w:t xml:space="preserve">; the </w:t>
+      </w:r>
+      <w:r>
+        <w:rPr>
+          <w:b/>
+        </w:rPr>
+        <w:t>Rule</w:t>
+      </w:r>
+      <w:r>
+        <w:t xml:space="preserve"> will appear in a list of </w:t>
+      </w:r>
+      <w:r>
+        <w:rPr>
+          <w:b/>
+        </w:rPr>
+        <w:t>Prompted Rules</w:t>
+      </w:r>
+      <w:r>
+        <w:t xml:space="preserve"> that is displayed when </w:t>
+      </w:r>
+      <w:r>
+        <w:rPr>
+          <w:b/>
+        </w:rPr>
+        <w:t>SHOPPING</w:t>
+      </w:r>
+      <w:r>
+        <w:t xml:space="preserve"> is clicked. </w:t>
+      </w:r>
+      <w:r>
+        <w:rPr>
+          <w:b/>
+        </w:rPr>
+        <w:t>Rules</w:t>
+      </w:r>
+      <w:r>
+        <w:t xml:space="preserve"> that are not </w:t>
+      </w:r>
+      <w:r>
+        <w:rPr>
+          <w:b/>
+        </w:rPr>
+        <w:t>Prompted</w:t>
+      </w:r>
+      <w:r>
+        <w:t xml:space="preserve"> are added, when activated, directly to the </w:t>
+      </w:r>
+      <w:r>
+        <w:rPr>
+          <w:b/>
+        </w:rPr>
+        <w:t>Shopping List</w:t>
+      </w:r>
+      <w:r>
+        <w:t>.</w:t>
+      </w:r>
+    </w:p>
+    <w:p>
+      <w:r>
+        <w:rPr>
+          <w:b/>
+        </w:rPr>
+        <w:t>Starts</w:t>
+      </w:r>
+      <w:r>
+        <w:t xml:space="preserve">, is the date that the </w:t>
+      </w:r>
+      <w:r>
+        <w:rPr>
+          <w:b/>
+        </w:rPr>
+        <w:t>Rule</w:t>
+      </w:r>
+      <w:r>
+        <w:t xml:space="preserve"> will be activated. This will automatically be changed when the </w:t>
+      </w:r>
+      <w:r>
+        <w:rPr>
+          <w:b/>
+        </w:rPr>
+        <w:t>Rule</w:t>
+      </w:r>
+      <w:r>
+        <w:t xml:space="preserve"> has been activated. It will change according to the </w:t>
+      </w:r>
+      <w:r>
+        <w:rPr>
+          <w:b/>
+        </w:rPr>
+        <w:t>Interval</w:t>
+      </w:r>
+      <w:r>
+        <w:t xml:space="preserve"> and </w:t>
+      </w:r>
+      <w:r>
+        <w:rPr>
+          <w:b/>
+        </w:rPr>
+        <w:t>Multiplier</w:t>
+      </w:r>
+      <w:r>
+        <w:t xml:space="preserve"> values. </w:t>
+      </w:r>
+      <w:r>
+        <w:rPr>
+          <w:b/>
+        </w:rPr>
+        <w:t>Starts</w:t>
+      </w:r>
+      <w:r>
+        <w:t xml:space="preserve"> can either be selected by clicking on the </w:t>
+      </w:r>
+      <w:r>
+        <w:t xml:space="preserve">button with the </w:t>
+      </w:r>
+      <w:r>
+        <w:rPr>
+          <w:b/>
+        </w:rPr>
+        <w:t>Date</w:t>
+      </w:r>
+      <w:r>
+        <w:t xml:space="preserve"> (it will be the current date by default) or the date can be entered into the following field in </w:t>
+      </w:r>
+      <w:r>
+        <w:rPr>
+          <w:b/>
+        </w:rPr>
+        <w:t>dd/mm/yyyy</w:t>
+      </w:r>
+      <w:r>
+        <w:t xml:space="preserve"> format e.g. 28/03/2017 (28</w:t>
+      </w:r>
+      <w:r>
+        <w:rPr>
+          <w:vertAlign w:val="superscript"/>
+        </w:rPr>
+        <w:t>th</w:t>
+      </w:r>
+      <w:r>
+        <w:t xml:space="preserve"> March 2017). If the button with the date is clicked then the Android in-built </w:t>
+      </w:r>
+      <w:r>
+        <w:rPr>
+          <w:b/>
+        </w:rPr>
+        <w:t>Date-Picker</w:t>
+      </w:r>
+      <w:r>
+        <w:t xml:space="preserve"> will be displayed. Note the Date-Picker is dependent upon the Android version.</w:t>
+      </w:r>
+    </w:p>
+    <w:p>
+      <w:r>
+        <w:rPr>
+          <w:b/>
+        </w:rPr>
+        <w:t>Interval</w:t>
+      </w:r>
+      <w:r>
+        <w:t xml:space="preserve"> and </w:t>
+      </w:r>
+      <w:r>
+        <w:rPr>
+          <w:b/>
+        </w:rPr>
+        <w:t>Multiplier</w:t>
+      </w:r>
+      <w:r>
+        <w:t xml:space="preserve"> together determines</w:t>
+      </w:r>
+      <w:r>
+        <w:t xml:space="preserve"> the regularity of the </w:t>
+      </w:r>
+      <w:r>
+        <w:rPr>
+          <w:b/>
+        </w:rPr>
+        <w:t>Rule</w:t>
+      </w:r>
+      <w:r>
+        <w:t xml:space="preserve">. </w:t>
+      </w:r>
+      <w:r>
+        <w:rPr>
+          <w:b/>
+        </w:rPr>
+        <w:t>Interval</w:t>
+      </w:r>
+      <w:r>
+        <w:t xml:space="preserve"> is a </w:t>
+      </w:r>
+      <w:r>
+        <w:rPr>
+          <w:b/>
+        </w:rPr>
+        <w:t>DropDown</w:t>
+      </w:r>
+      <w:r>
+        <w:t xml:space="preserve"> selector from which specific values can be selected. These, </w:t>
+      </w:r>
+      <w:r>
+        <w:rPr>
+          <w:b/>
+        </w:rPr>
+        <w:t>DAYS</w:t>
+      </w:r>
+      <w:r>
+        <w:t xml:space="preserve">, </w:t>
+      </w:r>
+      <w:r>
+        <w:rPr>
+          <w:b/>
+        </w:rPr>
+        <w:t>WEEKS</w:t>
+      </w:r>
+      <w:r>
+        <w:t xml:space="preserve">, </w:t>
+      </w:r>
+      <w:r>
+        <w:rPr>
+          <w:b/>
+        </w:rPr>
+        <w:t>FORTNIGHTS</w:t>
+      </w:r>
+      <w:r>
+        <w:t xml:space="preserve">, </w:t>
+      </w:r>
+      <w:r>
+        <w:rPr>
+          <w:b/>
+        </w:rPr>
+        <w:t>MONTHS</w:t>
+      </w:r>
+      <w:r>
+        <w:t xml:space="preserve">, </w:t>
+      </w:r>
+      <w:r>
+        <w:rPr>
+          <w:b/>
+        </w:rPr>
+        <w:t>QUARTERS</w:t>
+      </w:r>
+      <w:r>
+        <w:t xml:space="preserve"> and </w:t>
+      </w:r>
+      <w:r>
+        <w:rPr>
+          <w:b/>
+        </w:rPr>
+        <w:t>YEARS</w:t>
+      </w:r>
+      <w:r>
+        <w:t xml:space="preserve"> should be self-explanatory.  The </w:t>
+      </w:r>
+      <w:r>
+        <w:rPr>
+          <w:b/>
+        </w:rPr>
+        <w:t>Multiplier</w:t>
+      </w:r>
+      <w:r>
+        <w:t xml:space="preserve"> is a number </w:t>
+      </w:r>
+      <w:r>
+        <w:t xml:space="preserve">by which the Interval is multiplied to determine the interval between activations. E.g. </w:t>
+      </w:r>
+      <w:r>
+        <w:rPr>
+          <w:b/>
+        </w:rPr>
+        <w:t>WEEKS</w:t>
+      </w:r>
+      <w:r>
+        <w:t xml:space="preserve"> (interval) </w:t>
+      </w:r>
+      <w:r>
+        <w:rPr>
+          <w:b/>
+        </w:rPr>
+        <w:t>10</w:t>
+      </w:r>
+      <w:r>
+        <w:t xml:space="preserve">(multiplier) means that the </w:t>
+      </w:r>
+      <w:r>
+        <w:rPr>
+          <w:b/>
+        </w:rPr>
+        <w:t>Rule</w:t>
+      </w:r>
+      <w:r>
+        <w:t xml:space="preserve"> would be activated every </w:t>
+      </w:r>
+      <w:r>
+        <w:rPr>
+          <w:b/>
+        </w:rPr>
+        <w:t>10 Weeks</w:t>
+      </w:r>
+      <w:r>
+        <w:t xml:space="preserve"> </w:t>
+      </w:r>
+      <w:r>
+        <w:t xml:space="preserve">starting on the </w:t>
+      </w:r>
+      <w:r>
+        <w:rPr>
+          <w:b/>
+        </w:rPr>
+        <w:t>Starts</w:t>
+      </w:r>
+      <w:r>
+        <w:t xml:space="preserve"> date.</w:t>
+      </w:r>
+      <w:r>
+        <w:t xml:space="preserve"> </w:t>
+      </w:r>
+    </w:p>
+    <w:p>
+      <w:r>
+        <w:t xml:space="preserve">The </w:t>
+      </w:r>
+      <w:r>
+        <w:rPr>
+          <w:b/>
+        </w:rPr>
+        <w:t>SAVE</w:t>
+      </w:r>
+      <w:r>
+        <w:t xml:space="preserve"> button must be clicked to </w:t>
+      </w:r>
+      <w:r>
+        <w:rPr>
+          <w:b/>
+        </w:rPr>
+        <w:t>SAVE</w:t>
+      </w:r>
+      <w:r>
+        <w:t xml:space="preserve"> a Rule. Any errors will be displayed as a yellow message and the </w:t>
+      </w:r>
+      <w:r>
+        <w:rPr>
+          <w:b/>
+        </w:rPr>
+        <w:t>Rule</w:t>
+      </w:r>
+      <w:r>
+        <w:t xml:space="preserve"> will not be saved. If </w:t>
+      </w:r>
+      <w:r>
+        <w:rPr>
+          <w:b/>
+        </w:rPr>
+        <w:t>0</w:t>
+      </w:r>
+      <w:r>
+        <w:t xml:space="preserve"> is given as a multiplier it will be converted to </w:t>
+      </w:r>
+      <w:r>
+        <w:rPr>
+          <w:b/>
+        </w:rPr>
+        <w:t>1</w:t>
+      </w:r>
+      <w:r>
+        <w:t xml:space="preserve"> and the </w:t>
+      </w:r>
+      <w:r>
+        <w:rPr>
+          <w:b/>
+        </w:rPr>
+        <w:t>Rule</w:t>
+      </w:r>
+      <w:r>
+        <w:t xml:space="preserve"> will be saved. A saved Rule will appear in the list of existing </w:t>
+      </w:r>
+      <w:r>
+        <w:rPr>
+          <w:b/>
+        </w:rPr>
+        <w:t>Rules</w:t>
+      </w:r>
+      <w:r>
+        <w:t>.</w:t>
+      </w:r>
+    </w:p>
+    <w:p>
+      <w:r>
+        <w:t xml:space="preserve">Multiple </w:t>
+      </w:r>
+      <w:r>
+        <w:rPr>
+          <w:b/>
+        </w:rPr>
+        <w:t>Rules</w:t>
+      </w:r>
+      <w:r>
+        <w:t xml:space="preserve"> can be made for the same </w:t>
+      </w:r>
+      <w:r>
+        <w:rPr>
+          <w:b/>
+        </w:rPr>
+        <w:t>Stock</w:t>
+      </w:r>
+      <w:r>
+        <w:t xml:space="preserve"> thus catering for complex situations.</w:t>
+      </w:r>
+    </w:p>
+    <w:p>
+      <w:r>
+        <w:br w:type="page"/>
+      </w:r>
+    </w:p>
+    <w:p>
+      <w:pPr>
+        <w:pStyle w:val="Heading1"/>
+      </w:pPr>
+      <w:r>
+        <w:lastRenderedPageBreak/>
+        <w:t>Editing Rules</w:t>
+      </w:r>
+    </w:p>
     <w:sectPr>
-      <w:headerReference w:type="default" r:id="rId62"/>
-      <w:footerReference w:type="default" r:id="rId63"/>
+      <w:headerReference w:type="default" r:id="rId63"/>
+      <w:footerReference w:type="default" r:id="rId64"/>
       <w:pgSz w:w="11906" w:h="16838"/>
       <w:pgMar w:top="1440" w:right="1440" w:bottom="1440" w:left="1440" w:header="708" w:footer="708" w:gutter="0"/>
       <w:pgNumType w:start="0"/>
@@ -24543,7 +25518,7 @@
                 <w:b/>
                 <w:noProof/>
               </w:rPr>
-              <w:t>73</w:t>
+              <w:t>76</w:t>
             </w:r>
             <w:r>
               <w:rPr>
@@ -24583,7 +25558,7 @@
                 <w:b/>
                 <w:noProof/>
               </w:rPr>
-              <w:t>74</w:t>
+              <w:t>77</w:t>
             </w:r>
             <w:r>
               <w:rPr>

</xml_diff>